<commit_message>
vault backup: 2026-01-20 20:35:35
</commit_message>
<xml_diff>
--- a/third-year/assignment_folder/Murder_Source_analysis/ES1/ES1_Murder.docx
+++ b/third-year/assignment_folder/Murder_Source_analysis/ES1/ES1_Murder.docx
@@ -47,7 +47,6 @@
           <w:bCs/>
           <w:sz w:val="32"/>
           <w:szCs w:val="32"/>
-          <w:highlight w:val="none"/>
           <w:u w:val="single"/>
         </w:rPr>
       </w:r>
@@ -77,6 +76,16 @@
           <w:u w:val="none"/>
         </w:rPr>
       </w:pPr>
+      <w:r>
+        <w:rPr>
+          <w:rFonts w:ascii="Times New Roman" w:hAnsi="Times New Roman" w:eastAsia="Times New Roman" w:cs="Times New Roman"/>
+          <w:b w:val="0"/>
+          <w:bCs w:val="0"/>
+          <w:sz w:val="24"/>
+          <w:szCs w:val="24"/>
+          <w:u w:val="none"/>
+        </w:rPr>
+      </w:r>
       <w:r>
         <w:rPr>
           <w:rFonts w:ascii="Times New Roman" w:hAnsi="Times New Roman" w:eastAsia="Times New Roman" w:cs="Times New Roman"/>
@@ -341,7 +350,6 @@
           <w:bCs w:val="0"/>
           <w:sz w:val="24"/>
           <w:szCs w:val="24"/>
-          <w:highlight w:val="none"/>
           <w:u w:val="none"/>
           <w:lang w:val="en"/>
         </w:rPr>
@@ -414,7 +422,7 @@
       </w:r>
       <w:r>
         <w:rPr>
-          <w:rStyle w:val="970"/>
+          <w:rStyle w:val="1057"/>
           <w:rFonts w:ascii="Times New Roman" w:hAnsi="Times New Roman" w:eastAsia="Times New Roman" w:cs="Times New Roman"/>
           <w:b w:val="0"/>
           <w:bCs w:val="0"/>
@@ -427,7 +435,7 @@
       </w:r>
       <w:r>
         <w:rPr>
-          <w:rStyle w:val="970"/>
+          <w:rStyle w:val="1057"/>
           <w:rFonts w:ascii="Times New Roman" w:hAnsi="Times New Roman" w:eastAsia="Times New Roman" w:cs="Times New Roman"/>
           <w:b w:val="0"/>
           <w:bCs w:val="0"/>
@@ -441,7 +449,7 @@
       </w:r>
       <w:r>
         <w:rPr>
-          <w:rStyle w:val="970"/>
+          <w:rStyle w:val="1057"/>
           <w:rFonts w:ascii="Times New Roman" w:hAnsi="Times New Roman" w:eastAsia="Times New Roman" w:cs="Times New Roman"/>
           <w:b w:val="0"/>
           <w:bCs w:val="0"/>
@@ -454,7 +462,7 @@
       </w:r>
       <w:r>
         <w:rPr>
-          <w:rStyle w:val="970"/>
+          <w:rStyle w:val="1057"/>
           <w:rFonts w:ascii="Times New Roman" w:hAnsi="Times New Roman" w:eastAsia="Times New Roman" w:cs="Times New Roman"/>
           <w:b w:val="0"/>
           <w:bCs w:val="0"/>
@@ -467,7 +475,7 @@
       </w:r>
       <w:r>
         <w:rPr>
-          <w:rStyle w:val="970"/>
+          <w:rStyle w:val="1057"/>
           <w:rFonts w:ascii="Times New Roman" w:hAnsi="Times New Roman" w:eastAsia="Times New Roman" w:cs="Times New Roman"/>
           <w:b w:val="0"/>
           <w:bCs w:val="0"/>
@@ -480,7 +488,7 @@
       </w:r>
       <w:r>
         <w:rPr>
-          <w:rStyle w:val="970"/>
+          <w:rStyle w:val="1057"/>
           <w:rFonts w:ascii="Times New Roman" w:hAnsi="Times New Roman" w:eastAsia="Times New Roman" w:cs="Times New Roman"/>
           <w:b w:val="0"/>
           <w:bCs w:val="0"/>
@@ -494,7 +502,7 @@
       </w:r>
       <w:r>
         <w:rPr>
-          <w:rStyle w:val="970"/>
+          <w:rStyle w:val="1057"/>
           <w:rFonts w:ascii="Times New Roman" w:hAnsi="Times New Roman" w:eastAsia="Times New Roman" w:cs="Times New Roman"/>
           <w:b w:val="0"/>
           <w:bCs w:val="0"/>
@@ -507,7 +515,7 @@
       </w:r>
       <w:r>
         <w:rPr>
-          <w:rStyle w:val="970"/>
+          <w:rStyle w:val="1057"/>
           <w:rFonts w:ascii="Times New Roman" w:hAnsi="Times New Roman" w:eastAsia="Times New Roman" w:cs="Times New Roman"/>
           <w:b w:val="0"/>
           <w:bCs w:val="0"/>
@@ -520,7 +528,7 @@
       </w:r>
       <w:r>
         <w:rPr>
-          <w:rStyle w:val="970"/>
+          <w:rStyle w:val="1057"/>
           <w:rFonts w:ascii="Times New Roman" w:hAnsi="Times New Roman" w:eastAsia="Times New Roman" w:cs="Times New Roman"/>
           <w:b w:val="0"/>
           <w:bCs w:val="0"/>
@@ -534,7 +542,7 @@
       </w:r>
       <w:r>
         <w:rPr>
-          <w:rStyle w:val="970"/>
+          <w:rStyle w:val="1057"/>
           <w:rFonts w:ascii="Times New Roman" w:hAnsi="Times New Roman" w:eastAsia="Times New Roman" w:cs="Times New Roman"/>
           <w:b w:val="0"/>
           <w:bCs w:val="0"/>
@@ -547,7 +555,7 @@
       </w:r>
       <w:r>
         <w:rPr>
-          <w:rStyle w:val="970"/>
+          <w:rStyle w:val="1057"/>
           <w:rFonts w:ascii="Times New Roman" w:hAnsi="Times New Roman" w:eastAsia="Times New Roman" w:cs="Times New Roman"/>
           <w:b w:val="0"/>
           <w:bCs w:val="0"/>
@@ -561,7 +569,7 @@
       </w:r>
       <w:r>
         <w:rPr>
-          <w:rStyle w:val="970"/>
+          <w:rStyle w:val="1057"/>
           <w:rFonts w:ascii="Times New Roman" w:hAnsi="Times New Roman" w:eastAsia="Times New Roman" w:cs="Times New Roman"/>
           <w:b w:val="0"/>
           <w:bCs w:val="0"/>
@@ -574,7 +582,7 @@
       </w:r>
       <w:r>
         <w:rPr>
-          <w:rStyle w:val="970"/>
+          <w:rStyle w:val="1057"/>
           <w:rFonts w:ascii="Times New Roman" w:hAnsi="Times New Roman" w:eastAsia="Times New Roman" w:cs="Times New Roman"/>
           <w:b w:val="0"/>
           <w:bCs w:val="0"/>
@@ -588,7 +596,7 @@
       </w:r>
       <w:r>
         <w:rPr>
-          <w:rStyle w:val="970"/>
+          <w:rStyle w:val="1057"/>
           <w:rFonts w:ascii="Times New Roman" w:hAnsi="Times New Roman" w:eastAsia="Times New Roman" w:cs="Times New Roman"/>
           <w:b w:val="0"/>
           <w:bCs w:val="0"/>
@@ -601,7 +609,7 @@
       </w:r>
       <w:r>
         <w:rPr>
-          <w:rStyle w:val="970"/>
+          <w:rStyle w:val="1057"/>
           <w:rFonts w:ascii="Times New Roman" w:hAnsi="Times New Roman" w:eastAsia="Times New Roman" w:cs="Times New Roman"/>
           <w:b w:val="0"/>
           <w:bCs w:val="0"/>
@@ -614,7 +622,7 @@
       </w:r>
       <w:r>
         <w:rPr>
-          <w:rStyle w:val="970"/>
+          <w:rStyle w:val="1057"/>
           <w:rFonts w:ascii="Times New Roman" w:hAnsi="Times New Roman" w:eastAsia="Times New Roman" w:cs="Times New Roman"/>
           <w:b w:val="0"/>
           <w:bCs w:val="0"/>
@@ -627,7 +635,7 @@
       </w:r>
       <w:r>
         <w:rPr>
-          <w:rStyle w:val="970"/>
+          <w:rStyle w:val="1057"/>
           <w:rFonts w:ascii="Times New Roman" w:hAnsi="Times New Roman" w:eastAsia="Times New Roman" w:cs="Times New Roman"/>
           <w:b w:val="0"/>
           <w:bCs w:val="0"/>
@@ -640,7 +648,7 @@
       </w:r>
       <w:r>
         <w:rPr>
-          <w:rStyle w:val="970"/>
+          <w:rStyle w:val="1057"/>
           <w:rFonts w:ascii="Times New Roman" w:hAnsi="Times New Roman" w:eastAsia="Times New Roman" w:cs="Times New Roman"/>
           <w:b w:val="0"/>
           <w:bCs w:val="0"/>
@@ -653,7 +661,7 @@
       </w:r>
       <w:r>
         <w:rPr>
-          <w:rStyle w:val="970"/>
+          <w:rStyle w:val="1057"/>
           <w:rFonts w:ascii="Times New Roman" w:hAnsi="Times New Roman" w:eastAsia="Times New Roman" w:cs="Times New Roman"/>
           <w:b w:val="0"/>
           <w:bCs w:val="0"/>
@@ -666,7 +674,7 @@
       </w:r>
       <w:r>
         <w:rPr>
-          <w:rStyle w:val="970"/>
+          <w:rStyle w:val="1057"/>
           <w:rFonts w:ascii="Times New Roman" w:hAnsi="Times New Roman" w:eastAsia="Times New Roman" w:cs="Times New Roman"/>
           <w:b w:val="0"/>
           <w:bCs w:val="0"/>
@@ -679,7 +687,7 @@
       </w:r>
       <w:r>
         <w:rPr>
-          <w:rStyle w:val="970"/>
+          <w:rStyle w:val="1057"/>
           <w:rFonts w:ascii="Times New Roman" w:hAnsi="Times New Roman" w:eastAsia="Times New Roman" w:cs="Times New Roman"/>
           <w:b w:val="0"/>
           <w:bCs w:val="0"/>
@@ -692,7 +700,7 @@
       </w:r>
       <w:r>
         <w:rPr>
-          <w:rStyle w:val="970"/>
+          <w:rStyle w:val="1057"/>
           <w:rFonts w:ascii="Times New Roman" w:hAnsi="Times New Roman" w:eastAsia="Times New Roman" w:cs="Times New Roman"/>
           <w:b w:val="0"/>
           <w:bCs w:val="0"/>
@@ -705,7 +713,7 @@
       </w:r>
       <w:r>
         <w:rPr>
-          <w:rStyle w:val="970"/>
+          <w:rStyle w:val="1057"/>
           <w:rFonts w:ascii="Times New Roman" w:hAnsi="Times New Roman" w:eastAsia="Times New Roman" w:cs="Times New Roman"/>
           <w:b w:val="0"/>
           <w:bCs w:val="0"/>
@@ -718,7 +726,7 @@
       </w:r>
       <w:r>
         <w:rPr>
-          <w:rStyle w:val="970"/>
+          <w:rStyle w:val="1057"/>
           <w:rFonts w:ascii="Times New Roman" w:hAnsi="Times New Roman" w:eastAsia="Times New Roman" w:cs="Times New Roman"/>
           <w:b w:val="0"/>
           <w:bCs w:val="0"/>
@@ -731,7 +739,7 @@
       </w:r>
       <w:r>
         <w:rPr>
-          <w:rStyle w:val="970"/>
+          <w:rStyle w:val="1057"/>
           <w:rFonts w:ascii="Times New Roman" w:hAnsi="Times New Roman" w:eastAsia="Times New Roman" w:cs="Times New Roman"/>
           <w:b w:val="0"/>
           <w:bCs w:val="0"/>
@@ -744,7 +752,7 @@
       </w:r>
       <w:r>
         <w:rPr>
-          <w:rStyle w:val="970"/>
+          <w:rStyle w:val="1057"/>
           <w:rFonts w:ascii="Times New Roman" w:hAnsi="Times New Roman" w:eastAsia="Times New Roman" w:cs="Times New Roman"/>
           <w:b w:val="0"/>
           <w:bCs w:val="0"/>
@@ -757,7 +765,7 @@
       </w:r>
       <w:r>
         <w:rPr>
-          <w:rStyle w:val="970"/>
+          <w:rStyle w:val="1057"/>
           <w:rFonts w:ascii="Times New Roman" w:hAnsi="Times New Roman" w:eastAsia="Times New Roman" w:cs="Times New Roman"/>
           <w:b w:val="0"/>
           <w:bCs w:val="0"/>
@@ -779,7 +787,7 @@
           <w:u w:val="none"/>
           <w:lang w:val="en"/>
         </w:rPr>
-        <w:t xml:space="preserve">This functions as a mechanism of social control to divert attention away from the true causes of criminal behaviour. By filling the environment with constant images of dangerous youths and their consumption of American made foreign entertainment the media effectively uses these groups as scapegoats. This successfully refocuses public anxieties onto specific cultural consumers, thereby masking the reality of a failing economic system. Consequently there is a critical misconception where the public </w:t>
+        <w:t xml:space="preserve">This functions as a mechanism of social control to divert attention away from the true causes of criminal behaviour. By filling the environment with constant images of dangerous youths and their consumption of American made foreign entertainment </w:t>
       </w:r>
       <w:r>
         <w:rPr>
@@ -792,11 +800,37 @@
           <w:u w:val="none"/>
           <w:lang w:val="en"/>
         </w:rPr>
-        <w:t xml:space="preserve">merge a rise in the reporting of crime with the actual rise in the incidence of crime. This decision is driven by the commercial needs of a struggling press. In an era of falling sales, “sensational and emotive reportage has become more important as newspapers fight to retain their readership”</w:t>
+        <w:t xml:space="preserve">the media effectively uses these groups as scapegoats. This successfully refocuses public anxieties onto specific cultural consumers, thereby masking the reality of a failing economic system. Consequently there is a critical misconception where the public </w:t>
       </w:r>
       <w:r>
         <w:rPr>
-          <w:rStyle w:val="970"/>
+          <w:rFonts w:ascii="Times New Roman" w:hAnsi="Times New Roman" w:eastAsia="Times New Roman" w:cs="Times New Roman"/>
+          <w:b w:val="0"/>
+          <w:bCs w:val="0"/>
+          <w:sz w:val="24"/>
+          <w:szCs w:val="24"/>
+          <w:highlight w:val="none"/>
+          <w:u w:val="none"/>
+          <w:lang w:val="en"/>
+        </w:rPr>
+        <w:t xml:space="preserve">merge a rise in the reporting of crime</w:t>
+      </w:r>
+      <w:r>
+        <w:rPr>
+          <w:rFonts w:ascii="Times New Roman" w:hAnsi="Times New Roman" w:eastAsia="Times New Roman" w:cs="Times New Roman"/>
+          <w:b w:val="0"/>
+          <w:bCs w:val="0"/>
+          <w:sz w:val="24"/>
+          <w:szCs w:val="24"/>
+          <w:highlight w:val="none"/>
+          <w:u w:val="none"/>
+          <w:lang w:val="en"/>
+        </w:rPr>
+        <w:t xml:space="preserve"> with the actual rise in the incidence of crime. This decision is driven by the commercial needs of a struggling press. In an era of falling sales, “sensational and emotive reportage has become more important as newspapers fight to retain their readership”</w:t>
+      </w:r>
+      <w:r>
+        <w:rPr>
+          <w:rStyle w:val="1057"/>
           <w:rFonts w:ascii="Times New Roman" w:hAnsi="Times New Roman" w:eastAsia="Times New Roman" w:cs="Times New Roman"/>
           <w:b w:val="0"/>
           <w:bCs w:val="0"/>
@@ -810,7 +844,7 @@
       </w:r>
       <w:r>
         <w:rPr>
-          <w:rStyle w:val="970"/>
+          <w:rStyle w:val="1057"/>
           <w:rFonts w:ascii="Times New Roman" w:hAnsi="Times New Roman" w:eastAsia="Times New Roman" w:cs="Times New Roman"/>
           <w:b w:val="0"/>
           <w:bCs w:val="0"/>
@@ -825,7 +859,7 @@
       </w:r>
       <w:r>
         <w:rPr>
-          <w:rStyle w:val="970"/>
+          <w:rStyle w:val="1057"/>
           <w:rFonts w:ascii="Times New Roman" w:hAnsi="Times New Roman" w:eastAsia="Times New Roman" w:cs="Times New Roman"/>
           <w:b w:val="0"/>
           <w:bCs w:val="0"/>
@@ -839,7 +873,7 @@
       </w:r>
       <w:r>
         <w:rPr>
-          <w:rStyle w:val="970"/>
+          <w:rStyle w:val="1057"/>
           <w:rFonts w:ascii="Times New Roman" w:hAnsi="Times New Roman" w:eastAsia="Times New Roman" w:cs="Times New Roman"/>
           <w:b w:val="0"/>
           <w:bCs w:val="0"/>
@@ -850,11 +884,26 @@
           <w:vertAlign w:val="baseline"/>
           <w:lang w:val="en"/>
         </w:rPr>
-        <w:t xml:space="preserve">. This refers to a rather lazy scientific assumption that there is a simple, direct correlation between the act of watching violence and commiting it, famously linking films such as Child’s Play 3 or Natrual Born Killers to specific atrocities without empirical evidence. </w:t>
+        <w:t xml:space="preserve">. This refers to</w:t>
       </w:r>
       <w:r>
         <w:rPr>
-          <w:rStyle w:val="970"/>
+          <w:rStyle w:val="1057"/>
+          <w:rFonts w:ascii="Times New Roman" w:hAnsi="Times New Roman" w:eastAsia="Times New Roman" w:cs="Times New Roman"/>
+          <w:b w:val="0"/>
+          <w:bCs w:val="0"/>
+          <w:sz w:val="24"/>
+          <w:szCs w:val="24"/>
+          <w:highlight w:val="none"/>
+          <w:u w:val="none"/>
+          <w:vertAlign w:val="baseline"/>
+          <w:lang w:val="en"/>
+        </w:rPr>
+        <w:t xml:space="preserve"> a rather lazy scientific assumption that there is a simple, direct correlation between the act of watching violence and commiting it, famously linking films such as Child’s Play 3 or Natrual Born Killers to specific atrocities without empirical evidence. </w:t>
+      </w:r>
+      <w:r>
+        <w:rPr>
+          <w:rStyle w:val="1057"/>
           <w:rFonts w:ascii="Times New Roman" w:hAnsi="Times New Roman" w:eastAsia="Times New Roman" w:cs="Times New Roman"/>
           <w:b w:val="0"/>
           <w:bCs w:val="0"/>
@@ -869,7 +918,7 @@
       </w:r>
       <w:r>
         <w:rPr>
-          <w:rStyle w:val="970"/>
+          <w:rStyle w:val="1057"/>
           <w:rFonts w:ascii="Times New Roman" w:hAnsi="Times New Roman" w:eastAsia="Times New Roman" w:cs="Times New Roman"/>
           <w:b w:val="0"/>
           <w:bCs w:val="0"/>
@@ -883,7 +932,7 @@
       </w:r>
       <w:r>
         <w:rPr>
-          <w:rStyle w:val="970"/>
+          <w:rStyle w:val="1057"/>
           <w:rFonts w:ascii="Times New Roman" w:hAnsi="Times New Roman" w:eastAsia="Times New Roman" w:cs="Times New Roman"/>
           <w:b w:val="0"/>
           <w:bCs w:val="0"/>
@@ -898,7 +947,7 @@
       </w:r>
       <w:r>
         <w:rPr>
-          <w:rStyle w:val="970"/>
+          <w:rStyle w:val="1057"/>
           <w:rFonts w:ascii="Times New Roman" w:hAnsi="Times New Roman" w:eastAsia="Times New Roman" w:cs="Times New Roman"/>
           <w:b w:val="0"/>
           <w:bCs w:val="0"/>
@@ -913,7 +962,7 @@
       </w:r>
       <w:r>
         <w:rPr>
-          <w:rStyle w:val="970"/>
+          <w:rStyle w:val="1057"/>
           <w:rFonts w:ascii="Times New Roman" w:hAnsi="Times New Roman" w:eastAsia="Times New Roman" w:cs="Times New Roman"/>
           <w:b w:val="0"/>
           <w:bCs w:val="0"/>
@@ -928,7 +977,7 @@
       </w:r>
       <w:r>
         <w:rPr>
-          <w:rStyle w:val="970"/>
+          <w:rStyle w:val="1057"/>
           <w:rFonts w:ascii="Times New Roman" w:hAnsi="Times New Roman" w:eastAsia="Times New Roman" w:cs="Times New Roman"/>
           <w:b w:val="0"/>
           <w:bCs w:val="0"/>
@@ -942,7 +991,7 @@
       </w:r>
       <w:r>
         <w:rPr>
-          <w:rStyle w:val="970"/>
+          <w:rStyle w:val="1057"/>
           <w:rFonts w:ascii="Times New Roman" w:hAnsi="Times New Roman" w:eastAsia="Times New Roman" w:cs="Times New Roman"/>
           <w:b w:val="0"/>
           <w:bCs w:val="0"/>
@@ -957,7 +1006,7 @@
       </w:r>
       <w:r>
         <w:rPr>
-          <w:rStyle w:val="970"/>
+          <w:rStyle w:val="1057"/>
           <w:rFonts w:ascii="Times New Roman" w:hAnsi="Times New Roman" w:eastAsia="Times New Roman" w:cs="Times New Roman"/>
           <w:b w:val="0"/>
           <w:bCs w:val="0"/>
@@ -985,7 +1034,7 @@
       </w:r>
       <w:r>
         <w:rPr>
-          <w:rStyle w:val="970"/>
+          <w:rStyle w:val="1057"/>
           <w:rFonts w:ascii="Times New Roman" w:hAnsi="Times New Roman" w:eastAsia="Times New Roman" w:cs="Times New Roman"/>
           <w:b w:val="0"/>
           <w:bCs w:val="0"/>
@@ -999,7 +1048,7 @@
       </w:r>
       <w:r>
         <w:rPr>
-          <w:rStyle w:val="970"/>
+          <w:rStyle w:val="1057"/>
           <w:rFonts w:ascii="Times New Roman" w:hAnsi="Times New Roman" w:eastAsia="Times New Roman" w:cs="Times New Roman"/>
           <w:b w:val="0"/>
           <w:bCs w:val="0"/>
@@ -1024,6 +1073,19 @@
           <w:lang w:val="en"/>
         </w:rPr>
       </w:r>
+      <w:r>
+        <w:rPr>
+          <w:rFonts w:ascii="Times New Roman" w:hAnsi="Times New Roman" w:eastAsia="Times New Roman" w:cs="Times New Roman"/>
+          <w:b w:val="0"/>
+          <w:bCs w:val="0"/>
+          <w:sz w:val="24"/>
+          <w:szCs w:val="24"/>
+          <w:highlight w:val="none"/>
+          <w:u w:val="none"/>
+          <w:vertAlign w:val="baseline"/>
+          <w:lang w:val="en"/>
+        </w:rPr>
+      </w:r>
     </w:p>
     <w:p>
       <w:pPr>
@@ -1066,6 +1128,74 @@
           <w:lang w:val="en"/>
         </w:rPr>
         <w:t xml:space="preserve">In both the UK and the US hooliganism was blamed for creating a culture of violence and street wars. </w:t>
+      </w:r>
+      <w:r>
+        <w:rPr>
+          <w:rFonts w:ascii="Times New Roman" w:hAnsi="Times New Roman" w:eastAsia="Times New Roman" w:cs="Times New Roman"/>
+          <w:b w:val="0"/>
+          <w:bCs w:val="0"/>
+          <w:sz w:val="24"/>
+          <w:szCs w:val="24"/>
+          <w:highlight w:val="none"/>
+          <w:u w:val="none"/>
+          <w:lang w:val="en"/>
+        </w:rPr>
+        <w:t xml:space="preserve">However, for each side of the atlantic, they had different reactions and perspectives on the situation. The British treat the hooligan as a symbol of decline as well as another way of diverting attention. The US however, the violence isnt culutre in the way it was viewed in the UK but is a “</w:t>
+      </w:r>
+      <w:r>
+        <w:rPr>
+          <w:rFonts w:ascii="Times New Roman" w:hAnsi="Times New Roman" w:eastAsia="Times New Roman" w:cs="Times New Roman"/>
+          <w:b w:val="0"/>
+          <w:bCs w:val="0"/>
+          <w:sz w:val="24"/>
+          <w:szCs w:val="24"/>
+          <w:highlight w:val="none"/>
+          <w:u w:val="none"/>
+          <w:lang w:val="en"/>
+        </w:rPr>
+        <w:t xml:space="preserve">functional adaptation to an uncompromising social environment</w:t>
+      </w:r>
+      <w:r>
+        <w:rPr>
+          <w:rFonts w:ascii="Times New Roman" w:hAnsi="Times New Roman" w:eastAsia="Times New Roman" w:cs="Times New Roman"/>
+          <w:b w:val="0"/>
+          <w:bCs w:val="0"/>
+          <w:sz w:val="24"/>
+          <w:szCs w:val="24"/>
+          <w:highlight w:val="none"/>
+          <w:u w:val="none"/>
+          <w:lang w:val="en"/>
+        </w:rPr>
+        <w:t xml:space="preserve">”</w:t>
+      </w:r>
+      <w:r>
+        <w:rPr>
+          <w:rStyle w:val="1057"/>
+          <w:rFonts w:ascii="Times New Roman" w:hAnsi="Times New Roman" w:eastAsia="Times New Roman" w:cs="Times New Roman"/>
+          <w:b w:val="0"/>
+          <w:bCs w:val="0"/>
+          <w:sz w:val="24"/>
+          <w:szCs w:val="24"/>
+          <w:highlight w:val="none"/>
+          <w:u w:val="none"/>
+          <w:lang w:val="en"/>
+        </w:rPr>
+        <w:footnoteReference w:id="13"/>
+      </w:r>
+      <w:r>
+        <w:rPr>
+          <w:rStyle w:val="1057"/>
+          <w:rFonts w:ascii="Times New Roman" w:hAnsi="Times New Roman" w:eastAsia="Times New Roman" w:cs="Times New Roman"/>
+          <w:b w:val="0"/>
+          <w:bCs w:val="0"/>
+          <w:sz w:val="24"/>
+          <w:szCs w:val="24"/>
+          <w:highlight w:val="none"/>
+          <w:u w:val="none"/>
+          <w:vertAlign w:val="baseline"/>
+          <w:lang w:val="en"/>
+        </w:rPr>
+        <w:t xml:space="preserve">.</w:t>
       </w:r>
       <w:r>
         <w:rPr>
@@ -1174,7 +1304,7 @@
           <w:highlight w:val="none"/>
           <w:u w:val="none"/>
           <w:vertAlign w:val="baseline"/>
-          <w:lang w:val="en" w:bidi="en"/>
+          <w:lang w:val="en"/>
         </w:rPr>
       </w:r>
       <w:r>
@@ -1186,7 +1316,6 @@
           <w:szCs w:val="24"/>
           <w:highlight w:val="none"/>
           <w:u w:val="none"/>
-          <w:vertAlign w:val="baseline"/>
           <w:lang w:val="en"/>
         </w:rPr>
       </w:r>
@@ -1241,39 +1370,29 @@
 <w:ftr xmlns:wpc="http://schemas.microsoft.com/office/word/2010/wordprocessingCanvas" xmlns:mc="http://schemas.openxmlformats.org/markup-compatibility/2006" xmlns:o="urn:schemas-microsoft-com:office:office" xmlns:r="http://schemas.openxmlformats.org/officeDocument/2006/relationships" xmlns:m="http://schemas.openxmlformats.org/officeDocument/2006/math" xmlns:v="urn:schemas-microsoft-com:vml" xmlns:wp14="http://schemas.microsoft.com/office/word/2010/wordprocessingDrawing" xmlns:wp="http://schemas.openxmlformats.org/drawingml/2006/wordprocessingDrawing" xmlns:w10="urn:schemas-microsoft-com:office:word" xmlns:w="http://schemas.openxmlformats.org/wordprocessingml/2006/main" xmlns:w14="http://schemas.microsoft.com/office/word/2010/wordml" xmlns:w15="http://schemas.microsoft.com/office/word/2012/wordml" xmlns:wpg="http://schemas.microsoft.com/office/word/2010/wordprocessingGroup" xmlns:wpi="http://schemas.microsoft.com/office/word/2010/wordprocessingInk" xmlns:wne="http://schemas.microsoft.com/office/word/2006/wordml" xmlns:a="http://schemas.openxmlformats.org/drawingml/2006/main" xmlns:wps="http://schemas.microsoft.com/office/word/2010/wordprocessingShape" mc:Ignorable="w14 w15 wp14">
   <w:p>
     <w:pPr>
-      <w:pStyle w:val="965"/>
+      <w:pStyle w:val="1089"/>
       <w:pBdr/>
       <w:spacing/>
       <w:ind/>
-      <w:jc w:val="left"/>
+      <w:jc w:val="right"/>
       <w:rPr/>
     </w:pPr>
-    <w:r>
-      <w:fldChar w:fldCharType="begin"/>
-    </w:r>
-    <w:r>
-      <w:instrText xml:space="preserve">PAGE \* MERGEFORMAT</w:instrText>
-    </w:r>
-    <w:r>
-      <w:fldChar w:fldCharType="separate"/>
-    </w:r>
-    <w:r>
-      <w:t xml:space="preserve">1</w:t>
-    </w:r>
-    <w:r>
-      <w:fldChar w:fldCharType="end"/>
-    </w:r>
+    <w:fldSimple w:instr="PAGE \* MERGEFORMAT">
+      <w:r>
+        <w:t xml:space="preserve">1</w:t>
+      </w:r>
+    </w:fldSimple>
+    <w:r/>
     <w:r/>
   </w:p>
   <w:p>
     <w:pPr>
-      <w:pStyle w:val="965"/>
+      <w:pStyle w:val="1089"/>
       <w:pBdr/>
       <w:spacing/>
       <w:ind/>
       <w:rPr/>
     </w:pPr>
-    <w:r/>
     <w:r/>
   </w:p>
 </w:ftr>
@@ -1312,7 +1431,7 @@
   <w:footnote w:id="2">
     <w:p>
       <w:pPr>
-        <w:pStyle w:val="968"/>
+        <w:pStyle w:val="1055"/>
         <w:pBdr/>
         <w:spacing/>
         <w:ind w:firstLine="0"/>
@@ -1322,7 +1441,7 @@
       </w:pPr>
       <w:r>
         <w:rPr>
-          <w:rStyle w:val="970"/>
+          <w:rStyle w:val="1057"/>
           <w:rFonts w:ascii="Times New Roman" w:hAnsi="Times New Roman" w:eastAsia="Times New Roman" w:cs="Times New Roman"/>
           <w:sz w:val="20"/>
           <w:szCs w:val="20"/>
@@ -1410,12 +1529,17 @@
           <w:rFonts w:ascii="Times New Roman" w:hAnsi="Times New Roman" w:eastAsia="Times New Roman" w:cs="Times New Roman"/>
         </w:rPr>
       </w:r>
+      <w:r>
+        <w:rPr>
+          <w:rFonts w:ascii="Times New Roman" w:hAnsi="Times New Roman" w:cs="Times New Roman"/>
+        </w:rPr>
+      </w:r>
     </w:p>
   </w:footnote>
   <w:footnote w:id="3">
     <w:p>
       <w:pPr>
-        <w:pStyle w:val="968"/>
+        <w:pStyle w:val="1055"/>
         <w:pBdr/>
         <w:spacing/>
         <w:ind w:firstLine="0"/>
@@ -1427,7 +1551,7 @@
       </w:pPr>
       <w:r>
         <w:rPr>
-          <w:rStyle w:val="970"/>
+          <w:rStyle w:val="1057"/>
           <w:rFonts w:ascii="Times New Roman" w:hAnsi="Times New Roman" w:eastAsia="Times New Roman" w:cs="Times New Roman"/>
           <w:sz w:val="20"/>
           <w:szCs w:val="20"/>
@@ -1465,13 +1589,13 @@
       <w:r>
         <w:rPr>
           <w:rFonts w:ascii="Times New Roman" w:hAnsi="Times New Roman" w:eastAsia="Times New Roman" w:cs="Times New Roman"/>
-          <w:sz w:val="16"/>
-          <w:szCs w:val="16"/>
+          <w:sz w:val="20"/>
+          <w:szCs w:val="20"/>
         </w:rPr>
       </w:r>
       <w:r>
         <w:rPr>
-          <w:rFonts w:ascii="Times New Roman" w:hAnsi="Times New Roman" w:eastAsia="Times New Roman" w:cs="Times New Roman"/>
+          <w:rFonts w:ascii="Times New Roman" w:hAnsi="Times New Roman" w:cs="Times New Roman"/>
           <w:sz w:val="20"/>
           <w:szCs w:val="20"/>
         </w:rPr>
@@ -1481,7 +1605,7 @@
   <w:footnote w:id="4">
     <w:p>
       <w:pPr>
-        <w:pStyle w:val="968"/>
+        <w:pStyle w:val="1055"/>
         <w:pBdr/>
         <w:bidi w:val="false"/>
         <w:spacing/>
@@ -1494,7 +1618,7 @@
       </w:pPr>
       <w:r>
         <w:rPr>
-          <w:rStyle w:val="970"/>
+          <w:rStyle w:val="1057"/>
           <w:rFonts w:ascii="Times New Roman" w:hAnsi="Times New Roman" w:eastAsia="Times New Roman" w:cs="Times New Roman"/>
           <w:sz w:val="20"/>
           <w:szCs w:val="20"/>
@@ -1544,12 +1668,19 @@
           <w:szCs w:val="20"/>
         </w:rPr>
       </w:r>
+      <w:r>
+        <w:rPr>
+          <w:rFonts w:ascii="Times New Roman" w:hAnsi="Times New Roman" w:cs="Times New Roman"/>
+          <w:sz w:val="20"/>
+          <w:szCs w:val="20"/>
+        </w:rPr>
+      </w:r>
     </w:p>
   </w:footnote>
   <w:footnote w:id="5">
     <w:p>
       <w:pPr>
-        <w:pStyle w:val="968"/>
+        <w:pStyle w:val="1055"/>
         <w:pBdr/>
         <w:bidi w:val="false"/>
         <w:spacing/>
@@ -1562,7 +1693,7 @@
       </w:pPr>
       <w:r>
         <w:rPr>
-          <w:rStyle w:val="970"/>
+          <w:rStyle w:val="1057"/>
           <w:rFonts w:ascii="Times New Roman" w:hAnsi="Times New Roman" w:eastAsia="Times New Roman" w:cs="Times New Roman"/>
           <w:sz w:val="20"/>
           <w:szCs w:val="20"/>
@@ -1612,12 +1743,19 @@
           <w:szCs w:val="20"/>
         </w:rPr>
       </w:r>
+      <w:r>
+        <w:rPr>
+          <w:rFonts w:ascii="Times New Roman" w:hAnsi="Times New Roman" w:cs="Times New Roman"/>
+          <w:sz w:val="20"/>
+          <w:szCs w:val="20"/>
+        </w:rPr>
+      </w:r>
     </w:p>
   </w:footnote>
   <w:footnote w:id="6">
     <w:p>
       <w:pPr>
-        <w:pStyle w:val="968"/>
+        <w:pStyle w:val="1055"/>
         <w:pBdr/>
         <w:bidi w:val="false"/>
         <w:spacing/>
@@ -1631,7 +1769,7 @@
       </w:pPr>
       <w:r>
         <w:rPr>
-          <w:rStyle w:val="970"/>
+          <w:rStyle w:val="1057"/>
           <w:rFonts w:ascii="Times New Roman" w:hAnsi="Times New Roman" w:eastAsia="Times New Roman" w:cs="Times New Roman"/>
           <w:sz w:val="20"/>
           <w:szCs w:val="20"/>
@@ -1707,12 +1845,20 @@
           <w:lang w:val="en-GB"/>
         </w:rPr>
       </w:r>
+      <w:r>
+        <w:rPr>
+          <w:rFonts w:ascii="Times New Roman" w:hAnsi="Times New Roman" w:cs="Times New Roman"/>
+          <w:color w:val="000000" w:themeColor="text1" w:themeTint="FF" w:themeShade="FF"/>
+          <w:sz w:val="20"/>
+          <w:szCs w:val="20"/>
+        </w:rPr>
+      </w:r>
     </w:p>
   </w:footnote>
   <w:footnote w:id="7">
     <w:p>
       <w:pPr>
-        <w:pStyle w:val="968"/>
+        <w:pStyle w:val="1055"/>
         <w:pBdr/>
         <w:bidi w:val="false"/>
         <w:spacing/>
@@ -1727,7 +1873,7 @@
       </w:pPr>
       <w:r>
         <w:rPr>
-          <w:rStyle w:val="970"/>
+          <w:rStyle w:val="1057"/>
           <w:rFonts w:ascii="Times New Roman" w:hAnsi="Times New Roman" w:eastAsia="Times New Roman" w:cs="Times New Roman"/>
           <w:sz w:val="20"/>
           <w:szCs w:val="20"/>
@@ -1771,6 +1917,15 @@
           <w:szCs w:val="20"/>
         </w:rPr>
       </w:r>
+      <w:r>
+        <w:rPr>
+          <w:rFonts w:ascii="Times New Roman" w:hAnsi="Times New Roman" w:cs="Times New Roman"/>
+          <w:i w:val="0"/>
+          <w:iCs w:val="0"/>
+          <w:sz w:val="20"/>
+          <w:szCs w:val="20"/>
+        </w:rPr>
+      </w:r>
     </w:p>
   </w:footnote>
   <w:footnote w:id="8">
@@ -1794,7 +1949,7 @@
       </w:pPr>
       <w:r>
         <w:rPr>
-          <w:rStyle w:val="970"/>
+          <w:rStyle w:val="1057"/>
           <w:rFonts w:ascii="Times New Roman" w:hAnsi="Times New Roman" w:eastAsia="Times New Roman" w:cs="Times New Roman"/>
         </w:rPr>
         <w:footnoteRef/>
@@ -1839,12 +1994,21 @@
           <w:szCs w:val="20"/>
         </w:rPr>
       </w:r>
+      <w:r>
+        <w:rPr>
+          <w:rFonts w:ascii="Times New Roman" w:hAnsi="Times New Roman" w:cs="Times New Roman"/>
+          <w:bCs w:val="0"/>
+          <w:i w:val="0"/>
+          <w:sz w:val="20"/>
+          <w:szCs w:val="20"/>
+        </w:rPr>
+      </w:r>
     </w:p>
   </w:footnote>
   <w:footnote w:id="9">
     <w:p>
       <w:pPr>
-        <w:pStyle w:val="968"/>
+        <w:pStyle w:val="1055"/>
         <w:pBdr/>
         <w:spacing/>
         <w:ind/>
@@ -1854,7 +2018,7 @@
       </w:pPr>
       <w:r>
         <w:rPr>
-          <w:rStyle w:val="970"/>
+          <w:rStyle w:val="1057"/>
           <w:rFonts w:ascii="Times New Roman" w:hAnsi="Times New Roman" w:eastAsia="Times New Roman" w:cs="Times New Roman"/>
         </w:rPr>
         <w:footnoteRef/>
@@ -1871,7 +2035,15 @@
           <w:sz w:val="20"/>
           <w:szCs w:val="20"/>
         </w:rPr>
-        <w:t xml:space="preserve">Barker and Petley, </w:t>
+        <w:t xml:space="preserve">B</w:t>
+      </w:r>
+      <w:r>
+        <w:rPr>
+          <w:rFonts w:ascii="Times New Roman" w:hAnsi="Times New Roman" w:eastAsia="Times New Roman" w:cs="Times New Roman"/>
+          <w:sz w:val="20"/>
+          <w:szCs w:val="20"/>
+        </w:rPr>
+        <w:t xml:space="preserve">arker and Petley, </w:t>
       </w:r>
       <w:r>
         <w:rPr>
@@ -1919,7 +2091,7 @@
   <w:footnote w:id="10">
     <w:p>
       <w:pPr>
-        <w:pStyle w:val="968"/>
+        <w:pStyle w:val="1055"/>
         <w:pBdr/>
         <w:spacing/>
         <w:ind/>
@@ -1931,7 +2103,7 @@
       </w:pPr>
       <w:r>
         <w:rPr>
-          <w:rStyle w:val="970"/>
+          <w:rStyle w:val="1057"/>
           <w:rFonts w:ascii="Times New Roman" w:hAnsi="Times New Roman" w:eastAsia="Times New Roman" w:cs="Times New Roman"/>
         </w:rPr>
         <w:footnoteRef/>
@@ -2018,9 +2190,8 @@
       <w:r>
         <w:rPr>
           <w:rFonts w:ascii="Times New Roman" w:hAnsi="Times New Roman" w:eastAsia="Times New Roman" w:cs="Times New Roman"/>
+          <w:bCs/>
           <w:i/>
-          <w:iCs/>
-          <w:lang w:val="en"/>
         </w:rPr>
       </w:r>
       <w:r>
@@ -2035,7 +2206,7 @@
   <w:footnote w:id="11">
     <w:p>
       <w:pPr>
-        <w:pStyle w:val="968"/>
+        <w:pStyle w:val="1055"/>
         <w:pBdr/>
         <w:spacing/>
         <w:ind/>
@@ -2045,7 +2216,7 @@
       </w:pPr>
       <w:r>
         <w:rPr>
-          <w:rStyle w:val="970"/>
+          <w:rStyle w:val="1057"/>
           <w:rFonts w:ascii="Times New Roman" w:hAnsi="Times New Roman" w:eastAsia="Times New Roman" w:cs="Times New Roman"/>
         </w:rPr>
         <w:footnoteRef/>
@@ -2110,7 +2281,7 @@
   <w:footnote w:id="12">
     <w:p>
       <w:pPr>
-        <w:pStyle w:val="968"/>
+        <w:pStyle w:val="1055"/>
         <w:pBdr/>
         <w:spacing/>
         <w:ind/>
@@ -2120,7 +2291,7 @@
       </w:pPr>
       <w:r>
         <w:rPr>
-          <w:rStyle w:val="970"/>
+          <w:rStyle w:val="1057"/>
           <w:rFonts w:ascii="Times New Roman" w:hAnsi="Times New Roman" w:eastAsia="Times New Roman" w:cs="Times New Roman"/>
         </w:rPr>
         <w:footnoteRef/>
@@ -2166,6 +2337,53 @@
           <w:lang w:val="en"/>
         </w:rPr>
         <w:t xml:space="preserve">67. </w:t>
+      </w:r>
+      <w:r>
+        <w:rPr>
+          <w:rFonts w:ascii="Times New Roman" w:hAnsi="Times New Roman" w:eastAsia="Times New Roman" w:cs="Times New Roman"/>
+        </w:rPr>
+      </w:r>
+      <w:r>
+        <w:rPr>
+          <w:rFonts w:ascii="Times New Roman" w:hAnsi="Times New Roman" w:eastAsia="Times New Roman" w:cs="Times New Roman"/>
+        </w:rPr>
+      </w:r>
+    </w:p>
+  </w:footnote>
+  <w:footnote w:id="13">
+    <w:p>
+      <w:pPr>
+        <w:pStyle w:val="1055"/>
+        <w:pBdr/>
+        <w:spacing/>
+        <w:ind/>
+        <w:rPr>
+          <w:rFonts w:ascii="Times New Roman" w:hAnsi="Times New Roman" w:cs="Times New Roman"/>
+        </w:rPr>
+      </w:pPr>
+      <w:r>
+        <w:rPr>
+          <w:rStyle w:val="1057"/>
+          <w:rFonts w:ascii="Times New Roman" w:hAnsi="Times New Roman" w:eastAsia="Times New Roman" w:cs="Times New Roman"/>
+        </w:rPr>
+        <w:footnoteRef/>
+      </w:r>
+      <w:r>
+        <w:rPr>
+          <w:rFonts w:ascii="Times New Roman" w:hAnsi="Times New Roman" w:eastAsia="Times New Roman" w:cs="Times New Roman"/>
+        </w:rPr>
+        <w:t xml:space="preserve"> </w:t>
+      </w:r>
+      <w:r>
+        <w:rPr>
+          <w:rFonts w:ascii="Times New Roman" w:hAnsi="Times New Roman" w:eastAsia="Times New Roman" w:cs="Times New Roman"/>
+        </w:rPr>
+        <w:t xml:space="preserve">Irving A. Spergel, ‘Youth Gangs: Continuity and Change’, Crime and Justice, 12 (1990), p. 171.</w:t>
+      </w:r>
+      <w:r>
+        <w:rPr>
+          <w:rFonts w:ascii="Times New Roman" w:hAnsi="Times New Roman" w:eastAsia="Times New Roman" w:cs="Times New Roman"/>
+        </w:rPr>
       </w:r>
       <w:r>
         <w:rPr>
@@ -2335,9 +2553,9 @@
     <w:lsdException w:name="Bibliography" w:uiPriority="37"/>
     <w:lsdException w:name="TOC Heading" w:uiPriority="39" w:qFormat="1"/>
   </w:latentStyles>
-  <w:style w:type="table" w:styleId="803">
+  <w:style w:type="table" w:styleId="890">
     <w:name w:val="Table Grid"/>
-    <w:basedOn w:val="989"/>
+    <w:basedOn w:val="1076"/>
     <w:uiPriority w:val="59"/>
     <w:pPr>
       <w:pBdr/>
@@ -2534,9 +2752,9 @@
       </w:tcPr>
     </w:tblStylePr>
   </w:style>
-  <w:style w:type="table" w:styleId="804">
+  <w:style w:type="table" w:styleId="891">
     <w:name w:val="Table Grid Light"/>
-    <w:basedOn w:val="989"/>
+    <w:basedOn w:val="1076"/>
     <w:uiPriority w:val="59"/>
     <w:pPr>
       <w:pBdr/>
@@ -2733,9 +2951,9 @@
       </w:tcPr>
     </w:tblStylePr>
   </w:style>
-  <w:style w:type="table" w:styleId="805">
+  <w:style w:type="table" w:styleId="892">
     <w:name w:val="Plain Table 1"/>
-    <w:basedOn w:val="989"/>
+    <w:basedOn w:val="1076"/>
     <w:uiPriority w:val="59"/>
     <w:pPr>
       <w:pBdr/>
@@ -2958,9 +3176,9 @@
       </w:tcPr>
     </w:tblStylePr>
   </w:style>
-  <w:style w:type="table" w:styleId="806">
+  <w:style w:type="table" w:styleId="893">
     <w:name w:val="Plain Table 2"/>
-    <w:basedOn w:val="989"/>
+    <w:basedOn w:val="1076"/>
     <w:uiPriority w:val="59"/>
     <w:pPr>
       <w:pBdr/>
@@ -3191,9 +3409,9 @@
       </w:tcPr>
     </w:tblStylePr>
   </w:style>
-  <w:style w:type="table" w:styleId="807">
+  <w:style w:type="table" w:styleId="894">
     <w:name w:val="Plain Table 3"/>
-    <w:basedOn w:val="989"/>
+    <w:basedOn w:val="1076"/>
     <w:uiPriority w:val="99"/>
     <w:pPr>
       <w:pBdr/>
@@ -3421,9 +3639,9 @@
       </w:tcPr>
     </w:tblStylePr>
   </w:style>
-  <w:style w:type="table" w:styleId="808">
+  <w:style w:type="table" w:styleId="895">
     <w:name w:val="Plain Table 4"/>
-    <w:basedOn w:val="989"/>
+    <w:basedOn w:val="1076"/>
     <w:uiPriority w:val="99"/>
     <w:pPr>
       <w:pBdr/>
@@ -3637,9 +3855,9 @@
       </w:tcPr>
     </w:tblStylePr>
   </w:style>
-  <w:style w:type="table" w:styleId="809">
+  <w:style w:type="table" w:styleId="896">
     <w:name w:val="Plain Table 5"/>
-    <w:basedOn w:val="989"/>
+    <w:basedOn w:val="1076"/>
     <w:uiPriority w:val="99"/>
     <w:pPr>
       <w:pBdr/>
@@ -3870,9 +4088,9 @@
       </w:tcPr>
     </w:tblStylePr>
   </w:style>
-  <w:style w:type="table" w:styleId="810">
+  <w:style w:type="table" w:styleId="897">
     <w:name w:val="Grid Table 1 Light"/>
-    <w:basedOn w:val="989"/>
+    <w:basedOn w:val="1076"/>
     <w:uiPriority w:val="99"/>
     <w:pPr>
       <w:pBdr/>
@@ -4093,9 +4311,9 @@
       </w:tcPr>
     </w:tblStylePr>
   </w:style>
-  <w:style w:type="table" w:styleId="811">
+  <w:style w:type="table" w:styleId="898">
     <w:name w:val="Grid Table 1 Light - Accent 1"/>
-    <w:basedOn w:val="989"/>
+    <w:basedOn w:val="1076"/>
     <w:uiPriority w:val="99"/>
     <w:pPr>
       <w:pBdr/>
@@ -4316,9 +4534,9 @@
       </w:tcPr>
     </w:tblStylePr>
   </w:style>
-  <w:style w:type="table" w:styleId="812">
+  <w:style w:type="table" w:styleId="899">
     <w:name w:val="Grid Table 1 Light - Accent 2"/>
-    <w:basedOn w:val="989"/>
+    <w:basedOn w:val="1076"/>
     <w:uiPriority w:val="99"/>
     <w:pPr>
       <w:pBdr/>
@@ -4539,9 +4757,9 @@
       </w:tcPr>
     </w:tblStylePr>
   </w:style>
-  <w:style w:type="table" w:styleId="813">
+  <w:style w:type="table" w:styleId="900">
     <w:name w:val="Grid Table 1 Light - Accent 3"/>
-    <w:basedOn w:val="989"/>
+    <w:basedOn w:val="1076"/>
     <w:uiPriority w:val="99"/>
     <w:pPr>
       <w:pBdr/>
@@ -4762,9 +4980,9 @@
       </w:tcPr>
     </w:tblStylePr>
   </w:style>
-  <w:style w:type="table" w:styleId="814">
+  <w:style w:type="table" w:styleId="901">
     <w:name w:val="Grid Table 1 Light - Accent 4"/>
-    <w:basedOn w:val="989"/>
+    <w:basedOn w:val="1076"/>
     <w:uiPriority w:val="99"/>
     <w:pPr>
       <w:pBdr/>
@@ -4985,9 +5203,9 @@
       </w:tcPr>
     </w:tblStylePr>
   </w:style>
-  <w:style w:type="table" w:styleId="815">
+  <w:style w:type="table" w:styleId="902">
     <w:name w:val="Grid Table 1 Light - Accent 5"/>
-    <w:basedOn w:val="989"/>
+    <w:basedOn w:val="1076"/>
     <w:uiPriority w:val="99"/>
     <w:pPr>
       <w:pBdr/>
@@ -5208,9 +5426,9 @@
       </w:tcPr>
     </w:tblStylePr>
   </w:style>
-  <w:style w:type="table" w:styleId="816">
+  <w:style w:type="table" w:styleId="903">
     <w:name w:val="Grid Table 1 Light - Accent 6"/>
-    <w:basedOn w:val="989"/>
+    <w:basedOn w:val="1076"/>
     <w:uiPriority w:val="99"/>
     <w:pPr>
       <w:pBdr/>
@@ -5431,9 +5649,9 @@
       </w:tcPr>
     </w:tblStylePr>
   </w:style>
-  <w:style w:type="table" w:styleId="817">
+  <w:style w:type="table" w:styleId="904">
     <w:name w:val="Grid Table 2"/>
-    <w:basedOn w:val="989"/>
+    <w:basedOn w:val="1076"/>
     <w:uiPriority w:val="99"/>
     <w:pPr>
       <w:pBdr/>
@@ -5663,9 +5881,9 @@
       </w:tcPr>
     </w:tblStylePr>
   </w:style>
-  <w:style w:type="table" w:styleId="818">
+  <w:style w:type="table" w:styleId="905">
     <w:name w:val="Grid Table 2 - Accent 1"/>
-    <w:basedOn w:val="989"/>
+    <w:basedOn w:val="1076"/>
     <w:uiPriority w:val="99"/>
     <w:pPr>
       <w:pBdr/>
@@ -5895,9 +6113,9 @@
       </w:tcPr>
     </w:tblStylePr>
   </w:style>
-  <w:style w:type="table" w:styleId="819">
+  <w:style w:type="table" w:styleId="906">
     <w:name w:val="Grid Table 2 - Accent 2"/>
-    <w:basedOn w:val="989"/>
+    <w:basedOn w:val="1076"/>
     <w:uiPriority w:val="99"/>
     <w:pPr>
       <w:pBdr/>
@@ -6127,9 +6345,9 @@
       </w:tcPr>
     </w:tblStylePr>
   </w:style>
-  <w:style w:type="table" w:styleId="820">
+  <w:style w:type="table" w:styleId="907">
     <w:name w:val="Grid Table 2 - Accent 3"/>
-    <w:basedOn w:val="989"/>
+    <w:basedOn w:val="1076"/>
     <w:uiPriority w:val="99"/>
     <w:pPr>
       <w:pBdr/>
@@ -6359,9 +6577,9 @@
       </w:tcPr>
     </w:tblStylePr>
   </w:style>
-  <w:style w:type="table" w:styleId="821">
+  <w:style w:type="table" w:styleId="908">
     <w:name w:val="Grid Table 2 - Accent 4"/>
-    <w:basedOn w:val="989"/>
+    <w:basedOn w:val="1076"/>
     <w:uiPriority w:val="99"/>
     <w:pPr>
       <w:pBdr/>
@@ -6591,9 +6809,9 @@
       </w:tcPr>
     </w:tblStylePr>
   </w:style>
-  <w:style w:type="table" w:styleId="822">
+  <w:style w:type="table" w:styleId="909">
     <w:name w:val="Grid Table 2 - Accent 5"/>
-    <w:basedOn w:val="989"/>
+    <w:basedOn w:val="1076"/>
     <w:uiPriority w:val="99"/>
     <w:pPr>
       <w:pBdr/>
@@ -6823,9 +7041,9 @@
       </w:tcPr>
     </w:tblStylePr>
   </w:style>
-  <w:style w:type="table" w:styleId="823">
+  <w:style w:type="table" w:styleId="910">
     <w:name w:val="Grid Table 2 - Accent 6"/>
-    <w:basedOn w:val="989"/>
+    <w:basedOn w:val="1076"/>
     <w:uiPriority w:val="99"/>
     <w:pPr>
       <w:pBdr/>
@@ -7055,9 +7273,9 @@
       </w:tcPr>
     </w:tblStylePr>
   </w:style>
-  <w:style w:type="table" w:styleId="824">
+  <w:style w:type="table" w:styleId="911">
     <w:name w:val="Grid Table 3"/>
-    <w:basedOn w:val="989"/>
+    <w:basedOn w:val="1076"/>
     <w:uiPriority w:val="99"/>
     <w:pPr>
       <w:pBdr/>
@@ -7300,9 +7518,9 @@
       </w:tcPr>
     </w:tblStylePr>
   </w:style>
-  <w:style w:type="table" w:styleId="825">
+  <w:style w:type="table" w:styleId="912">
     <w:name w:val="Grid Table 3 - Accent 1"/>
-    <w:basedOn w:val="989"/>
+    <w:basedOn w:val="1076"/>
     <w:uiPriority w:val="99"/>
     <w:pPr>
       <w:pBdr/>
@@ -7545,9 +7763,9 @@
       </w:tcPr>
     </w:tblStylePr>
   </w:style>
-  <w:style w:type="table" w:styleId="826">
+  <w:style w:type="table" w:styleId="913">
     <w:name w:val="Grid Table 3 - Accent 2"/>
-    <w:basedOn w:val="989"/>
+    <w:basedOn w:val="1076"/>
     <w:uiPriority w:val="99"/>
     <w:pPr>
       <w:pBdr/>
@@ -7790,9 +8008,9 @@
       </w:tcPr>
     </w:tblStylePr>
   </w:style>
-  <w:style w:type="table" w:styleId="827">
+  <w:style w:type="table" w:styleId="914">
     <w:name w:val="Grid Table 3 - Accent 3"/>
-    <w:basedOn w:val="989"/>
+    <w:basedOn w:val="1076"/>
     <w:uiPriority w:val="99"/>
     <w:pPr>
       <w:pBdr/>
@@ -8035,9 +8253,9 @@
       </w:tcPr>
     </w:tblStylePr>
   </w:style>
-  <w:style w:type="table" w:styleId="828">
+  <w:style w:type="table" w:styleId="915">
     <w:name w:val="Grid Table 3 - Accent 4"/>
-    <w:basedOn w:val="989"/>
+    <w:basedOn w:val="1076"/>
     <w:uiPriority w:val="99"/>
     <w:pPr>
       <w:pBdr/>
@@ -8280,9 +8498,9 @@
       </w:tcPr>
     </w:tblStylePr>
   </w:style>
-  <w:style w:type="table" w:styleId="829">
+  <w:style w:type="table" w:styleId="916">
     <w:name w:val="Grid Table 3 - Accent 5"/>
-    <w:basedOn w:val="989"/>
+    <w:basedOn w:val="1076"/>
     <w:uiPriority w:val="99"/>
     <w:pPr>
       <w:pBdr/>
@@ -8525,9 +8743,9 @@
       </w:tcPr>
     </w:tblStylePr>
   </w:style>
-  <w:style w:type="table" w:styleId="830">
+  <w:style w:type="table" w:styleId="917">
     <w:name w:val="Grid Table 3 - Accent 6"/>
-    <w:basedOn w:val="989"/>
+    <w:basedOn w:val="1076"/>
     <w:uiPriority w:val="99"/>
     <w:pPr>
       <w:pBdr/>
@@ -8770,9 +8988,9 @@
       </w:tcPr>
     </w:tblStylePr>
   </w:style>
-  <w:style w:type="table" w:styleId="831">
+  <w:style w:type="table" w:styleId="918">
     <w:name w:val="Grid Table 4"/>
-    <w:basedOn w:val="989"/>
+    <w:basedOn w:val="1076"/>
     <w:uiPriority w:val="59"/>
     <w:pPr>
       <w:pBdr/>
@@ -9003,9 +9221,9 @@
       </w:tcPr>
     </w:tblStylePr>
   </w:style>
-  <w:style w:type="table" w:styleId="832">
+  <w:style w:type="table" w:styleId="919">
     <w:name w:val="Grid Table 4 - Accent 1"/>
-    <w:basedOn w:val="989"/>
+    <w:basedOn w:val="1076"/>
     <w:uiPriority w:val="59"/>
     <w:pPr>
       <w:pBdr/>
@@ -9236,9 +9454,9 @@
       </w:tcPr>
     </w:tblStylePr>
   </w:style>
-  <w:style w:type="table" w:styleId="833">
+  <w:style w:type="table" w:styleId="920">
     <w:name w:val="Grid Table 4 - Accent 2"/>
-    <w:basedOn w:val="989"/>
+    <w:basedOn w:val="1076"/>
     <w:uiPriority w:val="59"/>
     <w:pPr>
       <w:pBdr/>
@@ -9469,9 +9687,9 @@
       </w:tcPr>
     </w:tblStylePr>
   </w:style>
-  <w:style w:type="table" w:styleId="834">
+  <w:style w:type="table" w:styleId="921">
     <w:name w:val="Grid Table 4 - Accent 3"/>
-    <w:basedOn w:val="989"/>
+    <w:basedOn w:val="1076"/>
     <w:uiPriority w:val="59"/>
     <w:pPr>
       <w:pBdr/>
@@ -9702,9 +9920,9 @@
       </w:tcPr>
     </w:tblStylePr>
   </w:style>
-  <w:style w:type="table" w:styleId="835">
+  <w:style w:type="table" w:styleId="922">
     <w:name w:val="Grid Table 4 - Accent 4"/>
-    <w:basedOn w:val="989"/>
+    <w:basedOn w:val="1076"/>
     <w:uiPriority w:val="59"/>
     <w:pPr>
       <w:pBdr/>
@@ -9935,9 +10153,9 @@
       </w:tcPr>
     </w:tblStylePr>
   </w:style>
-  <w:style w:type="table" w:styleId="836">
+  <w:style w:type="table" w:styleId="923">
     <w:name w:val="Grid Table 4 - Accent 5"/>
-    <w:basedOn w:val="989"/>
+    <w:basedOn w:val="1076"/>
     <w:uiPriority w:val="59"/>
     <w:pPr>
       <w:pBdr/>
@@ -10168,9 +10386,9 @@
       </w:tcPr>
     </w:tblStylePr>
   </w:style>
-  <w:style w:type="table" w:styleId="837">
+  <w:style w:type="table" w:styleId="924">
     <w:name w:val="Grid Table 4 - Accent 6"/>
-    <w:basedOn w:val="989"/>
+    <w:basedOn w:val="1076"/>
     <w:uiPriority w:val="59"/>
     <w:pPr>
       <w:pBdr/>
@@ -10401,9 +10619,9 @@
       </w:tcPr>
     </w:tblStylePr>
   </w:style>
-  <w:style w:type="table" w:styleId="838">
+  <w:style w:type="table" w:styleId="925">
     <w:name w:val="Grid Table 5 Dark"/>
-    <w:basedOn w:val="989"/>
+    <w:basedOn w:val="1076"/>
     <w:uiPriority w:val="99"/>
     <w:pPr>
       <w:pBdr/>
@@ -10629,9 +10847,9 @@
       </w:tcPr>
     </w:tblStylePr>
   </w:style>
-  <w:style w:type="table" w:styleId="839">
+  <w:style w:type="table" w:styleId="926">
     <w:name w:val="Grid Table 5 Dark- Accent 1"/>
-    <w:basedOn w:val="989"/>
+    <w:basedOn w:val="1076"/>
     <w:uiPriority w:val="99"/>
     <w:pPr>
       <w:pBdr/>
@@ -10857,9 +11075,9 @@
       </w:tcPr>
     </w:tblStylePr>
   </w:style>
-  <w:style w:type="table" w:styleId="840">
+  <w:style w:type="table" w:styleId="927">
     <w:name w:val="Grid Table 5 Dark - Accent 2"/>
-    <w:basedOn w:val="989"/>
+    <w:basedOn w:val="1076"/>
     <w:uiPriority w:val="99"/>
     <w:pPr>
       <w:pBdr/>
@@ -11085,9 +11303,9 @@
       </w:tcPr>
     </w:tblStylePr>
   </w:style>
-  <w:style w:type="table" w:styleId="841">
+  <w:style w:type="table" w:styleId="928">
     <w:name w:val="Grid Table 5 Dark - Accent 3"/>
-    <w:basedOn w:val="989"/>
+    <w:basedOn w:val="1076"/>
     <w:uiPriority w:val="99"/>
     <w:pPr>
       <w:pBdr/>
@@ -11313,9 +11531,9 @@
       </w:tcPr>
     </w:tblStylePr>
   </w:style>
-  <w:style w:type="table" w:styleId="842">
+  <w:style w:type="table" w:styleId="929">
     <w:name w:val="Grid Table 5 Dark- Accent 4"/>
-    <w:basedOn w:val="989"/>
+    <w:basedOn w:val="1076"/>
     <w:uiPriority w:val="99"/>
     <w:pPr>
       <w:pBdr/>
@@ -11541,9 +11759,9 @@
       </w:tcPr>
     </w:tblStylePr>
   </w:style>
-  <w:style w:type="table" w:styleId="843">
+  <w:style w:type="table" w:styleId="930">
     <w:name w:val="Grid Table 5 Dark - Accent 5"/>
-    <w:basedOn w:val="989"/>
+    <w:basedOn w:val="1076"/>
     <w:uiPriority w:val="99"/>
     <w:pPr>
       <w:pBdr/>
@@ -11769,9 +11987,9 @@
       </w:tcPr>
     </w:tblStylePr>
   </w:style>
-  <w:style w:type="table" w:styleId="844">
+  <w:style w:type="table" w:styleId="931">
     <w:name w:val="Grid Table 5 Dark - Accent 6"/>
-    <w:basedOn w:val="989"/>
+    <w:basedOn w:val="1076"/>
     <w:uiPriority w:val="99"/>
     <w:pPr>
       <w:pBdr/>
@@ -11997,9 +12215,9 @@
       </w:tcPr>
     </w:tblStylePr>
   </w:style>
-  <w:style w:type="table" w:styleId="845">
+  <w:style w:type="table" w:styleId="932">
     <w:name w:val="Grid Table 6 Colorful"/>
-    <w:basedOn w:val="989"/>
+    <w:basedOn w:val="1076"/>
     <w:uiPriority w:val="99"/>
     <w:pPr>
       <w:pBdr/>
@@ -12227,9 +12445,9 @@
       </w:tcPr>
     </w:tblStylePr>
   </w:style>
-  <w:style w:type="table" w:styleId="846">
+  <w:style w:type="table" w:styleId="933">
     <w:name w:val="Grid Table 6 Colorful - Accent 1"/>
-    <w:basedOn w:val="989"/>
+    <w:basedOn w:val="1076"/>
     <w:uiPriority w:val="99"/>
     <w:pPr>
       <w:pBdr/>
@@ -12457,9 +12675,9 @@
       </w:tcPr>
     </w:tblStylePr>
   </w:style>
-  <w:style w:type="table" w:styleId="847">
+  <w:style w:type="table" w:styleId="934">
     <w:name w:val="Grid Table 6 Colorful - Accent 2"/>
-    <w:basedOn w:val="989"/>
+    <w:basedOn w:val="1076"/>
     <w:uiPriority w:val="99"/>
     <w:pPr>
       <w:pBdr/>
@@ -12687,9 +12905,9 @@
       </w:tcPr>
     </w:tblStylePr>
   </w:style>
-  <w:style w:type="table" w:styleId="848">
+  <w:style w:type="table" w:styleId="935">
     <w:name w:val="Grid Table 6 Colorful - Accent 3"/>
-    <w:basedOn w:val="989"/>
+    <w:basedOn w:val="1076"/>
     <w:uiPriority w:val="99"/>
     <w:pPr>
       <w:pBdr/>
@@ -12917,9 +13135,9 @@
       </w:tcPr>
     </w:tblStylePr>
   </w:style>
-  <w:style w:type="table" w:styleId="849">
+  <w:style w:type="table" w:styleId="936">
     <w:name w:val="Grid Table 6 Colorful - Accent 4"/>
-    <w:basedOn w:val="989"/>
+    <w:basedOn w:val="1076"/>
     <w:uiPriority w:val="99"/>
     <w:pPr>
       <w:pBdr/>
@@ -13147,9 +13365,9 @@
       </w:tcPr>
     </w:tblStylePr>
   </w:style>
-  <w:style w:type="table" w:styleId="850">
+  <w:style w:type="table" w:styleId="937">
     <w:name w:val="Grid Table 6 Colorful - Accent 5"/>
-    <w:basedOn w:val="989"/>
+    <w:basedOn w:val="1076"/>
     <w:uiPriority w:val="99"/>
     <w:pPr>
       <w:pBdr/>
@@ -13377,9 +13595,9 @@
       </w:tcPr>
     </w:tblStylePr>
   </w:style>
-  <w:style w:type="table" w:styleId="851">
+  <w:style w:type="table" w:styleId="938">
     <w:name w:val="Grid Table 6 Colorful - Accent 6"/>
-    <w:basedOn w:val="989"/>
+    <w:basedOn w:val="1076"/>
     <w:uiPriority w:val="99"/>
     <w:pPr>
       <w:pBdr/>
@@ -13607,9 +13825,9 @@
       </w:tcPr>
     </w:tblStylePr>
   </w:style>
-  <w:style w:type="table" w:styleId="852">
+  <w:style w:type="table" w:styleId="939">
     <w:name w:val="Grid Table 7 Colorful"/>
-    <w:basedOn w:val="989"/>
+    <w:basedOn w:val="1076"/>
     <w:uiPriority w:val="99"/>
     <w:pPr>
       <w:pBdr/>
@@ -13861,9 +14079,9 @@
       </w:tcPr>
     </w:tblStylePr>
   </w:style>
-  <w:style w:type="table" w:styleId="853">
+  <w:style w:type="table" w:styleId="940">
     <w:name w:val="Grid Table 7 Colorful - Accent 1"/>
-    <w:basedOn w:val="989"/>
+    <w:basedOn w:val="1076"/>
     <w:uiPriority w:val="99"/>
     <w:pPr>
       <w:pBdr/>
@@ -14115,9 +14333,9 @@
       </w:tcPr>
     </w:tblStylePr>
   </w:style>
-  <w:style w:type="table" w:styleId="854">
+  <w:style w:type="table" w:styleId="941">
     <w:name w:val="Grid Table 7 Colorful - Accent 2"/>
-    <w:basedOn w:val="989"/>
+    <w:basedOn w:val="1076"/>
     <w:uiPriority w:val="99"/>
     <w:pPr>
       <w:pBdr/>
@@ -14369,9 +14587,9 @@
       </w:tcPr>
     </w:tblStylePr>
   </w:style>
-  <w:style w:type="table" w:styleId="855">
+  <w:style w:type="table" w:styleId="942">
     <w:name w:val="Grid Table 7 Colorful - Accent 3"/>
-    <w:basedOn w:val="989"/>
+    <w:basedOn w:val="1076"/>
     <w:uiPriority w:val="99"/>
     <w:pPr>
       <w:pBdr/>
@@ -14623,9 +14841,9 @@
       </w:tcPr>
     </w:tblStylePr>
   </w:style>
-  <w:style w:type="table" w:styleId="856">
+  <w:style w:type="table" w:styleId="943">
     <w:name w:val="Grid Table 7 Colorful - Accent 4"/>
-    <w:basedOn w:val="989"/>
+    <w:basedOn w:val="1076"/>
     <w:uiPriority w:val="99"/>
     <w:pPr>
       <w:pBdr/>
@@ -14877,9 +15095,9 @@
       </w:tcPr>
     </w:tblStylePr>
   </w:style>
-  <w:style w:type="table" w:styleId="857">
+  <w:style w:type="table" w:styleId="944">
     <w:name w:val="Grid Table 7 Colorful - Accent 5"/>
-    <w:basedOn w:val="989"/>
+    <w:basedOn w:val="1076"/>
     <w:uiPriority w:val="99"/>
     <w:pPr>
       <w:pBdr/>
@@ -15131,9 +15349,9 @@
       </w:tcPr>
     </w:tblStylePr>
   </w:style>
-  <w:style w:type="table" w:styleId="858">
+  <w:style w:type="table" w:styleId="945">
     <w:name w:val="Grid Table 7 Colorful - Accent 6"/>
-    <w:basedOn w:val="989"/>
+    <w:basedOn w:val="1076"/>
     <w:uiPriority w:val="99"/>
     <w:pPr>
       <w:pBdr/>
@@ -15385,9 +15603,9 @@
       </w:tcPr>
     </w:tblStylePr>
   </w:style>
-  <w:style w:type="table" w:styleId="859">
+  <w:style w:type="table" w:styleId="946">
     <w:name w:val="List Table 1 Light"/>
-    <w:basedOn w:val="989"/>
+    <w:basedOn w:val="1076"/>
     <w:uiPriority w:val="99"/>
     <w:pPr>
       <w:pBdr/>
@@ -15601,9 +15819,9 @@
       </w:tcPr>
     </w:tblStylePr>
   </w:style>
-  <w:style w:type="table" w:styleId="860">
+  <w:style w:type="table" w:styleId="947">
     <w:name w:val="List Table 1 Light - Accent 1"/>
-    <w:basedOn w:val="989"/>
+    <w:basedOn w:val="1076"/>
     <w:uiPriority w:val="99"/>
     <w:pPr>
       <w:pBdr/>
@@ -15817,9 +16035,9 @@
       </w:tcPr>
     </w:tblStylePr>
   </w:style>
-  <w:style w:type="table" w:styleId="861">
+  <w:style w:type="table" w:styleId="948">
     <w:name w:val="List Table 1 Light - Accent 2"/>
-    <w:basedOn w:val="989"/>
+    <w:basedOn w:val="1076"/>
     <w:uiPriority w:val="99"/>
     <w:pPr>
       <w:pBdr/>
@@ -16033,9 +16251,9 @@
       </w:tcPr>
     </w:tblStylePr>
   </w:style>
-  <w:style w:type="table" w:styleId="862">
+  <w:style w:type="table" w:styleId="949">
     <w:name w:val="List Table 1 Light - Accent 3"/>
-    <w:basedOn w:val="989"/>
+    <w:basedOn w:val="1076"/>
     <w:uiPriority w:val="99"/>
     <w:pPr>
       <w:pBdr/>
@@ -16249,9 +16467,9 @@
       </w:tcPr>
     </w:tblStylePr>
   </w:style>
-  <w:style w:type="table" w:styleId="863">
+  <w:style w:type="table" w:styleId="950">
     <w:name w:val="List Table 1 Light - Accent 4"/>
-    <w:basedOn w:val="989"/>
+    <w:basedOn w:val="1076"/>
     <w:uiPriority w:val="99"/>
     <w:pPr>
       <w:pBdr/>
@@ -16465,9 +16683,9 @@
       </w:tcPr>
     </w:tblStylePr>
   </w:style>
-  <w:style w:type="table" w:styleId="864">
+  <w:style w:type="table" w:styleId="951">
     <w:name w:val="List Table 1 Light - Accent 5"/>
-    <w:basedOn w:val="989"/>
+    <w:basedOn w:val="1076"/>
     <w:uiPriority w:val="99"/>
     <w:pPr>
       <w:pBdr/>
@@ -16681,9 +16899,9 @@
       </w:tcPr>
     </w:tblStylePr>
   </w:style>
-  <w:style w:type="table" w:styleId="865">
+  <w:style w:type="table" w:styleId="952">
     <w:name w:val="List Table 1 Light - Accent 6"/>
-    <w:basedOn w:val="989"/>
+    <w:basedOn w:val="1076"/>
     <w:uiPriority w:val="99"/>
     <w:pPr>
       <w:pBdr/>
@@ -16897,9 +17115,9 @@
       </w:tcPr>
     </w:tblStylePr>
   </w:style>
-  <w:style w:type="table" w:styleId="866">
+  <w:style w:type="table" w:styleId="953">
     <w:name w:val="List Table 2"/>
-    <w:basedOn w:val="989"/>
+    <w:basedOn w:val="1076"/>
     <w:uiPriority w:val="99"/>
     <w:pPr>
       <w:pBdr/>
@@ -17135,9 +17353,9 @@
       </w:tcPr>
     </w:tblStylePr>
   </w:style>
-  <w:style w:type="table" w:styleId="867">
+  <w:style w:type="table" w:styleId="954">
     <w:name w:val="List Table 2 - Accent 1"/>
-    <w:basedOn w:val="989"/>
+    <w:basedOn w:val="1076"/>
     <w:uiPriority w:val="99"/>
     <w:pPr>
       <w:pBdr/>
@@ -17373,9 +17591,9 @@
       </w:tcPr>
     </w:tblStylePr>
   </w:style>
-  <w:style w:type="table" w:styleId="868">
+  <w:style w:type="table" w:styleId="955">
     <w:name w:val="List Table 2 - Accent 2"/>
-    <w:basedOn w:val="989"/>
+    <w:basedOn w:val="1076"/>
     <w:uiPriority w:val="99"/>
     <w:pPr>
       <w:pBdr/>
@@ -17611,9 +17829,9 @@
       </w:tcPr>
     </w:tblStylePr>
   </w:style>
-  <w:style w:type="table" w:styleId="869">
+  <w:style w:type="table" w:styleId="956">
     <w:name w:val="List Table 2 - Accent 3"/>
-    <w:basedOn w:val="989"/>
+    <w:basedOn w:val="1076"/>
     <w:uiPriority w:val="99"/>
     <w:pPr>
       <w:pBdr/>
@@ -17849,9 +18067,9 @@
       </w:tcPr>
     </w:tblStylePr>
   </w:style>
-  <w:style w:type="table" w:styleId="870">
+  <w:style w:type="table" w:styleId="957">
     <w:name w:val="List Table 2 - Accent 4"/>
-    <w:basedOn w:val="989"/>
+    <w:basedOn w:val="1076"/>
     <w:uiPriority w:val="99"/>
     <w:pPr>
       <w:pBdr/>
@@ -18087,9 +18305,9 @@
       </w:tcPr>
     </w:tblStylePr>
   </w:style>
-  <w:style w:type="table" w:styleId="871">
+  <w:style w:type="table" w:styleId="958">
     <w:name w:val="List Table 2 - Accent 5"/>
-    <w:basedOn w:val="989"/>
+    <w:basedOn w:val="1076"/>
     <w:uiPriority w:val="99"/>
     <w:pPr>
       <w:pBdr/>
@@ -18325,9 +18543,9 @@
       </w:tcPr>
     </w:tblStylePr>
   </w:style>
-  <w:style w:type="table" w:styleId="872">
+  <w:style w:type="table" w:styleId="959">
     <w:name w:val="List Table 2 - Accent 6"/>
-    <w:basedOn w:val="989"/>
+    <w:basedOn w:val="1076"/>
     <w:uiPriority w:val="99"/>
     <w:pPr>
       <w:pBdr/>
@@ -18563,9 +18781,9 @@
       </w:tcPr>
     </w:tblStylePr>
   </w:style>
-  <w:style w:type="table" w:styleId="873">
+  <w:style w:type="table" w:styleId="960">
     <w:name w:val="List Table 3"/>
-    <w:basedOn w:val="989"/>
+    <w:basedOn w:val="1076"/>
     <w:uiPriority w:val="99"/>
     <w:pPr>
       <w:pBdr/>
@@ -18791,9 +19009,9 @@
       </w:tcPr>
     </w:tblStylePr>
   </w:style>
-  <w:style w:type="table" w:styleId="874">
+  <w:style w:type="table" w:styleId="961">
     <w:name w:val="List Table 3 - Accent 1"/>
-    <w:basedOn w:val="989"/>
+    <w:basedOn w:val="1076"/>
     <w:uiPriority w:val="99"/>
     <w:pPr>
       <w:pBdr/>
@@ -19019,9 +19237,9 @@
       </w:tcPr>
     </w:tblStylePr>
   </w:style>
-  <w:style w:type="table" w:styleId="875">
+  <w:style w:type="table" w:styleId="962">
     <w:name w:val="List Table 3 - Accent 2"/>
-    <w:basedOn w:val="989"/>
+    <w:basedOn w:val="1076"/>
     <w:uiPriority w:val="99"/>
     <w:pPr>
       <w:pBdr/>
@@ -19247,9 +19465,9 @@
       </w:tcPr>
     </w:tblStylePr>
   </w:style>
-  <w:style w:type="table" w:styleId="876">
+  <w:style w:type="table" w:styleId="963">
     <w:name w:val="List Table 3 - Accent 3"/>
-    <w:basedOn w:val="989"/>
+    <w:basedOn w:val="1076"/>
     <w:uiPriority w:val="99"/>
     <w:pPr>
       <w:pBdr/>
@@ -19475,9 +19693,9 @@
       </w:tcPr>
     </w:tblStylePr>
   </w:style>
-  <w:style w:type="table" w:styleId="877">
+  <w:style w:type="table" w:styleId="964">
     <w:name w:val="List Table 3 - Accent 4"/>
-    <w:basedOn w:val="989"/>
+    <w:basedOn w:val="1076"/>
     <w:uiPriority w:val="99"/>
     <w:pPr>
       <w:pBdr/>
@@ -19703,9 +19921,9 @@
       </w:tcPr>
     </w:tblStylePr>
   </w:style>
-  <w:style w:type="table" w:styleId="878">
+  <w:style w:type="table" w:styleId="965">
     <w:name w:val="List Table 3 - Accent 5"/>
-    <w:basedOn w:val="989"/>
+    <w:basedOn w:val="1076"/>
     <w:uiPriority w:val="99"/>
     <w:pPr>
       <w:pBdr/>
@@ -19931,9 +20149,9 @@
       </w:tcPr>
     </w:tblStylePr>
   </w:style>
-  <w:style w:type="table" w:styleId="879">
+  <w:style w:type="table" w:styleId="966">
     <w:name w:val="List Table 3 - Accent 6"/>
-    <w:basedOn w:val="989"/>
+    <w:basedOn w:val="1076"/>
     <w:uiPriority w:val="99"/>
     <w:pPr>
       <w:pBdr/>
@@ -20159,9 +20377,9 @@
       </w:tcPr>
     </w:tblStylePr>
   </w:style>
-  <w:style w:type="table" w:styleId="880">
+  <w:style w:type="table" w:styleId="967">
     <w:name w:val="List Table 4"/>
-    <w:basedOn w:val="989"/>
+    <w:basedOn w:val="1076"/>
     <w:uiPriority w:val="99"/>
     <w:pPr>
       <w:pBdr/>
@@ -20384,9 +20602,9 @@
       </w:tcPr>
     </w:tblStylePr>
   </w:style>
-  <w:style w:type="table" w:styleId="881">
+  <w:style w:type="table" w:styleId="968">
     <w:name w:val="List Table 4 - Accent 1"/>
-    <w:basedOn w:val="989"/>
+    <w:basedOn w:val="1076"/>
     <w:uiPriority w:val="99"/>
     <w:pPr>
       <w:pBdr/>
@@ -20609,9 +20827,9 @@
       </w:tcPr>
     </w:tblStylePr>
   </w:style>
-  <w:style w:type="table" w:styleId="882">
+  <w:style w:type="table" w:styleId="969">
     <w:name w:val="List Table 4 - Accent 2"/>
-    <w:basedOn w:val="989"/>
+    <w:basedOn w:val="1076"/>
     <w:uiPriority w:val="99"/>
     <w:pPr>
       <w:pBdr/>
@@ -20834,9 +21052,9 @@
       </w:tcPr>
     </w:tblStylePr>
   </w:style>
-  <w:style w:type="table" w:styleId="883">
+  <w:style w:type="table" w:styleId="970">
     <w:name w:val="List Table 4 - Accent 3"/>
-    <w:basedOn w:val="989"/>
+    <w:basedOn w:val="1076"/>
     <w:uiPriority w:val="99"/>
     <w:pPr>
       <w:pBdr/>
@@ -21059,9 +21277,9 @@
       </w:tcPr>
     </w:tblStylePr>
   </w:style>
-  <w:style w:type="table" w:styleId="884">
+  <w:style w:type="table" w:styleId="971">
     <w:name w:val="List Table 4 - Accent 4"/>
-    <w:basedOn w:val="989"/>
+    <w:basedOn w:val="1076"/>
     <w:uiPriority w:val="99"/>
     <w:pPr>
       <w:pBdr/>
@@ -21284,9 +21502,9 @@
       </w:tcPr>
     </w:tblStylePr>
   </w:style>
-  <w:style w:type="table" w:styleId="885">
+  <w:style w:type="table" w:styleId="972">
     <w:name w:val="List Table 4 - Accent 5"/>
-    <w:basedOn w:val="989"/>
+    <w:basedOn w:val="1076"/>
     <w:uiPriority w:val="99"/>
     <w:pPr>
       <w:pBdr/>
@@ -21509,9 +21727,9 @@
       </w:tcPr>
     </w:tblStylePr>
   </w:style>
-  <w:style w:type="table" w:styleId="886">
+  <w:style w:type="table" w:styleId="973">
     <w:name w:val="List Table 4 - Accent 6"/>
-    <w:basedOn w:val="989"/>
+    <w:basedOn w:val="1076"/>
     <w:uiPriority w:val="99"/>
     <w:pPr>
       <w:pBdr/>
@@ -21734,9 +21952,9 @@
       </w:tcPr>
     </w:tblStylePr>
   </w:style>
-  <w:style w:type="table" w:styleId="887">
+  <w:style w:type="table" w:styleId="974">
     <w:name w:val="List Table 5 Dark"/>
-    <w:basedOn w:val="989"/>
+    <w:basedOn w:val="1076"/>
     <w:uiPriority w:val="99"/>
     <w:pPr>
       <w:pBdr/>
@@ -21976,9 +22194,9 @@
       </w:tcPr>
     </w:tblStylePr>
   </w:style>
-  <w:style w:type="table" w:styleId="888">
+  <w:style w:type="table" w:styleId="975">
     <w:name w:val="List Table 5 Dark - Accent 1"/>
-    <w:basedOn w:val="989"/>
+    <w:basedOn w:val="1076"/>
     <w:uiPriority w:val="99"/>
     <w:pPr>
       <w:pBdr/>
@@ -22218,9 +22436,9 @@
       </w:tcPr>
     </w:tblStylePr>
   </w:style>
-  <w:style w:type="table" w:styleId="889">
+  <w:style w:type="table" w:styleId="976">
     <w:name w:val="List Table 5 Dark - Accent 2"/>
-    <w:basedOn w:val="989"/>
+    <w:basedOn w:val="1076"/>
     <w:uiPriority w:val="99"/>
     <w:pPr>
       <w:pBdr/>
@@ -22460,9 +22678,9 @@
       </w:tcPr>
     </w:tblStylePr>
   </w:style>
-  <w:style w:type="table" w:styleId="890">
+  <w:style w:type="table" w:styleId="977">
     <w:name w:val="List Table 5 Dark - Accent 3"/>
-    <w:basedOn w:val="989"/>
+    <w:basedOn w:val="1076"/>
     <w:uiPriority w:val="99"/>
     <w:pPr>
       <w:pBdr/>
@@ -22702,9 +22920,9 @@
       </w:tcPr>
     </w:tblStylePr>
   </w:style>
-  <w:style w:type="table" w:styleId="891">
+  <w:style w:type="table" w:styleId="978">
     <w:name w:val="List Table 5 Dark - Accent 4"/>
-    <w:basedOn w:val="989"/>
+    <w:basedOn w:val="1076"/>
     <w:uiPriority w:val="99"/>
     <w:pPr>
       <w:pBdr/>
@@ -22944,9 +23162,9 @@
       </w:tcPr>
     </w:tblStylePr>
   </w:style>
-  <w:style w:type="table" w:styleId="892">
+  <w:style w:type="table" w:styleId="979">
     <w:name w:val="List Table 5 Dark - Accent 5"/>
-    <w:basedOn w:val="989"/>
+    <w:basedOn w:val="1076"/>
     <w:uiPriority w:val="99"/>
     <w:pPr>
       <w:pBdr/>
@@ -23186,9 +23404,9 @@
       </w:tcPr>
     </w:tblStylePr>
   </w:style>
-  <w:style w:type="table" w:styleId="893">
+  <w:style w:type="table" w:styleId="980">
     <w:name w:val="List Table 5 Dark - Accent 6"/>
-    <w:basedOn w:val="989"/>
+    <w:basedOn w:val="1076"/>
     <w:uiPriority w:val="99"/>
     <w:pPr>
       <w:pBdr/>
@@ -23428,9 +23646,9 @@
       </w:tcPr>
     </w:tblStylePr>
   </w:style>
-  <w:style w:type="table" w:styleId="894">
+  <w:style w:type="table" w:styleId="981">
     <w:name w:val="List Table 6 Colorful"/>
-    <w:basedOn w:val="989"/>
+    <w:basedOn w:val="1076"/>
     <w:uiPriority w:val="99"/>
     <w:pPr>
       <w:pBdr/>
@@ -23651,9 +23869,9 @@
       </w:tcPr>
     </w:tblStylePr>
   </w:style>
-  <w:style w:type="table" w:styleId="895">
+  <w:style w:type="table" w:styleId="982">
     <w:name w:val="List Table 6 Colorful - Accent 1"/>
-    <w:basedOn w:val="989"/>
+    <w:basedOn w:val="1076"/>
     <w:uiPriority w:val="99"/>
     <w:pPr>
       <w:pBdr/>
@@ -23874,9 +24092,9 @@
       </w:tcPr>
     </w:tblStylePr>
   </w:style>
-  <w:style w:type="table" w:styleId="896">
+  <w:style w:type="table" w:styleId="983">
     <w:name w:val="List Table 6 Colorful - Accent 2"/>
-    <w:basedOn w:val="989"/>
+    <w:basedOn w:val="1076"/>
     <w:uiPriority w:val="99"/>
     <w:pPr>
       <w:pBdr/>
@@ -24097,9 +24315,9 @@
       </w:tcPr>
     </w:tblStylePr>
   </w:style>
-  <w:style w:type="table" w:styleId="897">
+  <w:style w:type="table" w:styleId="984">
     <w:name w:val="List Table 6 Colorful - Accent 3"/>
-    <w:basedOn w:val="989"/>
+    <w:basedOn w:val="1076"/>
     <w:uiPriority w:val="99"/>
     <w:pPr>
       <w:pBdr/>
@@ -24320,9 +24538,9 @@
       </w:tcPr>
     </w:tblStylePr>
   </w:style>
-  <w:style w:type="table" w:styleId="898">
+  <w:style w:type="table" w:styleId="985">
     <w:name w:val="List Table 6 Colorful - Accent 4"/>
-    <w:basedOn w:val="989"/>
+    <w:basedOn w:val="1076"/>
     <w:uiPriority w:val="99"/>
     <w:pPr>
       <w:pBdr/>
@@ -24543,9 +24761,9 @@
       </w:tcPr>
     </w:tblStylePr>
   </w:style>
-  <w:style w:type="table" w:styleId="899">
+  <w:style w:type="table" w:styleId="986">
     <w:name w:val="List Table 6 Colorful - Accent 5"/>
-    <w:basedOn w:val="989"/>
+    <w:basedOn w:val="1076"/>
     <w:uiPriority w:val="99"/>
     <w:pPr>
       <w:pBdr/>
@@ -24766,9 +24984,9 @@
       </w:tcPr>
     </w:tblStylePr>
   </w:style>
-  <w:style w:type="table" w:styleId="900">
+  <w:style w:type="table" w:styleId="987">
     <w:name w:val="List Table 6 Colorful - Accent 6"/>
-    <w:basedOn w:val="989"/>
+    <w:basedOn w:val="1076"/>
     <w:uiPriority w:val="99"/>
     <w:pPr>
       <w:pBdr/>
@@ -24989,9 +25207,9 @@
       </w:tcPr>
     </w:tblStylePr>
   </w:style>
-  <w:style w:type="table" w:styleId="901">
+  <w:style w:type="table" w:styleId="988">
     <w:name w:val="List Table 7 Colorful"/>
-    <w:basedOn w:val="989"/>
+    <w:basedOn w:val="1076"/>
     <w:uiPriority w:val="99"/>
     <w:pPr>
       <w:pBdr/>
@@ -25245,9 +25463,9 @@
       </w:tcPr>
     </w:tblStylePr>
   </w:style>
-  <w:style w:type="table" w:styleId="902">
+  <w:style w:type="table" w:styleId="989">
     <w:name w:val="List Table 7 Colorful - Accent 1"/>
-    <w:basedOn w:val="989"/>
+    <w:basedOn w:val="1076"/>
     <w:uiPriority w:val="99"/>
     <w:pPr>
       <w:pBdr/>
@@ -25501,9 +25719,9 @@
       </w:tcPr>
     </w:tblStylePr>
   </w:style>
-  <w:style w:type="table" w:styleId="903">
+  <w:style w:type="table" w:styleId="990">
     <w:name w:val="List Table 7 Colorful - Accent 2"/>
-    <w:basedOn w:val="989"/>
+    <w:basedOn w:val="1076"/>
     <w:uiPriority w:val="99"/>
     <w:pPr>
       <w:pBdr/>
@@ -25757,9 +25975,9 @@
       </w:tcPr>
     </w:tblStylePr>
   </w:style>
-  <w:style w:type="table" w:styleId="904">
+  <w:style w:type="table" w:styleId="991">
     <w:name w:val="List Table 7 Colorful - Accent 3"/>
-    <w:basedOn w:val="989"/>
+    <w:basedOn w:val="1076"/>
     <w:uiPriority w:val="99"/>
     <w:pPr>
       <w:pBdr/>
@@ -26013,9 +26231,9 @@
       </w:tcPr>
     </w:tblStylePr>
   </w:style>
-  <w:style w:type="table" w:styleId="905">
+  <w:style w:type="table" w:styleId="992">
     <w:name w:val="List Table 7 Colorful - Accent 4"/>
-    <w:basedOn w:val="989"/>
+    <w:basedOn w:val="1076"/>
     <w:uiPriority w:val="99"/>
     <w:pPr>
       <w:pBdr/>
@@ -26269,9 +26487,9 @@
       </w:tcPr>
     </w:tblStylePr>
   </w:style>
-  <w:style w:type="table" w:styleId="906">
+  <w:style w:type="table" w:styleId="993">
     <w:name w:val="List Table 7 Colorful - Accent 5"/>
-    <w:basedOn w:val="989"/>
+    <w:basedOn w:val="1076"/>
     <w:uiPriority w:val="99"/>
     <w:pPr>
       <w:pBdr/>
@@ -26525,9 +26743,9 @@
       </w:tcPr>
     </w:tblStylePr>
   </w:style>
-  <w:style w:type="table" w:styleId="907">
+  <w:style w:type="table" w:styleId="994">
     <w:name w:val="List Table 7 Colorful - Accent 6"/>
-    <w:basedOn w:val="989"/>
+    <w:basedOn w:val="1076"/>
     <w:uiPriority w:val="99"/>
     <w:pPr>
       <w:pBdr/>
@@ -26781,9 +26999,9 @@
       </w:tcPr>
     </w:tblStylePr>
   </w:style>
-  <w:style w:type="table" w:styleId="908">
+  <w:style w:type="table" w:styleId="995">
     <w:name w:val="Lined - Accent"/>
-    <w:basedOn w:val="989"/>
+    <w:basedOn w:val="1076"/>
     <w:uiPriority w:val="99"/>
     <w:pPr>
       <w:pBdr/>
@@ -27018,9 +27236,9 @@
       </w:tcPr>
     </w:tblStylePr>
   </w:style>
-  <w:style w:type="table" w:styleId="909">
+  <w:style w:type="table" w:styleId="996">
     <w:name w:val="Lined - Accent 1"/>
-    <w:basedOn w:val="989"/>
+    <w:basedOn w:val="1076"/>
     <w:uiPriority w:val="99"/>
     <w:pPr>
       <w:pBdr/>
@@ -27255,9 +27473,9 @@
       </w:tcPr>
     </w:tblStylePr>
   </w:style>
-  <w:style w:type="table" w:styleId="910">
+  <w:style w:type="table" w:styleId="997">
     <w:name w:val="Lined - Accent 2"/>
-    <w:basedOn w:val="989"/>
+    <w:basedOn w:val="1076"/>
     <w:uiPriority w:val="99"/>
     <w:pPr>
       <w:pBdr/>
@@ -27492,9 +27710,9 @@
       </w:tcPr>
     </w:tblStylePr>
   </w:style>
-  <w:style w:type="table" w:styleId="911">
+  <w:style w:type="table" w:styleId="998">
     <w:name w:val="Lined - Accent 3"/>
-    <w:basedOn w:val="989"/>
+    <w:basedOn w:val="1076"/>
     <w:uiPriority w:val="99"/>
     <w:pPr>
       <w:pBdr/>
@@ -27729,9 +27947,9 @@
       </w:tcPr>
     </w:tblStylePr>
   </w:style>
-  <w:style w:type="table" w:styleId="912">
+  <w:style w:type="table" w:styleId="999">
     <w:name w:val="Lined - Accent 4"/>
-    <w:basedOn w:val="989"/>
+    <w:basedOn w:val="1076"/>
     <w:uiPriority w:val="99"/>
     <w:pPr>
       <w:pBdr/>
@@ -27966,9 +28184,9 @@
       </w:tcPr>
     </w:tblStylePr>
   </w:style>
-  <w:style w:type="table" w:styleId="913">
+  <w:style w:type="table" w:styleId="1000">
     <w:name w:val="Lined - Accent 5"/>
-    <w:basedOn w:val="989"/>
+    <w:basedOn w:val="1076"/>
     <w:uiPriority w:val="99"/>
     <w:pPr>
       <w:pBdr/>
@@ -28203,9 +28421,9 @@
       </w:tcPr>
     </w:tblStylePr>
   </w:style>
-  <w:style w:type="table" w:styleId="914">
+  <w:style w:type="table" w:styleId="1001">
     <w:name w:val="Lined - Accent 6"/>
-    <w:basedOn w:val="989"/>
+    <w:basedOn w:val="1076"/>
     <w:uiPriority w:val="99"/>
     <w:pPr>
       <w:pBdr/>
@@ -28440,9 +28658,9 @@
       </w:tcPr>
     </w:tblStylePr>
   </w:style>
-  <w:style w:type="table" w:styleId="915">
+  <w:style w:type="table" w:styleId="1002">
     <w:name w:val="Bordered &amp; Lined - Accent"/>
-    <w:basedOn w:val="989"/>
+    <w:basedOn w:val="1076"/>
     <w:uiPriority w:val="99"/>
     <w:pPr>
       <w:pBdr/>
@@ -28684,9 +28902,9 @@
       </w:tcPr>
     </w:tblStylePr>
   </w:style>
-  <w:style w:type="table" w:styleId="916">
+  <w:style w:type="table" w:styleId="1003">
     <w:name w:val="Bordered &amp; Lined - Accent 1"/>
-    <w:basedOn w:val="989"/>
+    <w:basedOn w:val="1076"/>
     <w:uiPriority w:val="99"/>
     <w:pPr>
       <w:pBdr/>
@@ -28928,9 +29146,9 @@
       </w:tcPr>
     </w:tblStylePr>
   </w:style>
-  <w:style w:type="table" w:styleId="917">
+  <w:style w:type="table" w:styleId="1004">
     <w:name w:val="Bordered &amp; Lined - Accent 2"/>
-    <w:basedOn w:val="989"/>
+    <w:basedOn w:val="1076"/>
     <w:uiPriority w:val="99"/>
     <w:pPr>
       <w:pBdr/>
@@ -29172,9 +29390,9 @@
       </w:tcPr>
     </w:tblStylePr>
   </w:style>
-  <w:style w:type="table" w:styleId="918">
+  <w:style w:type="table" w:styleId="1005">
     <w:name w:val="Bordered &amp; Lined - Accent 3"/>
-    <w:basedOn w:val="989"/>
+    <w:basedOn w:val="1076"/>
     <w:uiPriority w:val="99"/>
     <w:pPr>
       <w:pBdr/>
@@ -29416,9 +29634,9 @@
       </w:tcPr>
     </w:tblStylePr>
   </w:style>
-  <w:style w:type="table" w:styleId="919">
+  <w:style w:type="table" w:styleId="1006">
     <w:name w:val="Bordered &amp; Lined - Accent 4"/>
-    <w:basedOn w:val="989"/>
+    <w:basedOn w:val="1076"/>
     <w:uiPriority w:val="99"/>
     <w:pPr>
       <w:pBdr/>
@@ -29660,9 +29878,9 @@
       </w:tcPr>
     </w:tblStylePr>
   </w:style>
-  <w:style w:type="table" w:styleId="920">
+  <w:style w:type="table" w:styleId="1007">
     <w:name w:val="Bordered &amp; Lined - Accent 5"/>
-    <w:basedOn w:val="989"/>
+    <w:basedOn w:val="1076"/>
     <w:uiPriority w:val="99"/>
     <w:pPr>
       <w:pBdr/>
@@ -29904,9 +30122,9 @@
       </w:tcPr>
     </w:tblStylePr>
   </w:style>
-  <w:style w:type="table" w:styleId="921">
+  <w:style w:type="table" w:styleId="1008">
     <w:name w:val="Bordered &amp; Lined - Accent 6"/>
-    <w:basedOn w:val="989"/>
+    <w:basedOn w:val="1076"/>
     <w:uiPriority w:val="99"/>
     <w:pPr>
       <w:pBdr/>
@@ -30148,9 +30366,9 @@
       </w:tcPr>
     </w:tblStylePr>
   </w:style>
-  <w:style w:type="table" w:styleId="922">
+  <w:style w:type="table" w:styleId="1009">
     <w:name w:val="Bordered"/>
-    <w:basedOn w:val="989"/>
+    <w:basedOn w:val="1076"/>
     <w:uiPriority w:val="99"/>
     <w:pPr>
       <w:pBdr/>
@@ -30379,9 +30597,9 @@
       </w:tcPr>
     </w:tblStylePr>
   </w:style>
-  <w:style w:type="table" w:styleId="923">
+  <w:style w:type="table" w:styleId="1010">
     <w:name w:val="Bordered - Accent 1"/>
-    <w:basedOn w:val="989"/>
+    <w:basedOn w:val="1076"/>
     <w:uiPriority w:val="99"/>
     <w:pPr>
       <w:pBdr/>
@@ -30610,9 +30828,9 @@
       </w:tcPr>
     </w:tblStylePr>
   </w:style>
-  <w:style w:type="table" w:styleId="924">
+  <w:style w:type="table" w:styleId="1011">
     <w:name w:val="Bordered - Accent 2"/>
-    <w:basedOn w:val="989"/>
+    <w:basedOn w:val="1076"/>
     <w:uiPriority w:val="99"/>
     <w:pPr>
       <w:pBdr/>
@@ -30841,9 +31059,9 @@
       </w:tcPr>
     </w:tblStylePr>
   </w:style>
-  <w:style w:type="table" w:styleId="925">
+  <w:style w:type="table" w:styleId="1012">
     <w:name w:val="Bordered - Accent 3"/>
-    <w:basedOn w:val="989"/>
+    <w:basedOn w:val="1076"/>
     <w:uiPriority w:val="99"/>
     <w:pPr>
       <w:pBdr/>
@@ -31072,9 +31290,9 @@
       </w:tcPr>
     </w:tblStylePr>
   </w:style>
-  <w:style w:type="table" w:styleId="926">
+  <w:style w:type="table" w:styleId="1013">
     <w:name w:val="Bordered - Accent 4"/>
-    <w:basedOn w:val="989"/>
+    <w:basedOn w:val="1076"/>
     <w:uiPriority w:val="99"/>
     <w:pPr>
       <w:pBdr/>
@@ -31303,9 +31521,9 @@
       </w:tcPr>
     </w:tblStylePr>
   </w:style>
-  <w:style w:type="table" w:styleId="927">
+  <w:style w:type="table" w:styleId="1014">
     <w:name w:val="Bordered - Accent 5"/>
-    <w:basedOn w:val="989"/>
+    <w:basedOn w:val="1076"/>
     <w:uiPriority w:val="99"/>
     <w:pPr>
       <w:pBdr/>
@@ -31534,9 +31752,9 @@
       </w:tcPr>
     </w:tblStylePr>
   </w:style>
-  <w:style w:type="table" w:styleId="928">
+  <w:style w:type="table" w:styleId="1015">
     <w:name w:val="Bordered - Accent 6"/>
-    <w:basedOn w:val="989"/>
+    <w:basedOn w:val="1076"/>
     <w:uiPriority w:val="99"/>
     <w:pPr>
       <w:pBdr/>
@@ -31765,11 +31983,11 @@
       </w:tcPr>
     </w:tblStylePr>
   </w:style>
-  <w:style w:type="paragraph" w:styleId="929">
+  <w:style w:type="paragraph" w:styleId="1016">
     <w:name w:val="Heading 1"/>
-    <w:basedOn w:val="988"/>
-    <w:next w:val="988"/>
-    <w:link w:val="939"/>
+    <w:basedOn w:val="1075"/>
+    <w:next w:val="1075"/>
+    <w:link w:val="1026"/>
     <w:uiPriority w:val="9"/>
     <w:qFormat/>
     <w:pPr>
@@ -31787,11 +32005,11 @@
       <w:szCs w:val="40"/>
     </w:rPr>
   </w:style>
-  <w:style w:type="paragraph" w:styleId="930">
+  <w:style w:type="paragraph" w:styleId="1017">
     <w:name w:val="Heading 2"/>
-    <w:basedOn w:val="988"/>
-    <w:next w:val="988"/>
-    <w:link w:val="940"/>
+    <w:basedOn w:val="1075"/>
+    <w:next w:val="1075"/>
+    <w:link w:val="1027"/>
     <w:uiPriority w:val="9"/>
     <w:unhideWhenUsed/>
     <w:qFormat/>
@@ -31810,11 +32028,11 @@
       <w:szCs w:val="32"/>
     </w:rPr>
   </w:style>
-  <w:style w:type="paragraph" w:styleId="931">
+  <w:style w:type="paragraph" w:styleId="1018">
     <w:name w:val="Heading 3"/>
-    <w:basedOn w:val="988"/>
-    <w:next w:val="988"/>
-    <w:link w:val="941"/>
+    <w:basedOn w:val="1075"/>
+    <w:next w:val="1075"/>
+    <w:link w:val="1028"/>
     <w:uiPriority w:val="9"/>
     <w:unhideWhenUsed/>
     <w:qFormat/>
@@ -31833,11 +32051,11 @@
       <w:szCs w:val="28"/>
     </w:rPr>
   </w:style>
-  <w:style w:type="paragraph" w:styleId="932">
+  <w:style w:type="paragraph" w:styleId="1019">
     <w:name w:val="Heading 4"/>
-    <w:basedOn w:val="988"/>
-    <w:next w:val="988"/>
-    <w:link w:val="942"/>
+    <w:basedOn w:val="1075"/>
+    <w:next w:val="1075"/>
+    <w:link w:val="1029"/>
     <w:uiPriority w:val="9"/>
     <w:unhideWhenUsed/>
     <w:qFormat/>
@@ -31856,11 +32074,11 @@
       <w:color w:val="2e74b5" w:themeColor="accent1" w:themeTint="FF" w:themeShade="BF"/>
     </w:rPr>
   </w:style>
-  <w:style w:type="paragraph" w:styleId="933">
+  <w:style w:type="paragraph" w:styleId="1020">
     <w:name w:val="Heading 5"/>
-    <w:basedOn w:val="988"/>
-    <w:next w:val="988"/>
-    <w:link w:val="943"/>
+    <w:basedOn w:val="1075"/>
+    <w:next w:val="1075"/>
+    <w:link w:val="1030"/>
     <w:uiPriority w:val="9"/>
     <w:unhideWhenUsed/>
     <w:qFormat/>
@@ -31877,11 +32095,11 @@
       <w:color w:val="2e74b5" w:themeColor="accent1" w:themeTint="FF" w:themeShade="BF"/>
     </w:rPr>
   </w:style>
-  <w:style w:type="paragraph" w:styleId="934">
+  <w:style w:type="paragraph" w:styleId="1021">
     <w:name w:val="Heading 6"/>
-    <w:basedOn w:val="988"/>
-    <w:next w:val="988"/>
-    <w:link w:val="944"/>
+    <w:basedOn w:val="1075"/>
+    <w:next w:val="1075"/>
+    <w:link w:val="1031"/>
     <w:uiPriority w:val="9"/>
     <w:unhideWhenUsed/>
     <w:qFormat/>
@@ -31900,11 +32118,11 @@
       <w:color w:val="595959" w:themeColor="text1" w:themeTint="A6" w:themeShade="FF"/>
     </w:rPr>
   </w:style>
-  <w:style w:type="paragraph" w:styleId="935">
+  <w:style w:type="paragraph" w:styleId="1022">
     <w:name w:val="Heading 7"/>
-    <w:basedOn w:val="988"/>
-    <w:next w:val="988"/>
-    <w:link w:val="945"/>
+    <w:basedOn w:val="1075"/>
+    <w:next w:val="1075"/>
+    <w:link w:val="1032"/>
     <w:uiPriority w:val="9"/>
     <w:unhideWhenUsed/>
     <w:qFormat/>
@@ -31921,11 +32139,11 @@
       <w:color w:val="595959" w:themeColor="text1" w:themeTint="A6" w:themeShade="FF"/>
     </w:rPr>
   </w:style>
-  <w:style w:type="paragraph" w:styleId="936">
+  <w:style w:type="paragraph" w:styleId="1023">
     <w:name w:val="Heading 8"/>
-    <w:basedOn w:val="988"/>
-    <w:next w:val="988"/>
-    <w:link w:val="946"/>
+    <w:basedOn w:val="1075"/>
+    <w:next w:val="1075"/>
+    <w:link w:val="1033"/>
     <w:uiPriority w:val="9"/>
     <w:unhideWhenUsed/>
     <w:qFormat/>
@@ -31944,11 +32162,11 @@
       <w:color w:val="272727"/>
     </w:rPr>
   </w:style>
-  <w:style w:type="paragraph" w:styleId="937">
+  <w:style w:type="paragraph" w:styleId="1024">
     <w:name w:val="Heading 9"/>
-    <w:basedOn w:val="988"/>
-    <w:next w:val="988"/>
-    <w:link w:val="947"/>
+    <w:basedOn w:val="1075"/>
+    <w:next w:val="1075"/>
+    <w:link w:val="1034"/>
     <w:uiPriority w:val="9"/>
     <w:unhideWhenUsed/>
     <w:qFormat/>
@@ -31965,7 +32183,7 @@
       <w:color w:val="272727"/>
     </w:rPr>
   </w:style>
-  <w:style w:type="character" w:styleId="938" w:default="1">
+  <w:style w:type="character" w:styleId="1025" w:default="1">
     <w:name w:val="Default Paragraph Font"/>
     <w:uiPriority w:val="1"/>
     <w:semiHidden/>
@@ -31976,10 +32194,10 @@
       <w:ind/>
     </w:pPr>
   </w:style>
-  <w:style w:type="character" w:styleId="939">
+  <w:style w:type="character" w:styleId="1026">
     <w:name w:val="Heading 1 Char"/>
-    <w:basedOn w:val="938"/>
-    <w:link w:val="929"/>
+    <w:basedOn w:val="1025"/>
+    <w:link w:val="1016"/>
     <w:uiPriority w:val="9"/>
     <w:pPr>
       <w:pBdr/>
@@ -31992,10 +32210,10 @@
       <w:szCs w:val="40"/>
     </w:rPr>
   </w:style>
-  <w:style w:type="character" w:styleId="940">
+  <w:style w:type="character" w:styleId="1027">
     <w:name w:val="Heading 2 Char"/>
-    <w:basedOn w:val="938"/>
-    <w:link w:val="930"/>
+    <w:basedOn w:val="1025"/>
+    <w:link w:val="1017"/>
     <w:uiPriority w:val="9"/>
     <w:pPr>
       <w:pBdr/>
@@ -32008,10 +32226,10 @@
       <w:szCs w:val="32"/>
     </w:rPr>
   </w:style>
-  <w:style w:type="character" w:styleId="941">
+  <w:style w:type="character" w:styleId="1028">
     <w:name w:val="Heading 3 Char"/>
-    <w:basedOn w:val="938"/>
-    <w:link w:val="931"/>
+    <w:basedOn w:val="1025"/>
+    <w:link w:val="1018"/>
     <w:uiPriority w:val="9"/>
     <w:pPr>
       <w:pBdr/>
@@ -32024,10 +32242,10 @@
       <w:szCs w:val="28"/>
     </w:rPr>
   </w:style>
-  <w:style w:type="character" w:styleId="942">
+  <w:style w:type="character" w:styleId="1029">
     <w:name w:val="Heading 4 Char"/>
-    <w:basedOn w:val="938"/>
-    <w:link w:val="932"/>
+    <w:basedOn w:val="1025"/>
+    <w:link w:val="1019"/>
     <w:uiPriority w:val="9"/>
     <w:pPr>
       <w:pBdr/>
@@ -32040,10 +32258,10 @@
       <w:iCs/>
     </w:rPr>
   </w:style>
-  <w:style w:type="character" w:styleId="943">
+  <w:style w:type="character" w:styleId="1030">
     <w:name w:val="Heading 5 Char"/>
-    <w:basedOn w:val="938"/>
-    <w:link w:val="933"/>
+    <w:basedOn w:val="1025"/>
+    <w:link w:val="1020"/>
     <w:uiPriority w:val="9"/>
     <w:pPr>
       <w:pBdr/>
@@ -32054,10 +32272,10 @@
       <w:rFonts w:eastAsiaTheme="majorEastAsia" w:cstheme="majorBidi"/>
     </w:rPr>
   </w:style>
-  <w:style w:type="character" w:styleId="944">
+  <w:style w:type="character" w:styleId="1031">
     <w:name w:val="Heading 6 Char"/>
-    <w:basedOn w:val="938"/>
-    <w:link w:val="934"/>
+    <w:basedOn w:val="1025"/>
+    <w:link w:val="1021"/>
     <w:uiPriority w:val="9"/>
     <w:pPr>
       <w:pBdr/>
@@ -32070,10 +32288,10 @@
       <w:iCs/>
     </w:rPr>
   </w:style>
-  <w:style w:type="character" w:styleId="945">
+  <w:style w:type="character" w:styleId="1032">
     <w:name w:val="Heading 7 Char"/>
-    <w:basedOn w:val="938"/>
-    <w:link w:val="935"/>
+    <w:basedOn w:val="1025"/>
+    <w:link w:val="1022"/>
     <w:uiPriority w:val="9"/>
     <w:pPr>
       <w:pBdr/>
@@ -32084,10 +32302,10 @@
       <w:rFonts w:eastAsiaTheme="majorEastAsia" w:cstheme="majorBidi"/>
     </w:rPr>
   </w:style>
-  <w:style w:type="character" w:styleId="946">
+  <w:style w:type="character" w:styleId="1033">
     <w:name w:val="Heading 8 Char"/>
-    <w:basedOn w:val="938"/>
-    <w:link w:val="936"/>
+    <w:basedOn w:val="1025"/>
+    <w:link w:val="1023"/>
     <w:uiPriority w:val="9"/>
     <w:pPr>
       <w:pBdr/>
@@ -32100,10 +32318,10 @@
       <w:iCs/>
     </w:rPr>
   </w:style>
-  <w:style w:type="character" w:styleId="947">
+  <w:style w:type="character" w:styleId="1034">
     <w:name w:val="Heading 9 Char"/>
-    <w:basedOn w:val="938"/>
-    <w:link w:val="937"/>
+    <w:basedOn w:val="1025"/>
+    <w:link w:val="1024"/>
     <w:uiPriority w:val="9"/>
     <w:pPr>
       <w:pBdr/>
@@ -32114,11 +32332,11 @@
       <w:rFonts w:eastAsiaTheme="majorEastAsia" w:cstheme="majorBidi"/>
     </w:rPr>
   </w:style>
-  <w:style w:type="paragraph" w:styleId="948">
+  <w:style w:type="paragraph" w:styleId="1035">
     <w:name w:val="Title"/>
-    <w:basedOn w:val="988"/>
-    <w:next w:val="988"/>
-    <w:link w:val="949"/>
+    <w:basedOn w:val="1075"/>
+    <w:next w:val="1075"/>
+    <w:link w:val="1036"/>
     <w:uiPriority w:val="10"/>
     <w:qFormat/>
     <w:pPr>
@@ -32133,10 +32351,10 @@
       <w:szCs w:val="56"/>
     </w:rPr>
   </w:style>
-  <w:style w:type="character" w:styleId="949">
+  <w:style w:type="character" w:styleId="1036">
     <w:name w:val="Title Char"/>
-    <w:basedOn w:val="938"/>
-    <w:link w:val="948"/>
+    <w:basedOn w:val="1025"/>
+    <w:link w:val="1035"/>
     <w:uiPriority w:val="10"/>
     <w:pPr>
       <w:pBdr/>
@@ -32149,11 +32367,11 @@
       <w:szCs w:val="56"/>
     </w:rPr>
   </w:style>
-  <w:style w:type="paragraph" w:styleId="950">
+  <w:style w:type="paragraph" w:styleId="1037">
     <w:name w:val="Subtitle"/>
-    <w:basedOn w:val="988"/>
-    <w:next w:val="988"/>
-    <w:link w:val="951"/>
+    <w:basedOn w:val="1075"/>
+    <w:next w:val="1075"/>
+    <w:link w:val="1038"/>
     <w:uiPriority w:val="11"/>
     <w:qFormat/>
     <w:pPr>
@@ -32167,10 +32385,10 @@
       <w:szCs w:val="28"/>
     </w:rPr>
   </w:style>
-  <w:style w:type="character" w:styleId="951">
+  <w:style w:type="character" w:styleId="1038">
     <w:name w:val="Subtitle Char"/>
-    <w:basedOn w:val="938"/>
-    <w:link w:val="950"/>
+    <w:basedOn w:val="1025"/>
+    <w:link w:val="1037"/>
     <w:uiPriority w:val="11"/>
     <w:pPr>
       <w:pBdr/>
@@ -32183,11 +32401,11 @@
       <w:szCs w:val="28"/>
     </w:rPr>
   </w:style>
-  <w:style w:type="paragraph" w:styleId="952">
+  <w:style w:type="paragraph" w:styleId="1039">
     <w:name w:val="Quote"/>
-    <w:basedOn w:val="988"/>
-    <w:next w:val="988"/>
-    <w:link w:val="953"/>
+    <w:basedOn w:val="1075"/>
+    <w:next w:val="1075"/>
+    <w:link w:val="1040"/>
     <w:uiPriority w:val="29"/>
     <w:qFormat/>
     <w:pPr>
@@ -32201,10 +32419,10 @@
       <w:iCs/>
     </w:rPr>
   </w:style>
-  <w:style w:type="character" w:styleId="953">
+  <w:style w:type="character" w:styleId="1040">
     <w:name w:val="Quote Char"/>
-    <w:basedOn w:val="938"/>
-    <w:link w:val="952"/>
+    <w:basedOn w:val="1025"/>
+    <w:link w:val="1039"/>
     <w:uiPriority w:val="29"/>
     <w:pPr>
       <w:pBdr/>
@@ -32216,9 +32434,9 @@
       <w:iCs/>
     </w:rPr>
   </w:style>
-  <w:style w:type="character" w:styleId="954">
+  <w:style w:type="character" w:styleId="1041">
     <w:name w:val="Intense Emphasis"/>
-    <w:basedOn w:val="938"/>
+    <w:basedOn w:val="1025"/>
     <w:uiPriority w:val="21"/>
     <w:qFormat/>
     <w:pPr>
@@ -32231,11 +32449,11 @@
       <w:iCs/>
     </w:rPr>
   </w:style>
-  <w:style w:type="paragraph" w:styleId="955">
+  <w:style w:type="paragraph" w:styleId="1042">
     <w:name w:val="Intense Quote"/>
-    <w:basedOn w:val="988"/>
-    <w:next w:val="988"/>
-    <w:link w:val="956"/>
+    <w:basedOn w:val="1075"/>
+    <w:next w:val="1075"/>
+    <w:link w:val="1043"/>
     <w:uiPriority w:val="30"/>
     <w:qFormat/>
     <w:pPr>
@@ -32249,10 +32467,10 @@
       <w:iCs/>
     </w:rPr>
   </w:style>
-  <w:style w:type="character" w:styleId="956">
+  <w:style w:type="character" w:styleId="1043">
     <w:name w:val="Intense Quote Char"/>
-    <w:basedOn w:val="938"/>
-    <w:link w:val="955"/>
+    <w:basedOn w:val="1025"/>
+    <w:link w:val="1042"/>
     <w:uiPriority w:val="30"/>
     <w:pPr>
       <w:pBdr/>
@@ -32264,9 +32482,9 @@
       <w:iCs/>
     </w:rPr>
   </w:style>
-  <w:style w:type="character" w:styleId="957">
+  <w:style w:type="character" w:styleId="1044">
     <w:name w:val="Intense Reference"/>
-    <w:basedOn w:val="938"/>
+    <w:basedOn w:val="1025"/>
     <w:uiPriority w:val="32"/>
     <w:qFormat/>
     <w:pPr>
@@ -32280,9 +32498,9 @@
       <w:smallCaps/>
     </w:rPr>
   </w:style>
-  <w:style w:type="character" w:styleId="958">
+  <w:style w:type="character" w:styleId="1045">
     <w:name w:val="Subtle Emphasis"/>
-    <w:basedOn w:val="938"/>
+    <w:basedOn w:val="1025"/>
     <w:uiPriority w:val="19"/>
     <w:qFormat/>
     <w:pPr>
@@ -32295,9 +32513,9 @@
       <w:iCs/>
     </w:rPr>
   </w:style>
-  <w:style w:type="character" w:styleId="959">
+  <w:style w:type="character" w:styleId="1046">
     <w:name w:val="Emphasis"/>
-    <w:basedOn w:val="938"/>
+    <w:basedOn w:val="1025"/>
     <w:uiPriority w:val="20"/>
     <w:qFormat/>
     <w:pPr>
@@ -32310,9 +32528,9 @@
       <w:iCs/>
     </w:rPr>
   </w:style>
-  <w:style w:type="character" w:styleId="960">
+  <w:style w:type="character" w:styleId="1047">
     <w:name w:val="Strong"/>
-    <w:basedOn w:val="938"/>
+    <w:basedOn w:val="1025"/>
     <w:uiPriority w:val="22"/>
     <w:qFormat/>
     <w:pPr>
@@ -32325,9 +32543,9 @@
       <w:bCs/>
     </w:rPr>
   </w:style>
-  <w:style w:type="character" w:styleId="961">
+  <w:style w:type="character" w:styleId="1048">
     <w:name w:val="Subtle Reference"/>
-    <w:basedOn w:val="938"/>
+    <w:basedOn w:val="1025"/>
     <w:uiPriority w:val="31"/>
     <w:qFormat/>
     <w:pPr>
@@ -32339,9 +32557,9 @@
       <w:smallCaps/>
     </w:rPr>
   </w:style>
-  <w:style w:type="character" w:styleId="962">
+  <w:style w:type="character" w:styleId="1049">
     <w:name w:val="Book Title"/>
-    <w:basedOn w:val="938"/>
+    <w:basedOn w:val="1025"/>
     <w:uiPriority w:val="33"/>
     <w:qFormat/>
     <w:pPr>
@@ -32357,10 +32575,10 @@
       <w:spacing w:val="5"/>
     </w:rPr>
   </w:style>
-  <w:style w:type="paragraph" w:styleId="963">
+  <w:style w:type="paragraph" w:styleId="1050">
     <w:name w:val="Header"/>
-    <w:basedOn w:val="988"/>
-    <w:link w:val="964"/>
+    <w:basedOn w:val="1075"/>
+    <w:link w:val="1051"/>
     <w:uiPriority w:val="99"/>
     <w:unhideWhenUsed/>
     <w:pPr>
@@ -32369,10 +32587,10 @@
       <w:ind/>
     </w:pPr>
   </w:style>
-  <w:style w:type="character" w:styleId="964">
+  <w:style w:type="character" w:styleId="1051">
     <w:name w:val="Header Char"/>
-    <w:basedOn w:val="938"/>
-    <w:link w:val="963"/>
+    <w:basedOn w:val="1025"/>
+    <w:link w:val="1050"/>
     <w:uiPriority w:val="99"/>
     <w:pPr>
       <w:pBdr/>
@@ -32380,10 +32598,10 @@
       <w:ind/>
     </w:pPr>
   </w:style>
-  <w:style w:type="paragraph" w:styleId="965">
+  <w:style w:type="paragraph" w:styleId="1052">
     <w:name w:val="Footer"/>
-    <w:basedOn w:val="988"/>
-    <w:link w:val="966"/>
+    <w:basedOn w:val="1075"/>
+    <w:link w:val="1053"/>
     <w:uiPriority w:val="99"/>
     <w:unhideWhenUsed/>
     <w:pPr>
@@ -32392,10 +32610,10 @@
       <w:ind/>
     </w:pPr>
   </w:style>
-  <w:style w:type="character" w:styleId="966">
+  <w:style w:type="character" w:styleId="1053">
     <w:name w:val="Footer Char"/>
-    <w:basedOn w:val="938"/>
-    <w:link w:val="965"/>
+    <w:basedOn w:val="1025"/>
+    <w:link w:val="1052"/>
     <w:uiPriority w:val="99"/>
     <w:pPr>
       <w:pBdr/>
@@ -32403,10 +32621,10 @@
       <w:ind/>
     </w:pPr>
   </w:style>
-  <w:style w:type="paragraph" w:styleId="967">
+  <w:style w:type="paragraph" w:styleId="1054">
     <w:name w:val="Caption"/>
-    <w:basedOn w:val="988"/>
-    <w:next w:val="988"/>
+    <w:basedOn w:val="1075"/>
+    <w:next w:val="1075"/>
     <w:uiPriority w:val="35"/>
     <w:unhideWhenUsed/>
     <w:qFormat/>
@@ -32423,10 +32641,10 @@
       <w:szCs w:val="18"/>
     </w:rPr>
   </w:style>
-  <w:style w:type="paragraph" w:styleId="968">
+  <w:style w:type="paragraph" w:styleId="1055">
     <w:name w:val="footnote text"/>
-    <w:basedOn w:val="988"/>
-    <w:link w:val="969"/>
+    <w:basedOn w:val="1075"/>
+    <w:link w:val="1056"/>
     <w:uiPriority w:val="99"/>
     <w:semiHidden/>
     <w:unhideWhenUsed/>
@@ -32440,10 +32658,10 @@
       <w:szCs w:val="20"/>
     </w:rPr>
   </w:style>
-  <w:style w:type="character" w:styleId="969">
+  <w:style w:type="character" w:styleId="1056">
     <w:name w:val="Footnote Text Char"/>
-    <w:basedOn w:val="938"/>
-    <w:link w:val="968"/>
+    <w:basedOn w:val="1025"/>
+    <w:link w:val="1055"/>
     <w:uiPriority w:val="99"/>
     <w:semiHidden/>
     <w:pPr>
@@ -32456,9 +32674,9 @@
       <w:szCs w:val="20"/>
     </w:rPr>
   </w:style>
-  <w:style w:type="character" w:styleId="970">
+  <w:style w:type="character" w:styleId="1057">
     <w:name w:val="footnote reference"/>
-    <w:basedOn w:val="938"/>
+    <w:basedOn w:val="1025"/>
     <w:uiPriority w:val="99"/>
     <w:semiHidden/>
     <w:unhideWhenUsed/>
@@ -32471,10 +32689,10 @@
       <w:vertAlign w:val="superscript"/>
     </w:rPr>
   </w:style>
-  <w:style w:type="paragraph" w:styleId="971">
+  <w:style w:type="paragraph" w:styleId="1058">
     <w:name w:val="endnote text"/>
-    <w:basedOn w:val="988"/>
-    <w:link w:val="972"/>
+    <w:basedOn w:val="1075"/>
+    <w:link w:val="1059"/>
     <w:uiPriority w:val="99"/>
     <w:semiHidden/>
     <w:unhideWhenUsed/>
@@ -32488,10 +32706,10 @@
       <w:szCs w:val="20"/>
     </w:rPr>
   </w:style>
-  <w:style w:type="character" w:styleId="972">
+  <w:style w:type="character" w:styleId="1059">
     <w:name w:val="Endnote Text Char"/>
-    <w:basedOn w:val="938"/>
-    <w:link w:val="971"/>
+    <w:basedOn w:val="1025"/>
+    <w:link w:val="1058"/>
     <w:uiPriority w:val="99"/>
     <w:semiHidden/>
     <w:pPr>
@@ -32504,9 +32722,9 @@
       <w:szCs w:val="20"/>
     </w:rPr>
   </w:style>
-  <w:style w:type="character" w:styleId="973">
+  <w:style w:type="character" w:styleId="1060">
     <w:name w:val="endnote reference"/>
-    <w:basedOn w:val="938"/>
+    <w:basedOn w:val="1025"/>
     <w:uiPriority w:val="99"/>
     <w:semiHidden/>
     <w:unhideWhenUsed/>
@@ -32519,9 +32737,9 @@
       <w:vertAlign w:val="superscript"/>
     </w:rPr>
   </w:style>
-  <w:style w:type="character" w:styleId="974">
+  <w:style w:type="character" w:styleId="1061">
     <w:name w:val="Hyperlink"/>
-    <w:basedOn w:val="938"/>
+    <w:basedOn w:val="1025"/>
     <w:uiPriority w:val="99"/>
     <w:unhideWhenUsed/>
     <w:pPr>
@@ -32533,9 +32751,9 @@
       <w:u w:val="single"/>
     </w:rPr>
   </w:style>
-  <w:style w:type="character" w:styleId="975">
+  <w:style w:type="character" w:styleId="1062">
     <w:name w:val="FollowedHyperlink"/>
-    <w:basedOn w:val="938"/>
+    <w:basedOn w:val="1025"/>
     <w:uiPriority w:val="99"/>
     <w:semiHidden/>
     <w:unhideWhenUsed/>
@@ -32549,10 +32767,10 @@
       <w:u w:val="single"/>
     </w:rPr>
   </w:style>
-  <w:style w:type="paragraph" w:styleId="976">
+  <w:style w:type="paragraph" w:styleId="1063">
     <w:name w:val="toc 1"/>
-    <w:basedOn w:val="988"/>
-    <w:next w:val="988"/>
+    <w:basedOn w:val="1075"/>
+    <w:next w:val="1075"/>
     <w:uiPriority w:val="39"/>
     <w:unhideWhenUsed/>
     <w:pPr>
@@ -32561,10 +32779,10 @@
       <w:ind/>
     </w:pPr>
   </w:style>
-  <w:style w:type="paragraph" w:styleId="977">
+  <w:style w:type="paragraph" w:styleId="1064">
     <w:name w:val="toc 2"/>
-    <w:basedOn w:val="988"/>
-    <w:next w:val="988"/>
+    <w:basedOn w:val="1075"/>
+    <w:next w:val="1075"/>
     <w:uiPriority w:val="39"/>
     <w:unhideWhenUsed/>
     <w:pPr>
@@ -32573,10 +32791,10 @@
       <w:ind w:left="220"/>
     </w:pPr>
   </w:style>
-  <w:style w:type="paragraph" w:styleId="978">
+  <w:style w:type="paragraph" w:styleId="1065">
     <w:name w:val="toc 3"/>
-    <w:basedOn w:val="988"/>
-    <w:next w:val="988"/>
+    <w:basedOn w:val="1075"/>
+    <w:next w:val="1075"/>
     <w:uiPriority w:val="39"/>
     <w:unhideWhenUsed/>
     <w:pPr>
@@ -32585,10 +32803,10 @@
       <w:ind w:left="440"/>
     </w:pPr>
   </w:style>
-  <w:style w:type="paragraph" w:styleId="979">
+  <w:style w:type="paragraph" w:styleId="1066">
     <w:name w:val="toc 4"/>
-    <w:basedOn w:val="988"/>
-    <w:next w:val="988"/>
+    <w:basedOn w:val="1075"/>
+    <w:next w:val="1075"/>
     <w:uiPriority w:val="39"/>
     <w:unhideWhenUsed/>
     <w:pPr>
@@ -32597,10 +32815,10 @@
       <w:ind w:left="660"/>
     </w:pPr>
   </w:style>
-  <w:style w:type="paragraph" w:styleId="980">
+  <w:style w:type="paragraph" w:styleId="1067">
     <w:name w:val="toc 5"/>
-    <w:basedOn w:val="988"/>
-    <w:next w:val="988"/>
+    <w:basedOn w:val="1075"/>
+    <w:next w:val="1075"/>
     <w:uiPriority w:val="39"/>
     <w:unhideWhenUsed/>
     <w:pPr>
@@ -32609,10 +32827,10 @@
       <w:ind w:left="880"/>
     </w:pPr>
   </w:style>
-  <w:style w:type="paragraph" w:styleId="981">
+  <w:style w:type="paragraph" w:styleId="1068">
     <w:name w:val="toc 6"/>
-    <w:basedOn w:val="988"/>
-    <w:next w:val="988"/>
+    <w:basedOn w:val="1075"/>
+    <w:next w:val="1075"/>
     <w:uiPriority w:val="39"/>
     <w:unhideWhenUsed/>
     <w:pPr>
@@ -32621,10 +32839,10 @@
       <w:ind w:left="1100"/>
     </w:pPr>
   </w:style>
-  <w:style w:type="paragraph" w:styleId="982">
+  <w:style w:type="paragraph" w:styleId="1069">
     <w:name w:val="toc 7"/>
-    <w:basedOn w:val="988"/>
-    <w:next w:val="988"/>
+    <w:basedOn w:val="1075"/>
+    <w:next w:val="1075"/>
     <w:uiPriority w:val="39"/>
     <w:unhideWhenUsed/>
     <w:pPr>
@@ -32633,10 +32851,10 @@
       <w:ind w:left="1320"/>
     </w:pPr>
   </w:style>
-  <w:style w:type="paragraph" w:styleId="983">
+  <w:style w:type="paragraph" w:styleId="1070">
     <w:name w:val="toc 8"/>
-    <w:basedOn w:val="988"/>
-    <w:next w:val="988"/>
+    <w:basedOn w:val="1075"/>
+    <w:next w:val="1075"/>
     <w:uiPriority w:val="39"/>
     <w:unhideWhenUsed/>
     <w:pPr>
@@ -32645,10 +32863,10 @@
       <w:ind w:left="1540"/>
     </w:pPr>
   </w:style>
-  <w:style w:type="paragraph" w:styleId="984">
+  <w:style w:type="paragraph" w:styleId="1071">
     <w:name w:val="toc 9"/>
-    <w:basedOn w:val="988"/>
-    <w:next w:val="988"/>
+    <w:basedOn w:val="1075"/>
+    <w:next w:val="1075"/>
     <w:uiPriority w:val="39"/>
     <w:unhideWhenUsed/>
     <w:pPr>
@@ -32657,9 +32875,9 @@
       <w:ind w:left="1760"/>
     </w:pPr>
   </w:style>
-  <w:style w:type="character" w:styleId="985">
+  <w:style w:type="character" w:styleId="1072">
     <w:name w:val="Placeholder Text"/>
-    <w:basedOn w:val="938"/>
+    <w:basedOn w:val="1025"/>
     <w:uiPriority w:val="99"/>
     <w:semiHidden/>
     <w:pPr>
@@ -32671,7 +32889,7 @@
       <w:color w:val="666666"/>
     </w:rPr>
   </w:style>
-  <w:style w:type="paragraph" w:styleId="986">
+  <w:style w:type="paragraph" w:styleId="1073">
     <w:name w:val="TOC Heading"/>
     <w:uiPriority w:val="39"/>
     <w:unhideWhenUsed/>
@@ -32681,10 +32899,10 @@
       <w:ind/>
     </w:pPr>
   </w:style>
-  <w:style w:type="paragraph" w:styleId="987">
+  <w:style w:type="paragraph" w:styleId="1074">
     <w:name w:val="table of figures"/>
-    <w:basedOn w:val="988"/>
-    <w:next w:val="988"/>
+    <w:basedOn w:val="1075"/>
+    <w:next w:val="1075"/>
     <w:uiPriority w:val="99"/>
     <w:unhideWhenUsed/>
     <w:pPr>
@@ -32693,7 +32911,7 @@
       <w:ind/>
     </w:pPr>
   </w:style>
-  <w:style w:type="paragraph" w:styleId="988" w:default="1">
+  <w:style w:type="paragraph" w:styleId="1075" w:default="1">
     <w:name w:val="Normal"/>
     <w:qFormat/>
     <w:pPr>
@@ -32702,7 +32920,7 @@
       <w:ind/>
     </w:pPr>
   </w:style>
-  <w:style w:type="table" w:styleId="989" w:default="1">
+  <w:style w:type="table" w:styleId="1076" w:default="1">
     <w:name w:val="Normal Table"/>
     <w:uiPriority w:val="99"/>
     <w:semiHidden/>
@@ -32895,7 +33113,7 @@
       </w:tcPr>
     </w:tblStylePr>
   </w:style>
-  <w:style w:type="numbering" w:styleId="990" w:default="1">
+  <w:style w:type="numbering" w:styleId="1077" w:default="1">
     <w:name w:val="No List"/>
     <w:uiPriority w:val="99"/>
     <w:semiHidden/>
@@ -32906,9 +33124,9 @@
       <w:ind/>
     </w:pPr>
   </w:style>
-  <w:style w:type="paragraph" w:styleId="991">
+  <w:style w:type="paragraph" w:styleId="1078">
     <w:name w:val="No Spacing"/>
-    <w:basedOn w:val="988"/>
+    <w:basedOn w:val="1075"/>
     <w:uiPriority w:val="1"/>
     <w:qFormat/>
     <w:pPr>
@@ -32917,9 +33135,9 @@
       <w:ind/>
     </w:pPr>
   </w:style>
-  <w:style w:type="paragraph" w:styleId="992">
+  <w:style w:type="paragraph" w:styleId="1079">
     <w:name w:val="List Paragraph"/>
-    <w:basedOn w:val="988"/>
+    <w:basedOn w:val="1075"/>
     <w:uiPriority w:val="34"/>
     <w:qFormat/>
     <w:pPr>
@@ -32929,11 +33147,11 @@
       <w:contextualSpacing w:val="true"/>
     </w:pPr>
   </w:style>
-  <w:style w:type="paragraph" w:styleId="993">
+  <w:style w:type="paragraph" w:styleId="1080">
     <w:name w:val="Heading 1"/>
-    <w:basedOn w:val="988"/>
-    <w:next w:val="988"/>
-    <w:link w:val="939"/>
+    <w:basedOn w:val="1075"/>
+    <w:next w:val="1075"/>
+    <w:link w:val="1026"/>
     <w:uiPriority w:val="9"/>
     <w:qFormat/>
     <w:pPr>
@@ -32951,11 +33169,11 @@
       <w:szCs w:val="40"/>
     </w:rPr>
   </w:style>
-  <w:style w:type="paragraph" w:styleId="994">
+  <w:style w:type="paragraph" w:styleId="1081">
     <w:name w:val="Heading 2"/>
-    <w:basedOn w:val="988"/>
-    <w:next w:val="988"/>
-    <w:link w:val="940"/>
+    <w:basedOn w:val="1075"/>
+    <w:next w:val="1075"/>
+    <w:link w:val="1027"/>
     <w:uiPriority w:val="9"/>
     <w:unhideWhenUsed/>
     <w:qFormat/>
@@ -32974,11 +33192,11 @@
       <w:szCs w:val="32"/>
     </w:rPr>
   </w:style>
-  <w:style w:type="paragraph" w:styleId="995">
+  <w:style w:type="paragraph" w:styleId="1082">
     <w:name w:val="Heading 3"/>
-    <w:basedOn w:val="988"/>
-    <w:next w:val="988"/>
-    <w:link w:val="941"/>
+    <w:basedOn w:val="1075"/>
+    <w:next w:val="1075"/>
+    <w:link w:val="1028"/>
     <w:uiPriority w:val="9"/>
     <w:unhideWhenUsed/>
     <w:qFormat/>
@@ -32997,11 +33215,11 @@
       <w:szCs w:val="28"/>
     </w:rPr>
   </w:style>
-  <w:style w:type="paragraph" w:styleId="996">
+  <w:style w:type="paragraph" w:styleId="1083">
     <w:name w:val="Heading 4"/>
-    <w:basedOn w:val="988"/>
-    <w:next w:val="988"/>
-    <w:link w:val="942"/>
+    <w:basedOn w:val="1075"/>
+    <w:next w:val="1075"/>
+    <w:link w:val="1029"/>
     <w:uiPriority w:val="9"/>
     <w:unhideWhenUsed/>
     <w:qFormat/>
@@ -33020,11 +33238,11 @@
       <w:color w:val="2e74b5" w:themeColor="accent1" w:themeTint="FF" w:themeShade="BF"/>
     </w:rPr>
   </w:style>
-  <w:style w:type="paragraph" w:styleId="997">
+  <w:style w:type="paragraph" w:styleId="1084">
     <w:name w:val="Heading 5"/>
-    <w:basedOn w:val="988"/>
-    <w:next w:val="988"/>
-    <w:link w:val="943"/>
+    <w:basedOn w:val="1075"/>
+    <w:next w:val="1075"/>
+    <w:link w:val="1030"/>
     <w:uiPriority w:val="9"/>
     <w:unhideWhenUsed/>
     <w:qFormat/>
@@ -33041,11 +33259,11 @@
       <w:color w:val="2e74b5" w:themeColor="accent1" w:themeTint="FF" w:themeShade="BF"/>
     </w:rPr>
   </w:style>
-  <w:style w:type="paragraph" w:styleId="998">
+  <w:style w:type="paragraph" w:styleId="1085">
     <w:name w:val="Heading 6"/>
-    <w:basedOn w:val="988"/>
-    <w:next w:val="988"/>
-    <w:link w:val="944"/>
+    <w:basedOn w:val="1075"/>
+    <w:next w:val="1075"/>
+    <w:link w:val="1031"/>
     <w:uiPriority w:val="9"/>
     <w:unhideWhenUsed/>
     <w:qFormat/>
@@ -33064,11 +33282,11 @@
       <w:color w:val="595959" w:themeColor="text1" w:themeTint="A6" w:themeShade="FF"/>
     </w:rPr>
   </w:style>
-  <w:style w:type="paragraph" w:styleId="999">
+  <w:style w:type="paragraph" w:styleId="1086">
     <w:name w:val="Heading 7"/>
-    <w:basedOn w:val="988"/>
-    <w:next w:val="988"/>
-    <w:link w:val="945"/>
+    <w:basedOn w:val="1075"/>
+    <w:next w:val="1075"/>
+    <w:link w:val="1032"/>
     <w:uiPriority w:val="9"/>
     <w:unhideWhenUsed/>
     <w:qFormat/>
@@ -33085,11 +33303,11 @@
       <w:color w:val="595959" w:themeColor="text1" w:themeTint="A6" w:themeShade="FF"/>
     </w:rPr>
   </w:style>
-  <w:style w:type="paragraph" w:styleId="1000">
+  <w:style w:type="paragraph" w:styleId="1087">
     <w:name w:val="Heading 8"/>
-    <w:basedOn w:val="988"/>
-    <w:next w:val="988"/>
-    <w:link w:val="946"/>
+    <w:basedOn w:val="1075"/>
+    <w:next w:val="1075"/>
+    <w:link w:val="1033"/>
     <w:uiPriority w:val="9"/>
     <w:unhideWhenUsed/>
     <w:qFormat/>
@@ -33108,11 +33326,11 @@
       <w:color w:val="272727"/>
     </w:rPr>
   </w:style>
-  <w:style w:type="paragraph" w:styleId="1001">
+  <w:style w:type="paragraph" w:styleId="1088">
     <w:name w:val="Heading 9"/>
-    <w:basedOn w:val="988"/>
-    <w:next w:val="988"/>
-    <w:link w:val="947"/>
+    <w:basedOn w:val="1075"/>
+    <w:next w:val="1075"/>
+    <w:link w:val="1034"/>
     <w:uiPriority w:val="9"/>
     <w:unhideWhenUsed/>
     <w:qFormat/>
@@ -33129,10 +33347,10 @@
       <w:color w:val="272727"/>
     </w:rPr>
   </w:style>
-  <w:style w:type="paragraph" w:styleId="1002">
+  <w:style w:type="paragraph" w:styleId="1089">
     <w:name w:val="Footer"/>
-    <w:basedOn w:val="988"/>
-    <w:link w:val="966"/>
+    <w:basedOn w:val="1075"/>
+    <w:link w:val="1053"/>
     <w:uiPriority w:val="99"/>
     <w:unhideWhenUsed/>
     <w:pPr>
@@ -33145,10 +33363,10 @@
       <w:ind/>
     </w:pPr>
   </w:style>
-  <w:style w:type="paragraph" w:styleId="1003">
+  <w:style w:type="paragraph" w:styleId="1090">
     <w:name w:val="Header"/>
-    <w:basedOn w:val="988"/>
-    <w:link w:val="964"/>
+    <w:basedOn w:val="1075"/>
+    <w:link w:val="1051"/>
     <w:uiPriority w:val="99"/>
     <w:unhideWhenUsed/>
     <w:pPr>

</xml_diff>

<commit_message>
vault backup: 2026-01-21 12:35:25
</commit_message>
<xml_diff>
--- a/third-year/assignment_folder/Murder_Source_analysis/ES1/ES1_Murder.docx
+++ b/third-year/assignment_folder/Murder_Source_analysis/ES1/ES1_Murder.docx
@@ -549,34 +549,51 @@
         </w:rPr>
         <w:footnoteReference w:id="14"/>
       </w:r>
-    </w:p>
-    <w:p>
-      <w:pPr>
-        <w:pStyle w:val="Normal"/>
-        <w:spacing w:lineRule="auto" w:line="480"/>
-        <w:ind w:firstLine="708"/>
-        <w:jc w:val="both"/>
-        <w:rPr>
-          <w:rFonts w:ascii="Times New Roman" w:hAnsi="Times New Roman" w:eastAsia="Times New Roman" w:cs="Times New Roman"/>
-          <w:b w:val="false"/>
-          <w:bCs w:val="false"/>
-          <w:sz w:val="24"/>
-          <w:szCs w:val="24"/>
-          <w:highlight w:val="none"/>
-          <w:u w:val="none"/>
-          <w:lang w:val="en-GB"/>
-        </w:rPr>
-      </w:pPr>
       <w:r>
         <w:rPr>
+          <w:rStyle w:val="FootnoteCharactersuser"/>
           <w:rFonts w:eastAsia="Times New Roman" w:cs="Times New Roman" w:ascii="Times New Roman" w:hAnsi="Times New Roman"/>
           <w:b w:val="false"/>
           <w:bCs w:val="false"/>
+          <w:position w:val="0"/>
           <w:sz w:val="24"/>
           <w:szCs w:val="24"/>
           <w:u w:val="none"/>
+          <w:vertAlign w:val="baseline"/>
           <w:lang w:val="en-GB"/>
         </w:rPr>
+        <w:t>, perfectly describing the shift in focus from the Mod to the football hooligan. This is the perfect defence for the argument of cinema as well as the social decline argument as this is far from a new phenomenon caused by media, this behaviour is a “stable feature of a changing society”</w:t>
+      </w:r>
+      <w:r>
+        <w:rPr>
+          <w:rStyle w:val="FootnoteCharactersuser"/>
+          <w:rStyle w:val="FootnoteReference"/>
+          <w:rFonts w:eastAsia="Times New Roman" w:cs="Times New Roman" w:ascii="Times New Roman" w:hAnsi="Times New Roman"/>
+          <w:b w:val="false"/>
+          <w:bCs w:val="false"/>
+          <w:position w:val="0"/>
+          <w:sz w:val="24"/>
+          <w:szCs w:val="24"/>
+          <w:u w:val="none"/>
+          <w:vertAlign w:val="baseline"/>
+          <w:lang w:val="en-GB"/>
+        </w:rPr>
+        <w:footnoteReference w:id="15"/>
+      </w:r>
+      <w:r>
+        <w:rPr>
+          <w:rStyle w:val="FootnoteCharactersuser"/>
+          <w:rFonts w:eastAsia="Times New Roman" w:cs="Times New Roman" w:ascii="Times New Roman" w:hAnsi="Times New Roman"/>
+          <w:b w:val="false"/>
+          <w:bCs w:val="false"/>
+          <w:position w:val="0"/>
+          <w:sz w:val="24"/>
+          <w:szCs w:val="24"/>
+          <w:u w:val="none"/>
+          <w:vertAlign w:val="baseline"/>
+          <w:lang w:val="en-GB"/>
+        </w:rPr>
+        <w:t xml:space="preserve">. </w:t>
       </w:r>
     </w:p>
     <w:p>
@@ -664,7 +681,7 @@
     </w:r>
     <w:r>
       <w:rPr/>
-      <w:t>3</w:t>
+      <w:t>4</w:t>
     </w:r>
     <w:r>
       <w:rPr/>
@@ -692,7 +709,7 @@
     </w:r>
     <w:r>
       <w:rPr/>
-      <w:t>3</w:t>
+      <w:t>4</w:t>
     </w:r>
     <w:r>
       <w:rPr/>
@@ -745,7 +762,7 @@
     </w:r>
     <w:r>
       <w:rPr/>
-      <w:t>3</w:t>
+      <w:t>4</w:t>
     </w:r>
     <w:r>
       <w:rPr/>
@@ -773,7 +790,7 @@
     </w:r>
     <w:r>
       <w:rPr/>
-      <w:t>3</w:t>
+      <w:t>4</w:t>
     </w:r>
     <w:r>
       <w:rPr/>
@@ -1549,6 +1566,62 @@
       </w:r>
     </w:p>
   </w:footnote>
+  <w:footnote w:id="15">
+    <w:p>
+      <w:pPr>
+        <w:pStyle w:val="FootnoteText"/>
+        <w:rPr/>
+      </w:pPr>
+      <w:r>
+        <w:rPr>
+          <w:rStyle w:val="FootnoteCharacters"/>
+        </w:rPr>
+        <w:footnoteRef/>
+      </w:r>
+      <w:r>
+        <w:rPr/>
+        <w:t xml:space="preserve"> </w:t>
+      </w:r>
+      <w:r>
+        <w:rPr>
+          <w:rFonts w:ascii="Times New Roman" w:hAnsi="Times New Roman"/>
+        </w:rPr>
+        <w:t xml:space="preserve">Howard Williamson, review of </w:t>
+      </w:r>
+      <w:r>
+        <w:rPr>
+          <w:rFonts w:ascii="Times New Roman" w:hAnsi="Times New Roman"/>
+          <w:i/>
+          <w:iCs/>
+        </w:rPr>
+        <w:t xml:space="preserve">Hooligan: A History of Respectable Fears, </w:t>
+      </w:r>
+      <w:r>
+        <w:rPr>
+          <w:rFonts w:ascii="Times New Roman" w:hAnsi="Times New Roman"/>
+          <w:i w:val="false"/>
+          <w:iCs w:val="false"/>
+        </w:rPr>
+        <w:t xml:space="preserve">by Geoffrey Pearson, </w:t>
+      </w:r>
+      <w:r>
+        <w:rPr>
+          <w:rFonts w:ascii="Times New Roman" w:hAnsi="Times New Roman"/>
+          <w:i/>
+          <w:iCs/>
+        </w:rPr>
+        <w:t xml:space="preserve">Sociology, </w:t>
+      </w:r>
+      <w:r>
+        <w:rPr>
+          <w:rFonts w:ascii="Times New Roman" w:hAnsi="Times New Roman"/>
+          <w:i w:val="false"/>
+          <w:iCs w:val="false"/>
+        </w:rPr>
+        <w:t>17.4 (1983), p. 615.</w:t>
+      </w:r>
+    </w:p>
+  </w:footnote>
 </w:footnotes>
 </file>
 

</xml_diff>

<commit_message>
vault backup: 2026-01-21 13:14:22
</commit_message>
<xml_diff>
--- a/third-year/assignment_folder/Murder_Source_analysis/ES1/ES1_Murder.docx
+++ b/third-year/assignment_folder/Murder_Source_analysis/ES1/ES1_Murder.docx
@@ -531,6 +531,21 @@
           <w:vertAlign w:val="baseline"/>
           <w:lang w:val="en-GB"/>
         </w:rPr>
+        <w:t xml:space="preserve">With this distinction established, British experience warrants closer examination. </w:t>
+      </w:r>
+      <w:r>
+        <w:rPr>
+          <w:rStyle w:val="FootnoteCharactersuser"/>
+          <w:rFonts w:eastAsia="Times New Roman" w:cs="Times New Roman" w:ascii="Times New Roman" w:hAnsi="Times New Roman"/>
+          <w:b w:val="false"/>
+          <w:bCs w:val="false"/>
+          <w:position w:val="0"/>
+          <w:sz w:val="24"/>
+          <w:szCs w:val="24"/>
+          <w:u w:val="none"/>
+          <w:vertAlign w:val="baseline"/>
+          <w:lang w:val="en-GB"/>
+        </w:rPr>
         <w:t>British society is constantly inventing new ‘devils’ to represent social decline, with society witnessing a “rapid oscillation from one such devil to another […] the soccer hooligan, the hippy, the skinhead”</w:t>
       </w:r>
       <w:r>
@@ -562,7 +577,7 @@
           <w:vertAlign w:val="baseline"/>
           <w:lang w:val="en-GB"/>
         </w:rPr>
-        <w:t>, perfectly describing the shift in focus from the Mod to the football hooligan. This is the perfect defence for the argument of cinema as well as the social decline argument as this is far from a new phenomenon caused by media, this behaviour is a “stable feature of a changing society”</w:t>
+        <w:t>, perfectly describing the shift in focus from the Mod to the football hooligan. It also serves as a robust defence against the "media effects" argument; because hooliganism is far from a new phenomenon caused by cinema, it must be understood as a “stable feature of a changing society”</w:t>
       </w:r>
       <w:r>
         <w:rPr>

</xml_diff>

<commit_message>
vault backup: 2026-01-21 13:21:16
</commit_message>
<xml_diff>
--- a/third-year/assignment_folder/Murder_Source_analysis/ES1/ES1_Murder.docx
+++ b/third-year/assignment_folder/Murder_Source_analysis/ES1/ES1_Murder.docx
@@ -473,7 +473,7 @@
     <w:p>
       <w:pPr>
         <w:pStyle w:val="Normal"/>
-        <w:spacing w:lineRule="auto" w:line="480"/>
+        <w:spacing w:lineRule="auto" w:line="480" w:before="0" w:after="200"/>
         <w:ind w:firstLine="708"/>
         <w:jc w:val="both"/>
         <w:rPr/>
@@ -610,34 +610,67 @@
         </w:rPr>
         <w:t xml:space="preserve">. </w:t>
       </w:r>
-    </w:p>
-    <w:p>
-      <w:pPr>
-        <w:pStyle w:val="Normal"/>
-        <w:spacing w:lineRule="auto" w:line="480" w:before="0" w:after="200"/>
-        <w:ind w:firstLine="708"/>
-        <w:jc w:val="both"/>
-        <w:rPr>
-          <w:rFonts w:ascii="Times New Roman" w:hAnsi="Times New Roman" w:eastAsia="Times New Roman" w:cs="Times New Roman"/>
-          <w:b w:val="false"/>
-          <w:bCs w:val="false"/>
-          <w:sz w:val="24"/>
-          <w:szCs w:val="24"/>
-          <w:highlight w:val="none"/>
-          <w:u w:val="none"/>
-          <w:lang w:val="en-GB"/>
-        </w:rPr>
-      </w:pPr>
       <w:r>
         <w:rPr>
+          <w:rStyle w:val="FootnoteCharactersuser"/>
           <w:rFonts w:eastAsia="Times New Roman" w:cs="Times New Roman" w:ascii="Times New Roman" w:hAnsi="Times New Roman"/>
           <w:b w:val="false"/>
           <w:bCs w:val="false"/>
+          <w:position w:val="0"/>
           <w:sz w:val="24"/>
           <w:szCs w:val="24"/>
           <w:u w:val="none"/>
+          <w:vertAlign w:val="baseline"/>
           <w:lang w:val="en-GB"/>
         </w:rPr>
+        <w:t>The state focuses on these groups on purpose, to find a “convenient metaphor for wider social tensions”</w:t>
+      </w:r>
+      <w:r>
+        <w:rPr>
+          <w:rStyle w:val="FootnoteCharactersuser"/>
+          <w:rStyle w:val="FootnoteReference"/>
+          <w:rFonts w:eastAsia="Times New Roman" w:cs="Times New Roman" w:ascii="Times New Roman" w:hAnsi="Times New Roman"/>
+          <w:b w:val="false"/>
+          <w:bCs w:val="false"/>
+          <w:position w:val="0"/>
+          <w:sz w:val="24"/>
+          <w:szCs w:val="24"/>
+          <w:u w:val="none"/>
+          <w:vertAlign w:val="baseline"/>
+          <w:lang w:val="en-GB"/>
+        </w:rPr>
+        <w:footnoteReference w:id="16"/>
+      </w:r>
+      <w:r>
+        <w:rPr>
+          <w:rStyle w:val="FootnoteCharactersuser"/>
+          <w:rFonts w:eastAsia="Times New Roman" w:cs="Times New Roman" w:ascii="Times New Roman" w:hAnsi="Times New Roman"/>
+          <w:b w:val="false"/>
+          <w:bCs w:val="false"/>
+          <w:position w:val="0"/>
+          <w:sz w:val="24"/>
+          <w:szCs w:val="24"/>
+          <w:u w:val="none"/>
+          <w:vertAlign w:val="baseline"/>
+          <w:lang w:val="en-GB"/>
+        </w:rPr>
+        <w:t>, giving the state a scapegoat to ignore the underlying issues of “unemployment, shabby entertainment and poor housing”</w:t>
+      </w:r>
+      <w:r>
+        <w:rPr>
+          <w:rStyle w:val="FootnoteCharactersuser"/>
+          <w:rStyle w:val="FootnoteReference"/>
+          <w:rFonts w:eastAsia="Times New Roman" w:cs="Times New Roman" w:ascii="Times New Roman" w:hAnsi="Times New Roman"/>
+          <w:b w:val="false"/>
+          <w:bCs w:val="false"/>
+          <w:position w:val="0"/>
+          <w:sz w:val="24"/>
+          <w:szCs w:val="24"/>
+          <w:u w:val="none"/>
+          <w:vertAlign w:val="baseline"/>
+          <w:lang w:val="en-GB"/>
+        </w:rPr>
+        <w:footnoteReference w:id="17"/>
       </w:r>
     </w:p>
     <w:sectPr>
@@ -696,7 +729,7 @@
     </w:r>
     <w:r>
       <w:rPr/>
-      <w:t>4</w:t>
+      <w:t>2</w:t>
     </w:r>
     <w:r>
       <w:rPr/>
@@ -777,7 +810,7 @@
     </w:r>
     <w:r>
       <w:rPr/>
-      <w:t>4</w:t>
+      <w:t>2</w:t>
     </w:r>
     <w:r>
       <w:rPr/>
@@ -1637,6 +1670,90 @@
       </w:r>
     </w:p>
   </w:footnote>
+  <w:footnote w:id="16">
+    <w:p>
+      <w:pPr>
+        <w:pStyle w:val="FootnoteText"/>
+        <w:rPr>
+          <w:rFonts w:ascii="Times New Roman" w:hAnsi="Times New Roman"/>
+        </w:rPr>
+      </w:pPr>
+      <w:r>
+        <w:rPr>
+          <w:rStyle w:val="FootnoteCharacters"/>
+        </w:rPr>
+        <w:footnoteRef/>
+      </w:r>
+      <w:r>
+        <w:rPr>
+          <w:rFonts w:ascii="Times New Roman" w:hAnsi="Times New Roman"/>
+        </w:rPr>
+        <w:t xml:space="preserve"> </w:t>
+      </w:r>
+      <w:r>
+        <w:rPr>
+          <w:rFonts w:ascii="Times New Roman" w:hAnsi="Times New Roman"/>
+        </w:rPr>
+        <w:t xml:space="preserve">Williamson, </w:t>
+      </w:r>
+      <w:r>
+        <w:rPr>
+          <w:rFonts w:ascii="Times New Roman" w:hAnsi="Times New Roman"/>
+          <w:i/>
+          <w:iCs/>
+        </w:rPr>
+        <w:t>Hooligan,</w:t>
+      </w:r>
+      <w:r>
+        <w:rPr>
+          <w:rFonts w:ascii="Times New Roman" w:hAnsi="Times New Roman"/>
+          <w:i w:val="false"/>
+          <w:iCs w:val="false"/>
+        </w:rPr>
+        <w:t xml:space="preserve"> p. 615. </w:t>
+      </w:r>
+    </w:p>
+  </w:footnote>
+  <w:footnote w:id="17">
+    <w:p>
+      <w:pPr>
+        <w:pStyle w:val="FootnoteText"/>
+        <w:rPr/>
+      </w:pPr>
+      <w:r>
+        <w:rPr>
+          <w:rStyle w:val="FootnoteCharacters"/>
+        </w:rPr>
+        <w:footnoteRef/>
+      </w:r>
+      <w:r>
+        <w:rPr/>
+        <w:t xml:space="preserve"> </w:t>
+      </w:r>
+      <w:r>
+        <w:rPr>
+          <w:rFonts w:ascii="Times New Roman" w:hAnsi="Times New Roman"/>
+        </w:rPr>
+        <w:t xml:space="preserve">Williamson, </w:t>
+      </w:r>
+      <w:r>
+        <w:rPr>
+          <w:rFonts w:ascii="Times New Roman" w:hAnsi="Times New Roman"/>
+          <w:i/>
+          <w:iCs/>
+        </w:rPr>
+        <w:t>Hooligan,</w:t>
+      </w:r>
+      <w:r>
+        <w:rPr>
+          <w:rFonts w:ascii="Times New Roman" w:hAnsi="Times New Roman"/>
+          <w:i w:val="false"/>
+          <w:iCs w:val="false"/>
+        </w:rPr>
+        <w:t xml:space="preserve"> p. 616. </w:t>
+      </w:r>
+    </w:p>
+  </w:footnote>
 </w:footnotes>
 </file>
 
@@ -2518,6 +2635,7 @@
       <w:spacing w:lineRule="auto" w:line="240" w:before="0" w:after="0"/>
     </w:pPr>
     <w:rPr>
+      <w:rFonts w:ascii="Times New Roman" w:hAnsi="Times New Roman"/>
       <w:sz w:val="20"/>
       <w:szCs w:val="20"/>
     </w:rPr>

</xml_diff>

<commit_message>
vault backup: 2026-01-21 13:29:24
</commit_message>
<xml_diff>
--- a/third-year/assignment_folder/Murder_Source_analysis/ES1/ES1_Murder.docx
+++ b/third-year/assignment_folder/Murder_Source_analysis/ES1/ES1_Murder.docx
@@ -671,6 +671,21 @@
           <w:lang w:val="en-GB"/>
         </w:rPr>
         <w:footnoteReference w:id="17"/>
+      </w:r>
+      <w:r>
+        <w:rPr>
+          <w:rStyle w:val="FootnoteCharactersuser"/>
+          <w:rFonts w:eastAsia="Times New Roman" w:cs="Times New Roman" w:ascii="Times New Roman" w:hAnsi="Times New Roman"/>
+          <w:b w:val="false"/>
+          <w:bCs w:val="false"/>
+          <w:position w:val="0"/>
+          <w:sz w:val="24"/>
+          <w:szCs w:val="24"/>
+          <w:u w:val="none"/>
+          <w:vertAlign w:val="baseline"/>
+          <w:lang w:val="en-GB"/>
+        </w:rPr>
+        <w:t xml:space="preserve">. The behaviour of the hooligan was driven by the poor economic conditions, which were the true power behind the rise in disorder. However, because the average person felt that the country was failing, they needed a tangible reason for their hardship. To solve this society effectively invented a ‘devil’ allowing them to direct their anger towards a specific group rather than the inhumane economic forces that were actually to blame. </w:t>
       </w:r>
     </w:p>
     <w:sectPr>

</xml_diff>

<commit_message>
vault backup: 2026-01-21 14:04:48
</commit_message>
<xml_diff>
--- a/third-year/assignment_folder/Murder_Source_analysis/ES1/ES1_Murder.docx
+++ b/third-year/assignment_folder/Murder_Source_analysis/ES1/ES1_Murder.docx
@@ -685,7 +685,38 @@
           <w:vertAlign w:val="baseline"/>
           <w:lang w:val="en-GB"/>
         </w:rPr>
-        <w:t xml:space="preserve">. The behaviour of the hooligan was driven by the poor economic conditions, which were the true power behind the rise in disorder. However, because the average person felt that the country was failing, they needed a tangible reason for their hardship. To solve this society effectively invented a ‘devil’ allowing them to direct their anger towards a specific group rather than the inhumane economic forces that were actually to blame. </w:t>
+        <w:t>. The behaviour of the hooligan was driven by the poor economic conditions, which were the true power behind the rise in disorder. However, because the average person felt that the country was failing, they needed a tangible reason for their hardship. To solve this society effectively invented a ‘devil’ allowing them to direct their anger towards a specific group rather than the inhumane economic forces that were actually to blame. The desire to punish the ‘devil’ rather than fix the economy resulted in “one of the most repressive pieces of legislation to be introduced by a modern British government”</w:t>
+      </w:r>
+      <w:r>
+        <w:rPr>
+          <w:rStyle w:val="FootnoteCharactersuser"/>
+          <w:rStyle w:val="FootnoteReference"/>
+          <w:rFonts w:eastAsia="Times New Roman" w:cs="Times New Roman" w:ascii="Times New Roman" w:hAnsi="Times New Roman"/>
+          <w:b w:val="false"/>
+          <w:bCs w:val="false"/>
+          <w:position w:val="0"/>
+          <w:sz w:val="24"/>
+          <w:szCs w:val="24"/>
+          <w:u w:val="none"/>
+          <w:vertAlign w:val="baseline"/>
+          <w:lang w:val="en-GB"/>
+        </w:rPr>
+        <w:footnoteReference w:id="18"/>
+      </w:r>
+      <w:r>
+        <w:rPr>
+          <w:rStyle w:val="FootnoteCharactersuser"/>
+          <w:rFonts w:eastAsia="Times New Roman" w:cs="Times New Roman" w:ascii="Times New Roman" w:hAnsi="Times New Roman"/>
+          <w:b w:val="false"/>
+          <w:bCs w:val="false"/>
+          <w:position w:val="0"/>
+          <w:sz w:val="24"/>
+          <w:szCs w:val="24"/>
+          <w:u w:val="none"/>
+          <w:vertAlign w:val="baseline"/>
+          <w:lang w:val="en-GB"/>
+        </w:rPr>
+        <w:t xml:space="preserve">, referring to the Criminal Justice and Public Order Act 1994 which infamously criminalised gatherings featuring music associated with the ‘devil’. By targeting these lifestyles, the Act essentially criminalised youth subcultures confirming that in Britain the rise of anti-social behaviour is often less about its ‘danger’ and more related to the governments refusal to accept youth subculture as anything other than a problem. </w:t>
       </w:r>
     </w:p>
     <w:sectPr>
@@ -1769,6 +1800,56 @@
       </w:r>
     </w:p>
   </w:footnote>
+  <w:footnote w:id="18">
+    <w:p>
+      <w:pPr>
+        <w:pStyle w:val="FootnoteText"/>
+        <w:rPr/>
+      </w:pPr>
+      <w:r>
+        <w:rPr>
+          <w:rStyle w:val="FootnoteCharacters"/>
+        </w:rPr>
+        <w:footnoteRef/>
+      </w:r>
+      <w:r>
+        <w:rPr/>
+        <w:t xml:space="preserve"> </w:t>
+      </w:r>
+      <w:r>
+        <w:rPr/>
+        <w:t xml:space="preserve">Mel Van Elteren, review of </w:t>
+      </w:r>
+      <w:r>
+        <w:rPr>
+          <w:i/>
+          <w:iCs/>
+        </w:rPr>
+        <w:t>Youth in Britain since 1945</w:t>
+      </w:r>
+      <w:r>
+        <w:rPr>
+          <w:i w:val="false"/>
+          <w:iCs w:val="false"/>
+        </w:rPr>
+        <w:t>, by Bill Osgerby,</w:t>
+      </w:r>
+      <w:r>
+        <w:rPr>
+          <w:i/>
+          <w:iCs/>
+        </w:rPr>
+        <w:t xml:space="preserve"> International Review of Social History</w:t>
+      </w:r>
+      <w:r>
+        <w:rPr>
+          <w:i w:val="false"/>
+          <w:iCs w:val="false"/>
+        </w:rPr>
+        <w:t>, 44.2 (1999), p. 318.</w:t>
+      </w:r>
+    </w:p>
+  </w:footnote>
 </w:footnotes>
 </file>
 

</xml_diff>

<commit_message>
vault backup: 2026-01-21 14:18:42
</commit_message>
<xml_diff>
--- a/third-year/assignment_folder/Murder_Source_analysis/ES1/ES1_Murder.docx
+++ b/third-year/assignment_folder/Murder_Source_analysis/ES1/ES1_Murder.docx
@@ -716,7 +716,38 @@
           <w:vertAlign w:val="baseline"/>
           <w:lang w:val="en-GB"/>
         </w:rPr>
-        <w:t>, referring to the Criminal Justice and Public Order Act 1994 which infamously criminalised gatherings featuring music associated with the ‘devil’. By targeting these lifestyles, the Act essentially criminalised youth subcultures confirming that in Britain the rise of anti-social behaviour is often less about its ‘danger’ and more related to the governments refusal to accept youth subculture as anything other than a problem. In contrast, the US experience of youth subcultures was vastly different. Instead of the violence being a ‘style’ and a ‘rebellion’, in the US it was a logical reaction to a destroyed environment.</w:t>
+        <w:t>, referring to the Criminal Justice and Public Order Act 1994 which infamously criminalised gatherings featuring music associated with the ‘devil’. By targeting these lifestyles, the Act essentially criminalised youth subcultures confirming that in Britain the rise of anti-social behaviour is often less about its ‘danger’ and more related to the governments refusal to accept youth subculture as anything other than a problem. In contrast, the US experience of youth subcultures was vastly different. Instead of the violence being a ‘style’ and a ‘rebellion’, in the US it was a logical reaction to a destroyed environment. Violence is a “functional adaptation to an uncompromising social environment”</w:t>
+      </w:r>
+      <w:r>
+        <w:rPr>
+          <w:rStyle w:val="FootnoteCharactersuser"/>
+          <w:rStyle w:val="FootnoteReference"/>
+          <w:rFonts w:eastAsia="Times New Roman" w:cs="Times New Roman" w:ascii="Times New Roman" w:hAnsi="Times New Roman"/>
+          <w:b w:val="false"/>
+          <w:bCs w:val="false"/>
+          <w:position w:val="0"/>
+          <w:sz w:val="24"/>
+          <w:szCs w:val="24"/>
+          <w:u w:val="none"/>
+          <w:vertAlign w:val="baseline"/>
+          <w:lang w:val="en-GB"/>
+        </w:rPr>
+        <w:footnoteReference w:id="19"/>
+      </w:r>
+      <w:r>
+        <w:rPr>
+          <w:rStyle w:val="FootnoteCharactersuser"/>
+          <w:rFonts w:eastAsia="Times New Roman" w:cs="Times New Roman" w:ascii="Times New Roman" w:hAnsi="Times New Roman"/>
+          <w:b w:val="false"/>
+          <w:bCs w:val="false"/>
+          <w:position w:val="0"/>
+          <w:sz w:val="24"/>
+          <w:szCs w:val="24"/>
+          <w:u w:val="none"/>
+          <w:vertAlign w:val="baseline"/>
+          <w:lang w:val="en-GB"/>
+        </w:rPr>
+        <w:t>, a stark contrast where for the American youth violence is not influenced by movies, fashion or other media, they are violent because it is the only tool that works to keep them safe in what can be seen as a broken and unsafe world.</w:t>
       </w:r>
     </w:p>
     <w:sectPr>
@@ -1850,6 +1881,42 @@
       </w:r>
     </w:p>
   </w:footnote>
+  <w:footnote w:id="19">
+    <w:p>
+      <w:pPr>
+        <w:pStyle w:val="FootnoteText"/>
+        <w:rPr/>
+      </w:pPr>
+      <w:r>
+        <w:rPr>
+          <w:rStyle w:val="FootnoteCharacters"/>
+        </w:rPr>
+        <w:footnoteRef/>
+      </w:r>
+      <w:r>
+        <w:rPr/>
+        <w:t xml:space="preserve"> </w:t>
+      </w:r>
+      <w:r>
+        <w:rPr/>
+        <w:t xml:space="preserve">Irving Spergel, ‘Youth Gangs: Continuity and Change’, </w:t>
+      </w:r>
+      <w:r>
+        <w:rPr>
+          <w:i/>
+          <w:iCs/>
+        </w:rPr>
+        <w:t>Crime and Justice</w:t>
+      </w:r>
+      <w:r>
+        <w:rPr>
+          <w:i w:val="false"/>
+          <w:iCs w:val="false"/>
+        </w:rPr>
+        <w:t>, 12 (1990), p. 231.</w:t>
+      </w:r>
+    </w:p>
+  </w:footnote>
 </w:footnotes>
 </file>
 

</xml_diff>

<commit_message>
vault backup: 2026-01-21 14:32:14
</commit_message>
<xml_diff>
--- a/third-year/assignment_folder/Murder_Source_analysis/ES1/ES1_Murder.docx
+++ b/third-year/assignment_folder/Murder_Source_analysis/ES1/ES1_Murder.docx
@@ -747,7 +747,23 @@
           <w:vertAlign w:val="baseline"/>
           <w:lang w:val="en-GB"/>
         </w:rPr>
-        <w:t xml:space="preserve">, a stark contrast where for the American youth violence is not influenced by movies, fashion or other media, they are violent because it is the only tool that works to keep them safe in what can be seen as a broken and unsafe world. </w:t>
+        <w:t>, a stark contrast where for the American youth violence is not influenced by movies, fashion or other media, they are violent because it is the only tool that works to keep them safe in what can be seen as a broken and unsafe world. When the support systems were removed such as schools, gangs took over, occurring in spaces where the gang performs cultural and economic functions "no longer adequately performed by the family, the school, and the labor market"</w:t>
+      </w:r>
+      <w:r>
+        <w:rPr>
+          <w:rStyle w:val="FootnoteCharactersuser"/>
+          <w:rStyle w:val="FootnoteReference"/>
+          <w:rFonts w:eastAsia="Times New Roman" w:cs="Times New Roman" w:ascii="Times New Roman" w:hAnsi="Times New Roman"/>
+          <w:b w:val="false"/>
+          <w:bCs w:val="false"/>
+          <w:position w:val="0"/>
+          <w:sz w:val="24"/>
+          <w:szCs w:val="24"/>
+          <w:u w:val="none"/>
+          <w:vertAlign w:val="baseline"/>
+          <w:lang w:val="en-GB"/>
+        </w:rPr>
+        <w:footnoteReference w:id="20"/>
       </w:r>
     </w:p>
     <w:sectPr>
@@ -834,7 +850,7 @@
     </w:r>
     <w:r>
       <w:rPr/>
-      <w:t>4</w:t>
+      <w:t>5</w:t>
     </w:r>
     <w:r>
       <w:rPr/>
@@ -915,7 +931,7 @@
     </w:r>
     <w:r>
       <w:rPr/>
-      <w:t>4</w:t>
+      <w:t>5</w:t>
     </w:r>
     <w:r>
       <w:rPr/>
@@ -1917,6 +1933,28 @@
       </w:r>
     </w:p>
   </w:footnote>
+  <w:footnote w:id="20">
+    <w:p>
+      <w:pPr>
+        <w:pStyle w:val="FootnoteText"/>
+        <w:rPr/>
+      </w:pPr>
+      <w:r>
+        <w:rPr>
+          <w:rStyle w:val="FootnoteCharacters"/>
+        </w:rPr>
+        <w:footnoteRef/>
+      </w:r>
+      <w:r>
+        <w:rPr/>
+        <w:t xml:space="preserve"> </w:t>
+      </w:r>
+      <w:r>
+        <w:rPr/>
+        <w:t>Spergel, ‘Youth Gangs’, p. 171.</w:t>
+      </w:r>
+    </w:p>
+  </w:footnote>
 </w:footnotes>
 </file>
 

</xml_diff>

<commit_message>
vault backup: 2026-01-21 14:41:43
</commit_message>
<xml_diff>
--- a/third-year/assignment_folder/Murder_Source_analysis/ES1/ES1_Murder.docx
+++ b/third-year/assignment_folder/Murder_Source_analysis/ES1/ES1_Murder.docx
@@ -654,7 +654,7 @@
           <w:vertAlign w:val="baseline"/>
           <w:lang w:val="en-GB"/>
         </w:rPr>
-        <w:t>, giving the state a scapegoat to ignore the underlying issues of “unemployment, shabby entertainment and poor housing”</w:t>
+        <w:t>, giving the government a scapegoat to ignore the underlying issues of “unemployment, shabby entertainment and poor housing”</w:t>
       </w:r>
       <w:r>
         <w:rPr>
@@ -764,6 +764,21 @@
           <w:lang w:val="en-GB"/>
         </w:rPr>
         <w:footnoteReference w:id="20"/>
+      </w:r>
+      <w:r>
+        <w:rPr>
+          <w:rStyle w:val="FootnoteCharactersuser"/>
+          <w:rFonts w:eastAsia="Times New Roman" w:cs="Times New Roman" w:ascii="Times New Roman" w:hAnsi="Times New Roman"/>
+          <w:b w:val="false"/>
+          <w:bCs w:val="false"/>
+          <w:position w:val="0"/>
+          <w:sz w:val="24"/>
+          <w:szCs w:val="24"/>
+          <w:u w:val="none"/>
+          <w:vertAlign w:val="baseline"/>
+          <w:lang w:val="en-GB"/>
+        </w:rPr>
+        <w:t xml:space="preserve">. The failing of these systems was not accidental, but frequently magnified by states policy. </w:t>
       </w:r>
     </w:p>
     <w:sectPr>

</xml_diff>

<commit_message>
vault backup: 2026-01-21 15:09:58
</commit_message>
<xml_diff>
--- a/third-year/assignment_folder/Murder_Source_analysis/ES1/ES1_Murder.docx
+++ b/third-year/assignment_folder/Murder_Source_analysis/ES1/ES1_Murder.docx
@@ -778,7 +778,38 @@
           <w:vertAlign w:val="baseline"/>
           <w:lang w:val="en-GB"/>
         </w:rPr>
-        <w:t xml:space="preserve">. The failing of these systems was not accidental, but frequently magnified by states policy. </w:t>
+        <w:t>. The failing of these systems was not accidental, but frequently magnified by states policy and the “demolition of nearly all Chicago’s public housing”</w:t>
+      </w:r>
+      <w:r>
+        <w:rPr>
+          <w:rStyle w:val="FootnoteCharactersuser"/>
+          <w:rStyle w:val="FootnoteReference"/>
+          <w:rFonts w:eastAsia="Times New Roman" w:cs="Times New Roman" w:ascii="Times New Roman" w:hAnsi="Times New Roman"/>
+          <w:b w:val="false"/>
+          <w:bCs w:val="false"/>
+          <w:position w:val="0"/>
+          <w:sz w:val="24"/>
+          <w:szCs w:val="24"/>
+          <w:u w:val="none"/>
+          <w:vertAlign w:val="baseline"/>
+          <w:lang w:val="en-GB"/>
+        </w:rPr>
+        <w:footnoteReference w:id="21"/>
+      </w:r>
+      <w:r>
+        <w:rPr>
+          <w:rStyle w:val="FootnoteCharactersuser"/>
+          <w:rFonts w:eastAsia="Times New Roman" w:cs="Times New Roman" w:ascii="Times New Roman" w:hAnsi="Times New Roman"/>
+          <w:b w:val="false"/>
+          <w:bCs w:val="false"/>
+          <w:position w:val="0"/>
+          <w:sz w:val="24"/>
+          <w:szCs w:val="24"/>
+          <w:u w:val="none"/>
+          <w:vertAlign w:val="baseline"/>
+          <w:lang w:val="en-GB"/>
+        </w:rPr>
+        <w:t>. This effectively broke the existing social order forcing these youth subcultures into conflict over the depleting resources, which in essence removed the structures of community leaving an environment without authority. This is the exact opposite of the British focus on policing the youth subcultures</w:t>
       </w:r>
     </w:p>
     <w:sectPr>
@@ -1967,6 +1998,42 @@
       <w:r>
         <w:rPr/>
         <w:t>Spergel, ‘Youth Gangs’, p. 171.</w:t>
+      </w:r>
+    </w:p>
+  </w:footnote>
+  <w:footnote w:id="21">
+    <w:p>
+      <w:pPr>
+        <w:pStyle w:val="FootnoteText"/>
+        <w:rPr/>
+      </w:pPr>
+      <w:r>
+        <w:rPr>
+          <w:rStyle w:val="FootnoteCharacters"/>
+        </w:rPr>
+        <w:footnoteRef/>
+      </w:r>
+      <w:r>
+        <w:rPr/>
+        <w:t xml:space="preserve"> </w:t>
+      </w:r>
+      <w:r>
+        <w:rPr/>
+        <w:t xml:space="preserve">Roberto Aspholm, </w:t>
+      </w:r>
+      <w:r>
+        <w:rPr>
+          <w:i/>
+          <w:iCs/>
+        </w:rPr>
+        <w:t>Views from the streets: The Transformation of Gangs and Violence on Chicago’s South Side</w:t>
+      </w:r>
+      <w:r>
+        <w:rPr>
+          <w:i w:val="false"/>
+          <w:iCs w:val="false"/>
+        </w:rPr>
+        <w:t xml:space="preserve"> (New York: Columbia University Press, 2020), p. 28.</w:t>
       </w:r>
     </w:p>
   </w:footnote>

</xml_diff>

<commit_message>
vault backup: 2026-01-21 16:36:58
</commit_message>
<xml_diff>
--- a/third-year/assignment_folder/Murder_Source_analysis/ES1/ES1_Murder.docx
+++ b/third-year/assignment_folder/Murder_Source_analysis/ES1/ES1_Murder.docx
@@ -473,7 +473,7 @@
     <w:p>
       <w:pPr>
         <w:pStyle w:val="Normal"/>
-        <w:spacing w:lineRule="auto" w:line="480" w:before="0" w:after="200"/>
+        <w:spacing w:lineRule="auto" w:line="480"/>
         <w:ind w:firstLine="708"/>
         <w:jc w:val="both"/>
         <w:rPr/>
@@ -810,6 +810,46 @@
           <w:lang w:val="en-GB"/>
         </w:rPr>
         <w:t xml:space="preserve">. This effectively broke the existing social order forcing these youth subcultures into conflict over the depleting resources, which in essence removed the structures of community authority. This is the exact opposite of the British focus on policing the youth subcultures, the American experience is a demonstration of what was covered up in the British system, the direct result of a structural failure rather than cultural imitation. </w:t>
+      </w:r>
+    </w:p>
+    <w:p>
+      <w:pPr>
+        <w:pStyle w:val="Normal"/>
+        <w:spacing w:lineRule="auto" w:line="480" w:before="0" w:after="200"/>
+        <w:ind w:firstLine="708"/>
+        <w:jc w:val="both"/>
+        <w:rPr/>
+      </w:pPr>
+      <w:r>
+        <w:rPr>
+          <w:rStyle w:val="FootnoteCharactersuser"/>
+          <w:rFonts w:eastAsia="Times New Roman" w:cs="Times New Roman" w:ascii="Times New Roman" w:hAnsi="Times New Roman"/>
+          <w:b w:val="false"/>
+          <w:bCs w:val="false"/>
+          <w:position w:val="0"/>
+          <w:sz w:val="24"/>
+          <w:szCs w:val="24"/>
+          <w:u w:val="none"/>
+          <w:vertAlign w:val="baseline"/>
+          <w:lang w:val="en-GB"/>
+        </w:rPr>
+        <w:t>Beyond the panics surrounding hooligans and gangs, towards the late twentieth century the idea emerged that a specific 'culture of poverty' was responsible for the rise in anti-social behaviour. In the British context, this cultural blame is most evident in the adoption of the term “underclass”</w:t>
+      </w:r>
+      <w:r>
+        <w:rPr>
+          <w:rStyle w:val="FootnoteCharactersuser"/>
+          <w:rStyle w:val="FootnoteReference"/>
+          <w:rFonts w:eastAsia="Times New Roman" w:cs="Times New Roman" w:ascii="Times New Roman" w:hAnsi="Times New Roman"/>
+          <w:b w:val="false"/>
+          <w:bCs w:val="false"/>
+          <w:position w:val="0"/>
+          <w:sz w:val="24"/>
+          <w:szCs w:val="24"/>
+          <w:u w:val="none"/>
+          <w:vertAlign w:val="baseline"/>
+          <w:lang w:val="en-GB"/>
+        </w:rPr>
+        <w:footnoteReference w:id="22"/>
       </w:r>
     </w:p>
     <w:sectPr>
@@ -2034,6 +2074,42 @@
           <w:iCs w:val="false"/>
         </w:rPr>
         <w:t xml:space="preserve"> (New York: Columbia University Press, 2020), p. 28.</w:t>
+      </w:r>
+    </w:p>
+  </w:footnote>
+  <w:footnote w:id="22">
+    <w:p>
+      <w:pPr>
+        <w:pStyle w:val="FootnoteText"/>
+        <w:rPr/>
+      </w:pPr>
+      <w:r>
+        <w:rPr>
+          <w:rStyle w:val="FootnoteCharacters"/>
+        </w:rPr>
+        <w:footnoteRef/>
+      </w:r>
+      <w:r>
+        <w:rPr/>
+        <w:t xml:space="preserve"> </w:t>
+      </w:r>
+      <w:r>
+        <w:rPr/>
+        <w:t xml:space="preserve">John Welshman, </w:t>
+      </w:r>
+      <w:r>
+        <w:rPr>
+          <w:i/>
+          <w:iCs/>
+        </w:rPr>
+        <w:t xml:space="preserve">Underclass: A History of the Excluded, 1880-2000 </w:t>
+      </w:r>
+      <w:r>
+        <w:rPr>
+          <w:i w:val="false"/>
+          <w:iCs w:val="false"/>
+        </w:rPr>
+        <w:t>(London: Hambledon Continuum, 2006), p. 141.</w:t>
       </w:r>
     </w:p>
   </w:footnote>

</xml_diff>

<commit_message>
vault backup: 2026-01-21 16:43:02
</commit_message>
<xml_diff>
--- a/third-year/assignment_folder/Murder_Source_analysis/ES1/ES1_Murder.docx
+++ b/third-year/assignment_folder/Murder_Source_analysis/ES1/ES1_Murder.docx
@@ -850,6 +850,52 @@
           <w:lang w:val="en-GB"/>
         </w:rPr>
         <w:footnoteReference w:id="22"/>
+      </w:r>
+      <w:r>
+        <w:rPr>
+          <w:rStyle w:val="FootnoteCharactersuser"/>
+          <w:rFonts w:eastAsia="Times New Roman" w:cs="Times New Roman" w:ascii="Times New Roman" w:hAnsi="Times New Roman"/>
+          <w:b w:val="false"/>
+          <w:bCs w:val="false"/>
+          <w:position w:val="0"/>
+          <w:sz w:val="24"/>
+          <w:szCs w:val="24"/>
+          <w:u w:val="none"/>
+          <w:vertAlign w:val="baseline"/>
+          <w:lang w:val="en-GB"/>
+        </w:rPr>
+        <w:t>, used to suggest that poverty is the result of “serious character flaws”</w:t>
+      </w:r>
+      <w:r>
+        <w:rPr>
+          <w:rStyle w:val="FootnoteCharactersuser"/>
+          <w:rStyle w:val="FootnoteReference"/>
+          <w:rFonts w:eastAsia="Times New Roman" w:cs="Times New Roman" w:ascii="Times New Roman" w:hAnsi="Times New Roman"/>
+          <w:b w:val="false"/>
+          <w:bCs w:val="false"/>
+          <w:position w:val="0"/>
+          <w:sz w:val="24"/>
+          <w:szCs w:val="24"/>
+          <w:u w:val="none"/>
+          <w:vertAlign w:val="baseline"/>
+          <w:lang w:val="en-GB"/>
+        </w:rPr>
+        <w:footnoteReference w:id="23"/>
+      </w:r>
+      <w:r>
+        <w:rPr>
+          <w:rStyle w:val="FootnoteCharactersuser"/>
+          <w:rFonts w:eastAsia="Times New Roman" w:cs="Times New Roman" w:ascii="Times New Roman" w:hAnsi="Times New Roman"/>
+          <w:b w:val="false"/>
+          <w:bCs w:val="false"/>
+          <w:position w:val="0"/>
+          <w:sz w:val="24"/>
+          <w:szCs w:val="24"/>
+          <w:u w:val="none"/>
+          <w:vertAlign w:val="baseline"/>
+          <w:lang w:val="en-GB"/>
+        </w:rPr>
+        <w:t xml:space="preserve"> rather than economic necessity. However, when examined deeper it reveals that the driver of a lot of the later anti-social behaviour in the twentieth century was not a rejection of society’s values, but rather an over adherence to consumerist ideals. </w:t>
       </w:r>
     </w:p>
     <w:sectPr>
@@ -2110,6 +2156,38 @@
           <w:iCs w:val="false"/>
         </w:rPr>
         <w:t>(London: Hambledon Continuum, 2006), p. 141.</w:t>
+      </w:r>
+    </w:p>
+  </w:footnote>
+  <w:footnote w:id="23">
+    <w:p>
+      <w:pPr>
+        <w:pStyle w:val="FootnoteText"/>
+        <w:rPr/>
+      </w:pPr>
+      <w:r>
+        <w:rPr>
+          <w:rStyle w:val="FootnoteCharacters"/>
+        </w:rPr>
+        <w:footnoteRef/>
+      </w:r>
+      <w:r>
+        <w:rPr/>
+        <w:t xml:space="preserve">Welshman, </w:t>
+      </w:r>
+      <w:r>
+        <w:rPr>
+          <w:i/>
+          <w:iCs/>
+        </w:rPr>
+        <w:t>Underclass</w:t>
+      </w:r>
+      <w:r>
+        <w:rPr>
+          <w:i w:val="false"/>
+          <w:iCs w:val="false"/>
+        </w:rPr>
+        <w:t>, p. 141.</w:t>
       </w:r>
     </w:p>
   </w:footnote>

</xml_diff>

<commit_message>
vault backup: 2026-01-21 16:52:15
</commit_message>
<xml_diff>
--- a/third-year/assignment_folder/Murder_Source_analysis/ES1/ES1_Murder.docx
+++ b/third-year/assignment_folder/Murder_Source_analysis/ES1/ES1_Murder.docx
@@ -895,7 +895,23 @@
           <w:vertAlign w:val="baseline"/>
           <w:lang w:val="en-GB"/>
         </w:rPr>
-        <w:t xml:space="preserve"> rather than economic necessity. However, when examined deeper it reveals that the driver of a lot of the later anti-social behaviour in the twentieth century was not a rejection of society’s values, but rather an over adherence to consumerist ideals. </w:t>
+        <w:t xml:space="preserve"> rather than economic necessity. However, when examined deeper it reveals that the driver of a lot of the later anti-social behaviour in the twentieth century was not a rejection of society’s values, but rather an over adherence to consumerist ideals. In a society where fashion became a status symbol which in a capitalist, consumerist environment creates an “insatiable desire”</w:t>
+      </w:r>
+      <w:r>
+        <w:rPr>
+          <w:rStyle w:val="FootnoteCharactersuser"/>
+          <w:rStyle w:val="FootnoteReference"/>
+          <w:rFonts w:eastAsia="Times New Roman" w:cs="Times New Roman" w:ascii="Times New Roman" w:hAnsi="Times New Roman"/>
+          <w:b w:val="false"/>
+          <w:bCs w:val="false"/>
+          <w:position w:val="0"/>
+          <w:sz w:val="24"/>
+          <w:szCs w:val="24"/>
+          <w:u w:val="none"/>
+          <w:vertAlign w:val="baseline"/>
+          <w:lang w:val="en-GB"/>
+        </w:rPr>
+        <w:footnoteReference w:id="24"/>
       </w:r>
     </w:p>
     <w:sectPr>
@@ -2188,6 +2204,57 @@
           <w:iCs w:val="false"/>
         </w:rPr>
         <w:t>, p. 141.</w:t>
+      </w:r>
+    </w:p>
+  </w:footnote>
+  <w:footnote w:id="24">
+    <w:p>
+      <w:pPr>
+        <w:pStyle w:val="FootnoteText"/>
+        <w:rPr/>
+      </w:pPr>
+      <w:r>
+        <w:rPr>
+          <w:rStyle w:val="FootnoteCharacters"/>
+        </w:rPr>
+        <w:footnoteRef/>
+      </w:r>
+      <w:r>
+        <w:rPr/>
+        <w:t xml:space="preserve"> </w:t>
+      </w:r>
+      <w:r>
+        <w:rPr/>
+        <w:t xml:space="preserve">Keith Hayward and Oliver Smith, ‘Crime and consumer culture’, in </w:t>
+      </w:r>
+      <w:r>
+        <w:rPr>
+          <w:i/>
+          <w:iCs/>
+        </w:rPr>
+        <w:t>The Oxford Handbook of Criminology</w:t>
+      </w:r>
+      <w:r>
+        <w:rPr>
+          <w:i w:val="false"/>
+          <w:iCs w:val="false"/>
+        </w:rPr>
+        <w:t>, ed. by Alison Liebling, Shadd Maruna and Lesley McAra, 7</w:t>
+      </w:r>
+      <w:r>
+        <w:rPr>
+          <w:i w:val="false"/>
+          <w:iCs w:val="false"/>
+          <w:vertAlign w:val="superscript"/>
+        </w:rPr>
+        <w:t>th</w:t>
+      </w:r>
+      <w:r>
+        <w:rPr>
+          <w:i w:val="false"/>
+          <w:iCs w:val="false"/>
+        </w:rPr>
+        <w:t xml:space="preserve"> edn (Oxford: Oxford University Press, 2023), p. 551.</w:t>
       </w:r>
     </w:p>
   </w:footnote>

</xml_diff>

<commit_message>
vault backup: 2026-01-21 16:54:18
</commit_message>
<xml_diff>
--- a/third-year/assignment_folder/Murder_Source_analysis/ES1/ES1_Murder.docx
+++ b/third-year/assignment_folder/Murder_Source_analysis/ES1/ES1_Murder.docx
@@ -912,6 +912,37 @@
           <w:lang w:val="en-GB"/>
         </w:rPr>
         <w:footnoteReference w:id="24"/>
+      </w:r>
+      <w:r>
+        <w:rPr>
+          <w:rStyle w:val="FootnoteCharactersuser"/>
+          <w:rFonts w:eastAsia="Times New Roman" w:cs="Times New Roman" w:ascii="Times New Roman" w:hAnsi="Times New Roman"/>
+          <w:b w:val="false"/>
+          <w:bCs w:val="false"/>
+          <w:position w:val="0"/>
+          <w:sz w:val="24"/>
+          <w:szCs w:val="24"/>
+          <w:u w:val="none"/>
+          <w:vertAlign w:val="baseline"/>
+          <w:lang w:val="en-GB"/>
+        </w:rPr>
+        <w:t xml:space="preserve"> for branded designs, where the inability to participate in consumerism is made to feel like a “state of humiliation”</w:t>
+      </w:r>
+      <w:r>
+        <w:rPr>
+          <w:rStyle w:val="FootnoteCharactersuser"/>
+          <w:rStyle w:val="FootnoteReference"/>
+          <w:rFonts w:eastAsia="Times New Roman" w:cs="Times New Roman" w:ascii="Times New Roman" w:hAnsi="Times New Roman"/>
+          <w:b w:val="false"/>
+          <w:bCs w:val="false"/>
+          <w:position w:val="0"/>
+          <w:sz w:val="24"/>
+          <w:szCs w:val="24"/>
+          <w:u w:val="none"/>
+          <w:vertAlign w:val="baseline"/>
+          <w:lang w:val="en-GB"/>
+        </w:rPr>
+        <w:footnoteReference w:id="25"/>
       </w:r>
     </w:p>
     <w:sectPr>
@@ -2255,6 +2286,28 @@
           <w:iCs w:val="false"/>
         </w:rPr>
         <w:t xml:space="preserve"> edn (Oxford: Oxford University Press, 2023), p. 551.</w:t>
+      </w:r>
+    </w:p>
+  </w:footnote>
+  <w:footnote w:id="25">
+    <w:p>
+      <w:pPr>
+        <w:pStyle w:val="FootnoteText"/>
+        <w:rPr/>
+      </w:pPr>
+      <w:r>
+        <w:rPr>
+          <w:rStyle w:val="FootnoteCharacters"/>
+        </w:rPr>
+        <w:footnoteRef/>
+      </w:r>
+      <w:r>
+        <w:rPr/>
+        <w:t xml:space="preserve"> </w:t>
+      </w:r>
+      <w:r>
+        <w:rPr/>
+        <w:t>Hayward, ‘Crime and consumer culture’, p. 548.</w:t>
       </w:r>
     </w:p>
   </w:footnote>

</xml_diff>

<commit_message>
vault backup: 2026-01-21 16:54:24
</commit_message>
<xml_diff>
--- a/third-year/assignment_folder/Murder_Source_analysis/ES1/ES1_Murder.docx
+++ b/third-year/assignment_folder/Murder_Source_analysis/ES1/ES1_Murder.docx
@@ -943,6 +943,21 @@
           <w:lang w:val="en-GB"/>
         </w:rPr>
         <w:footnoteReference w:id="25"/>
+      </w:r>
+      <w:r>
+        <w:rPr>
+          <w:rStyle w:val="FootnoteCharactersuser"/>
+          <w:rFonts w:eastAsia="Times New Roman" w:cs="Times New Roman" w:ascii="Times New Roman" w:hAnsi="Times New Roman"/>
+          <w:b w:val="false"/>
+          <w:bCs w:val="false"/>
+          <w:position w:val="0"/>
+          <w:sz w:val="24"/>
+          <w:szCs w:val="24"/>
+          <w:u w:val="none"/>
+          <w:vertAlign w:val="baseline"/>
+          <w:lang w:val="en-GB"/>
+        </w:rPr>
+        <w:t xml:space="preserve">. </w:t>
       </w:r>
     </w:p>
     <w:sectPr>

</xml_diff>

<commit_message>
vault backup: 2026-01-21 16:58:16
</commit_message>
<xml_diff>
--- a/third-year/assignment_folder/Murder_Source_analysis/ES1/ES1_Murder.docx
+++ b/third-year/assignment_folder/Murder_Source_analysis/ES1/ES1_Murder.docx
@@ -926,7 +926,7 @@
           <w:vertAlign w:val="baseline"/>
           <w:lang w:val="en-GB"/>
         </w:rPr>
-        <w:t xml:space="preserve"> for branded designs, where for young people not having the ‘right’ fashion was not merely an annoyance, it was shameful and the inability to participate in consumerism is made to feel like a “state of humiliation”</w:t>
+        <w:t xml:space="preserve"> for branded designs, where for young people not having the ‘right’ fashion was not merely an annoyance, it was shameful. Consequently the inability to participate in consumerism is made to feel like a “state of humiliation”</w:t>
       </w:r>
       <w:r>
         <w:rPr>
@@ -957,7 +957,23 @@
           <w:vertAlign w:val="baseline"/>
           <w:lang w:val="en-GB"/>
         </w:rPr>
-        <w:t xml:space="preserve">. </w:t>
+        <w:t>, a feeling which erupted in 2011 as “consumer riots”</w:t>
+      </w:r>
+      <w:r>
+        <w:rPr>
+          <w:rStyle w:val="FootnoteCharactersuser"/>
+          <w:rStyle w:val="FootnoteReference"/>
+          <w:rFonts w:eastAsia="Times New Roman" w:cs="Times New Roman" w:ascii="Times New Roman" w:hAnsi="Times New Roman"/>
+          <w:b w:val="false"/>
+          <w:bCs w:val="false"/>
+          <w:position w:val="0"/>
+          <w:sz w:val="24"/>
+          <w:szCs w:val="24"/>
+          <w:u w:val="none"/>
+          <w:vertAlign w:val="baseline"/>
+          <w:lang w:val="en-GB"/>
+        </w:rPr>
+        <w:footnoteReference w:id="26"/>
       </w:r>
     </w:p>
     <w:sectPr>
@@ -2323,6 +2339,28 @@
       <w:r>
         <w:rPr/>
         <w:t>Hayward, ‘Crime and consumer culture’, p. 548.</w:t>
+      </w:r>
+    </w:p>
+  </w:footnote>
+  <w:footnote w:id="26">
+    <w:p>
+      <w:pPr>
+        <w:pStyle w:val="FootnoteText"/>
+        <w:rPr/>
+      </w:pPr>
+      <w:r>
+        <w:rPr>
+          <w:rStyle w:val="FootnoteCharacters"/>
+        </w:rPr>
+        <w:footnoteRef/>
+      </w:r>
+      <w:r>
+        <w:rPr/>
+        <w:t xml:space="preserve"> </w:t>
+      </w:r>
+      <w:r>
+        <w:rPr/>
+        <w:t>Hayward, ‘Crime and consumer culture’, p. 554.</w:t>
       </w:r>
     </w:p>
   </w:footnote>

</xml_diff>

<commit_message>
vault backup: 2026-01-21 17:05:52
</commit_message>
<xml_diff>
--- a/third-year/assignment_folder/Murder_Source_analysis/ES1/ES1_Murder.docx
+++ b/third-year/assignment_folder/Murder_Source_analysis/ES1/ES1_Murder.docx
@@ -974,6 +974,21 @@
           <w:lang w:val="en-GB"/>
         </w:rPr>
         <w:footnoteReference w:id="26"/>
+      </w:r>
+      <w:r>
+        <w:rPr>
+          <w:rStyle w:val="FootnoteCharactersuser"/>
+          <w:rFonts w:eastAsia="Times New Roman" w:cs="Times New Roman" w:ascii="Times New Roman" w:hAnsi="Times New Roman"/>
+          <w:b w:val="false"/>
+          <w:bCs w:val="false"/>
+          <w:position w:val="0"/>
+          <w:sz w:val="24"/>
+          <w:szCs w:val="24"/>
+          <w:u w:val="none"/>
+          <w:vertAlign w:val="baseline"/>
+          <w:lang w:val="en-GB"/>
+        </w:rPr>
+        <w:t xml:space="preserve">. These riots were far from a display of political display or an outbreak of hooligan culture, they were a reaction to the deep-set anti-social behaviour among young people surrounding fashion, but on a deeper level economic worth. </w:t>
       </w:r>
     </w:p>
     <w:sectPr>
@@ -1060,7 +1075,7 @@
     </w:r>
     <w:r>
       <w:rPr/>
-      <w:t>5</w:t>
+      <w:t>6</w:t>
     </w:r>
     <w:r>
       <w:rPr/>
@@ -1141,7 +1156,7 @@
     </w:r>
     <w:r>
       <w:rPr/>
-      <w:t>5</w:t>
+      <w:t>6</w:t>
     </w:r>
     <w:r>
       <w:rPr/>

</xml_diff>

<commit_message>
vault backup: 2026-01-21 17:12:58
</commit_message>
<xml_diff>
--- a/third-year/assignment_folder/Murder_Source_analysis/ES1/ES1_Murder.docx
+++ b/third-year/assignment_folder/Murder_Source_analysis/ES1/ES1_Murder.docx
@@ -988,7 +988,38 @@
           <w:vertAlign w:val="baseline"/>
           <w:lang w:val="en-GB"/>
         </w:rPr>
-        <w:t xml:space="preserve">. These riots were far from a display of political display or an outbreak of hooligan culture, they were a reaction to the deep-set anti-social behaviour among young people surrounding fashion, but on a deeper level economic worth. </w:t>
+        <w:t>. These riots were far from a display of political display or an outbreak of hooligan culture, they were a reaction to the deep-set anti-social behaviour among young people surrounding fashion, but on a deeper level economic worth. The actions of the rioters, targeting high-end trainers and electronics, signalled that the rioters were illustrating a “deep commitment to the ideology of consumer capitalism”</w:t>
+      </w:r>
+      <w:r>
+        <w:rPr>
+          <w:rStyle w:val="FootnoteCharactersuser"/>
+          <w:rStyle w:val="FootnoteReference"/>
+          <w:rFonts w:eastAsia="Times New Roman" w:cs="Times New Roman" w:ascii="Times New Roman" w:hAnsi="Times New Roman"/>
+          <w:b w:val="false"/>
+          <w:bCs w:val="false"/>
+          <w:position w:val="0"/>
+          <w:sz w:val="24"/>
+          <w:szCs w:val="24"/>
+          <w:u w:val="none"/>
+          <w:vertAlign w:val="baseline"/>
+          <w:lang w:val="en-GB"/>
+        </w:rPr>
+        <w:footnoteReference w:id="27"/>
+      </w:r>
+      <w:r>
+        <w:rPr>
+          <w:rStyle w:val="FootnoteCharactersuser"/>
+          <w:rFonts w:eastAsia="Times New Roman" w:cs="Times New Roman" w:ascii="Times New Roman" w:hAnsi="Times New Roman"/>
+          <w:b w:val="false"/>
+          <w:bCs w:val="false"/>
+          <w:position w:val="0"/>
+          <w:sz w:val="24"/>
+          <w:szCs w:val="24"/>
+          <w:u w:val="none"/>
+          <w:vertAlign w:val="baseline"/>
+          <w:lang w:val="en-GB"/>
+        </w:rPr>
+        <w:t xml:space="preserve"> from which they had been economically excluded.</w:t>
       </w:r>
     </w:p>
     <w:sectPr>
@@ -1047,7 +1078,7 @@
     </w:r>
     <w:r>
       <w:rPr/>
-      <w:t>2</w:t>
+      <w:t>4</w:t>
     </w:r>
     <w:r>
       <w:rPr/>
@@ -1128,7 +1159,7 @@
     </w:r>
     <w:r>
       <w:rPr/>
-      <w:t>2</w:t>
+      <w:t>4</w:t>
     </w:r>
     <w:r>
       <w:rPr/>
@@ -2372,6 +2403,24 @@
       <w:r>
         <w:rPr/>
         <w:t xml:space="preserve"> </w:t>
+      </w:r>
+      <w:r>
+        <w:rPr/>
+        <w:t>Hayward, ‘Crime and consumer culture’, p. 554.</w:t>
+      </w:r>
+    </w:p>
+  </w:footnote>
+  <w:footnote w:id="27">
+    <w:p>
+      <w:pPr>
+        <w:pStyle w:val="FootnoteText"/>
+        <w:rPr/>
+      </w:pPr>
+      <w:r>
+        <w:rPr>
+          <w:rStyle w:val="FootnoteCharacters"/>
+        </w:rPr>
+        <w:footnoteRef/>
       </w:r>
       <w:r>
         <w:rPr/>

</xml_diff>

<commit_message>
vault backup: 2026-01-21 17:59:31
</commit_message>
<xml_diff>
--- a/third-year/assignment_folder/Murder_Source_analysis/ES1/ES1_Murder.docx
+++ b/third-year/assignment_folder/Murder_Source_analysis/ES1/ES1_Murder.docx
@@ -22,7 +22,84 @@
           <w:u w:val="single"/>
           <w:lang w:val="en-GB"/>
         </w:rPr>
-        <w:t>To what extent can cultural phenomena be blamed for the rise in anti-social and criminal behaviour in modern Britain and America? (post 1950)</w:t>
+        <w:t>To what extent can cultural phenomena be blamed for the rise in anti-social and criminal behaviour in modern Britain and America?(post 1950)</w:t>
+      </w:r>
+    </w:p>
+    <w:p>
+      <w:pPr>
+        <w:pStyle w:val="Normal"/>
+        <w:spacing w:lineRule="auto" w:line="480"/>
+        <w:jc w:val="center"/>
+        <w:rPr>
+          <w:rFonts w:ascii="Times New Roman" w:hAnsi="Times New Roman"/>
+          <w:lang w:val="en-GB"/>
+        </w:rPr>
+      </w:pPr>
+      <w:r>
+        <w:rPr>
+          <w:rFonts w:eastAsia="Times New Roman" w:cs="Times New Roman" w:ascii="Times New Roman" w:hAnsi="Times New Roman"/>
+          <w:b/>
+          <w:bCs/>
+          <w:sz w:val="32"/>
+          <w:szCs w:val="32"/>
+          <w:u w:val="single"/>
+          <w:lang w:val="en-GB"/>
+        </w:rPr>
+      </w:r>
+    </w:p>
+    <w:p>
+      <w:pPr>
+        <w:pStyle w:val="Normal"/>
+        <w:spacing w:lineRule="auto" w:line="480"/>
+        <w:jc w:val="center"/>
+        <w:rPr>
+          <w:rFonts w:ascii="Times New Roman" w:hAnsi="Times New Roman" w:eastAsia="Times New Roman" w:cs="Times New Roman"/>
+          <w:b w:val="false"/>
+          <w:bCs w:val="false"/>
+          <w:sz w:val="32"/>
+          <w:szCs w:val="32"/>
+          <w:u w:val="none"/>
+          <w:lang w:val="en-GB"/>
+        </w:rPr>
+      </w:pPr>
+      <w:r>
+        <w:rPr>
+          <w:rFonts w:eastAsia="Times New Roman" w:cs="Times New Roman" w:ascii="Times New Roman" w:hAnsi="Times New Roman"/>
+          <w:b w:val="false"/>
+          <w:bCs w:val="false"/>
+          <w:sz w:val="32"/>
+          <w:szCs w:val="32"/>
+          <w:u w:val="none"/>
+          <w:lang w:val="en-GB"/>
+        </w:rPr>
+        <w:t>Things need to go here</w:t>
+      </w:r>
+    </w:p>
+    <w:p>
+      <w:pPr>
+        <w:pStyle w:val="Normal"/>
+        <w:spacing w:lineRule="auto" w:line="480"/>
+        <w:jc w:val="center"/>
+        <w:rPr>
+          <w:rFonts w:ascii="Times New Roman" w:hAnsi="Times New Roman" w:eastAsia="Times New Roman" w:cs="Times New Roman"/>
+          <w:b w:val="false"/>
+          <w:bCs w:val="false"/>
+          <w:sz w:val="32"/>
+          <w:szCs w:val="32"/>
+          <w:u w:val="none"/>
+          <w:lang w:val="en-GB"/>
+        </w:rPr>
+      </w:pPr>
+      <w:r>
+        <w:rPr>
+          <w:rFonts w:eastAsia="Times New Roman" w:cs="Times New Roman" w:ascii="Times New Roman" w:hAnsi="Times New Roman"/>
+          <w:b w:val="false"/>
+          <w:bCs w:val="false"/>
+          <w:sz w:val="32"/>
+          <w:szCs w:val="32"/>
+          <w:u w:val="none"/>
+          <w:lang w:val="en-GB"/>
+        </w:rPr>
       </w:r>
     </w:p>
     <w:p>
@@ -1019,7 +1096,7 @@
           <w:vertAlign w:val="baseline"/>
           <w:lang w:val="en-GB"/>
         </w:rPr>
-        <w:t xml:space="preserve"> from which they had been economically excluded. In the United States, the argument shifts from a focus on consumer envy to the labour market, yet the tendency to blame ‘culture’ remains the same.</w:t>
+        <w:t xml:space="preserve"> from which they had been economically excluded. In the United States, the argument shifts from a focus on consumer envy to the labour market, yet the tendency to blame ‘culture’ remains the same. </w:t>
       </w:r>
     </w:p>
     <w:sectPr>
@@ -1078,7 +1155,7 @@
     </w:r>
     <w:r>
       <w:rPr/>
-      <w:t>4</w:t>
+      <w:t>6</w:t>
     </w:r>
     <w:r>
       <w:rPr/>
@@ -1159,7 +1236,7 @@
     </w:r>
     <w:r>
       <w:rPr/>
-      <w:t>4</w:t>
+      <w:t>6</w:t>
     </w:r>
     <w:r>
       <w:rPr/>

</xml_diff>

<commit_message>
vault backup: 2026-01-21 18:51:58
</commit_message>
<xml_diff>
--- a/third-year/assignment_folder/Murder_Source_analysis/ES1/ES1_Murder.docx
+++ b/third-year/assignment_folder/Murder_Source_analysis/ES1/ES1_Murder.docx
@@ -31,7 +31,14 @@
         <w:spacing w:lineRule="auto" w:line="480"/>
         <w:jc w:val="center"/>
         <w:rPr>
-          <w:rFonts w:ascii="Times New Roman" w:hAnsi="Times New Roman"/>
+          <w:rFonts w:ascii="Times New Roman" w:hAnsi="Times New Roman" w:eastAsia="Times New Roman" w:cs="Times New Roman"/>
+          <w:b/>
+          <w:bCs/>
+          <w:sz w:val="32"/>
+          <w:szCs w:val="32"/>
+          <w:highlight w:val="none"/>
+          <w:u w:val="single"/>
+          <w:shd w:fill="FFFF00" w:val="clear"/>
           <w:lang w:val="en-GB"/>
         </w:rPr>
       </w:pPr>
@@ -43,6 +50,7 @@
           <w:sz w:val="32"/>
           <w:szCs w:val="32"/>
           <w:u w:val="single"/>
+          <w:shd w:fill="FFFF00" w:val="clear"/>
           <w:lang w:val="en-GB"/>
         </w:rPr>
       </w:r>
@@ -58,7 +66,9 @@
           <w:bCs w:val="false"/>
           <w:sz w:val="32"/>
           <w:szCs w:val="32"/>
+          <w:highlight w:val="none"/>
           <w:u w:val="none"/>
+          <w:shd w:fill="FFFF00" w:val="clear"/>
           <w:lang w:val="en-GB"/>
         </w:rPr>
       </w:pPr>
@@ -70,9 +80,9 @@
           <w:sz w:val="32"/>
           <w:szCs w:val="32"/>
           <w:u w:val="none"/>
+          <w:shd w:fill="FFFF00" w:val="clear"/>
           <w:lang w:val="en-GB"/>
         </w:rPr>
-        <w:t>Things need to go here</w:t>
       </w:r>
     </w:p>
     <w:p>
@@ -86,7 +96,9 @@
           <w:bCs w:val="false"/>
           <w:sz w:val="32"/>
           <w:szCs w:val="32"/>
+          <w:highlight w:val="none"/>
           <w:u w:val="none"/>
+          <w:shd w:fill="FFFF00" w:val="clear"/>
           <w:lang w:val="en-GB"/>
         </w:rPr>
       </w:pPr>
@@ -98,6 +110,7 @@
           <w:sz w:val="32"/>
           <w:szCs w:val="32"/>
           <w:u w:val="none"/>
+          <w:shd w:fill="FFFF00" w:val="clear"/>
           <w:lang w:val="en-GB"/>
         </w:rPr>
       </w:r>
@@ -1096,7 +1109,23 @@
           <w:vertAlign w:val="baseline"/>
           <w:lang w:val="en-GB"/>
         </w:rPr>
-        <w:t xml:space="preserve"> from which they had been economically excluded. In the United States, the argument shifts from a focus on consumer envy to the labour market, yet the tendency to blame ‘culture’ remains the same. </w:t>
+        <w:t xml:space="preserve"> from which they had been economically excluded. In the United States, the argument shifts from a focus on consumer envy to the labour market, yet the tendency to blame ‘culture’ remains the same. Here, it is commonly argued in political discourse that the “underclass”</w:t>
+      </w:r>
+      <w:r>
+        <w:rPr>
+          <w:rStyle w:val="FootnoteCharactersuser"/>
+          <w:rStyle w:val="FootnoteReference"/>
+          <w:rFonts w:eastAsia="Times New Roman" w:cs="Times New Roman" w:ascii="Times New Roman" w:hAnsi="Times New Roman"/>
+          <w:b w:val="false"/>
+          <w:bCs w:val="false"/>
+          <w:position w:val="0"/>
+          <w:sz w:val="24"/>
+          <w:szCs w:val="24"/>
+          <w:u w:val="none"/>
+          <w:vertAlign w:val="baseline"/>
+          <w:lang w:val="en-GB"/>
+        </w:rPr>
+        <w:footnoteReference w:id="28"/>
       </w:r>
     </w:p>
     <w:sectPr>
@@ -2502,6 +2531,42 @@
       <w:r>
         <w:rPr/>
         <w:t>Hayward, ‘Crime and consumer culture’, p. 554.</w:t>
+      </w:r>
+    </w:p>
+  </w:footnote>
+  <w:footnote w:id="28">
+    <w:p>
+      <w:pPr>
+        <w:pStyle w:val="FootnoteText"/>
+        <w:rPr/>
+      </w:pPr>
+      <w:r>
+        <w:rPr>
+          <w:rStyle w:val="FootnoteCharacters"/>
+        </w:rPr>
+        <w:footnoteRef/>
+      </w:r>
+      <w:r>
+        <w:rPr/>
+        <w:t xml:space="preserve"> </w:t>
+      </w:r>
+      <w:r>
+        <w:rPr/>
+        <w:t xml:space="preserve">Welshman, </w:t>
+      </w:r>
+      <w:r>
+        <w:rPr>
+          <w:i/>
+          <w:iCs/>
+        </w:rPr>
+        <w:t>Underclass</w:t>
+      </w:r>
+      <w:r>
+        <w:rPr>
+          <w:i w:val="false"/>
+          <w:iCs w:val="false"/>
+        </w:rPr>
+        <w:t>, p. 141.</w:t>
       </w:r>
     </w:p>
   </w:footnote>

</xml_diff>

<commit_message>
vault backup: 2026-01-21 19:00:41
</commit_message>
<xml_diff>
--- a/third-year/assignment_folder/Murder_Source_analysis/ES1/ES1_Murder.docx
+++ b/third-year/assignment_folder/Murder_Source_analysis/ES1/ES1_Murder.docx
@@ -1126,6 +1126,52 @@
           <w:lang w:val="en-GB"/>
         </w:rPr>
         <w:footnoteReference w:id="28"/>
+      </w:r>
+      <w:r>
+        <w:rPr>
+          <w:rStyle w:val="FootnoteCharactersuser"/>
+          <w:rFonts w:eastAsia="Times New Roman" w:cs="Times New Roman" w:ascii="Times New Roman" w:hAnsi="Times New Roman"/>
+          <w:b w:val="false"/>
+          <w:bCs w:val="false"/>
+          <w:position w:val="0"/>
+          <w:sz w:val="24"/>
+          <w:szCs w:val="24"/>
+          <w:u w:val="none"/>
+          <w:vertAlign w:val="baseline"/>
+          <w:lang w:val="en-GB"/>
+        </w:rPr>
+        <w:t xml:space="preserve"> exists because of moral failure. The popular argument among social historians such as Murray frame poverty as “rational choices [where] […] the poor were encouraged to behave in ways that were advantageous in the short term but destructive in the long term”</w:t>
+      </w:r>
+      <w:r>
+        <w:rPr>
+          <w:rStyle w:val="FootnoteCharactersuser"/>
+          <w:rStyle w:val="FootnoteReference"/>
+          <w:rFonts w:eastAsia="Times New Roman" w:cs="Times New Roman" w:ascii="Times New Roman" w:hAnsi="Times New Roman"/>
+          <w:b w:val="false"/>
+          <w:bCs w:val="false"/>
+          <w:position w:val="0"/>
+          <w:sz w:val="24"/>
+          <w:szCs w:val="24"/>
+          <w:u w:val="none"/>
+          <w:vertAlign w:val="baseline"/>
+          <w:lang w:val="en-GB"/>
+        </w:rPr>
+        <w:footnoteReference w:id="29"/>
+      </w:r>
+      <w:r>
+        <w:rPr>
+          <w:rStyle w:val="FootnoteCharactersuser"/>
+          <w:rFonts w:eastAsia="Times New Roman" w:cs="Times New Roman" w:ascii="Times New Roman" w:hAnsi="Times New Roman"/>
+          <w:b w:val="false"/>
+          <w:bCs w:val="false"/>
+          <w:position w:val="0"/>
+          <w:sz w:val="24"/>
+          <w:szCs w:val="24"/>
+          <w:u w:val="none"/>
+          <w:vertAlign w:val="baseline"/>
+          <w:lang w:val="en-GB"/>
+        </w:rPr>
+        <w:t xml:space="preserve">. This suggests that the poorer in society actively make the decision to rely on welfare rather than to work, effectively arguing that a culture of dependency is the root cause of their poverty. </w:t>
       </w:r>
     </w:p>
     <w:sectPr>
@@ -2570,6 +2616,38 @@
       </w:r>
     </w:p>
   </w:footnote>
+  <w:footnote w:id="29">
+    <w:p>
+      <w:pPr>
+        <w:pStyle w:val="FootnoteText"/>
+        <w:rPr/>
+      </w:pPr>
+      <w:r>
+        <w:rPr>
+          <w:rStyle w:val="FootnoteCharacters"/>
+        </w:rPr>
+        <w:footnoteRef/>
+      </w:r>
+      <w:r>
+        <w:rPr/>
+        <w:t xml:space="preserve">Welshman, </w:t>
+      </w:r>
+      <w:r>
+        <w:rPr>
+          <w:i/>
+          <w:iCs/>
+        </w:rPr>
+        <w:t>Underclass</w:t>
+      </w:r>
+      <w:r>
+        <w:rPr>
+          <w:i w:val="false"/>
+          <w:iCs w:val="false"/>
+        </w:rPr>
+        <w:t xml:space="preserve">, p. 134-136. </w:t>
+      </w:r>
+    </w:p>
+  </w:footnote>
 </w:footnotes>
 </file>
 

</xml_diff>

<commit_message>
vault backup: 2026-01-21 19:05:12
</commit_message>
<xml_diff>
--- a/third-year/assignment_folder/Murder_Source_analysis/ES1/ES1_Murder.docx
+++ b/third-year/assignment_folder/Murder_Source_analysis/ES1/ES1_Murder.docx
@@ -1171,7 +1171,38 @@
           <w:vertAlign w:val="baseline"/>
           <w:lang w:val="en-GB"/>
         </w:rPr>
-        <w:t xml:space="preserve">. This suggests that the poorer in society actively make the decision to rely on welfare rather than to work, effectively arguing that a culture of dependency is the root cause of their poverty. </w:t>
+        <w:t>. This suggests that the poorer in society actively make the decision to rely on welfare rather than to work, effectively arguing that a culture of dependency is the root cause of their poverty. This serves as a powerful narrative “through which to view the poor – as undeserving, deviant [and], dangerous”</w:t>
+      </w:r>
+      <w:r>
+        <w:rPr>
+          <w:rStyle w:val="FootnoteCharactersuser"/>
+          <w:rStyle w:val="FootnoteReference"/>
+          <w:rFonts w:eastAsia="Times New Roman" w:cs="Times New Roman" w:ascii="Times New Roman" w:hAnsi="Times New Roman"/>
+          <w:b w:val="false"/>
+          <w:bCs w:val="false"/>
+          <w:position w:val="0"/>
+          <w:sz w:val="24"/>
+          <w:szCs w:val="24"/>
+          <w:u w:val="none"/>
+          <w:vertAlign w:val="baseline"/>
+          <w:lang w:val="en-GB"/>
+        </w:rPr>
+        <w:footnoteReference w:id="30"/>
+      </w:r>
+      <w:r>
+        <w:rPr>
+          <w:rStyle w:val="FootnoteCharactersuser"/>
+          <w:rFonts w:eastAsia="Times New Roman" w:cs="Times New Roman" w:ascii="Times New Roman" w:hAnsi="Times New Roman"/>
+          <w:b w:val="false"/>
+          <w:bCs w:val="false"/>
+          <w:position w:val="0"/>
+          <w:sz w:val="24"/>
+          <w:szCs w:val="24"/>
+          <w:u w:val="none"/>
+          <w:vertAlign w:val="baseline"/>
+          <w:lang w:val="en-GB"/>
+        </w:rPr>
+        <w:t xml:space="preserve">, allowing the state to justify cutting support systems. </w:t>
       </w:r>
     </w:p>
     <w:sectPr>
@@ -2648,6 +2679,42 @@
       </w:r>
     </w:p>
   </w:footnote>
+  <w:footnote w:id="30">
+    <w:p>
+      <w:pPr>
+        <w:pStyle w:val="FootnoteText"/>
+        <w:rPr/>
+      </w:pPr>
+      <w:r>
+        <w:rPr>
+          <w:rStyle w:val="FootnoteCharacters"/>
+        </w:rPr>
+        <w:footnoteRef/>
+      </w:r>
+      <w:r>
+        <w:rPr/>
+        <w:t xml:space="preserve"> </w:t>
+      </w:r>
+      <w:r>
+        <w:rPr/>
+        <w:t xml:space="preserve">David Garland, </w:t>
+      </w:r>
+      <w:r>
+        <w:rPr>
+          <w:i/>
+          <w:iCs/>
+        </w:rPr>
+        <w:t>The Culture of Control: Crime and Social Order in Contemporary Society</w:t>
+      </w:r>
+      <w:r>
+        <w:rPr>
+          <w:i w:val="false"/>
+          <w:iCs w:val="false"/>
+        </w:rPr>
+        <w:t xml:space="preserve"> (Oxford: Oxford University Press, 2001), p. 102.</w:t>
+      </w:r>
+    </w:p>
+  </w:footnote>
 </w:footnotes>
 </file>
 

</xml_diff>

<commit_message>
vault backup: 2026-01-21 19:19:38
</commit_message>
<xml_diff>
--- a/third-year/assignment_folder/Murder_Source_analysis/ES1/ES1_Murder.docx
+++ b/third-year/assignment_folder/Murder_Source_analysis/ES1/ES1_Murder.docx
@@ -1202,7 +1202,69 @@
           <w:vertAlign w:val="baseline"/>
           <w:lang w:val="en-GB"/>
         </w:rPr>
-        <w:t xml:space="preserve">, allowing the state to justify cutting support systems. </w:t>
+        <w:t>, allowing the state to justify cutting support systems. However the collapse of inner city work is not due to laziness, but due to a “sharply stratified labour market”</w:t>
+      </w:r>
+      <w:r>
+        <w:rPr>
+          <w:rStyle w:val="FootnoteCharactersuser"/>
+          <w:rStyle w:val="FootnoteReference"/>
+          <w:rFonts w:eastAsia="Times New Roman" w:cs="Times New Roman" w:ascii="Times New Roman" w:hAnsi="Times New Roman"/>
+          <w:b w:val="false"/>
+          <w:bCs w:val="false"/>
+          <w:position w:val="0"/>
+          <w:sz w:val="24"/>
+          <w:szCs w:val="24"/>
+          <w:u w:val="none"/>
+          <w:vertAlign w:val="baseline"/>
+          <w:lang w:val="en-GB"/>
+        </w:rPr>
+        <w:footnoteReference w:id="31"/>
+      </w:r>
+      <w:r>
+        <w:rPr>
+          <w:rStyle w:val="FootnoteCharactersuser"/>
+          <w:rFonts w:eastAsia="Times New Roman" w:cs="Times New Roman" w:ascii="Times New Roman" w:hAnsi="Times New Roman"/>
+          <w:b w:val="false"/>
+          <w:bCs w:val="false"/>
+          <w:position w:val="0"/>
+          <w:sz w:val="24"/>
+          <w:szCs w:val="24"/>
+          <w:u w:val="none"/>
+          <w:vertAlign w:val="baseline"/>
+          <w:lang w:val="en-GB"/>
+        </w:rPr>
+        <w:t xml:space="preserve"> that emerged in the late twentieth century. In this new economy, secure jobs for low-skilled workers effectively vanished. Therefore the rise in crime and poverty is not the result of a bad culture, but the consequence of an economic reality where whole sectors of the population have been “systemically excluded”</w:t>
+      </w:r>
+      <w:r>
+        <w:rPr>
+          <w:rStyle w:val="FootnoteCharactersuser"/>
+          <w:rStyle w:val="FootnoteReference"/>
+          <w:rFonts w:eastAsia="Times New Roman" w:cs="Times New Roman" w:ascii="Times New Roman" w:hAnsi="Times New Roman"/>
+          <w:b w:val="false"/>
+          <w:bCs w:val="false"/>
+          <w:position w:val="0"/>
+          <w:sz w:val="24"/>
+          <w:szCs w:val="24"/>
+          <w:u w:val="none"/>
+          <w:vertAlign w:val="baseline"/>
+          <w:lang w:val="en-GB"/>
+        </w:rPr>
+        <w:footnoteReference w:id="32"/>
+      </w:r>
+      <w:r>
+        <w:rPr>
+          <w:rStyle w:val="FootnoteCharactersuser"/>
+          <w:rFonts w:eastAsia="Times New Roman" w:cs="Times New Roman" w:ascii="Times New Roman" w:hAnsi="Times New Roman"/>
+          <w:b w:val="false"/>
+          <w:bCs w:val="false"/>
+          <w:position w:val="0"/>
+          <w:sz w:val="24"/>
+          <w:szCs w:val="24"/>
+          <w:u w:val="none"/>
+          <w:vertAlign w:val="baseline"/>
+          <w:lang w:val="en-GB"/>
+        </w:rPr>
+        <w:t xml:space="preserve"> from the workforce. Thus, what the state labels as a cultural refusal to work is, in reality, a structural inability to access the legitimate economy. Crucially, this exclusion does not remove the pressure to consume. In a society where status is defined by brand ownership and fashion, those locked out of the labour market are left in a bind. They possess the desire for these cultural symbols but lack the legal means to acquire them. Therefore, the crime that follows is often a desperate attempt to bridge the gap between their economic exclusion and their consumerist aspirations.</w:t>
       </w:r>
     </w:p>
     <w:sectPr>
@@ -1261,7 +1323,7 @@
     </w:r>
     <w:r>
       <w:rPr/>
-      <w:t>6</w:t>
+      <w:t>7</w:t>
     </w:r>
     <w:r>
       <w:rPr/>
@@ -1289,7 +1351,7 @@
     </w:r>
     <w:r>
       <w:rPr/>
-      <w:t>6</w:t>
+      <w:t>7</w:t>
     </w:r>
     <w:r>
       <w:rPr/>
@@ -1342,7 +1404,7 @@
     </w:r>
     <w:r>
       <w:rPr/>
-      <w:t>6</w:t>
+      <w:t>7</w:t>
     </w:r>
     <w:r>
       <w:rPr/>
@@ -1370,7 +1432,7 @@
     </w:r>
     <w:r>
       <w:rPr/>
-      <w:t>6</w:t>
+      <w:t>7</w:t>
     </w:r>
     <w:r>
       <w:rPr/>
@@ -2712,6 +2774,78 @@
           <w:iCs w:val="false"/>
         </w:rPr>
         <w:t xml:space="preserve"> (Oxford: Oxford University Press, 2001), p. 102.</w:t>
+      </w:r>
+    </w:p>
+  </w:footnote>
+  <w:footnote w:id="31">
+    <w:p>
+      <w:pPr>
+        <w:pStyle w:val="FootnoteText"/>
+        <w:rPr/>
+      </w:pPr>
+      <w:r>
+        <w:rPr>
+          <w:rStyle w:val="FootnoteCharacters"/>
+        </w:rPr>
+        <w:footnoteRef/>
+      </w:r>
+      <w:r>
+        <w:rPr/>
+        <w:t xml:space="preserve"> </w:t>
+      </w:r>
+      <w:r>
+        <w:rPr/>
+        <w:t xml:space="preserve">Garland, </w:t>
+      </w:r>
+      <w:r>
+        <w:rPr>
+          <w:i/>
+          <w:iCs/>
+        </w:rPr>
+        <w:t>The Culture of Control</w:t>
+      </w:r>
+      <w:r>
+        <w:rPr>
+          <w:i w:val="false"/>
+          <w:iCs w:val="false"/>
+        </w:rPr>
+        <w:t>, p. 82.</w:t>
+      </w:r>
+    </w:p>
+  </w:footnote>
+  <w:footnote w:id="32">
+    <w:p>
+      <w:pPr>
+        <w:pStyle w:val="FootnoteText"/>
+        <w:rPr/>
+      </w:pPr>
+      <w:r>
+        <w:rPr>
+          <w:rStyle w:val="FootnoteCharacters"/>
+        </w:rPr>
+        <w:footnoteRef/>
+      </w:r>
+      <w:r>
+        <w:rPr/>
+        <w:t xml:space="preserve"> </w:t>
+      </w:r>
+      <w:r>
+        <w:rPr/>
+        <w:t xml:space="preserve">Garland, </w:t>
+      </w:r>
+      <w:r>
+        <w:rPr>
+          <w:i/>
+          <w:iCs/>
+        </w:rPr>
+        <w:t xml:space="preserve">The Culture of Control, </w:t>
+      </w:r>
+      <w:r>
+        <w:rPr>
+          <w:i w:val="false"/>
+          <w:iCs w:val="false"/>
+        </w:rPr>
+        <w:t>p. 82.</w:t>
       </w:r>
     </w:p>
   </w:footnote>

</xml_diff>

<commit_message>
vault backup: 2026-01-21 19:34:46
</commit_message>
<xml_diff>
--- a/third-year/assignment_folder/Murder_Source_analysis/ES1/ES1_Murder.docx
+++ b/third-year/assignment_folder/Murder_Source_analysis/ES1/ES1_Murder.docx
@@ -209,7 +209,19 @@
           <w:u w:val="none"/>
           <w:lang w:val="en-GB" w:bidi="en-US"/>
         </w:rPr>
-        <w:t>One of the most prevalent forms of cultural phenomena, particularly in the 80s, was the role of cinema and mass media in creating moral panics. Historically people have fixated on cinema as a source of corruption, viewing it as a “veritable textbook of bad examples to the young, the easily influenced, [and] the working class</w:t>
+        <w:t xml:space="preserve">One of the most influential cultural explanations for rising disorder focused on cinema and mass media, which were widely accused of corrupting youth and encouraging violence. </w:t>
+      </w:r>
+      <w:r>
+        <w:rPr>
+          <w:rFonts w:eastAsia="Times New Roman" w:cs="Times New Roman" w:ascii="Times New Roman" w:hAnsi="Times New Roman"/>
+          <w:b w:val="false"/>
+          <w:bCs w:val="false"/>
+          <w:sz w:val="24"/>
+          <w:szCs w:val="24"/>
+          <w:u w:val="none"/>
+          <w:lang w:val="en-GB" w:bidi="en-US"/>
+        </w:rPr>
+        <w:t>Historically people have fixated on cinema as a source of corruption, viewing it as a “veritable textbook of bad examples to the young, the easily influenced, [and] the working class</w:t>
       </w:r>
       <w:r>
         <w:rPr>
@@ -578,7 +590,19 @@
           <w:u w:val="none"/>
           <w:lang w:val="en-GB"/>
         </w:rPr>
-        <w:t>In both the UK and the US hooliganism was blamed for creating a culture of violence and street wars. However, for each side of the Atlantic, they had different reactions and perspectives on the situation. The British treat the hooligan as a symbol of decline as well as another way of diverting attention. The US however, the violence is not culture in the way it was viewed in the UK but is a “functional adaptation to an uncompromising social environment”</w:t>
+        <w:t>A second major site of cultural blame centred on youth street cultures, particularly hooliganism and gangs, which were portrayed as self-generating sources of violence in both Britain and the United States.</w:t>
+      </w:r>
+      <w:r>
+        <w:rPr>
+          <w:rFonts w:eastAsia="Times New Roman" w:cs="Times New Roman" w:ascii="Times New Roman" w:hAnsi="Times New Roman"/>
+          <w:b w:val="false"/>
+          <w:bCs w:val="false"/>
+          <w:sz w:val="24"/>
+          <w:szCs w:val="24"/>
+          <w:u w:val="none"/>
+          <w:lang w:val="en-GB"/>
+        </w:rPr>
+        <w:t xml:space="preserve"> However, for each side of the Atlantic, they had different reactions and perspectives on the situation. The British treat the hooligan as a symbol of decline as well as another way of diverting attention. The US however, the violence is not culture in the way it was viewed in the UK but is a “functional adaptation to an uncompromising social environment”</w:t>
       </w:r>
       <w:r>
         <w:rPr>
@@ -606,7 +630,7 @@
           <w:vertAlign w:val="baseline"/>
           <w:lang w:val="en-GB"/>
         </w:rPr>
-        <w:t xml:space="preserve">.  </w:t>
+        <w:t>.</w:t>
       </w:r>
       <w:r>
         <w:rPr>
@@ -621,7 +645,7 @@
           <w:vertAlign w:val="baseline"/>
           <w:lang w:val="en-GB"/>
         </w:rPr>
-        <w:t xml:space="preserve">With this distinction established, British experience warrants closer examination. </w:t>
+        <w:t xml:space="preserve">Examining the UK experience more closely, reveals that </w:t>
       </w:r>
       <w:r>
         <w:rPr>
@@ -806,7 +830,7 @@
           <w:vertAlign w:val="baseline"/>
           <w:lang w:val="en-GB"/>
         </w:rPr>
-        <w:t>, referring to the Criminal Justice and Public Order Act 1994 which infamously criminalised gatherings featuring music associated with the ‘devil’. By targeting these lifestyles, the Act essentially criminalised youth subcultures confirming that in Britain the rise of anti-social behaviour is often less about its ‘danger’ and more related to the governments refusal to accept youth subculture as anything other than a problem. In contrast, the US experience of youth subcultures was vastly different. Instead of the violence being a ‘style’ and a ‘rebellion’, in the US it was a logical reaction to a destroyed environment. Violence is a “functional adaptation to an uncompromising social environment”</w:t>
+        <w:t>, referring to the Criminal Justice and Public Order Act 1994 which infamously criminalised gatherings featuring music associated with the ‘devil’. As with the earlier mentioned media panics, these responses often reflected heightened fear and overt focus rather than a demonstratable increase in violence itself. By targeting these lifestyles, the Act essentially criminalised youth subcultures confirming that in Britain the rise of anti-social behaviour is often less about its ‘danger’ and more related to the governments refusal to accept youth subculture as anything other than a problem. In contrast, the US experience of youth subcultures was vastly different. Instead of the violence being a ‘style’ and a ‘rebellion’, in the US it was a logical reaction to a destroyed environment. Violence is a “functional adaptation to an uncompromising social environment”</w:t>
       </w:r>
       <w:r>
         <w:rPr>
@@ -923,7 +947,7 @@
           <w:vertAlign w:val="baseline"/>
           <w:lang w:val="en-GB"/>
         </w:rPr>
-        <w:t>Beyond the panics surrounding hooligans and gangs, towards the late twentieth century the idea emerged that a specific 'culture of poverty' was responsible for the rise in anti-social behaviour. In the British context, this cultural blame is most evident in the adoption of the term “underclass”</w:t>
+        <w:t>A final cultural explanation for rising anti-social behaviour emerged through the notion of an ‘underclass’, which framed poverty and disorder as products of flawed values rather than structural exclusion. In the British context, this cultural blame is most evident in the adoption of the term “underclass”</w:t>
       </w:r>
       <w:r>
         <w:rPr>

</xml_diff>

<commit_message>
vault backup: 2026-01-21 19:41:51
</commit_message>
<xml_diff>
--- a/third-year/assignment_folder/Murder_Source_analysis/ES1/ES1_Murder.docx
+++ b/third-year/assignment_folder/Murder_Source_analysis/ES1/ES1_Murder.docx
@@ -929,7 +929,7 @@
     <w:p>
       <w:pPr>
         <w:pStyle w:val="Normal"/>
-        <w:spacing w:lineRule="auto" w:line="480" w:before="0" w:after="200"/>
+        <w:spacing w:lineRule="auto" w:line="480"/>
         <w:ind w:firstLine="708"/>
         <w:jc w:val="both"/>
         <w:rPr/>
@@ -1289,6 +1289,30 @@
           <w:lang w:val="en-GB"/>
         </w:rPr>
         <w:t xml:space="preserve"> from the workforce. Thus, what the state labels as a cultural refusal to work is, in reality, a structural inability to access the legitimate economy. Crucially, this exclusion does not remove the pressure to consume. In a society where status is defined by brand ownership and fashion, those locked out of the labour market are left in a bind. They possess the desire for these cultural symbols but lack the legal means to acquire them. Therefore, the crime that follows is often a desperate attempt to bridge the gap between their economic exclusion and their consumerist aspirations.</w:t>
+      </w:r>
+    </w:p>
+    <w:p>
+      <w:pPr>
+        <w:pStyle w:val="Normal"/>
+        <w:spacing w:lineRule="auto" w:line="480" w:before="0" w:after="200"/>
+        <w:ind w:firstLine="708"/>
+        <w:jc w:val="both"/>
+        <w:rPr/>
+      </w:pPr>
+      <w:r>
+        <w:rPr>
+          <w:rStyle w:val="FootnoteCharactersuser"/>
+          <w:rFonts w:eastAsia="Times New Roman" w:cs="Times New Roman" w:ascii="Times New Roman" w:hAnsi="Times New Roman"/>
+          <w:b w:val="false"/>
+          <w:bCs w:val="false"/>
+          <w:position w:val="0"/>
+          <w:sz w:val="24"/>
+          <w:szCs w:val="24"/>
+          <w:u w:val="none"/>
+          <w:vertAlign w:val="baseline"/>
+          <w:lang w:val="en-GB"/>
+        </w:rPr>
+        <w:t xml:space="preserve">On the surface it does appear that cultural phenomena can be blamed for the perceived rise in anti-social and criminal behaviour in post-1950 Britain and America. Whilst it seems as though cinema, youth subcultures, and consumer fashion are sources of disorder, it becomes clear upon further inspection that these are merely scapegoats, and by products of the true causes of a rise in disorder and criminal behaviour. </w:t>
       </w:r>
     </w:p>
     <w:sectPr>

</xml_diff>

<commit_message>
vault backup: 2026-01-21 19:57:37
</commit_message>
<xml_diff>
--- a/third-year/assignment_folder/Murder_Source_analysis/ES1/ES1_Murder.docx
+++ b/third-year/assignment_folder/Murder_Source_analysis/ES1/ES1_Murder.docx
@@ -1294,7 +1294,7 @@
     <w:p>
       <w:pPr>
         <w:pStyle w:val="Normal"/>
-        <w:spacing w:lineRule="auto" w:line="480" w:before="0" w:after="200"/>
+        <w:spacing w:lineRule="auto" w:line="480"/>
         <w:ind w:firstLine="708"/>
         <w:jc w:val="both"/>
         <w:rPr/>
@@ -1313,6 +1313,76 @@
           <w:lang w:val="en-GB"/>
         </w:rPr>
         <w:t>On the surface it does appear that cultural phenomena can be blamed for the perceived rise in anti-social and criminal behaviour in post-1950 Britain and America. Whilst it seems as though cinema, youth subcultures, and consumer fashion are sources of disorder, it becomes clear upon further inspection that these are merely scapegoats, and by products of the true causes of a rise in disorder and criminal behaviour. The cultural forms have served primarily as symbols through which social anxieties are expressed rather than independent drivers of crime. In each case examined in this case reveal how cultural blame obscured deeper structural realities including economic exclusion, labour market collapse and the retreat of state support. The persistence of cultural explanations reflects their political convenience as they offer clear targets for moral condemnation while diverting attention away from the systemic inequality which they are unwilling to acknowledge. Ultimately whilst it at first appears to be cultural phenomena that drives disorder, it is in reality a response to structural failures and those structural failures are the true drivers of disorder, revealing more about society’s unwillingness to confront inequality than about the effect on crime itself.</w:t>
+      </w:r>
+    </w:p>
+    <w:p>
+      <w:pPr>
+        <w:pStyle w:val="Normal"/>
+        <w:spacing w:lineRule="auto" w:line="480"/>
+        <w:ind w:firstLine="708"/>
+        <w:jc w:val="both"/>
+        <w:rPr>
+          <w:rStyle w:val="FootnoteCharactersuser"/>
+          <w:rFonts w:ascii="Times New Roman" w:hAnsi="Times New Roman" w:eastAsia="Times New Roman" w:cs="Times New Roman"/>
+          <w:b w:val="false"/>
+          <w:bCs w:val="false"/>
+          <w:position w:val="0"/>
+          <w:sz w:val="24"/>
+          <w:szCs w:val="24"/>
+          <w:u w:val="none"/>
+          <w:vertAlign w:val="baseline"/>
+          <w:lang w:val="en-GB"/>
+        </w:rPr>
+      </w:pPr>
+      <w:r>
+        <w:rPr/>
+      </w:r>
+    </w:p>
+    <w:p>
+      <w:pPr>
+        <w:pStyle w:val="Normal"/>
+        <w:spacing w:lineRule="auto" w:line="480"/>
+        <w:ind w:firstLine="708"/>
+        <w:jc w:val="center"/>
+        <w:rPr/>
+      </w:pPr>
+      <w:r>
+        <w:rPr>
+          <w:rStyle w:val="FootnoteCharactersuser"/>
+          <w:rFonts w:eastAsia="Times New Roman" w:cs="Times New Roman" w:ascii="Times New Roman" w:hAnsi="Times New Roman"/>
+          <w:b/>
+          <w:bCs/>
+          <w:position w:val="0"/>
+          <w:sz w:val="28"/>
+          <w:szCs w:val="28"/>
+          <w:u w:val="single"/>
+          <w:vertAlign w:val="baseline"/>
+          <w:lang w:val="en-GB"/>
+        </w:rPr>
+        <w:t>Bibliography</w:t>
+      </w:r>
+    </w:p>
+    <w:p>
+      <w:pPr>
+        <w:pStyle w:val="Normal"/>
+        <w:spacing w:lineRule="auto" w:line="480" w:before="0" w:after="200"/>
+        <w:ind w:firstLine="708"/>
+        <w:jc w:val="both"/>
+        <w:rPr>
+          <w:rStyle w:val="FootnoteCharactersuser"/>
+          <w:rFonts w:ascii="Times New Roman" w:hAnsi="Times New Roman" w:eastAsia="Times New Roman" w:cs="Times New Roman"/>
+          <w:b w:val="false"/>
+          <w:bCs w:val="false"/>
+          <w:position w:val="0"/>
+          <w:sz w:val="24"/>
+          <w:szCs w:val="24"/>
+          <w:u w:val="none"/>
+          <w:vertAlign w:val="baseline"/>
+          <w:lang w:val="en-GB"/>
+        </w:rPr>
+      </w:pPr>
+      <w:r>
+        <w:rPr/>
       </w:r>
     </w:p>
     <w:sectPr>
@@ -1371,7 +1441,7 @@
     </w:r>
     <w:r>
       <w:rPr/>
-      <w:t>7</w:t>
+      <w:t>4</w:t>
     </w:r>
     <w:r>
       <w:rPr/>
@@ -1399,7 +1469,7 @@
     </w:r>
     <w:r>
       <w:rPr/>
-      <w:t>7</w:t>
+      <w:t>8</w:t>
     </w:r>
     <w:r>
       <w:rPr/>
@@ -1452,7 +1522,7 @@
     </w:r>
     <w:r>
       <w:rPr/>
-      <w:t>7</w:t>
+      <w:t>4</w:t>
     </w:r>
     <w:r>
       <w:rPr/>
@@ -1480,7 +1550,7 @@
     </w:r>
     <w:r>
       <w:rPr/>
-      <w:t>7</w:t>
+      <w:t>8</w:t>
     </w:r>
     <w:r>
       <w:rPr/>

</xml_diff>

<commit_message>
vault backup: 2026-01-21 20:10:15
</commit_message>
<xml_diff>
--- a/third-year/assignment_folder/Murder_Source_analysis/ES1/ES1_Murder.docx
+++ b/third-year/assignment_folder/Murder_Source_analysis/ES1/ES1_Murder.docx
@@ -209,7 +209,7 @@
           <w:u w:val="none"/>
           <w:lang w:val="en-GB" w:bidi="en-US"/>
         </w:rPr>
-        <w:t xml:space="preserve">One of the most influential cultural explanations for rising disorder focused on cinema and mass media, which were widely accused of corrupting youth and encouraging violence. </w:t>
+        <w:t>One of the most influential cultural explanations for rising disorder focused on cinema and mass media, which were widely accused of corrupting youth and encouraging violence. Historically people have fixated on cinema as a source of corruption, viewing it as a “veritable textbook of bad examples to the young, the easily influenced, [and] the working class</w:t>
       </w:r>
       <w:r>
         <w:rPr>
@@ -219,12 +219,13 @@
           <w:sz w:val="24"/>
           <w:szCs w:val="24"/>
           <w:u w:val="none"/>
-          <w:lang w:val="en-GB" w:bidi="en-US"/>
-        </w:rPr>
-        <w:t>Historically people have fixated on cinema as a source of corruption, viewing it as a “veritable textbook of bad examples to the young, the easily influenced, [and] the working class</w:t>
-      </w:r>
-      <w:r>
-        <w:rPr>
+          <w:lang w:val="en-GB"/>
+        </w:rPr>
+        <w:t>”</w:t>
+      </w:r>
+      <w:r>
+        <w:rPr>
+          <w:rStyle w:val="FootnoteReference"/>
           <w:rFonts w:eastAsia="Times New Roman" w:cs="Times New Roman" w:ascii="Times New Roman" w:hAnsi="Times New Roman"/>
           <w:b w:val="false"/>
           <w:bCs w:val="false"/>
@@ -233,24 +234,11 @@
           <w:u w:val="none"/>
           <w:lang w:val="en-GB"/>
         </w:rPr>
-        <w:t>”</w:t>
-      </w:r>
-      <w:r>
-        <w:rPr>
-          <w:rStyle w:val="FootnoteReference"/>
-          <w:rFonts w:eastAsia="Times New Roman" w:cs="Times New Roman" w:ascii="Times New Roman" w:hAnsi="Times New Roman"/>
-          <w:b w:val="false"/>
-          <w:bCs w:val="false"/>
-          <w:sz w:val="24"/>
-          <w:szCs w:val="24"/>
-          <w:u w:val="none"/>
-          <w:lang w:val="en-GB"/>
-        </w:rPr>
         <w:footnoteReference w:id="2"/>
       </w:r>
       <w:r>
         <w:rPr>
-          <w:rStyle w:val="FootnoteCharactersuser"/>
+          <w:rStyle w:val="FootnoteCharacters"/>
           <w:rFonts w:eastAsia="Times New Roman" w:cs="Times New Roman" w:ascii="Times New Roman" w:hAnsi="Times New Roman"/>
           <w:b w:val="false"/>
           <w:bCs w:val="false"/>
@@ -278,7 +266,7 @@
       </w:r>
       <w:r>
         <w:rPr>
-          <w:rStyle w:val="FootnoteCharactersuser"/>
+          <w:rStyle w:val="FootnoteCharacters"/>
           <w:rFonts w:eastAsia="Times New Roman" w:cs="Times New Roman" w:ascii="Times New Roman" w:hAnsi="Times New Roman"/>
           <w:b w:val="false"/>
           <w:bCs w:val="false"/>
@@ -307,7 +295,7 @@
       </w:r>
       <w:r>
         <w:rPr>
-          <w:rStyle w:val="FootnoteCharactersuser"/>
+          <w:rStyle w:val="FootnoteCharacters"/>
           <w:rFonts w:eastAsia="Times New Roman" w:cs="Times New Roman" w:ascii="Times New Roman" w:hAnsi="Times New Roman"/>
           <w:b w:val="false"/>
           <w:bCs w:val="false"/>
@@ -336,7 +324,7 @@
       </w:r>
       <w:r>
         <w:rPr>
-          <w:rStyle w:val="FootnoteCharactersuser"/>
+          <w:rStyle w:val="FootnoteCharacters"/>
           <w:rFonts w:eastAsia="Times New Roman" w:cs="Times New Roman" w:ascii="Times New Roman" w:hAnsi="Times New Roman"/>
           <w:b w:val="false"/>
           <w:bCs w:val="false"/>
@@ -365,7 +353,7 @@
       </w:r>
       <w:r>
         <w:rPr>
-          <w:rStyle w:val="FootnoteCharactersuser"/>
+          <w:rStyle w:val="FootnoteCharacters"/>
           <w:rFonts w:eastAsia="Times New Roman" w:cs="Times New Roman" w:ascii="Times New Roman" w:hAnsi="Times New Roman"/>
           <w:b w:val="false"/>
           <w:bCs w:val="false"/>
@@ -394,7 +382,7 @@
       </w:r>
       <w:r>
         <w:rPr>
-          <w:rStyle w:val="FootnoteCharactersuser"/>
+          <w:rStyle w:val="FootnoteCharacters"/>
           <w:rFonts w:eastAsia="Times New Roman" w:cs="Times New Roman" w:ascii="Times New Roman" w:hAnsi="Times New Roman"/>
           <w:b w:val="false"/>
           <w:bCs w:val="false"/>
@@ -434,7 +422,7 @@
       </w:r>
       <w:r>
         <w:rPr>
-          <w:rStyle w:val="FootnoteCharactersuser"/>
+          <w:rStyle w:val="FootnoteCharacters"/>
           <w:rFonts w:eastAsia="Times New Roman" w:cs="Times New Roman" w:ascii="Times New Roman" w:hAnsi="Times New Roman"/>
           <w:b w:val="false"/>
           <w:bCs w:val="false"/>
@@ -462,7 +450,7 @@
       </w:r>
       <w:r>
         <w:rPr>
-          <w:rStyle w:val="FootnoteCharactersuser"/>
+          <w:rStyle w:val="FootnoteCharacters"/>
           <w:rFonts w:eastAsia="Times New Roman" w:cs="Times New Roman" w:ascii="Times New Roman" w:hAnsi="Times New Roman"/>
           <w:b w:val="false"/>
           <w:bCs w:val="false"/>
@@ -490,7 +478,7 @@
       </w:r>
       <w:r>
         <w:rPr>
-          <w:rStyle w:val="FootnoteCharactersuser"/>
+          <w:rStyle w:val="FootnoteCharacters"/>
           <w:rFonts w:eastAsia="Times New Roman" w:cs="Times New Roman" w:ascii="Times New Roman" w:hAnsi="Times New Roman"/>
           <w:b w:val="false"/>
           <w:bCs w:val="false"/>
@@ -518,7 +506,7 @@
       </w:r>
       <w:r>
         <w:rPr>
-          <w:rStyle w:val="FootnoteCharactersuser"/>
+          <w:rStyle w:val="FootnoteCharacters"/>
           <w:rFonts w:eastAsia="Times New Roman" w:cs="Times New Roman" w:ascii="Times New Roman" w:hAnsi="Times New Roman"/>
           <w:b w:val="false"/>
           <w:bCs w:val="false"/>
@@ -558,7 +546,7 @@
       </w:r>
       <w:r>
         <w:rPr>
-          <w:rStyle w:val="FootnoteCharactersuser"/>
+          <w:rStyle w:val="FootnoteCharacters"/>
           <w:rFonts w:eastAsia="Times New Roman" w:cs="Times New Roman" w:ascii="Times New Roman" w:hAnsi="Times New Roman"/>
           <w:b w:val="false"/>
           <w:bCs w:val="false"/>
@@ -590,10 +578,11 @@
           <w:u w:val="none"/>
           <w:lang w:val="en-GB"/>
         </w:rPr>
-        <w:t>A second major site of cultural blame centred on youth street cultures, particularly hooliganism and gangs, which were portrayed as self-generating sources of violence in both Britain and the United States.</w:t>
-      </w:r>
-      <w:r>
-        <w:rPr>
+        <w:t>A second major site of cultural blame centred on youth street cultures, particularly hooliganism and gangs, which were portrayed as self-generating sources of violence in both Britain and the United States. However, for each side of the Atlantic, they had different reactions and perspectives on the situation. The British treat the hooligan as a symbol of decline as well as another way of diverting attention. The US however, the violence is not culture in the way it was viewed in the UK but is a “functional adaptation to an uncompromising social environment”</w:t>
+      </w:r>
+      <w:r>
+        <w:rPr>
+          <w:rStyle w:val="FootnoteReference"/>
           <w:rFonts w:eastAsia="Times New Roman" w:cs="Times New Roman" w:ascii="Times New Roman" w:hAnsi="Times New Roman"/>
           <w:b w:val="false"/>
           <w:bCs w:val="false"/>
@@ -602,24 +591,11 @@
           <w:u w:val="none"/>
           <w:lang w:val="en-GB"/>
         </w:rPr>
-        <w:t xml:space="preserve"> However, for each side of the Atlantic, they had different reactions and perspectives on the situation. The British treat the hooligan as a symbol of decline as well as another way of diverting attention. The US however, the violence is not culture in the way it was viewed in the UK but is a “functional adaptation to an uncompromising social environment”</w:t>
-      </w:r>
-      <w:r>
-        <w:rPr>
-          <w:rStyle w:val="FootnoteReference"/>
-          <w:rFonts w:eastAsia="Times New Roman" w:cs="Times New Roman" w:ascii="Times New Roman" w:hAnsi="Times New Roman"/>
-          <w:b w:val="false"/>
-          <w:bCs w:val="false"/>
-          <w:sz w:val="24"/>
-          <w:szCs w:val="24"/>
-          <w:u w:val="none"/>
-          <w:lang w:val="en-GB"/>
-        </w:rPr>
         <w:footnoteReference w:id="13"/>
       </w:r>
       <w:r>
         <w:rPr>
-          <w:rStyle w:val="FootnoteCharactersuser"/>
+          <w:rStyle w:val="FootnoteCharacters"/>
           <w:rFonts w:eastAsia="Times New Roman" w:cs="Times New Roman" w:ascii="Times New Roman" w:hAnsi="Times New Roman"/>
           <w:b w:val="false"/>
           <w:bCs w:val="false"/>
@@ -630,11 +606,11 @@
           <w:vertAlign w:val="baseline"/>
           <w:lang w:val="en-GB"/>
         </w:rPr>
-        <w:t>.</w:t>
-      </w:r>
-      <w:r>
-        <w:rPr>
-          <w:rStyle w:val="FootnoteCharactersuser"/>
+        <w:t>.Examining the UK experience more closely, reveals that British society is constantly inventing new ‘devils’ to represent social decline, with society witnessing a “rapid oscillation from one such devil to another […] the soccer hooligan, the hippy, the skinhead”</w:t>
+      </w:r>
+      <w:r>
+        <w:rPr>
+          <w:rStyle w:val="FootnoteReference"/>
           <w:rFonts w:eastAsia="Times New Roman" w:cs="Times New Roman" w:ascii="Times New Roman" w:hAnsi="Times New Roman"/>
           <w:b w:val="false"/>
           <w:bCs w:val="false"/>
@@ -645,11 +621,11 @@
           <w:vertAlign w:val="baseline"/>
           <w:lang w:val="en-GB"/>
         </w:rPr>
-        <w:t xml:space="preserve">Examining the UK experience more closely, reveals that </w:t>
-      </w:r>
-      <w:r>
-        <w:rPr>
-          <w:rStyle w:val="FootnoteCharactersuser"/>
+        <w:footnoteReference w:id="14"/>
+      </w:r>
+      <w:r>
+        <w:rPr>
+          <w:rStyle w:val="FootnoteCharacters"/>
           <w:rFonts w:eastAsia="Times New Roman" w:cs="Times New Roman" w:ascii="Times New Roman" w:hAnsi="Times New Roman"/>
           <w:b w:val="false"/>
           <w:bCs w:val="false"/>
@@ -660,11 +636,10 @@
           <w:vertAlign w:val="baseline"/>
           <w:lang w:val="en-GB"/>
         </w:rPr>
-        <w:t>British society is constantly inventing new ‘devils’ to represent social decline, with society witnessing a “rapid oscillation from one such devil to another […] the soccer hooligan, the hippy, the skinhead”</w:t>
-      </w:r>
-      <w:r>
-        <w:rPr>
-          <w:rStyle w:val="FootnoteCharactersuser"/>
+        <w:t>, perfectly describing the shift in focus from the Mod to the football hooligan. It also serves as a robust defence against the "media effects" argument; because hooliganism is far from a new phenomenon caused by cinema, it must be understood as a “stable feature of a changing society”</w:t>
+      </w:r>
+      <w:r>
+        <w:rPr>
           <w:rStyle w:val="FootnoteReference"/>
           <w:rFonts w:eastAsia="Times New Roman" w:cs="Times New Roman" w:ascii="Times New Roman" w:hAnsi="Times New Roman"/>
           <w:b w:val="false"/>
@@ -676,11 +651,11 @@
           <w:vertAlign w:val="baseline"/>
           <w:lang w:val="en-GB"/>
         </w:rPr>
-        <w:footnoteReference w:id="14"/>
-      </w:r>
-      <w:r>
-        <w:rPr>
-          <w:rStyle w:val="FootnoteCharactersuser"/>
+        <w:footnoteReference w:id="15"/>
+      </w:r>
+      <w:r>
+        <w:rPr>
+          <w:rStyle w:val="FootnoteCharacters"/>
           <w:rFonts w:eastAsia="Times New Roman" w:cs="Times New Roman" w:ascii="Times New Roman" w:hAnsi="Times New Roman"/>
           <w:b w:val="false"/>
           <w:bCs w:val="false"/>
@@ -691,11 +666,10 @@
           <w:vertAlign w:val="baseline"/>
           <w:lang w:val="en-GB"/>
         </w:rPr>
-        <w:t>, perfectly describing the shift in focus from the Mod to the football hooligan. It also serves as a robust defence against the "media effects" argument; because hooliganism is far from a new phenomenon caused by cinema, it must be understood as a “stable feature of a changing society”</w:t>
-      </w:r>
-      <w:r>
-        <w:rPr>
-          <w:rStyle w:val="FootnoteCharactersuser"/>
+        <w:t>. The state focuses on these groups on purpose, to find a “convenient metaphor for wider social tensions”</w:t>
+      </w:r>
+      <w:r>
+        <w:rPr>
           <w:rStyle w:val="FootnoteReference"/>
           <w:rFonts w:eastAsia="Times New Roman" w:cs="Times New Roman" w:ascii="Times New Roman" w:hAnsi="Times New Roman"/>
           <w:b w:val="false"/>
@@ -707,11 +681,11 @@
           <w:vertAlign w:val="baseline"/>
           <w:lang w:val="en-GB"/>
         </w:rPr>
-        <w:footnoteReference w:id="15"/>
-      </w:r>
-      <w:r>
-        <w:rPr>
-          <w:rStyle w:val="FootnoteCharactersuser"/>
+        <w:footnoteReference w:id="16"/>
+      </w:r>
+      <w:r>
+        <w:rPr>
+          <w:rStyle w:val="FootnoteCharacters"/>
           <w:rFonts w:eastAsia="Times New Roman" w:cs="Times New Roman" w:ascii="Times New Roman" w:hAnsi="Times New Roman"/>
           <w:b w:val="false"/>
           <w:bCs w:val="false"/>
@@ -722,11 +696,11 @@
           <w:vertAlign w:val="baseline"/>
           <w:lang w:val="en-GB"/>
         </w:rPr>
-        <w:t xml:space="preserve">. </w:t>
-      </w:r>
-      <w:r>
-        <w:rPr>
-          <w:rStyle w:val="FootnoteCharactersuser"/>
+        <w:t>, giving the government a scapegoat to ignore the underlying issues of “unemployment, shabby entertainment and poor housing”</w:t>
+      </w:r>
+      <w:r>
+        <w:rPr>
+          <w:rStyle w:val="FootnoteReference"/>
           <w:rFonts w:eastAsia="Times New Roman" w:cs="Times New Roman" w:ascii="Times New Roman" w:hAnsi="Times New Roman"/>
           <w:b w:val="false"/>
           <w:bCs w:val="false"/>
@@ -737,12 +711,11 @@
           <w:vertAlign w:val="baseline"/>
           <w:lang w:val="en-GB"/>
         </w:rPr>
-        <w:t>The state focuses on these groups on purpose, to find a “convenient metaphor for wider social tensions”</w:t>
-      </w:r>
-      <w:r>
-        <w:rPr>
-          <w:rStyle w:val="FootnoteCharactersuser"/>
-          <w:rStyle w:val="FootnoteReference"/>
+        <w:footnoteReference w:id="17"/>
+      </w:r>
+      <w:r>
+        <w:rPr>
+          <w:rStyle w:val="FootnoteCharacters"/>
           <w:rFonts w:eastAsia="Times New Roman" w:cs="Times New Roman" w:ascii="Times New Roman" w:hAnsi="Times New Roman"/>
           <w:b w:val="false"/>
           <w:bCs w:val="false"/>
@@ -753,11 +726,11 @@
           <w:vertAlign w:val="baseline"/>
           <w:lang w:val="en-GB"/>
         </w:rPr>
-        <w:footnoteReference w:id="16"/>
-      </w:r>
-      <w:r>
-        <w:rPr>
-          <w:rStyle w:val="FootnoteCharactersuser"/>
+        <w:t>. The behaviour of the hooligan was driven by the poor economic conditions, which were the true power behind the rise in disorder. However, because the average person felt that the country was failing, they needed a tangible reason for their hardship. To solve this society effectively invented a ‘devil’ allowing them to direct their anger towards a specific group rather than the inhumane economic forces that were actually to blame. The desire to punish the ‘devil’ rather than fix the economy resulted in “one of the most repressive pieces of legislation to be introduced by a modern British government”</w:t>
+      </w:r>
+      <w:r>
+        <w:rPr>
+          <w:rStyle w:val="FootnoteReference"/>
           <w:rFonts w:eastAsia="Times New Roman" w:cs="Times New Roman" w:ascii="Times New Roman" w:hAnsi="Times New Roman"/>
           <w:b w:val="false"/>
           <w:bCs w:val="false"/>
@@ -768,12 +741,11 @@
           <w:vertAlign w:val="baseline"/>
           <w:lang w:val="en-GB"/>
         </w:rPr>
-        <w:t>, giving the government a scapegoat to ignore the underlying issues of “unemployment, shabby entertainment and poor housing”</w:t>
-      </w:r>
-      <w:r>
-        <w:rPr>
-          <w:rStyle w:val="FootnoteCharactersuser"/>
-          <w:rStyle w:val="FootnoteReference"/>
+        <w:footnoteReference w:id="18"/>
+      </w:r>
+      <w:r>
+        <w:rPr>
+          <w:rStyle w:val="FootnoteCharacters"/>
           <w:rFonts w:eastAsia="Times New Roman" w:cs="Times New Roman" w:ascii="Times New Roman" w:hAnsi="Times New Roman"/>
           <w:b w:val="false"/>
           <w:bCs w:val="false"/>
@@ -784,11 +756,11 @@
           <w:vertAlign w:val="baseline"/>
           <w:lang w:val="en-GB"/>
         </w:rPr>
-        <w:footnoteReference w:id="17"/>
-      </w:r>
-      <w:r>
-        <w:rPr>
-          <w:rStyle w:val="FootnoteCharactersuser"/>
+        <w:t>, referring to the Criminal Justice and Public Order Act 1994 which infamously criminalised gatherings featuring music associated with the ‘devil’. As with the earlier mentioned media panics, these responses often reflected heightened fear and overt focus rather than a demonstratable increase in violence itself. By targeting these lifestyles, the Act essentially criminalised youth subcultures confirming that in Britain the rise of anti-social behaviour is often less about its ‘danger’ and more related to the governments refusal to accept youth subculture as anything other than a problem. In contrast, the US experience of youth subcultures was vastly different. Instead of the violence being a ‘style’ and a ‘rebellion’, in the US it was a logical reaction to a destroyed environment. Violence is a “functional adaptation to an uncompromising social environment”</w:t>
+      </w:r>
+      <w:r>
+        <w:rPr>
+          <w:rStyle w:val="FootnoteReference"/>
           <w:rFonts w:eastAsia="Times New Roman" w:cs="Times New Roman" w:ascii="Times New Roman" w:hAnsi="Times New Roman"/>
           <w:b w:val="false"/>
           <w:bCs w:val="false"/>
@@ -799,12 +771,11 @@
           <w:vertAlign w:val="baseline"/>
           <w:lang w:val="en-GB"/>
         </w:rPr>
-        <w:t>. The behaviour of the hooligan was driven by the poor economic conditions, which were the true power behind the rise in disorder. However, because the average person felt that the country was failing, they needed a tangible reason for their hardship. To solve this society effectively invented a ‘devil’ allowing them to direct their anger towards a specific group rather than the inhumane economic forces that were actually to blame. The desire to punish the ‘devil’ rather than fix the economy resulted in “one of the most repressive pieces of legislation to be introduced by a modern British government”</w:t>
-      </w:r>
-      <w:r>
-        <w:rPr>
-          <w:rStyle w:val="FootnoteCharactersuser"/>
-          <w:rStyle w:val="FootnoteReference"/>
+        <w:footnoteReference w:id="19"/>
+      </w:r>
+      <w:r>
+        <w:rPr>
+          <w:rStyle w:val="FootnoteCharacters"/>
           <w:rFonts w:eastAsia="Times New Roman" w:cs="Times New Roman" w:ascii="Times New Roman" w:hAnsi="Times New Roman"/>
           <w:b w:val="false"/>
           <w:bCs w:val="false"/>
@@ -815,11 +786,11 @@
           <w:vertAlign w:val="baseline"/>
           <w:lang w:val="en-GB"/>
         </w:rPr>
-        <w:footnoteReference w:id="18"/>
-      </w:r>
-      <w:r>
-        <w:rPr>
-          <w:rStyle w:val="FootnoteCharactersuser"/>
+        <w:t>, a stark contrast where for the American youth violence is not influenced by movies, fashion or other media, they are violent because it is the only tool that works to keep them safe in what can be seen as a broken and unsafe world. When the support systems were removed such as schools, gangs took over, occurring in spaces where the gang performs cultural and economic functions "no longer adequately performed by the family, the school, and the labor market"</w:t>
+      </w:r>
+      <w:r>
+        <w:rPr>
+          <w:rStyle w:val="FootnoteReference"/>
           <w:rFonts w:eastAsia="Times New Roman" w:cs="Times New Roman" w:ascii="Times New Roman" w:hAnsi="Times New Roman"/>
           <w:b w:val="false"/>
           <w:bCs w:val="false"/>
@@ -830,12 +801,11 @@
           <w:vertAlign w:val="baseline"/>
           <w:lang w:val="en-GB"/>
         </w:rPr>
-        <w:t>, referring to the Criminal Justice and Public Order Act 1994 which infamously criminalised gatherings featuring music associated with the ‘devil’. As with the earlier mentioned media panics, these responses often reflected heightened fear and overt focus rather than a demonstratable increase in violence itself. By targeting these lifestyles, the Act essentially criminalised youth subcultures confirming that in Britain the rise of anti-social behaviour is often less about its ‘danger’ and more related to the governments refusal to accept youth subculture as anything other than a problem. In contrast, the US experience of youth subcultures was vastly different. Instead of the violence being a ‘style’ and a ‘rebellion’, in the US it was a logical reaction to a destroyed environment. Violence is a “functional adaptation to an uncompromising social environment”</w:t>
-      </w:r>
-      <w:r>
-        <w:rPr>
-          <w:rStyle w:val="FootnoteCharactersuser"/>
-          <w:rStyle w:val="FootnoteReference"/>
+        <w:footnoteReference w:id="20"/>
+      </w:r>
+      <w:r>
+        <w:rPr>
+          <w:rStyle w:val="FootnoteCharacters"/>
           <w:rFonts w:eastAsia="Times New Roman" w:cs="Times New Roman" w:ascii="Times New Roman" w:hAnsi="Times New Roman"/>
           <w:b w:val="false"/>
           <w:bCs w:val="false"/>
@@ -846,11 +816,11 @@
           <w:vertAlign w:val="baseline"/>
           <w:lang w:val="en-GB"/>
         </w:rPr>
-        <w:footnoteReference w:id="19"/>
-      </w:r>
-      <w:r>
-        <w:rPr>
-          <w:rStyle w:val="FootnoteCharactersuser"/>
+        <w:t>. The failing of these systems was not accidental, but frequently magnified by states policy and the “demolition of nearly all Chicago’s public housing”</w:t>
+      </w:r>
+      <w:r>
+        <w:rPr>
+          <w:rStyle w:val="FootnoteReference"/>
           <w:rFonts w:eastAsia="Times New Roman" w:cs="Times New Roman" w:ascii="Times New Roman" w:hAnsi="Times New Roman"/>
           <w:b w:val="false"/>
           <w:bCs w:val="false"/>
@@ -861,58 +831,11 @@
           <w:vertAlign w:val="baseline"/>
           <w:lang w:val="en-GB"/>
         </w:rPr>
-        <w:t>, a stark contrast where for the American youth violence is not influenced by movies, fashion or other media, they are violent because it is the only tool that works to keep them safe in what can be seen as a broken and unsafe world. When the support systems were removed such as schools, gangs took over, occurring in spaces where the gang performs cultural and economic functions "no longer adequately performed by the family, the school, and the labor market"</w:t>
-      </w:r>
-      <w:r>
-        <w:rPr>
-          <w:rStyle w:val="FootnoteCharactersuser"/>
-          <w:rStyle w:val="FootnoteReference"/>
-          <w:rFonts w:eastAsia="Times New Roman" w:cs="Times New Roman" w:ascii="Times New Roman" w:hAnsi="Times New Roman"/>
-          <w:b w:val="false"/>
-          <w:bCs w:val="false"/>
-          <w:position w:val="0"/>
-          <w:sz w:val="24"/>
-          <w:szCs w:val="24"/>
-          <w:u w:val="none"/>
-          <w:vertAlign w:val="baseline"/>
-          <w:lang w:val="en-GB"/>
-        </w:rPr>
-        <w:footnoteReference w:id="20"/>
-      </w:r>
-      <w:r>
-        <w:rPr>
-          <w:rStyle w:val="FootnoteCharactersuser"/>
-          <w:rFonts w:eastAsia="Times New Roman" w:cs="Times New Roman" w:ascii="Times New Roman" w:hAnsi="Times New Roman"/>
-          <w:b w:val="false"/>
-          <w:bCs w:val="false"/>
-          <w:position w:val="0"/>
-          <w:sz w:val="24"/>
-          <w:szCs w:val="24"/>
-          <w:u w:val="none"/>
-          <w:vertAlign w:val="baseline"/>
-          <w:lang w:val="en-GB"/>
-        </w:rPr>
-        <w:t>. The failing of these systems was not accidental, but frequently magnified by states policy and the “demolition of nearly all Chicago’s public housing”</w:t>
-      </w:r>
-      <w:r>
-        <w:rPr>
-          <w:rStyle w:val="FootnoteCharactersuser"/>
-          <w:rStyle w:val="FootnoteReference"/>
-          <w:rFonts w:eastAsia="Times New Roman" w:cs="Times New Roman" w:ascii="Times New Roman" w:hAnsi="Times New Roman"/>
-          <w:b w:val="false"/>
-          <w:bCs w:val="false"/>
-          <w:position w:val="0"/>
-          <w:sz w:val="24"/>
-          <w:szCs w:val="24"/>
-          <w:u w:val="none"/>
-          <w:vertAlign w:val="baseline"/>
-          <w:lang w:val="en-GB"/>
-        </w:rPr>
         <w:footnoteReference w:id="21"/>
       </w:r>
       <w:r>
         <w:rPr>
-          <w:rStyle w:val="FootnoteCharactersuser"/>
+          <w:rStyle w:val="FootnoteCharacters"/>
           <w:rFonts w:eastAsia="Times New Roman" w:cs="Times New Roman" w:ascii="Times New Roman" w:hAnsi="Times New Roman"/>
           <w:b w:val="false"/>
           <w:bCs w:val="false"/>
@@ -936,7 +859,7 @@
       </w:pPr>
       <w:r>
         <w:rPr>
-          <w:rStyle w:val="FootnoteCharactersuser"/>
+          <w:rStyle w:val="FootnoteCharacters"/>
           <w:rFonts w:eastAsia="Times New Roman" w:cs="Times New Roman" w:ascii="Times New Roman" w:hAnsi="Times New Roman"/>
           <w:b w:val="false"/>
           <w:bCs w:val="false"/>
@@ -951,7 +874,6 @@
       </w:r>
       <w:r>
         <w:rPr>
-          <w:rStyle w:val="FootnoteCharactersuser"/>
           <w:rStyle w:val="FootnoteReference"/>
           <w:rFonts w:eastAsia="Times New Roman" w:cs="Times New Roman" w:ascii="Times New Roman" w:hAnsi="Times New Roman"/>
           <w:b w:val="false"/>
@@ -967,7 +889,7 @@
       </w:r>
       <w:r>
         <w:rPr>
-          <w:rStyle w:val="FootnoteCharactersuser"/>
+          <w:rStyle w:val="FootnoteCharacters"/>
           <w:rFonts w:eastAsia="Times New Roman" w:cs="Times New Roman" w:ascii="Times New Roman" w:hAnsi="Times New Roman"/>
           <w:b w:val="false"/>
           <w:bCs w:val="false"/>
@@ -982,7 +904,6 @@
       </w:r>
       <w:r>
         <w:rPr>
-          <w:rStyle w:val="FootnoteCharactersuser"/>
           <w:rStyle w:val="FootnoteReference"/>
           <w:rFonts w:eastAsia="Times New Roman" w:cs="Times New Roman" w:ascii="Times New Roman" w:hAnsi="Times New Roman"/>
           <w:b w:val="false"/>
@@ -998,7 +919,7 @@
       </w:r>
       <w:r>
         <w:rPr>
-          <w:rStyle w:val="FootnoteCharactersuser"/>
+          <w:rStyle w:val="FootnoteCharacters"/>
           <w:rFonts w:eastAsia="Times New Roman" w:cs="Times New Roman" w:ascii="Times New Roman" w:hAnsi="Times New Roman"/>
           <w:b w:val="false"/>
           <w:bCs w:val="false"/>
@@ -1013,7 +934,6 @@
       </w:r>
       <w:r>
         <w:rPr>
-          <w:rStyle w:val="FootnoteCharactersuser"/>
           <w:rStyle w:val="FootnoteReference"/>
           <w:rFonts w:eastAsia="Times New Roman" w:cs="Times New Roman" w:ascii="Times New Roman" w:hAnsi="Times New Roman"/>
           <w:b w:val="false"/>
@@ -1029,7 +949,7 @@
       </w:r>
       <w:r>
         <w:rPr>
-          <w:rStyle w:val="FootnoteCharactersuser"/>
+          <w:rStyle w:val="FootnoteCharacters"/>
           <w:rFonts w:eastAsia="Times New Roman" w:cs="Times New Roman" w:ascii="Times New Roman" w:hAnsi="Times New Roman"/>
           <w:b w:val="false"/>
           <w:bCs w:val="false"/>
@@ -1044,7 +964,6 @@
       </w:r>
       <w:r>
         <w:rPr>
-          <w:rStyle w:val="FootnoteCharactersuser"/>
           <w:rStyle w:val="FootnoteReference"/>
           <w:rFonts w:eastAsia="Times New Roman" w:cs="Times New Roman" w:ascii="Times New Roman" w:hAnsi="Times New Roman"/>
           <w:b w:val="false"/>
@@ -1060,7 +979,7 @@
       </w:r>
       <w:r>
         <w:rPr>
-          <w:rStyle w:val="FootnoteCharactersuser"/>
+          <w:rStyle w:val="FootnoteCharacters"/>
           <w:rFonts w:eastAsia="Times New Roman" w:cs="Times New Roman" w:ascii="Times New Roman" w:hAnsi="Times New Roman"/>
           <w:b w:val="false"/>
           <w:bCs w:val="false"/>
@@ -1075,7 +994,6 @@
       </w:r>
       <w:r>
         <w:rPr>
-          <w:rStyle w:val="FootnoteCharactersuser"/>
           <w:rStyle w:val="FootnoteReference"/>
           <w:rFonts w:eastAsia="Times New Roman" w:cs="Times New Roman" w:ascii="Times New Roman" w:hAnsi="Times New Roman"/>
           <w:b w:val="false"/>
@@ -1091,7 +1009,7 @@
       </w:r>
       <w:r>
         <w:rPr>
-          <w:rStyle w:val="FootnoteCharactersuser"/>
+          <w:rStyle w:val="FootnoteCharacters"/>
           <w:rFonts w:eastAsia="Times New Roman" w:cs="Times New Roman" w:ascii="Times New Roman" w:hAnsi="Times New Roman"/>
           <w:b w:val="false"/>
           <w:bCs w:val="false"/>
@@ -1106,7 +1024,6 @@
       </w:r>
       <w:r>
         <w:rPr>
-          <w:rStyle w:val="FootnoteCharactersuser"/>
           <w:rStyle w:val="FootnoteReference"/>
           <w:rFonts w:eastAsia="Times New Roman" w:cs="Times New Roman" w:ascii="Times New Roman" w:hAnsi="Times New Roman"/>
           <w:b w:val="false"/>
@@ -1122,7 +1039,7 @@
       </w:r>
       <w:r>
         <w:rPr>
-          <w:rStyle w:val="FootnoteCharactersuser"/>
+          <w:rStyle w:val="FootnoteCharacters"/>
           <w:rFonts w:eastAsia="Times New Roman" w:cs="Times New Roman" w:ascii="Times New Roman" w:hAnsi="Times New Roman"/>
           <w:b w:val="false"/>
           <w:bCs w:val="false"/>
@@ -1137,7 +1054,6 @@
       </w:r>
       <w:r>
         <w:rPr>
-          <w:rStyle w:val="FootnoteCharactersuser"/>
           <w:rStyle w:val="FootnoteReference"/>
           <w:rFonts w:eastAsia="Times New Roman" w:cs="Times New Roman" w:ascii="Times New Roman" w:hAnsi="Times New Roman"/>
           <w:b w:val="false"/>
@@ -1153,7 +1069,7 @@
       </w:r>
       <w:r>
         <w:rPr>
-          <w:rStyle w:val="FootnoteCharactersuser"/>
+          <w:rStyle w:val="FootnoteCharacters"/>
           <w:rFonts w:eastAsia="Times New Roman" w:cs="Times New Roman" w:ascii="Times New Roman" w:hAnsi="Times New Roman"/>
           <w:b w:val="false"/>
           <w:bCs w:val="false"/>
@@ -1168,7 +1084,6 @@
       </w:r>
       <w:r>
         <w:rPr>
-          <w:rStyle w:val="FootnoteCharactersuser"/>
           <w:rStyle w:val="FootnoteReference"/>
           <w:rFonts w:eastAsia="Times New Roman" w:cs="Times New Roman" w:ascii="Times New Roman" w:hAnsi="Times New Roman"/>
           <w:b w:val="false"/>
@@ -1184,7 +1099,7 @@
       </w:r>
       <w:r>
         <w:rPr>
-          <w:rStyle w:val="FootnoteCharactersuser"/>
+          <w:rStyle w:val="FootnoteCharacters"/>
           <w:rFonts w:eastAsia="Times New Roman" w:cs="Times New Roman" w:ascii="Times New Roman" w:hAnsi="Times New Roman"/>
           <w:b w:val="false"/>
           <w:bCs w:val="false"/>
@@ -1199,7 +1114,6 @@
       </w:r>
       <w:r>
         <w:rPr>
-          <w:rStyle w:val="FootnoteCharactersuser"/>
           <w:rStyle w:val="FootnoteReference"/>
           <w:rFonts w:eastAsia="Times New Roman" w:cs="Times New Roman" w:ascii="Times New Roman" w:hAnsi="Times New Roman"/>
           <w:b w:val="false"/>
@@ -1215,7 +1129,7 @@
       </w:r>
       <w:r>
         <w:rPr>
-          <w:rStyle w:val="FootnoteCharactersuser"/>
+          <w:rStyle w:val="FootnoteCharacters"/>
           <w:rFonts w:eastAsia="Times New Roman" w:cs="Times New Roman" w:ascii="Times New Roman" w:hAnsi="Times New Roman"/>
           <w:b w:val="false"/>
           <w:bCs w:val="false"/>
@@ -1230,7 +1144,6 @@
       </w:r>
       <w:r>
         <w:rPr>
-          <w:rStyle w:val="FootnoteCharactersuser"/>
           <w:rStyle w:val="FootnoteReference"/>
           <w:rFonts w:eastAsia="Times New Roman" w:cs="Times New Roman" w:ascii="Times New Roman" w:hAnsi="Times New Roman"/>
           <w:b w:val="false"/>
@@ -1246,7 +1159,7 @@
       </w:r>
       <w:r>
         <w:rPr>
-          <w:rStyle w:val="FootnoteCharactersuser"/>
+          <w:rStyle w:val="FootnoteCharacters"/>
           <w:rFonts w:eastAsia="Times New Roman" w:cs="Times New Roman" w:ascii="Times New Roman" w:hAnsi="Times New Roman"/>
           <w:b w:val="false"/>
           <w:bCs w:val="false"/>
@@ -1261,7 +1174,6 @@
       </w:r>
       <w:r>
         <w:rPr>
-          <w:rStyle w:val="FootnoteCharactersuser"/>
           <w:rStyle w:val="FootnoteReference"/>
           <w:rFonts w:eastAsia="Times New Roman" w:cs="Times New Roman" w:ascii="Times New Roman" w:hAnsi="Times New Roman"/>
           <w:b w:val="false"/>
@@ -1277,7 +1189,7 @@
       </w:r>
       <w:r>
         <w:rPr>
-          <w:rStyle w:val="FootnoteCharactersuser"/>
+          <w:rStyle w:val="FootnoteCharacters"/>
           <w:rFonts w:eastAsia="Times New Roman" w:cs="Times New Roman" w:ascii="Times New Roman" w:hAnsi="Times New Roman"/>
           <w:b w:val="false"/>
           <w:bCs w:val="false"/>
@@ -1301,7 +1213,7 @@
       </w:pPr>
       <w:r>
         <w:rPr>
-          <w:rStyle w:val="FootnoteCharactersuser"/>
+          <w:rStyle w:val="FootnoteCharacters"/>
           <w:rFonts w:eastAsia="Times New Roman" w:cs="Times New Roman" w:ascii="Times New Roman" w:hAnsi="Times New Roman"/>
           <w:b w:val="false"/>
           <w:bCs w:val="false"/>
@@ -1322,7 +1234,7 @@
         <w:ind w:firstLine="708"/>
         <w:jc w:val="both"/>
         <w:rPr>
-          <w:rStyle w:val="FootnoteCharactersuser"/>
+          <w:rStyle w:val="FootnoteCharacters"/>
           <w:rFonts w:ascii="Times New Roman" w:hAnsi="Times New Roman" w:eastAsia="Times New Roman" w:cs="Times New Roman"/>
           <w:b w:val="false"/>
           <w:bCs w:val="false"/>
@@ -1335,7 +1247,17 @@
         </w:rPr>
       </w:pPr>
       <w:r>
-        <w:rPr/>
+        <w:rPr>
+          <w:rFonts w:eastAsia="Times New Roman" w:cs="Times New Roman" w:ascii="Times New Roman" w:hAnsi="Times New Roman"/>
+          <w:b w:val="false"/>
+          <w:bCs w:val="false"/>
+          <w:position w:val="0"/>
+          <w:sz w:val="24"/>
+          <w:szCs w:val="24"/>
+          <w:u w:val="none"/>
+          <w:vertAlign w:val="baseline"/>
+          <w:lang w:val="en-GB"/>
+        </w:rPr>
       </w:r>
     </w:p>
     <w:p>
@@ -1348,7 +1270,7 @@
       </w:pPr>
       <w:r>
         <w:rPr>
-          <w:rStyle w:val="FootnoteCharactersuser"/>
+          <w:rStyle w:val="FootnoteCharacters"/>
           <w:rFonts w:eastAsia="Times New Roman" w:cs="Times New Roman" w:ascii="Times New Roman" w:hAnsi="Times New Roman"/>
           <w:b/>
           <w:bCs/>
@@ -1364,25 +1286,2020 @@
     </w:p>
     <w:p>
       <w:pPr>
+        <w:pStyle w:val="BodyText"/>
+        <w:spacing w:lineRule="auto" w:line="480" w:before="0" w:after="200"/>
+        <w:ind w:hanging="0" w:start="0"/>
+        <w:jc w:val="both"/>
+        <w:rPr/>
+      </w:pPr>
+      <w:r>
+        <w:rPr>
+          <w:rStyle w:val="FootnoteCharacters"/>
+          <w:rFonts w:eastAsia="Times New Roman" w:cs="Times New Roman" w:ascii="Times New Roman" w:hAnsi="Times New Roman"/>
+          <w:b w:val="false"/>
+          <w:bCs w:val="false"/>
+          <w:position w:val="0"/>
+          <w:sz w:val="24"/>
+          <w:szCs w:val="24"/>
+          <w:u w:val="none"/>
+          <w:vertAlign w:val="baseline"/>
+          <w:lang w:val="en-GB"/>
+        </w:rPr>
+        <w:t xml:space="preserve">Aspholm, Roberto R., </w:t>
+      </w:r>
+      <w:r>
+        <w:rPr>
+          <w:rStyle w:val="FootnoteCharacters"/>
+          <w:rFonts w:eastAsia="Times New Roman" w:cs="Times New Roman" w:ascii="Times New Roman" w:hAnsi="Times New Roman"/>
+          <w:b w:val="false"/>
+          <w:bCs w:val="false"/>
+          <w:i/>
+          <w:iCs/>
+          <w:position w:val="0"/>
+          <w:sz w:val="24"/>
+          <w:szCs w:val="24"/>
+          <w:u w:val="none"/>
+          <w:vertAlign w:val="baseline"/>
+          <w:lang w:val="en-GB"/>
+        </w:rPr>
+        <w:t>V</w:t>
+      </w:r>
+      <w:r>
+        <w:rPr>
+          <w:rStyle w:val="FootnoteCharacters"/>
+          <w:rFonts w:eastAsia="Times New Roman" w:cs="Times New Roman" w:ascii="Times New Roman" w:hAnsi="Times New Roman"/>
+          <w:b w:val="false"/>
+          <w:bCs w:val="false"/>
+          <w:i/>
+          <w:iCs/>
+          <w:position w:val="0"/>
+          <w:sz w:val="24"/>
+          <w:szCs w:val="24"/>
+          <w:u w:val="none"/>
+          <w:vertAlign w:val="baseline"/>
+          <w:lang w:val="en-GB"/>
+        </w:rPr>
+        <w:t>i</w:t>
+      </w:r>
+      <w:r>
+        <w:rPr>
+          <w:rStyle w:val="FootnoteCharacters"/>
+          <w:rFonts w:eastAsia="Times New Roman" w:cs="Times New Roman" w:ascii="Times New Roman" w:hAnsi="Times New Roman"/>
+          <w:b w:val="false"/>
+          <w:bCs w:val="false"/>
+          <w:i/>
+          <w:iCs/>
+          <w:position w:val="0"/>
+          <w:sz w:val="24"/>
+          <w:szCs w:val="24"/>
+          <w:u w:val="none"/>
+          <w:vertAlign w:val="baseline"/>
+          <w:lang w:val="en-GB"/>
+        </w:rPr>
+        <w:t>e</w:t>
+      </w:r>
+      <w:r>
+        <w:rPr>
+          <w:rStyle w:val="FootnoteCharacters"/>
+          <w:rFonts w:eastAsia="Times New Roman" w:cs="Times New Roman" w:ascii="Times New Roman" w:hAnsi="Times New Roman"/>
+          <w:b w:val="false"/>
+          <w:bCs w:val="false"/>
+          <w:i/>
+          <w:iCs/>
+          <w:position w:val="0"/>
+          <w:sz w:val="24"/>
+          <w:szCs w:val="24"/>
+          <w:u w:val="none"/>
+          <w:vertAlign w:val="baseline"/>
+          <w:lang w:val="en-GB"/>
+        </w:rPr>
+        <w:t>w</w:t>
+      </w:r>
+      <w:r>
+        <w:rPr>
+          <w:rStyle w:val="FootnoteCharacters"/>
+          <w:rFonts w:eastAsia="Times New Roman" w:cs="Times New Roman" w:ascii="Times New Roman" w:hAnsi="Times New Roman"/>
+          <w:b w:val="false"/>
+          <w:bCs w:val="false"/>
+          <w:i/>
+          <w:iCs/>
+          <w:position w:val="0"/>
+          <w:sz w:val="24"/>
+          <w:szCs w:val="24"/>
+          <w:u w:val="none"/>
+          <w:vertAlign w:val="baseline"/>
+          <w:lang w:val="en-GB"/>
+        </w:rPr>
+        <w:t xml:space="preserve">s </w:t>
+      </w:r>
+      <w:r>
+        <w:rPr>
+          <w:rStyle w:val="FootnoteCharacters"/>
+          <w:rFonts w:eastAsia="Times New Roman" w:cs="Times New Roman" w:ascii="Times New Roman" w:hAnsi="Times New Roman"/>
+          <w:b w:val="false"/>
+          <w:bCs w:val="false"/>
+          <w:i/>
+          <w:iCs/>
+          <w:position w:val="0"/>
+          <w:sz w:val="24"/>
+          <w:szCs w:val="24"/>
+          <w:u w:val="none"/>
+          <w:vertAlign w:val="baseline"/>
+          <w:lang w:val="en-GB"/>
+        </w:rPr>
+        <w:t>f</w:t>
+      </w:r>
+      <w:r>
+        <w:rPr>
+          <w:rStyle w:val="FootnoteCharacters"/>
+          <w:rFonts w:eastAsia="Times New Roman" w:cs="Times New Roman" w:ascii="Times New Roman" w:hAnsi="Times New Roman"/>
+          <w:b w:val="false"/>
+          <w:bCs w:val="false"/>
+          <w:i/>
+          <w:iCs/>
+          <w:position w:val="0"/>
+          <w:sz w:val="24"/>
+          <w:szCs w:val="24"/>
+          <w:u w:val="none"/>
+          <w:vertAlign w:val="baseline"/>
+          <w:lang w:val="en-GB"/>
+        </w:rPr>
+        <w:t>r</w:t>
+      </w:r>
+      <w:r>
+        <w:rPr>
+          <w:rStyle w:val="FootnoteCharacters"/>
+          <w:rFonts w:eastAsia="Times New Roman" w:cs="Times New Roman" w:ascii="Times New Roman" w:hAnsi="Times New Roman"/>
+          <w:b w:val="false"/>
+          <w:bCs w:val="false"/>
+          <w:i/>
+          <w:iCs/>
+          <w:position w:val="0"/>
+          <w:sz w:val="24"/>
+          <w:szCs w:val="24"/>
+          <w:u w:val="none"/>
+          <w:vertAlign w:val="baseline"/>
+          <w:lang w:val="en-GB"/>
+        </w:rPr>
+        <w:t>o</w:t>
+      </w:r>
+      <w:r>
+        <w:rPr>
+          <w:rStyle w:val="FootnoteCharacters"/>
+          <w:rFonts w:eastAsia="Times New Roman" w:cs="Times New Roman" w:ascii="Times New Roman" w:hAnsi="Times New Roman"/>
+          <w:b w:val="false"/>
+          <w:bCs w:val="false"/>
+          <w:i/>
+          <w:iCs/>
+          <w:position w:val="0"/>
+          <w:sz w:val="24"/>
+          <w:szCs w:val="24"/>
+          <w:u w:val="none"/>
+          <w:vertAlign w:val="baseline"/>
+          <w:lang w:val="en-GB"/>
+        </w:rPr>
+        <w:t xml:space="preserve">m </w:t>
+      </w:r>
+      <w:r>
+        <w:rPr>
+          <w:rStyle w:val="FootnoteCharacters"/>
+          <w:rFonts w:eastAsia="Times New Roman" w:cs="Times New Roman" w:ascii="Times New Roman" w:hAnsi="Times New Roman"/>
+          <w:b w:val="false"/>
+          <w:bCs w:val="false"/>
+          <w:i/>
+          <w:iCs/>
+          <w:position w:val="0"/>
+          <w:sz w:val="24"/>
+          <w:szCs w:val="24"/>
+          <w:u w:val="none"/>
+          <w:vertAlign w:val="baseline"/>
+          <w:lang w:val="en-GB"/>
+        </w:rPr>
+        <w:t>t</w:t>
+      </w:r>
+      <w:r>
+        <w:rPr>
+          <w:rStyle w:val="FootnoteCharacters"/>
+          <w:rFonts w:eastAsia="Times New Roman" w:cs="Times New Roman" w:ascii="Times New Roman" w:hAnsi="Times New Roman"/>
+          <w:b w:val="false"/>
+          <w:bCs w:val="false"/>
+          <w:i/>
+          <w:iCs/>
+          <w:position w:val="0"/>
+          <w:sz w:val="24"/>
+          <w:szCs w:val="24"/>
+          <w:u w:val="none"/>
+          <w:vertAlign w:val="baseline"/>
+          <w:lang w:val="en-GB"/>
+        </w:rPr>
+        <w:t>h</w:t>
+      </w:r>
+      <w:r>
+        <w:rPr>
+          <w:rStyle w:val="FootnoteCharacters"/>
+          <w:rFonts w:eastAsia="Times New Roman" w:cs="Times New Roman" w:ascii="Times New Roman" w:hAnsi="Times New Roman"/>
+          <w:b w:val="false"/>
+          <w:bCs w:val="false"/>
+          <w:i/>
+          <w:iCs/>
+          <w:position w:val="0"/>
+          <w:sz w:val="24"/>
+          <w:szCs w:val="24"/>
+          <w:u w:val="none"/>
+          <w:vertAlign w:val="baseline"/>
+          <w:lang w:val="en-GB"/>
+        </w:rPr>
+        <w:t xml:space="preserve">e </w:t>
+      </w:r>
+      <w:r>
+        <w:rPr>
+          <w:rStyle w:val="FootnoteCharacters"/>
+          <w:rFonts w:eastAsia="Times New Roman" w:cs="Times New Roman" w:ascii="Times New Roman" w:hAnsi="Times New Roman"/>
+          <w:b w:val="false"/>
+          <w:bCs w:val="false"/>
+          <w:i/>
+          <w:iCs/>
+          <w:position w:val="0"/>
+          <w:sz w:val="24"/>
+          <w:szCs w:val="24"/>
+          <w:u w:val="none"/>
+          <w:vertAlign w:val="baseline"/>
+          <w:lang w:val="en-GB"/>
+        </w:rPr>
+        <w:t>S</w:t>
+      </w:r>
+      <w:r>
+        <w:rPr>
+          <w:rStyle w:val="FootnoteCharacters"/>
+          <w:rFonts w:eastAsia="Times New Roman" w:cs="Times New Roman" w:ascii="Times New Roman" w:hAnsi="Times New Roman"/>
+          <w:b w:val="false"/>
+          <w:bCs w:val="false"/>
+          <w:i/>
+          <w:iCs/>
+          <w:position w:val="0"/>
+          <w:sz w:val="24"/>
+          <w:szCs w:val="24"/>
+          <w:u w:val="none"/>
+          <w:vertAlign w:val="baseline"/>
+          <w:lang w:val="en-GB"/>
+        </w:rPr>
+        <w:t>t</w:t>
+      </w:r>
+      <w:r>
+        <w:rPr>
+          <w:rStyle w:val="FootnoteCharacters"/>
+          <w:rFonts w:eastAsia="Times New Roman" w:cs="Times New Roman" w:ascii="Times New Roman" w:hAnsi="Times New Roman"/>
+          <w:b w:val="false"/>
+          <w:bCs w:val="false"/>
+          <w:i/>
+          <w:iCs/>
+          <w:position w:val="0"/>
+          <w:sz w:val="24"/>
+          <w:szCs w:val="24"/>
+          <w:u w:val="none"/>
+          <w:vertAlign w:val="baseline"/>
+          <w:lang w:val="en-GB"/>
+        </w:rPr>
+        <w:t>r</w:t>
+      </w:r>
+      <w:r>
+        <w:rPr>
+          <w:rStyle w:val="FootnoteCharacters"/>
+          <w:rFonts w:eastAsia="Times New Roman" w:cs="Times New Roman" w:ascii="Times New Roman" w:hAnsi="Times New Roman"/>
+          <w:b w:val="false"/>
+          <w:bCs w:val="false"/>
+          <w:i/>
+          <w:iCs/>
+          <w:position w:val="0"/>
+          <w:sz w:val="24"/>
+          <w:szCs w:val="24"/>
+          <w:u w:val="none"/>
+          <w:vertAlign w:val="baseline"/>
+          <w:lang w:val="en-GB"/>
+        </w:rPr>
+        <w:t>e</w:t>
+      </w:r>
+      <w:r>
+        <w:rPr>
+          <w:rStyle w:val="FootnoteCharacters"/>
+          <w:rFonts w:eastAsia="Times New Roman" w:cs="Times New Roman" w:ascii="Times New Roman" w:hAnsi="Times New Roman"/>
+          <w:b w:val="false"/>
+          <w:bCs w:val="false"/>
+          <w:i/>
+          <w:iCs/>
+          <w:position w:val="0"/>
+          <w:sz w:val="24"/>
+          <w:szCs w:val="24"/>
+          <w:u w:val="none"/>
+          <w:vertAlign w:val="baseline"/>
+          <w:lang w:val="en-GB"/>
+        </w:rPr>
+        <w:t>e</w:t>
+      </w:r>
+      <w:r>
+        <w:rPr>
+          <w:rStyle w:val="FootnoteCharacters"/>
+          <w:rFonts w:eastAsia="Times New Roman" w:cs="Times New Roman" w:ascii="Times New Roman" w:hAnsi="Times New Roman"/>
+          <w:b w:val="false"/>
+          <w:bCs w:val="false"/>
+          <w:i/>
+          <w:iCs/>
+          <w:position w:val="0"/>
+          <w:sz w:val="24"/>
+          <w:szCs w:val="24"/>
+          <w:u w:val="none"/>
+          <w:vertAlign w:val="baseline"/>
+          <w:lang w:val="en-GB"/>
+        </w:rPr>
+        <w:t>t</w:t>
+      </w:r>
+      <w:r>
+        <w:rPr>
+          <w:rStyle w:val="FootnoteCharacters"/>
+          <w:rFonts w:eastAsia="Times New Roman" w:cs="Times New Roman" w:ascii="Times New Roman" w:hAnsi="Times New Roman"/>
+          <w:b w:val="false"/>
+          <w:bCs w:val="false"/>
+          <w:i/>
+          <w:iCs/>
+          <w:position w:val="0"/>
+          <w:sz w:val="24"/>
+          <w:szCs w:val="24"/>
+          <w:u w:val="none"/>
+          <w:vertAlign w:val="baseline"/>
+          <w:lang w:val="en-GB"/>
+        </w:rPr>
+        <w:t xml:space="preserve">s: </w:t>
+      </w:r>
+      <w:r>
+        <w:rPr>
+          <w:rStyle w:val="FootnoteCharacters"/>
+          <w:rFonts w:eastAsia="Times New Roman" w:cs="Times New Roman" w:ascii="Times New Roman" w:hAnsi="Times New Roman"/>
+          <w:b w:val="false"/>
+          <w:bCs w:val="false"/>
+          <w:i/>
+          <w:iCs/>
+          <w:position w:val="0"/>
+          <w:sz w:val="24"/>
+          <w:szCs w:val="24"/>
+          <w:u w:val="none"/>
+          <w:vertAlign w:val="baseline"/>
+          <w:lang w:val="en-GB"/>
+        </w:rPr>
+        <w:t>T</w:t>
+      </w:r>
+      <w:r>
+        <w:rPr>
+          <w:rStyle w:val="FootnoteCharacters"/>
+          <w:rFonts w:eastAsia="Times New Roman" w:cs="Times New Roman" w:ascii="Times New Roman" w:hAnsi="Times New Roman"/>
+          <w:b w:val="false"/>
+          <w:bCs w:val="false"/>
+          <w:i/>
+          <w:iCs/>
+          <w:position w:val="0"/>
+          <w:sz w:val="24"/>
+          <w:szCs w:val="24"/>
+          <w:u w:val="none"/>
+          <w:vertAlign w:val="baseline"/>
+          <w:lang w:val="en-GB"/>
+        </w:rPr>
+        <w:t>h</w:t>
+      </w:r>
+      <w:r>
+        <w:rPr>
+          <w:rStyle w:val="FootnoteCharacters"/>
+          <w:rFonts w:eastAsia="Times New Roman" w:cs="Times New Roman" w:ascii="Times New Roman" w:hAnsi="Times New Roman"/>
+          <w:b w:val="false"/>
+          <w:bCs w:val="false"/>
+          <w:i/>
+          <w:iCs/>
+          <w:position w:val="0"/>
+          <w:sz w:val="24"/>
+          <w:szCs w:val="24"/>
+          <w:u w:val="none"/>
+          <w:vertAlign w:val="baseline"/>
+          <w:lang w:val="en-GB"/>
+        </w:rPr>
+        <w:t xml:space="preserve">e </w:t>
+      </w:r>
+      <w:r>
+        <w:rPr>
+          <w:rStyle w:val="FootnoteCharacters"/>
+          <w:rFonts w:eastAsia="Times New Roman" w:cs="Times New Roman" w:ascii="Times New Roman" w:hAnsi="Times New Roman"/>
+          <w:b w:val="false"/>
+          <w:bCs w:val="false"/>
+          <w:i/>
+          <w:iCs/>
+          <w:position w:val="0"/>
+          <w:sz w:val="24"/>
+          <w:szCs w:val="24"/>
+          <w:u w:val="none"/>
+          <w:vertAlign w:val="baseline"/>
+          <w:lang w:val="en-GB"/>
+        </w:rPr>
+        <w:t>T</w:t>
+      </w:r>
+      <w:r>
+        <w:rPr>
+          <w:rStyle w:val="FootnoteCharacters"/>
+          <w:rFonts w:eastAsia="Times New Roman" w:cs="Times New Roman" w:ascii="Times New Roman" w:hAnsi="Times New Roman"/>
+          <w:b w:val="false"/>
+          <w:bCs w:val="false"/>
+          <w:i/>
+          <w:iCs/>
+          <w:position w:val="0"/>
+          <w:sz w:val="24"/>
+          <w:szCs w:val="24"/>
+          <w:u w:val="none"/>
+          <w:vertAlign w:val="baseline"/>
+          <w:lang w:val="en-GB"/>
+        </w:rPr>
+        <w:t>r</w:t>
+      </w:r>
+      <w:r>
+        <w:rPr>
+          <w:rStyle w:val="FootnoteCharacters"/>
+          <w:rFonts w:eastAsia="Times New Roman" w:cs="Times New Roman" w:ascii="Times New Roman" w:hAnsi="Times New Roman"/>
+          <w:b w:val="false"/>
+          <w:bCs w:val="false"/>
+          <w:i/>
+          <w:iCs/>
+          <w:position w:val="0"/>
+          <w:sz w:val="24"/>
+          <w:szCs w:val="24"/>
+          <w:u w:val="none"/>
+          <w:vertAlign w:val="baseline"/>
+          <w:lang w:val="en-GB"/>
+        </w:rPr>
+        <w:t>a</w:t>
+      </w:r>
+      <w:r>
+        <w:rPr>
+          <w:rStyle w:val="FootnoteCharacters"/>
+          <w:rFonts w:eastAsia="Times New Roman" w:cs="Times New Roman" w:ascii="Times New Roman" w:hAnsi="Times New Roman"/>
+          <w:b w:val="false"/>
+          <w:bCs w:val="false"/>
+          <w:i/>
+          <w:iCs/>
+          <w:position w:val="0"/>
+          <w:sz w:val="24"/>
+          <w:szCs w:val="24"/>
+          <w:u w:val="none"/>
+          <w:vertAlign w:val="baseline"/>
+          <w:lang w:val="en-GB"/>
+        </w:rPr>
+        <w:t>n</w:t>
+      </w:r>
+      <w:r>
+        <w:rPr>
+          <w:rStyle w:val="FootnoteCharacters"/>
+          <w:rFonts w:eastAsia="Times New Roman" w:cs="Times New Roman" w:ascii="Times New Roman" w:hAnsi="Times New Roman"/>
+          <w:b w:val="false"/>
+          <w:bCs w:val="false"/>
+          <w:i/>
+          <w:iCs/>
+          <w:position w:val="0"/>
+          <w:sz w:val="24"/>
+          <w:szCs w:val="24"/>
+          <w:u w:val="none"/>
+          <w:vertAlign w:val="baseline"/>
+          <w:lang w:val="en-GB"/>
+        </w:rPr>
+        <w:t>s</w:t>
+      </w:r>
+      <w:r>
+        <w:rPr>
+          <w:rStyle w:val="FootnoteCharacters"/>
+          <w:rFonts w:eastAsia="Times New Roman" w:cs="Times New Roman" w:ascii="Times New Roman" w:hAnsi="Times New Roman"/>
+          <w:b w:val="false"/>
+          <w:bCs w:val="false"/>
+          <w:i/>
+          <w:iCs/>
+          <w:position w:val="0"/>
+          <w:sz w:val="24"/>
+          <w:szCs w:val="24"/>
+          <w:u w:val="none"/>
+          <w:vertAlign w:val="baseline"/>
+          <w:lang w:val="en-GB"/>
+        </w:rPr>
+        <w:t>f</w:t>
+      </w:r>
+      <w:r>
+        <w:rPr>
+          <w:rStyle w:val="FootnoteCharacters"/>
+          <w:rFonts w:eastAsia="Times New Roman" w:cs="Times New Roman" w:ascii="Times New Roman" w:hAnsi="Times New Roman"/>
+          <w:b w:val="false"/>
+          <w:bCs w:val="false"/>
+          <w:i/>
+          <w:iCs/>
+          <w:position w:val="0"/>
+          <w:sz w:val="24"/>
+          <w:szCs w:val="24"/>
+          <w:u w:val="none"/>
+          <w:vertAlign w:val="baseline"/>
+          <w:lang w:val="en-GB"/>
+        </w:rPr>
+        <w:t>o</w:t>
+      </w:r>
+      <w:r>
+        <w:rPr>
+          <w:rStyle w:val="FootnoteCharacters"/>
+          <w:rFonts w:eastAsia="Times New Roman" w:cs="Times New Roman" w:ascii="Times New Roman" w:hAnsi="Times New Roman"/>
+          <w:b w:val="false"/>
+          <w:bCs w:val="false"/>
+          <w:i/>
+          <w:iCs/>
+          <w:position w:val="0"/>
+          <w:sz w:val="24"/>
+          <w:szCs w:val="24"/>
+          <w:u w:val="none"/>
+          <w:vertAlign w:val="baseline"/>
+          <w:lang w:val="en-GB"/>
+        </w:rPr>
+        <w:t>r</w:t>
+      </w:r>
+      <w:r>
+        <w:rPr>
+          <w:rStyle w:val="FootnoteCharacters"/>
+          <w:rFonts w:eastAsia="Times New Roman" w:cs="Times New Roman" w:ascii="Times New Roman" w:hAnsi="Times New Roman"/>
+          <w:b w:val="false"/>
+          <w:bCs w:val="false"/>
+          <w:i/>
+          <w:iCs/>
+          <w:position w:val="0"/>
+          <w:sz w:val="24"/>
+          <w:szCs w:val="24"/>
+          <w:u w:val="none"/>
+          <w:vertAlign w:val="baseline"/>
+          <w:lang w:val="en-GB"/>
+        </w:rPr>
+        <w:t>m</w:t>
+      </w:r>
+      <w:r>
+        <w:rPr>
+          <w:rStyle w:val="FootnoteCharacters"/>
+          <w:rFonts w:eastAsia="Times New Roman" w:cs="Times New Roman" w:ascii="Times New Roman" w:hAnsi="Times New Roman"/>
+          <w:b w:val="false"/>
+          <w:bCs w:val="false"/>
+          <w:i/>
+          <w:iCs/>
+          <w:position w:val="0"/>
+          <w:sz w:val="24"/>
+          <w:szCs w:val="24"/>
+          <w:u w:val="none"/>
+          <w:vertAlign w:val="baseline"/>
+          <w:lang w:val="en-GB"/>
+        </w:rPr>
+        <w:t>a</w:t>
+      </w:r>
+      <w:r>
+        <w:rPr>
+          <w:rStyle w:val="FootnoteCharacters"/>
+          <w:rFonts w:eastAsia="Times New Roman" w:cs="Times New Roman" w:ascii="Times New Roman" w:hAnsi="Times New Roman"/>
+          <w:b w:val="false"/>
+          <w:bCs w:val="false"/>
+          <w:i/>
+          <w:iCs/>
+          <w:position w:val="0"/>
+          <w:sz w:val="24"/>
+          <w:szCs w:val="24"/>
+          <w:u w:val="none"/>
+          <w:vertAlign w:val="baseline"/>
+          <w:lang w:val="en-GB"/>
+        </w:rPr>
+        <w:t>t</w:t>
+      </w:r>
+      <w:r>
+        <w:rPr>
+          <w:rStyle w:val="FootnoteCharacters"/>
+          <w:rFonts w:eastAsia="Times New Roman" w:cs="Times New Roman" w:ascii="Times New Roman" w:hAnsi="Times New Roman"/>
+          <w:b w:val="false"/>
+          <w:bCs w:val="false"/>
+          <w:i/>
+          <w:iCs/>
+          <w:position w:val="0"/>
+          <w:sz w:val="24"/>
+          <w:szCs w:val="24"/>
+          <w:u w:val="none"/>
+          <w:vertAlign w:val="baseline"/>
+          <w:lang w:val="en-GB"/>
+        </w:rPr>
+        <w:t>i</w:t>
+      </w:r>
+      <w:r>
+        <w:rPr>
+          <w:rStyle w:val="FootnoteCharacters"/>
+          <w:rFonts w:eastAsia="Times New Roman" w:cs="Times New Roman" w:ascii="Times New Roman" w:hAnsi="Times New Roman"/>
+          <w:b w:val="false"/>
+          <w:bCs w:val="false"/>
+          <w:i/>
+          <w:iCs/>
+          <w:position w:val="0"/>
+          <w:sz w:val="24"/>
+          <w:szCs w:val="24"/>
+          <w:u w:val="none"/>
+          <w:vertAlign w:val="baseline"/>
+          <w:lang w:val="en-GB"/>
+        </w:rPr>
+        <w:t>o</w:t>
+      </w:r>
+      <w:r>
+        <w:rPr>
+          <w:rStyle w:val="FootnoteCharacters"/>
+          <w:rFonts w:eastAsia="Times New Roman" w:cs="Times New Roman" w:ascii="Times New Roman" w:hAnsi="Times New Roman"/>
+          <w:b w:val="false"/>
+          <w:bCs w:val="false"/>
+          <w:i/>
+          <w:iCs/>
+          <w:position w:val="0"/>
+          <w:sz w:val="24"/>
+          <w:szCs w:val="24"/>
+          <w:u w:val="none"/>
+          <w:vertAlign w:val="baseline"/>
+          <w:lang w:val="en-GB"/>
+        </w:rPr>
+        <w:t xml:space="preserve">n </w:t>
+      </w:r>
+      <w:r>
+        <w:rPr>
+          <w:rStyle w:val="FootnoteCharacters"/>
+          <w:rFonts w:eastAsia="Times New Roman" w:cs="Times New Roman" w:ascii="Times New Roman" w:hAnsi="Times New Roman"/>
+          <w:b w:val="false"/>
+          <w:bCs w:val="false"/>
+          <w:i/>
+          <w:iCs/>
+          <w:position w:val="0"/>
+          <w:sz w:val="24"/>
+          <w:szCs w:val="24"/>
+          <w:u w:val="none"/>
+          <w:vertAlign w:val="baseline"/>
+          <w:lang w:val="en-GB"/>
+        </w:rPr>
+        <w:t>o</w:t>
+      </w:r>
+      <w:r>
+        <w:rPr>
+          <w:rStyle w:val="FootnoteCharacters"/>
+          <w:rFonts w:eastAsia="Times New Roman" w:cs="Times New Roman" w:ascii="Times New Roman" w:hAnsi="Times New Roman"/>
+          <w:b w:val="false"/>
+          <w:bCs w:val="false"/>
+          <w:i/>
+          <w:iCs/>
+          <w:position w:val="0"/>
+          <w:sz w:val="24"/>
+          <w:szCs w:val="24"/>
+          <w:u w:val="none"/>
+          <w:vertAlign w:val="baseline"/>
+          <w:lang w:val="en-GB"/>
+        </w:rPr>
+        <w:t xml:space="preserve">f </w:t>
+      </w:r>
+      <w:r>
+        <w:rPr>
+          <w:rStyle w:val="FootnoteCharacters"/>
+          <w:rFonts w:eastAsia="Times New Roman" w:cs="Times New Roman" w:ascii="Times New Roman" w:hAnsi="Times New Roman"/>
+          <w:b w:val="false"/>
+          <w:bCs w:val="false"/>
+          <w:i/>
+          <w:iCs/>
+          <w:position w:val="0"/>
+          <w:sz w:val="24"/>
+          <w:szCs w:val="24"/>
+          <w:u w:val="none"/>
+          <w:vertAlign w:val="baseline"/>
+          <w:lang w:val="en-GB"/>
+        </w:rPr>
+        <w:t>G</w:t>
+      </w:r>
+      <w:r>
+        <w:rPr>
+          <w:rStyle w:val="FootnoteCharacters"/>
+          <w:rFonts w:eastAsia="Times New Roman" w:cs="Times New Roman" w:ascii="Times New Roman" w:hAnsi="Times New Roman"/>
+          <w:b w:val="false"/>
+          <w:bCs w:val="false"/>
+          <w:i/>
+          <w:iCs/>
+          <w:position w:val="0"/>
+          <w:sz w:val="24"/>
+          <w:szCs w:val="24"/>
+          <w:u w:val="none"/>
+          <w:vertAlign w:val="baseline"/>
+          <w:lang w:val="en-GB"/>
+        </w:rPr>
+        <w:t>a</w:t>
+      </w:r>
+      <w:r>
+        <w:rPr>
+          <w:rStyle w:val="FootnoteCharacters"/>
+          <w:rFonts w:eastAsia="Times New Roman" w:cs="Times New Roman" w:ascii="Times New Roman" w:hAnsi="Times New Roman"/>
+          <w:b w:val="false"/>
+          <w:bCs w:val="false"/>
+          <w:i/>
+          <w:iCs/>
+          <w:position w:val="0"/>
+          <w:sz w:val="24"/>
+          <w:szCs w:val="24"/>
+          <w:u w:val="none"/>
+          <w:vertAlign w:val="baseline"/>
+          <w:lang w:val="en-GB"/>
+        </w:rPr>
+        <w:t>n</w:t>
+      </w:r>
+      <w:r>
+        <w:rPr>
+          <w:rStyle w:val="FootnoteCharacters"/>
+          <w:rFonts w:eastAsia="Times New Roman" w:cs="Times New Roman" w:ascii="Times New Roman" w:hAnsi="Times New Roman"/>
+          <w:b w:val="false"/>
+          <w:bCs w:val="false"/>
+          <w:i/>
+          <w:iCs/>
+          <w:position w:val="0"/>
+          <w:sz w:val="24"/>
+          <w:szCs w:val="24"/>
+          <w:u w:val="none"/>
+          <w:vertAlign w:val="baseline"/>
+          <w:lang w:val="en-GB"/>
+        </w:rPr>
+        <w:t>g</w:t>
+      </w:r>
+      <w:r>
+        <w:rPr>
+          <w:rStyle w:val="FootnoteCharacters"/>
+          <w:rFonts w:eastAsia="Times New Roman" w:cs="Times New Roman" w:ascii="Times New Roman" w:hAnsi="Times New Roman"/>
+          <w:b w:val="false"/>
+          <w:bCs w:val="false"/>
+          <w:i/>
+          <w:iCs/>
+          <w:position w:val="0"/>
+          <w:sz w:val="24"/>
+          <w:szCs w:val="24"/>
+          <w:u w:val="none"/>
+          <w:vertAlign w:val="baseline"/>
+          <w:lang w:val="en-GB"/>
+        </w:rPr>
+        <w:t xml:space="preserve">s </w:t>
+      </w:r>
+      <w:r>
+        <w:rPr>
+          <w:rStyle w:val="FootnoteCharacters"/>
+          <w:rFonts w:eastAsia="Times New Roman" w:cs="Times New Roman" w:ascii="Times New Roman" w:hAnsi="Times New Roman"/>
+          <w:b w:val="false"/>
+          <w:bCs w:val="false"/>
+          <w:i/>
+          <w:iCs/>
+          <w:position w:val="0"/>
+          <w:sz w:val="24"/>
+          <w:szCs w:val="24"/>
+          <w:u w:val="none"/>
+          <w:vertAlign w:val="baseline"/>
+          <w:lang w:val="en-GB"/>
+        </w:rPr>
+        <w:t>a</w:t>
+      </w:r>
+      <w:r>
+        <w:rPr>
+          <w:rStyle w:val="FootnoteCharacters"/>
+          <w:rFonts w:eastAsia="Times New Roman" w:cs="Times New Roman" w:ascii="Times New Roman" w:hAnsi="Times New Roman"/>
+          <w:b w:val="false"/>
+          <w:bCs w:val="false"/>
+          <w:i/>
+          <w:iCs/>
+          <w:position w:val="0"/>
+          <w:sz w:val="24"/>
+          <w:szCs w:val="24"/>
+          <w:u w:val="none"/>
+          <w:vertAlign w:val="baseline"/>
+          <w:lang w:val="en-GB"/>
+        </w:rPr>
+        <w:t>n</w:t>
+      </w:r>
+      <w:r>
+        <w:rPr>
+          <w:rStyle w:val="FootnoteCharacters"/>
+          <w:rFonts w:eastAsia="Times New Roman" w:cs="Times New Roman" w:ascii="Times New Roman" w:hAnsi="Times New Roman"/>
+          <w:b w:val="false"/>
+          <w:bCs w:val="false"/>
+          <w:i/>
+          <w:iCs/>
+          <w:position w:val="0"/>
+          <w:sz w:val="24"/>
+          <w:szCs w:val="24"/>
+          <w:u w:val="none"/>
+          <w:vertAlign w:val="baseline"/>
+          <w:lang w:val="en-GB"/>
+        </w:rPr>
+        <w:t xml:space="preserve">d </w:t>
+      </w:r>
+      <w:r>
+        <w:rPr>
+          <w:rStyle w:val="FootnoteCharacters"/>
+          <w:rFonts w:eastAsia="Times New Roman" w:cs="Times New Roman" w:ascii="Times New Roman" w:hAnsi="Times New Roman"/>
+          <w:b w:val="false"/>
+          <w:bCs w:val="false"/>
+          <w:i/>
+          <w:iCs/>
+          <w:position w:val="0"/>
+          <w:sz w:val="24"/>
+          <w:szCs w:val="24"/>
+          <w:u w:val="none"/>
+          <w:vertAlign w:val="baseline"/>
+          <w:lang w:val="en-GB"/>
+        </w:rPr>
+        <w:t>V</w:t>
+      </w:r>
+      <w:r>
+        <w:rPr>
+          <w:rStyle w:val="FootnoteCharacters"/>
+          <w:rFonts w:eastAsia="Times New Roman" w:cs="Times New Roman" w:ascii="Times New Roman" w:hAnsi="Times New Roman"/>
+          <w:b w:val="false"/>
+          <w:bCs w:val="false"/>
+          <w:i/>
+          <w:iCs/>
+          <w:position w:val="0"/>
+          <w:sz w:val="24"/>
+          <w:szCs w:val="24"/>
+          <w:u w:val="none"/>
+          <w:vertAlign w:val="baseline"/>
+          <w:lang w:val="en-GB"/>
+        </w:rPr>
+        <w:t>i</w:t>
+      </w:r>
+      <w:r>
+        <w:rPr>
+          <w:rStyle w:val="FootnoteCharacters"/>
+          <w:rFonts w:eastAsia="Times New Roman" w:cs="Times New Roman" w:ascii="Times New Roman" w:hAnsi="Times New Roman"/>
+          <w:b w:val="false"/>
+          <w:bCs w:val="false"/>
+          <w:i/>
+          <w:iCs/>
+          <w:position w:val="0"/>
+          <w:sz w:val="24"/>
+          <w:szCs w:val="24"/>
+          <w:u w:val="none"/>
+          <w:vertAlign w:val="baseline"/>
+          <w:lang w:val="en-GB"/>
+        </w:rPr>
+        <w:t>o</w:t>
+      </w:r>
+      <w:r>
+        <w:rPr>
+          <w:rStyle w:val="FootnoteCharacters"/>
+          <w:rFonts w:eastAsia="Times New Roman" w:cs="Times New Roman" w:ascii="Times New Roman" w:hAnsi="Times New Roman"/>
+          <w:b w:val="false"/>
+          <w:bCs w:val="false"/>
+          <w:i/>
+          <w:iCs/>
+          <w:position w:val="0"/>
+          <w:sz w:val="24"/>
+          <w:szCs w:val="24"/>
+          <w:u w:val="none"/>
+          <w:vertAlign w:val="baseline"/>
+          <w:lang w:val="en-GB"/>
+        </w:rPr>
+        <w:t>l</w:t>
+      </w:r>
+      <w:r>
+        <w:rPr>
+          <w:rStyle w:val="FootnoteCharacters"/>
+          <w:rFonts w:eastAsia="Times New Roman" w:cs="Times New Roman" w:ascii="Times New Roman" w:hAnsi="Times New Roman"/>
+          <w:b w:val="false"/>
+          <w:bCs w:val="false"/>
+          <w:i/>
+          <w:iCs/>
+          <w:position w:val="0"/>
+          <w:sz w:val="24"/>
+          <w:szCs w:val="24"/>
+          <w:u w:val="none"/>
+          <w:vertAlign w:val="baseline"/>
+          <w:lang w:val="en-GB"/>
+        </w:rPr>
+        <w:t>e</w:t>
+      </w:r>
+      <w:r>
+        <w:rPr>
+          <w:rStyle w:val="FootnoteCharacters"/>
+          <w:rFonts w:eastAsia="Times New Roman" w:cs="Times New Roman" w:ascii="Times New Roman" w:hAnsi="Times New Roman"/>
+          <w:b w:val="false"/>
+          <w:bCs w:val="false"/>
+          <w:i/>
+          <w:iCs/>
+          <w:position w:val="0"/>
+          <w:sz w:val="24"/>
+          <w:szCs w:val="24"/>
+          <w:u w:val="none"/>
+          <w:vertAlign w:val="baseline"/>
+          <w:lang w:val="en-GB"/>
+        </w:rPr>
+        <w:t>n</w:t>
+      </w:r>
+      <w:r>
+        <w:rPr>
+          <w:rStyle w:val="FootnoteCharacters"/>
+          <w:rFonts w:eastAsia="Times New Roman" w:cs="Times New Roman" w:ascii="Times New Roman" w:hAnsi="Times New Roman"/>
+          <w:b w:val="false"/>
+          <w:bCs w:val="false"/>
+          <w:i/>
+          <w:iCs/>
+          <w:position w:val="0"/>
+          <w:sz w:val="24"/>
+          <w:szCs w:val="24"/>
+          <w:u w:val="none"/>
+          <w:vertAlign w:val="baseline"/>
+          <w:lang w:val="en-GB"/>
+        </w:rPr>
+        <w:t>c</w:t>
+      </w:r>
+      <w:r>
+        <w:rPr>
+          <w:rStyle w:val="FootnoteCharacters"/>
+          <w:rFonts w:eastAsia="Times New Roman" w:cs="Times New Roman" w:ascii="Times New Roman" w:hAnsi="Times New Roman"/>
+          <w:b w:val="false"/>
+          <w:bCs w:val="false"/>
+          <w:i/>
+          <w:iCs/>
+          <w:position w:val="0"/>
+          <w:sz w:val="24"/>
+          <w:szCs w:val="24"/>
+          <w:u w:val="none"/>
+          <w:vertAlign w:val="baseline"/>
+          <w:lang w:val="en-GB"/>
+        </w:rPr>
+        <w:t xml:space="preserve">e </w:t>
+      </w:r>
+      <w:r>
+        <w:rPr>
+          <w:rStyle w:val="FootnoteCharacters"/>
+          <w:rFonts w:eastAsia="Times New Roman" w:cs="Times New Roman" w:ascii="Times New Roman" w:hAnsi="Times New Roman"/>
+          <w:b w:val="false"/>
+          <w:bCs w:val="false"/>
+          <w:i/>
+          <w:iCs/>
+          <w:position w:val="0"/>
+          <w:sz w:val="24"/>
+          <w:szCs w:val="24"/>
+          <w:u w:val="none"/>
+          <w:vertAlign w:val="baseline"/>
+          <w:lang w:val="en-GB"/>
+        </w:rPr>
+        <w:t>o</w:t>
+      </w:r>
+      <w:r>
+        <w:rPr>
+          <w:rStyle w:val="FootnoteCharacters"/>
+          <w:rFonts w:eastAsia="Times New Roman" w:cs="Times New Roman" w:ascii="Times New Roman" w:hAnsi="Times New Roman"/>
+          <w:b w:val="false"/>
+          <w:bCs w:val="false"/>
+          <w:i/>
+          <w:iCs/>
+          <w:position w:val="0"/>
+          <w:sz w:val="24"/>
+          <w:szCs w:val="24"/>
+          <w:u w:val="none"/>
+          <w:vertAlign w:val="baseline"/>
+          <w:lang w:val="en-GB"/>
+        </w:rPr>
+        <w:t xml:space="preserve">n </w:t>
+      </w:r>
+      <w:r>
+        <w:rPr>
+          <w:rStyle w:val="FootnoteCharacters"/>
+          <w:rFonts w:eastAsia="Times New Roman" w:cs="Times New Roman" w:ascii="Times New Roman" w:hAnsi="Times New Roman"/>
+          <w:b w:val="false"/>
+          <w:bCs w:val="false"/>
+          <w:i/>
+          <w:iCs/>
+          <w:position w:val="0"/>
+          <w:sz w:val="24"/>
+          <w:szCs w:val="24"/>
+          <w:u w:val="none"/>
+          <w:vertAlign w:val="baseline"/>
+          <w:lang w:val="en-GB"/>
+        </w:rPr>
+        <w:t>C</w:t>
+      </w:r>
+      <w:r>
+        <w:rPr>
+          <w:rStyle w:val="FootnoteCharacters"/>
+          <w:rFonts w:eastAsia="Times New Roman" w:cs="Times New Roman" w:ascii="Times New Roman" w:hAnsi="Times New Roman"/>
+          <w:b w:val="false"/>
+          <w:bCs w:val="false"/>
+          <w:i/>
+          <w:iCs/>
+          <w:position w:val="0"/>
+          <w:sz w:val="24"/>
+          <w:szCs w:val="24"/>
+          <w:u w:val="none"/>
+          <w:vertAlign w:val="baseline"/>
+          <w:lang w:val="en-GB"/>
+        </w:rPr>
+        <w:t>h</w:t>
+      </w:r>
+      <w:r>
+        <w:rPr>
+          <w:rStyle w:val="FootnoteCharacters"/>
+          <w:rFonts w:eastAsia="Times New Roman" w:cs="Times New Roman" w:ascii="Times New Roman" w:hAnsi="Times New Roman"/>
+          <w:b w:val="false"/>
+          <w:bCs w:val="false"/>
+          <w:i/>
+          <w:iCs/>
+          <w:position w:val="0"/>
+          <w:sz w:val="24"/>
+          <w:szCs w:val="24"/>
+          <w:u w:val="none"/>
+          <w:vertAlign w:val="baseline"/>
+          <w:lang w:val="en-GB"/>
+        </w:rPr>
+        <w:t>i</w:t>
+      </w:r>
+      <w:r>
+        <w:rPr>
+          <w:rStyle w:val="FootnoteCharacters"/>
+          <w:rFonts w:eastAsia="Times New Roman" w:cs="Times New Roman" w:ascii="Times New Roman" w:hAnsi="Times New Roman"/>
+          <w:b w:val="false"/>
+          <w:bCs w:val="false"/>
+          <w:i/>
+          <w:iCs/>
+          <w:position w:val="0"/>
+          <w:sz w:val="24"/>
+          <w:szCs w:val="24"/>
+          <w:u w:val="none"/>
+          <w:vertAlign w:val="baseline"/>
+          <w:lang w:val="en-GB"/>
+        </w:rPr>
+        <w:t>c</w:t>
+      </w:r>
+      <w:r>
+        <w:rPr>
+          <w:rStyle w:val="FootnoteCharacters"/>
+          <w:rFonts w:eastAsia="Times New Roman" w:cs="Times New Roman" w:ascii="Times New Roman" w:hAnsi="Times New Roman"/>
+          <w:b w:val="false"/>
+          <w:bCs w:val="false"/>
+          <w:i/>
+          <w:iCs/>
+          <w:position w:val="0"/>
+          <w:sz w:val="24"/>
+          <w:szCs w:val="24"/>
+          <w:u w:val="none"/>
+          <w:vertAlign w:val="baseline"/>
+          <w:lang w:val="en-GB"/>
+        </w:rPr>
+        <w:t>a</w:t>
+      </w:r>
+      <w:r>
+        <w:rPr>
+          <w:rStyle w:val="FootnoteCharacters"/>
+          <w:rFonts w:eastAsia="Times New Roman" w:cs="Times New Roman" w:ascii="Times New Roman" w:hAnsi="Times New Roman"/>
+          <w:b w:val="false"/>
+          <w:bCs w:val="false"/>
+          <w:i/>
+          <w:iCs/>
+          <w:position w:val="0"/>
+          <w:sz w:val="24"/>
+          <w:szCs w:val="24"/>
+          <w:u w:val="none"/>
+          <w:vertAlign w:val="baseline"/>
+          <w:lang w:val="en-GB"/>
+        </w:rPr>
+        <w:t>g</w:t>
+      </w:r>
+      <w:r>
+        <w:rPr>
+          <w:rStyle w:val="FootnoteCharacters"/>
+          <w:rFonts w:eastAsia="Times New Roman" w:cs="Times New Roman" w:ascii="Times New Roman" w:hAnsi="Times New Roman"/>
+          <w:b w:val="false"/>
+          <w:bCs w:val="false"/>
+          <w:i/>
+          <w:iCs/>
+          <w:position w:val="0"/>
+          <w:sz w:val="24"/>
+          <w:szCs w:val="24"/>
+          <w:u w:val="none"/>
+          <w:vertAlign w:val="baseline"/>
+          <w:lang w:val="en-GB"/>
+        </w:rPr>
+        <w:t>o’</w:t>
+      </w:r>
+      <w:r>
+        <w:rPr>
+          <w:rStyle w:val="FootnoteCharacters"/>
+          <w:rFonts w:eastAsia="Times New Roman" w:cs="Times New Roman" w:ascii="Times New Roman" w:hAnsi="Times New Roman"/>
+          <w:b w:val="false"/>
+          <w:bCs w:val="false"/>
+          <w:i/>
+          <w:iCs/>
+          <w:position w:val="0"/>
+          <w:sz w:val="24"/>
+          <w:szCs w:val="24"/>
+          <w:u w:val="none"/>
+          <w:vertAlign w:val="baseline"/>
+          <w:lang w:val="en-GB"/>
+        </w:rPr>
+        <w:t xml:space="preserve">s </w:t>
+      </w:r>
+      <w:r>
+        <w:rPr>
+          <w:rStyle w:val="FootnoteCharacters"/>
+          <w:rFonts w:eastAsia="Times New Roman" w:cs="Times New Roman" w:ascii="Times New Roman" w:hAnsi="Times New Roman"/>
+          <w:b w:val="false"/>
+          <w:bCs w:val="false"/>
+          <w:i/>
+          <w:iCs/>
+          <w:position w:val="0"/>
+          <w:sz w:val="24"/>
+          <w:szCs w:val="24"/>
+          <w:u w:val="none"/>
+          <w:vertAlign w:val="baseline"/>
+          <w:lang w:val="en-GB"/>
+        </w:rPr>
+        <w:t>S</w:t>
+      </w:r>
+      <w:r>
+        <w:rPr>
+          <w:rStyle w:val="FootnoteCharacters"/>
+          <w:rFonts w:eastAsia="Times New Roman" w:cs="Times New Roman" w:ascii="Times New Roman" w:hAnsi="Times New Roman"/>
+          <w:b w:val="false"/>
+          <w:bCs w:val="false"/>
+          <w:i/>
+          <w:iCs/>
+          <w:position w:val="0"/>
+          <w:sz w:val="24"/>
+          <w:szCs w:val="24"/>
+          <w:u w:val="none"/>
+          <w:vertAlign w:val="baseline"/>
+          <w:lang w:val="en-GB"/>
+        </w:rPr>
+        <w:t>o</w:t>
+      </w:r>
+      <w:r>
+        <w:rPr>
+          <w:rStyle w:val="FootnoteCharacters"/>
+          <w:rFonts w:eastAsia="Times New Roman" w:cs="Times New Roman" w:ascii="Times New Roman" w:hAnsi="Times New Roman"/>
+          <w:b w:val="false"/>
+          <w:bCs w:val="false"/>
+          <w:i/>
+          <w:iCs/>
+          <w:position w:val="0"/>
+          <w:sz w:val="24"/>
+          <w:szCs w:val="24"/>
+          <w:u w:val="none"/>
+          <w:vertAlign w:val="baseline"/>
+          <w:lang w:val="en-GB"/>
+        </w:rPr>
+        <w:t>u</w:t>
+      </w:r>
+      <w:r>
+        <w:rPr>
+          <w:rStyle w:val="FootnoteCharacters"/>
+          <w:rFonts w:eastAsia="Times New Roman" w:cs="Times New Roman" w:ascii="Times New Roman" w:hAnsi="Times New Roman"/>
+          <w:b w:val="false"/>
+          <w:bCs w:val="false"/>
+          <w:i/>
+          <w:iCs/>
+          <w:position w:val="0"/>
+          <w:sz w:val="24"/>
+          <w:szCs w:val="24"/>
+          <w:u w:val="none"/>
+          <w:vertAlign w:val="baseline"/>
+          <w:lang w:val="en-GB"/>
+        </w:rPr>
+        <w:t>t</w:t>
+      </w:r>
+      <w:r>
+        <w:rPr>
+          <w:rStyle w:val="FootnoteCharacters"/>
+          <w:rFonts w:eastAsia="Times New Roman" w:cs="Times New Roman" w:ascii="Times New Roman" w:hAnsi="Times New Roman"/>
+          <w:b w:val="false"/>
+          <w:bCs w:val="false"/>
+          <w:i/>
+          <w:iCs/>
+          <w:position w:val="0"/>
+          <w:sz w:val="24"/>
+          <w:szCs w:val="24"/>
+          <w:u w:val="none"/>
+          <w:vertAlign w:val="baseline"/>
+          <w:lang w:val="en-GB"/>
+        </w:rPr>
+        <w:t xml:space="preserve">h </w:t>
+      </w:r>
+      <w:r>
+        <w:rPr>
+          <w:rStyle w:val="FootnoteCharacters"/>
+          <w:rFonts w:eastAsia="Times New Roman" w:cs="Times New Roman" w:ascii="Times New Roman" w:hAnsi="Times New Roman"/>
+          <w:b w:val="false"/>
+          <w:bCs w:val="false"/>
+          <w:i/>
+          <w:iCs/>
+          <w:position w:val="0"/>
+          <w:sz w:val="24"/>
+          <w:szCs w:val="24"/>
+          <w:u w:val="none"/>
+          <w:vertAlign w:val="baseline"/>
+          <w:lang w:val="en-GB"/>
+        </w:rPr>
+        <w:t>S</w:t>
+      </w:r>
+      <w:r>
+        <w:rPr>
+          <w:rStyle w:val="FootnoteCharacters"/>
+          <w:rFonts w:eastAsia="Times New Roman" w:cs="Times New Roman" w:ascii="Times New Roman" w:hAnsi="Times New Roman"/>
+          <w:b w:val="false"/>
+          <w:bCs w:val="false"/>
+          <w:i/>
+          <w:iCs/>
+          <w:position w:val="0"/>
+          <w:sz w:val="24"/>
+          <w:szCs w:val="24"/>
+          <w:u w:val="none"/>
+          <w:vertAlign w:val="baseline"/>
+          <w:lang w:val="en-GB"/>
+        </w:rPr>
+        <w:t>i</w:t>
+      </w:r>
+      <w:r>
+        <w:rPr>
+          <w:rStyle w:val="FootnoteCharacters"/>
+          <w:rFonts w:eastAsia="Times New Roman" w:cs="Times New Roman" w:ascii="Times New Roman" w:hAnsi="Times New Roman"/>
+          <w:b w:val="false"/>
+          <w:bCs w:val="false"/>
+          <w:i/>
+          <w:iCs/>
+          <w:position w:val="0"/>
+          <w:sz w:val="24"/>
+          <w:szCs w:val="24"/>
+          <w:u w:val="none"/>
+          <w:vertAlign w:val="baseline"/>
+          <w:lang w:val="en-GB"/>
+        </w:rPr>
+        <w:t>d</w:t>
+      </w:r>
+      <w:r>
+        <w:rPr>
+          <w:rStyle w:val="FootnoteCharacters"/>
+          <w:rFonts w:eastAsia="Times New Roman" w:cs="Times New Roman" w:ascii="Times New Roman" w:hAnsi="Times New Roman"/>
+          <w:b w:val="false"/>
+          <w:bCs w:val="false"/>
+          <w:i/>
+          <w:iCs/>
+          <w:position w:val="0"/>
+          <w:sz w:val="24"/>
+          <w:szCs w:val="24"/>
+          <w:u w:val="none"/>
+          <w:vertAlign w:val="baseline"/>
+          <w:lang w:val="en-GB"/>
+        </w:rPr>
+        <w:t>e</w:t>
+      </w:r>
+      <w:r>
+        <w:rPr>
+          <w:rStyle w:val="FootnoteCharacters"/>
+          <w:rFonts w:eastAsia="Times New Roman" w:cs="Times New Roman" w:ascii="Times New Roman" w:hAnsi="Times New Roman"/>
+          <w:b w:val="false"/>
+          <w:bCs w:val="false"/>
+          <w:position w:val="0"/>
+          <w:sz w:val="24"/>
+          <w:szCs w:val="24"/>
+          <w:u w:val="none"/>
+          <w:vertAlign w:val="baseline"/>
+          <w:lang w:val="en-GB"/>
+        </w:rPr>
+        <w:t xml:space="preserve"> (New York: Columbia University Press, 2020)</w:t>
+      </w:r>
+    </w:p>
+    <w:p>
+      <w:pPr>
+        <w:pStyle w:val="BodyText"/>
+        <w:spacing w:lineRule="auto" w:line="480" w:before="0" w:after="200"/>
+        <w:ind w:hanging="0" w:start="0"/>
+        <w:jc w:val="both"/>
+        <w:rPr>
+          <w:rStyle w:val="FootnoteCharacters"/>
+          <w:rFonts w:ascii="Times New Roman" w:hAnsi="Times New Roman" w:eastAsia="Times New Roman" w:cs="Times New Roman"/>
+          <w:b w:val="false"/>
+          <w:bCs w:val="false"/>
+          <w:position w:val="0"/>
+          <w:sz w:val="24"/>
+          <w:szCs w:val="24"/>
+          <w:u w:val="none"/>
+          <w:vertAlign w:val="baseline"/>
+          <w:lang w:val="en-GB"/>
+        </w:rPr>
+      </w:pPr>
+      <w:r>
+        <w:rPr/>
+      </w:r>
+    </w:p>
+    <w:p>
+      <w:pPr>
+        <w:pStyle w:val="BodyText"/>
+        <w:spacing w:lineRule="auto" w:line="480" w:before="0" w:after="200"/>
+        <w:jc w:val="both"/>
+        <w:rPr>
+          <w:rFonts w:ascii="Times New Roman" w:hAnsi="Times New Roman" w:eastAsia="Times New Roman" w:cs="Times New Roman"/>
+          <w:sz w:val="24"/>
+          <w:szCs w:val="24"/>
+        </w:rPr>
+      </w:pPr>
+      <w:r>
+        <w:rPr>
+          <w:rFonts w:eastAsia="Times New Roman" w:cs="Times New Roman" w:ascii="Times New Roman" w:hAnsi="Times New Roman"/>
+          <w:sz w:val="24"/>
+          <w:szCs w:val="24"/>
+        </w:rPr>
+        <w:t xml:space="preserve">Barker, Martin, ‘The Newson Report: A Case Study in Common Sense’, in </w:t>
+      </w:r>
+      <w:r>
+        <w:rPr>
+          <w:rStyle w:val="Emphasis"/>
+          <w:rFonts w:eastAsia="Times New Roman" w:cs="Times New Roman" w:ascii="Times New Roman" w:hAnsi="Times New Roman"/>
+          <w:sz w:val="24"/>
+          <w:szCs w:val="24"/>
+        </w:rPr>
+        <w:t>Ill Effects: The Media/Violence Debate</w:t>
+      </w:r>
+      <w:r>
+        <w:rPr>
+          <w:rFonts w:eastAsia="Times New Roman" w:cs="Times New Roman" w:ascii="Times New Roman" w:hAnsi="Times New Roman"/>
+          <w:sz w:val="24"/>
+          <w:szCs w:val="24"/>
+        </w:rPr>
+        <w:t>, 2nd edn, ed. by Martin Barker and Julian Petley (London: Routledge, 2001), pp. 25–41</w:t>
+      </w:r>
+    </w:p>
+    <w:p>
+      <w:pPr>
+        <w:pStyle w:val="BodyText"/>
+        <w:spacing w:lineRule="auto" w:line="480" w:before="0" w:after="200"/>
+        <w:jc w:val="both"/>
+        <w:rPr>
+          <w:rFonts w:ascii="Times New Roman" w:hAnsi="Times New Roman" w:eastAsia="Times New Roman" w:cs="Times New Roman"/>
+          <w:sz w:val="24"/>
+          <w:szCs w:val="24"/>
+        </w:rPr>
+      </w:pPr>
+      <w:r>
+        <w:rPr>
+          <w:rFonts w:eastAsia="Times New Roman" w:cs="Times New Roman" w:ascii="Times New Roman" w:hAnsi="Times New Roman"/>
+          <w:sz w:val="24"/>
+          <w:szCs w:val="24"/>
+        </w:rPr>
+      </w:r>
+    </w:p>
+    <w:p>
+      <w:pPr>
+        <w:pStyle w:val="BodyText"/>
+        <w:spacing w:lineRule="auto" w:line="480" w:before="0" w:after="200"/>
+        <w:jc w:val="both"/>
+        <w:rPr>
+          <w:rFonts w:ascii="Times New Roman" w:hAnsi="Times New Roman" w:eastAsia="Times New Roman" w:cs="Times New Roman"/>
+          <w:sz w:val="24"/>
+          <w:szCs w:val="24"/>
+        </w:rPr>
+      </w:pPr>
+      <w:r>
+        <w:rPr>
+          <w:rFonts w:eastAsia="Times New Roman" w:cs="Times New Roman" w:ascii="Times New Roman" w:hAnsi="Times New Roman"/>
+          <w:sz w:val="24"/>
+          <w:szCs w:val="24"/>
+        </w:rPr>
+        <w:t xml:space="preserve">Barker, Martin, and Julian Petley, eds, </w:t>
+      </w:r>
+      <w:r>
+        <w:rPr>
+          <w:rStyle w:val="Emphasis"/>
+          <w:rFonts w:eastAsia="Times New Roman" w:cs="Times New Roman" w:ascii="Times New Roman" w:hAnsi="Times New Roman"/>
+          <w:sz w:val="24"/>
+          <w:szCs w:val="24"/>
+        </w:rPr>
+        <w:t>Ill Effects: The Media/Violence Debate</w:t>
+      </w:r>
+      <w:r>
+        <w:rPr>
+          <w:rFonts w:eastAsia="Times New Roman" w:cs="Times New Roman" w:ascii="Times New Roman" w:hAnsi="Times New Roman"/>
+          <w:sz w:val="24"/>
+          <w:szCs w:val="24"/>
+        </w:rPr>
+        <w:t>, 2nd edn (London: Routledge, 2001)</w:t>
+      </w:r>
+    </w:p>
+    <w:p>
+      <w:pPr>
+        <w:pStyle w:val="BodyText"/>
+        <w:spacing w:lineRule="auto" w:line="480" w:before="0" w:after="200"/>
+        <w:jc w:val="both"/>
+        <w:rPr>
+          <w:rFonts w:ascii="Times New Roman" w:hAnsi="Times New Roman" w:eastAsia="Times New Roman" w:cs="Times New Roman"/>
+          <w:sz w:val="24"/>
+          <w:szCs w:val="24"/>
+        </w:rPr>
+      </w:pPr>
+      <w:r>
+        <w:rPr>
+          <w:rFonts w:eastAsia="Times New Roman" w:cs="Times New Roman" w:ascii="Times New Roman" w:hAnsi="Times New Roman"/>
+          <w:sz w:val="24"/>
+          <w:szCs w:val="24"/>
+        </w:rPr>
+      </w:r>
+    </w:p>
+    <w:p>
+      <w:pPr>
+        <w:pStyle w:val="BodyText"/>
+        <w:spacing w:lineRule="auto" w:line="480" w:before="0" w:after="200"/>
+        <w:jc w:val="both"/>
+        <w:rPr>
+          <w:rFonts w:ascii="Times New Roman" w:hAnsi="Times New Roman" w:eastAsia="Times New Roman" w:cs="Times New Roman"/>
+          <w:sz w:val="24"/>
+          <w:szCs w:val="24"/>
+        </w:rPr>
+      </w:pPr>
+      <w:r>
+        <w:rPr>
+          <w:rFonts w:eastAsia="Times New Roman" w:cs="Times New Roman" w:ascii="Times New Roman" w:hAnsi="Times New Roman"/>
+          <w:sz w:val="24"/>
+          <w:szCs w:val="24"/>
+        </w:rPr>
+        <w:t xml:space="preserve">Cohen, Stanley, </w:t>
+      </w:r>
+      <w:r>
+        <w:rPr>
+          <w:rStyle w:val="Emphasis"/>
+          <w:rFonts w:eastAsia="Times New Roman" w:cs="Times New Roman" w:ascii="Times New Roman" w:hAnsi="Times New Roman"/>
+          <w:sz w:val="24"/>
+          <w:szCs w:val="24"/>
+        </w:rPr>
+        <w:t>Folk Devils and Moral Panics: The Creation of the Mods and Rockers</w:t>
+      </w:r>
+      <w:r>
+        <w:rPr>
+          <w:rFonts w:eastAsia="Times New Roman" w:cs="Times New Roman" w:ascii="Times New Roman" w:hAnsi="Times New Roman"/>
+          <w:sz w:val="24"/>
+          <w:szCs w:val="24"/>
+        </w:rPr>
+        <w:t>, 3rd edn (London: Routledge, 2011)</w:t>
+      </w:r>
+    </w:p>
+    <w:p>
+      <w:pPr>
+        <w:pStyle w:val="BodyText"/>
+        <w:spacing w:lineRule="auto" w:line="480" w:before="0" w:after="200"/>
+        <w:jc w:val="both"/>
+        <w:rPr>
+          <w:rFonts w:ascii="Times New Roman" w:hAnsi="Times New Roman" w:eastAsia="Times New Roman" w:cs="Times New Roman"/>
+          <w:sz w:val="24"/>
+          <w:szCs w:val="24"/>
+        </w:rPr>
+      </w:pPr>
+      <w:r>
+        <w:rPr>
+          <w:rFonts w:eastAsia="Times New Roman" w:cs="Times New Roman" w:ascii="Times New Roman" w:hAnsi="Times New Roman"/>
+          <w:sz w:val="24"/>
+          <w:szCs w:val="24"/>
+        </w:rPr>
+      </w:r>
+    </w:p>
+    <w:p>
+      <w:pPr>
+        <w:pStyle w:val="BodyText"/>
+        <w:spacing w:lineRule="auto" w:line="480" w:before="0" w:after="200"/>
+        <w:jc w:val="both"/>
+        <w:rPr>
+          <w:rFonts w:ascii="Times New Roman" w:hAnsi="Times New Roman" w:eastAsia="Times New Roman" w:cs="Times New Roman"/>
+          <w:sz w:val="24"/>
+          <w:szCs w:val="24"/>
+        </w:rPr>
+      </w:pPr>
+      <w:r>
+        <w:rPr>
+          <w:rFonts w:eastAsia="Times New Roman" w:cs="Times New Roman" w:ascii="Times New Roman" w:hAnsi="Times New Roman"/>
+          <w:sz w:val="24"/>
+          <w:szCs w:val="24"/>
+        </w:rPr>
+        <w:t xml:space="preserve">Garland, David, </w:t>
+      </w:r>
+      <w:r>
+        <w:rPr>
+          <w:rStyle w:val="Emphasis"/>
+          <w:rFonts w:eastAsia="Times New Roman" w:cs="Times New Roman" w:ascii="Times New Roman" w:hAnsi="Times New Roman"/>
+          <w:sz w:val="24"/>
+          <w:szCs w:val="24"/>
+        </w:rPr>
+        <w:t>The Culture of Control: Crime and Social Order in Contemporary Society</w:t>
+      </w:r>
+      <w:r>
+        <w:rPr>
+          <w:rFonts w:eastAsia="Times New Roman" w:cs="Times New Roman" w:ascii="Times New Roman" w:hAnsi="Times New Roman"/>
+          <w:sz w:val="24"/>
+          <w:szCs w:val="24"/>
+        </w:rPr>
+        <w:t xml:space="preserve"> (Oxford: Oxford University Press, 2001)</w:t>
+      </w:r>
+    </w:p>
+    <w:p>
+      <w:pPr>
+        <w:pStyle w:val="BodyText"/>
+        <w:spacing w:lineRule="auto" w:line="480" w:before="0" w:after="200"/>
+        <w:jc w:val="both"/>
+        <w:rPr>
+          <w:rFonts w:ascii="Times New Roman" w:hAnsi="Times New Roman" w:eastAsia="Times New Roman" w:cs="Times New Roman"/>
+          <w:sz w:val="24"/>
+          <w:szCs w:val="24"/>
+        </w:rPr>
+      </w:pPr>
+      <w:r>
+        <w:rPr>
+          <w:rFonts w:eastAsia="Times New Roman" w:cs="Times New Roman" w:ascii="Times New Roman" w:hAnsi="Times New Roman"/>
+          <w:sz w:val="24"/>
+          <w:szCs w:val="24"/>
+        </w:rPr>
+      </w:r>
+    </w:p>
+    <w:p>
+      <w:pPr>
+        <w:pStyle w:val="BodyText"/>
+        <w:spacing w:lineRule="auto" w:line="480" w:before="0" w:after="200"/>
+        <w:jc w:val="both"/>
+        <w:rPr>
+          <w:rFonts w:ascii="Times New Roman" w:hAnsi="Times New Roman" w:eastAsia="Times New Roman" w:cs="Times New Roman"/>
+          <w:sz w:val="24"/>
+          <w:szCs w:val="24"/>
+        </w:rPr>
+      </w:pPr>
+      <w:r>
+        <w:rPr>
+          <w:rFonts w:eastAsia="Times New Roman" w:cs="Times New Roman" w:ascii="Times New Roman" w:hAnsi="Times New Roman"/>
+          <w:sz w:val="24"/>
+          <w:szCs w:val="24"/>
+        </w:rPr>
+        <w:t xml:space="preserve">Hayward, Keith, and Oliver Smith, ‘Crime and Consumer Culture’, in </w:t>
+      </w:r>
+      <w:r>
+        <w:rPr>
+          <w:rStyle w:val="Emphasis"/>
+          <w:rFonts w:eastAsia="Times New Roman" w:cs="Times New Roman" w:ascii="Times New Roman" w:hAnsi="Times New Roman"/>
+          <w:sz w:val="24"/>
+          <w:szCs w:val="24"/>
+        </w:rPr>
+        <w:t>The Oxford Handbook of Criminology</w:t>
+      </w:r>
+      <w:r>
+        <w:rPr>
+          <w:rFonts w:eastAsia="Times New Roman" w:cs="Times New Roman" w:ascii="Times New Roman" w:hAnsi="Times New Roman"/>
+          <w:sz w:val="24"/>
+          <w:szCs w:val="24"/>
+        </w:rPr>
+        <w:t>, ed. by Alison Liebling, Shadd Maruna and Lesley McAra, 7th edn (Oxford: Oxford University Press, 2023), pp. 542–64</w:t>
+      </w:r>
+    </w:p>
+    <w:p>
+      <w:pPr>
+        <w:pStyle w:val="BodyText"/>
+        <w:spacing w:lineRule="auto" w:line="480" w:before="0" w:after="200"/>
+        <w:jc w:val="both"/>
+        <w:rPr>
+          <w:rFonts w:ascii="Times New Roman" w:hAnsi="Times New Roman" w:eastAsia="Times New Roman" w:cs="Times New Roman"/>
+          <w:sz w:val="24"/>
+          <w:szCs w:val="24"/>
+        </w:rPr>
+      </w:pPr>
+      <w:r>
+        <w:rPr>
+          <w:rFonts w:eastAsia="Times New Roman" w:cs="Times New Roman" w:ascii="Times New Roman" w:hAnsi="Times New Roman"/>
+          <w:sz w:val="24"/>
+          <w:szCs w:val="24"/>
+        </w:rPr>
+      </w:r>
+    </w:p>
+    <w:p>
+      <w:pPr>
+        <w:pStyle w:val="BodyText"/>
+        <w:spacing w:lineRule="auto" w:line="480" w:before="0" w:after="200"/>
+        <w:jc w:val="both"/>
+        <w:rPr>
+          <w:rFonts w:ascii="Times New Roman" w:hAnsi="Times New Roman" w:eastAsia="Times New Roman" w:cs="Times New Roman"/>
+          <w:sz w:val="24"/>
+          <w:szCs w:val="24"/>
+        </w:rPr>
+      </w:pPr>
+      <w:r>
+        <w:rPr>
+          <w:rFonts w:eastAsia="Times New Roman" w:cs="Times New Roman" w:ascii="Times New Roman" w:hAnsi="Times New Roman"/>
+          <w:sz w:val="24"/>
+          <w:szCs w:val="24"/>
+        </w:rPr>
+        <w:t xml:space="preserve">Osgerby, Bill, </w:t>
+      </w:r>
+      <w:r>
+        <w:rPr>
+          <w:rStyle w:val="Emphasis"/>
+          <w:rFonts w:eastAsia="Times New Roman" w:cs="Times New Roman" w:ascii="Times New Roman" w:hAnsi="Times New Roman"/>
+          <w:sz w:val="24"/>
+          <w:szCs w:val="24"/>
+        </w:rPr>
+        <w:t>Youth in Britain since 1945</w:t>
+      </w:r>
+      <w:r>
+        <w:rPr>
+          <w:rFonts w:eastAsia="Times New Roman" w:cs="Times New Roman" w:ascii="Times New Roman" w:hAnsi="Times New Roman"/>
+          <w:sz w:val="24"/>
+          <w:szCs w:val="24"/>
+        </w:rPr>
+        <w:t xml:space="preserve"> (Oxford: Blackwell, 1998)</w:t>
+      </w:r>
+    </w:p>
+    <w:p>
+      <w:pPr>
+        <w:pStyle w:val="BodyText"/>
+        <w:spacing w:lineRule="auto" w:line="480" w:before="0" w:after="200"/>
+        <w:jc w:val="both"/>
+        <w:rPr>
+          <w:rFonts w:ascii="Times New Roman" w:hAnsi="Times New Roman" w:eastAsia="Times New Roman" w:cs="Times New Roman"/>
+          <w:sz w:val="24"/>
+          <w:szCs w:val="24"/>
+        </w:rPr>
+      </w:pPr>
+      <w:r>
+        <w:rPr>
+          <w:rFonts w:eastAsia="Times New Roman" w:cs="Times New Roman" w:ascii="Times New Roman" w:hAnsi="Times New Roman"/>
+          <w:sz w:val="24"/>
+          <w:szCs w:val="24"/>
+        </w:rPr>
+      </w:r>
+    </w:p>
+    <w:p>
+      <w:pPr>
+        <w:pStyle w:val="BodyText"/>
+        <w:spacing w:lineRule="auto" w:line="480" w:before="0" w:after="200"/>
+        <w:jc w:val="both"/>
+        <w:rPr>
+          <w:rFonts w:ascii="Times New Roman" w:hAnsi="Times New Roman" w:eastAsia="Times New Roman" w:cs="Times New Roman"/>
+          <w:sz w:val="24"/>
+          <w:szCs w:val="24"/>
+        </w:rPr>
+      </w:pPr>
+      <w:r>
+        <w:rPr>
+          <w:rFonts w:eastAsia="Times New Roman" w:cs="Times New Roman" w:ascii="Times New Roman" w:hAnsi="Times New Roman"/>
+          <w:sz w:val="24"/>
+          <w:szCs w:val="24"/>
+        </w:rPr>
+        <w:t xml:space="preserve">Pearson, Geoffrey, </w:t>
+      </w:r>
+      <w:r>
+        <w:rPr>
+          <w:rStyle w:val="Emphasis"/>
+          <w:rFonts w:eastAsia="Times New Roman" w:cs="Times New Roman" w:ascii="Times New Roman" w:hAnsi="Times New Roman"/>
+          <w:sz w:val="24"/>
+          <w:szCs w:val="24"/>
+        </w:rPr>
+        <w:t>Hooligan: A History of Respectable Fears</w:t>
+      </w:r>
+      <w:r>
+        <w:rPr>
+          <w:rFonts w:eastAsia="Times New Roman" w:cs="Times New Roman" w:ascii="Times New Roman" w:hAnsi="Times New Roman"/>
+          <w:sz w:val="24"/>
+          <w:szCs w:val="24"/>
+        </w:rPr>
+        <w:t xml:space="preserve"> (London: Macmillan, 1983)</w:t>
+      </w:r>
+    </w:p>
+    <w:p>
+      <w:pPr>
+        <w:pStyle w:val="BodyText"/>
+        <w:spacing w:lineRule="auto" w:line="480" w:before="0" w:after="200"/>
+        <w:jc w:val="both"/>
+        <w:rPr>
+          <w:rFonts w:ascii="Times New Roman" w:hAnsi="Times New Roman" w:eastAsia="Times New Roman" w:cs="Times New Roman"/>
+          <w:sz w:val="24"/>
+          <w:szCs w:val="24"/>
+        </w:rPr>
+      </w:pPr>
+      <w:r>
+        <w:rPr>
+          <w:rFonts w:eastAsia="Times New Roman" w:cs="Times New Roman" w:ascii="Times New Roman" w:hAnsi="Times New Roman"/>
+          <w:sz w:val="24"/>
+          <w:szCs w:val="24"/>
+        </w:rPr>
+      </w:r>
+    </w:p>
+    <w:p>
+      <w:pPr>
+        <w:pStyle w:val="BodyText"/>
+        <w:spacing w:lineRule="auto" w:line="480" w:before="0" w:after="200"/>
+        <w:jc w:val="both"/>
+        <w:rPr>
+          <w:rFonts w:ascii="Times New Roman" w:hAnsi="Times New Roman" w:eastAsia="Times New Roman" w:cs="Times New Roman"/>
+          <w:sz w:val="24"/>
+          <w:szCs w:val="24"/>
+        </w:rPr>
+      </w:pPr>
+      <w:r>
+        <w:rPr>
+          <w:rFonts w:eastAsia="Times New Roman" w:cs="Times New Roman" w:ascii="Times New Roman" w:hAnsi="Times New Roman"/>
+          <w:sz w:val="24"/>
+          <w:szCs w:val="24"/>
+        </w:rPr>
+        <w:t xml:space="preserve">Rowbotham, Judith, Kim Stevenson and Samantha Pegg, </w:t>
+      </w:r>
+      <w:r>
+        <w:rPr>
+          <w:rStyle w:val="Emphasis"/>
+          <w:rFonts w:eastAsia="Times New Roman" w:cs="Times New Roman" w:ascii="Times New Roman" w:hAnsi="Times New Roman"/>
+          <w:sz w:val="24"/>
+          <w:szCs w:val="24"/>
+        </w:rPr>
+        <w:t>Crime News in Modern Britain: Press Reporting and Responsibility, 1820–2010</w:t>
+      </w:r>
+      <w:r>
+        <w:rPr>
+          <w:rFonts w:eastAsia="Times New Roman" w:cs="Times New Roman" w:ascii="Times New Roman" w:hAnsi="Times New Roman"/>
+          <w:sz w:val="24"/>
+          <w:szCs w:val="24"/>
+        </w:rPr>
+        <w:t xml:space="preserve"> (Basingstoke: Palgrave Macmillan, 2013)</w:t>
+      </w:r>
+    </w:p>
+    <w:p>
+      <w:pPr>
+        <w:pStyle w:val="BodyText"/>
+        <w:spacing w:lineRule="auto" w:line="480" w:before="0" w:after="200"/>
+        <w:jc w:val="both"/>
+        <w:rPr>
+          <w:rFonts w:ascii="Times New Roman" w:hAnsi="Times New Roman" w:eastAsia="Times New Roman" w:cs="Times New Roman"/>
+          <w:sz w:val="24"/>
+          <w:szCs w:val="24"/>
+        </w:rPr>
+      </w:pPr>
+      <w:r>
+        <w:rPr>
+          <w:rFonts w:eastAsia="Times New Roman" w:cs="Times New Roman" w:ascii="Times New Roman" w:hAnsi="Times New Roman"/>
+          <w:sz w:val="24"/>
+          <w:szCs w:val="24"/>
+        </w:rPr>
+      </w:r>
+    </w:p>
+    <w:p>
+      <w:pPr>
+        <w:pStyle w:val="BodyText"/>
+        <w:spacing w:lineRule="auto" w:line="480" w:before="0" w:after="200"/>
+        <w:jc w:val="both"/>
+        <w:rPr>
+          <w:rFonts w:ascii="Times New Roman" w:hAnsi="Times New Roman" w:eastAsia="Times New Roman" w:cs="Times New Roman"/>
+          <w:sz w:val="24"/>
+          <w:szCs w:val="24"/>
+        </w:rPr>
+      </w:pPr>
+      <w:r>
+        <w:rPr>
+          <w:rFonts w:eastAsia="Times New Roman" w:cs="Times New Roman" w:ascii="Times New Roman" w:hAnsi="Times New Roman"/>
+          <w:sz w:val="24"/>
+          <w:szCs w:val="24"/>
+        </w:rPr>
+        <w:t xml:space="preserve">Spergel, Irving A., ‘Youth Gangs: Continuity and Change’, </w:t>
+      </w:r>
+      <w:r>
+        <w:rPr>
+          <w:rStyle w:val="Emphasis"/>
+          <w:rFonts w:eastAsia="Times New Roman" w:cs="Times New Roman" w:ascii="Times New Roman" w:hAnsi="Times New Roman"/>
+          <w:sz w:val="24"/>
+          <w:szCs w:val="24"/>
+        </w:rPr>
+        <w:t>Crime and Justice</w:t>
+      </w:r>
+      <w:r>
+        <w:rPr>
+          <w:rFonts w:eastAsia="Times New Roman" w:cs="Times New Roman" w:ascii="Times New Roman" w:hAnsi="Times New Roman"/>
+          <w:sz w:val="24"/>
+          <w:szCs w:val="24"/>
+        </w:rPr>
+        <w:t>, 12 (1990), 171–275</w:t>
+      </w:r>
+    </w:p>
+    <w:p>
+      <w:pPr>
+        <w:pStyle w:val="BodyText"/>
+        <w:spacing w:lineRule="auto" w:line="480" w:before="0" w:after="200"/>
+        <w:jc w:val="both"/>
+        <w:rPr>
+          <w:rFonts w:ascii="Times New Roman" w:hAnsi="Times New Roman" w:eastAsia="Times New Roman" w:cs="Times New Roman"/>
+          <w:sz w:val="24"/>
+          <w:szCs w:val="24"/>
+        </w:rPr>
+      </w:pPr>
+      <w:r>
+        <w:rPr>
+          <w:rFonts w:eastAsia="Times New Roman" w:cs="Times New Roman" w:ascii="Times New Roman" w:hAnsi="Times New Roman"/>
+          <w:sz w:val="24"/>
+          <w:szCs w:val="24"/>
+        </w:rPr>
+      </w:r>
+    </w:p>
+    <w:p>
+      <w:pPr>
+        <w:pStyle w:val="BodyText"/>
+        <w:spacing w:lineRule="auto" w:line="480" w:before="0" w:after="200"/>
+        <w:jc w:val="both"/>
+        <w:rPr>
+          <w:rFonts w:ascii="Times New Roman" w:hAnsi="Times New Roman" w:eastAsia="Times New Roman" w:cs="Times New Roman"/>
+          <w:sz w:val="24"/>
+          <w:szCs w:val="24"/>
+        </w:rPr>
+      </w:pPr>
+      <w:r>
+        <w:rPr>
+          <w:rFonts w:eastAsia="Times New Roman" w:cs="Times New Roman" w:ascii="Times New Roman" w:hAnsi="Times New Roman"/>
+          <w:sz w:val="24"/>
+          <w:szCs w:val="24"/>
+        </w:rPr>
+        <w:t xml:space="preserve">Welshman, John, </w:t>
+      </w:r>
+      <w:r>
+        <w:rPr>
+          <w:rStyle w:val="Emphasis"/>
+          <w:rFonts w:eastAsia="Times New Roman" w:cs="Times New Roman" w:ascii="Times New Roman" w:hAnsi="Times New Roman"/>
+          <w:sz w:val="24"/>
+          <w:szCs w:val="24"/>
+        </w:rPr>
+        <w:t>Underclass: A History of the Excluded, 1880–2000</w:t>
+      </w:r>
+      <w:r>
+        <w:rPr>
+          <w:rFonts w:eastAsia="Times New Roman" w:cs="Times New Roman" w:ascii="Times New Roman" w:hAnsi="Times New Roman"/>
+          <w:sz w:val="24"/>
+          <w:szCs w:val="24"/>
+        </w:rPr>
+        <w:t xml:space="preserve"> (London: Hambledon Continuum, 2006)</w:t>
+      </w:r>
+    </w:p>
+    <w:p>
+      <w:pPr>
+        <w:pStyle w:val="BodyText"/>
+        <w:spacing w:lineRule="auto" w:line="480" w:before="0" w:after="200"/>
+        <w:jc w:val="both"/>
+        <w:rPr>
+          <w:rFonts w:ascii="Times New Roman" w:hAnsi="Times New Roman" w:eastAsia="Times New Roman" w:cs="Times New Roman"/>
+          <w:sz w:val="24"/>
+          <w:szCs w:val="24"/>
+        </w:rPr>
+      </w:pPr>
+      <w:r>
+        <w:rPr>
+          <w:rFonts w:eastAsia="Times New Roman" w:cs="Times New Roman" w:ascii="Times New Roman" w:hAnsi="Times New Roman"/>
+          <w:sz w:val="24"/>
+          <w:szCs w:val="24"/>
+        </w:rPr>
+      </w:r>
+    </w:p>
+    <w:p>
+      <w:pPr>
+        <w:pStyle w:val="BodyText"/>
+        <w:spacing w:lineRule="auto" w:line="480" w:before="0" w:after="200"/>
+        <w:jc w:val="both"/>
+        <w:rPr>
+          <w:rFonts w:ascii="Times New Roman" w:hAnsi="Times New Roman" w:eastAsia="Times New Roman" w:cs="Times New Roman"/>
+          <w:sz w:val="24"/>
+          <w:szCs w:val="24"/>
+        </w:rPr>
+      </w:pPr>
+      <w:r>
+        <w:rPr>
+          <w:rFonts w:eastAsia="Times New Roman" w:cs="Times New Roman" w:ascii="Times New Roman" w:hAnsi="Times New Roman"/>
+          <w:sz w:val="24"/>
+          <w:szCs w:val="24"/>
+        </w:rPr>
+        <w:t xml:space="preserve">Williamson, Howard, review of </w:t>
+      </w:r>
+      <w:r>
+        <w:rPr>
+          <w:rStyle w:val="Emphasis"/>
+          <w:rFonts w:eastAsia="Times New Roman" w:cs="Times New Roman" w:ascii="Times New Roman" w:hAnsi="Times New Roman"/>
+          <w:sz w:val="24"/>
+          <w:szCs w:val="24"/>
+        </w:rPr>
+        <w:t>Hooligan: A History of Respectable Fears</w:t>
+      </w:r>
+      <w:r>
+        <w:rPr>
+          <w:rFonts w:eastAsia="Times New Roman" w:cs="Times New Roman" w:ascii="Times New Roman" w:hAnsi="Times New Roman"/>
+          <w:sz w:val="24"/>
+          <w:szCs w:val="24"/>
+        </w:rPr>
+        <w:t xml:space="preserve">, by Geoffrey Pearson, </w:t>
+      </w:r>
+      <w:r>
+        <w:rPr>
+          <w:rStyle w:val="Emphasis"/>
+          <w:rFonts w:eastAsia="Times New Roman" w:cs="Times New Roman" w:ascii="Times New Roman" w:hAnsi="Times New Roman"/>
+          <w:sz w:val="24"/>
+          <w:szCs w:val="24"/>
+        </w:rPr>
+        <w:t>Sociology</w:t>
+      </w:r>
+      <w:r>
+        <w:rPr>
+          <w:rFonts w:eastAsia="Times New Roman" w:cs="Times New Roman" w:ascii="Times New Roman" w:hAnsi="Times New Roman"/>
+          <w:sz w:val="24"/>
+          <w:szCs w:val="24"/>
+        </w:rPr>
+        <w:t>, 17.4 (1983), 615–16</w:t>
+      </w:r>
+    </w:p>
+    <w:p>
+      <w:pPr>
+        <w:pStyle w:val="BodyText"/>
+        <w:spacing w:lineRule="auto" w:line="480" w:before="0" w:after="200"/>
+        <w:jc w:val="both"/>
+        <w:rPr>
+          <w:rFonts w:ascii="Times New Roman" w:hAnsi="Times New Roman" w:eastAsia="Times New Roman" w:cs="Times New Roman"/>
+          <w:sz w:val="24"/>
+          <w:szCs w:val="24"/>
+        </w:rPr>
+      </w:pPr>
+      <w:r>
+        <w:rPr>
+          <w:rFonts w:eastAsia="Times New Roman" w:cs="Times New Roman" w:ascii="Times New Roman" w:hAnsi="Times New Roman"/>
+          <w:sz w:val="24"/>
+          <w:szCs w:val="24"/>
+        </w:rPr>
+      </w:r>
+    </w:p>
+    <w:p>
+      <w:pPr>
+        <w:pStyle w:val="BodyText"/>
+        <w:spacing w:lineRule="auto" w:line="480" w:before="0" w:after="200"/>
+        <w:jc w:val="both"/>
+        <w:rPr>
+          <w:rFonts w:ascii="Times New Roman" w:hAnsi="Times New Roman" w:eastAsia="Times New Roman" w:cs="Times New Roman"/>
+          <w:sz w:val="24"/>
+          <w:szCs w:val="24"/>
+        </w:rPr>
+      </w:pPr>
+      <w:r>
+        <w:rPr>
+          <w:rFonts w:eastAsia="Times New Roman" w:cs="Times New Roman" w:ascii="Times New Roman" w:hAnsi="Times New Roman"/>
+          <w:sz w:val="24"/>
+          <w:szCs w:val="24"/>
+        </w:rPr>
+        <w:t xml:space="preserve">Van Elteren, Mel, review of </w:t>
+      </w:r>
+      <w:r>
+        <w:rPr>
+          <w:rStyle w:val="Emphasis"/>
+          <w:rFonts w:eastAsia="Times New Roman" w:cs="Times New Roman" w:ascii="Times New Roman" w:hAnsi="Times New Roman"/>
+          <w:sz w:val="24"/>
+          <w:szCs w:val="24"/>
+        </w:rPr>
+        <w:t>Youth in Britain since 1945</w:t>
+      </w:r>
+      <w:r>
+        <w:rPr>
+          <w:rFonts w:eastAsia="Times New Roman" w:cs="Times New Roman" w:ascii="Times New Roman" w:hAnsi="Times New Roman"/>
+          <w:sz w:val="24"/>
+          <w:szCs w:val="24"/>
+        </w:rPr>
+        <w:t xml:space="preserve">, by Bill Osgerby, </w:t>
+      </w:r>
+      <w:r>
+        <w:rPr>
+          <w:rStyle w:val="Emphasis"/>
+          <w:rFonts w:eastAsia="Times New Roman" w:cs="Times New Roman" w:ascii="Times New Roman" w:hAnsi="Times New Roman"/>
+          <w:sz w:val="24"/>
+          <w:szCs w:val="24"/>
+        </w:rPr>
+        <w:t>International Review of Social History</w:t>
+      </w:r>
+      <w:r>
+        <w:rPr>
+          <w:rFonts w:eastAsia="Times New Roman" w:cs="Times New Roman" w:ascii="Times New Roman" w:hAnsi="Times New Roman"/>
+          <w:sz w:val="24"/>
+          <w:szCs w:val="24"/>
+        </w:rPr>
+        <w:t>, 44.2 (1999), 318–19</w:t>
+      </w:r>
+    </w:p>
+    <w:p>
+      <w:pPr>
         <w:pStyle w:val="Normal"/>
         <w:spacing w:lineRule="auto" w:line="480" w:before="0" w:after="200"/>
         <w:ind w:firstLine="708"/>
         <w:jc w:val="both"/>
         <w:rPr>
-          <w:rStyle w:val="FootnoteCharactersuser"/>
           <w:rFonts w:ascii="Times New Roman" w:hAnsi="Times New Roman" w:eastAsia="Times New Roman" w:cs="Times New Roman"/>
           <w:b w:val="false"/>
           <w:bCs w:val="false"/>
-          <w:position w:val="0"/>
           <w:sz w:val="24"/>
           <w:szCs w:val="24"/>
           <w:u w:val="none"/>
-          <w:vertAlign w:val="baseline"/>
           <w:lang w:val="en-GB"/>
         </w:rPr>
       </w:pPr>
       <w:r>
-        <w:rPr/>
+        <w:rPr>
+          <w:rFonts w:eastAsia="Times New Roman" w:cs="Times New Roman" w:ascii="Times New Roman" w:hAnsi="Times New Roman"/>
+          <w:b w:val="false"/>
+          <w:bCs w:val="false"/>
+          <w:sz w:val="24"/>
+          <w:szCs w:val="24"/>
+          <w:u w:val="none"/>
+          <w:lang w:val="en-GB"/>
+        </w:rPr>
       </w:r>
     </w:p>
     <w:sectPr>
@@ -1441,7 +3358,7 @@
     </w:r>
     <w:r>
       <w:rPr/>
-      <w:t>4</w:t>
+      <w:t>9</w:t>
     </w:r>
     <w:r>
       <w:rPr/>
@@ -1469,7 +3386,7 @@
     </w:r>
     <w:r>
       <w:rPr/>
-      <w:t>8</w:t>
+      <w:t>9</w:t>
     </w:r>
     <w:r>
       <w:rPr/>
@@ -1522,7 +3439,7 @@
     </w:r>
     <w:r>
       <w:rPr/>
-      <w:t>4</w:t>
+      <w:t>9</w:t>
     </w:r>
     <w:r>
       <w:rPr/>
@@ -1550,7 +3467,7 @@
     </w:r>
     <w:r>
       <w:rPr/>
-      <w:t>8</w:t>
+      <w:t>9</w:t>
     </w:r>
     <w:r>
       <w:rPr/>
@@ -1613,7 +3530,7 @@
       </w:r>
       <w:r>
         <w:rPr>
-          <w:rFonts w:eastAsia="Times New Roman" w:cs="Times New Roman" w:ascii="Times New Roman" w:hAnsi="Times New Roman"/>
+          <w:rFonts w:eastAsia="Times New Roman" w:cs="Times New Roman"/>
           <w:sz w:val="20"/>
           <w:szCs w:val="20"/>
         </w:rPr>
@@ -1621,7 +3538,7 @@
       </w:r>
       <w:r>
         <w:rPr>
-          <w:rFonts w:eastAsia="Times New Roman" w:cs="Times New Roman" w:ascii="Times New Roman" w:hAnsi="Times New Roman"/>
+          <w:rFonts w:eastAsia="Times New Roman" w:cs="Times New Roman"/>
           <w:sz w:val="20"/>
           <w:szCs w:val="20"/>
         </w:rPr>
@@ -1629,7 +3546,7 @@
       </w:r>
       <w:r>
         <w:rPr>
-          <w:rFonts w:eastAsia="Times New Roman" w:cs="Times New Roman" w:ascii="Times New Roman" w:hAnsi="Times New Roman"/>
+          <w:rFonts w:eastAsia="Times New Roman" w:cs="Times New Roman"/>
           <w:i/>
           <w:iCs/>
           <w:sz w:val="20"/>
@@ -1639,7 +3556,7 @@
       </w:r>
       <w:r>
         <w:rPr>
-          <w:rFonts w:eastAsia="Times New Roman" w:cs="Times New Roman" w:ascii="Times New Roman" w:hAnsi="Times New Roman"/>
+          <w:rFonts w:eastAsia="Times New Roman" w:cs="Times New Roman"/>
           <w:sz w:val="20"/>
           <w:szCs w:val="20"/>
         </w:rPr>
@@ -1647,7 +3564,7 @@
       </w:r>
       <w:r>
         <w:rPr>
-          <w:rFonts w:eastAsia="Times New Roman" w:cs="Times New Roman" w:ascii="Times New Roman" w:hAnsi="Times New Roman"/>
+          <w:rFonts w:eastAsia="Times New Roman" w:cs="Times New Roman"/>
           <w:sz w:val="20"/>
           <w:szCs w:val="20"/>
           <w:lang w:val="en-US"/>
@@ -1675,7 +3592,7 @@
       </w:r>
       <w:r>
         <w:rPr>
-          <w:rFonts w:eastAsia="Times New Roman" w:cs="Times New Roman" w:ascii="Times New Roman" w:hAnsi="Times New Roman"/>
+          <w:rFonts w:eastAsia="Times New Roman" w:cs="Times New Roman"/>
           <w:sz w:val="20"/>
           <w:szCs w:val="20"/>
         </w:rPr>
@@ -1683,7 +3600,7 @@
       </w:r>
       <w:r>
         <w:rPr>
-          <w:rFonts w:eastAsia="Times New Roman" w:cs="Times New Roman" w:ascii="Times New Roman" w:hAnsi="Times New Roman"/>
+          <w:rFonts w:eastAsia="Times New Roman" w:cs="Times New Roman"/>
           <w:i/>
           <w:iCs/>
           <w:sz w:val="20"/>
@@ -1693,7 +3610,7 @@
       </w:r>
       <w:r>
         <w:rPr>
-          <w:rFonts w:eastAsia="Times New Roman" w:cs="Times New Roman" w:ascii="Times New Roman" w:hAnsi="Times New Roman"/>
+          <w:rFonts w:eastAsia="Times New Roman" w:cs="Times New Roman"/>
           <w:i w:val="false"/>
           <w:iCs w:val="false"/>
           <w:sz w:val="20"/>
@@ -1723,7 +3640,7 @@
       </w:r>
       <w:r>
         <w:rPr>
-          <w:rFonts w:eastAsia="Times New Roman" w:cs="Times New Roman" w:ascii="Times New Roman" w:hAnsi="Times New Roman"/>
+          <w:rFonts w:eastAsia="Times New Roman" w:cs="Times New Roman"/>
           <w:sz w:val="20"/>
           <w:szCs w:val="20"/>
         </w:rPr>
@@ -1731,7 +3648,7 @@
       </w:r>
       <w:r>
         <w:rPr>
-          <w:rFonts w:eastAsia="Times New Roman" w:cs="Times New Roman" w:ascii="Times New Roman" w:hAnsi="Times New Roman"/>
+          <w:rFonts w:eastAsia="Times New Roman" w:cs="Times New Roman"/>
           <w:sz w:val="20"/>
           <w:szCs w:val="20"/>
         </w:rPr>
@@ -1739,7 +3656,7 @@
       </w:r>
       <w:r>
         <w:rPr>
-          <w:rFonts w:eastAsia="Times New Roman" w:cs="Times New Roman" w:ascii="Times New Roman" w:hAnsi="Times New Roman"/>
+          <w:rFonts w:eastAsia="Times New Roman" w:cs="Times New Roman"/>
           <w:i/>
           <w:iCs/>
           <w:sz w:val="20"/>
@@ -1749,7 +3666,7 @@
       </w:r>
       <w:r>
         <w:rPr>
-          <w:rFonts w:eastAsia="Times New Roman" w:cs="Times New Roman" w:ascii="Times New Roman" w:hAnsi="Times New Roman"/>
+          <w:rFonts w:eastAsia="Times New Roman" w:cs="Times New Roman"/>
           <w:i w:val="false"/>
           <w:iCs w:val="false"/>
           <w:sz w:val="20"/>
@@ -1779,7 +3696,7 @@
       </w:r>
       <w:r>
         <w:rPr>
-          <w:rFonts w:eastAsia="Times New Roman" w:cs="Times New Roman" w:ascii="Times New Roman" w:hAnsi="Times New Roman"/>
+          <w:rFonts w:eastAsia="Times New Roman" w:cs="Times New Roman"/>
           <w:sz w:val="20"/>
           <w:szCs w:val="20"/>
         </w:rPr>
@@ -1787,7 +3704,7 @@
       </w:r>
       <w:r>
         <w:rPr>
-          <w:rFonts w:eastAsia="Times New Roman" w:cs="Times New Roman" w:ascii="Times New Roman" w:hAnsi="Times New Roman"/>
+          <w:rFonts w:eastAsia="Times New Roman" w:cs="Times New Roman"/>
           <w:sz w:val="20"/>
           <w:szCs w:val="20"/>
         </w:rPr>
@@ -1795,7 +3712,7 @@
       </w:r>
       <w:r>
         <w:rPr>
-          <w:rFonts w:eastAsia="Times New Roman" w:cs="Times New Roman" w:ascii="Times New Roman" w:hAnsi="Times New Roman"/>
+          <w:rFonts w:eastAsia="Times New Roman" w:cs="Times New Roman"/>
           <w:i/>
           <w:iCs/>
           <w:sz w:val="20"/>
@@ -1805,7 +3722,7 @@
       </w:r>
       <w:r>
         <w:rPr>
-          <w:rFonts w:eastAsia="Times New Roman" w:cs="Times New Roman" w:ascii="Times New Roman" w:hAnsi="Times New Roman"/>
+          <w:rFonts w:eastAsia="Times New Roman" w:cs="Times New Roman"/>
           <w:i w:val="false"/>
           <w:iCs w:val="false"/>
           <w:sz w:val="20"/>
@@ -1836,7 +3753,7 @@
       </w:r>
       <w:r>
         <w:rPr>
-          <w:rFonts w:eastAsia="Times New Roman" w:cs="Times New Roman" w:ascii="Times New Roman" w:hAnsi="Times New Roman"/>
+          <w:rFonts w:eastAsia="Times New Roman" w:cs="Times New Roman"/>
           <w:sz w:val="20"/>
           <w:szCs w:val="20"/>
         </w:rPr>
@@ -1844,7 +3761,7 @@
       </w:r>
       <w:r>
         <w:rPr>
-          <w:rFonts w:eastAsia="Times New Roman" w:cs="Times New Roman" w:ascii="Times New Roman" w:hAnsi="Times New Roman"/>
+          <w:rFonts w:eastAsia="Times New Roman" w:cs="Times New Roman"/>
           <w:color w:themeColor="text1" w:val="000000"/>
           <w:sz w:val="20"/>
           <w:szCs w:val="20"/>
@@ -1854,7 +3771,7 @@
       </w:r>
       <w:r>
         <w:rPr>
-          <w:rFonts w:eastAsia="Times New Roman" w:cs="Times New Roman" w:ascii="Times New Roman" w:hAnsi="Times New Roman"/>
+          <w:rFonts w:eastAsia="Times New Roman" w:cs="Times New Roman"/>
           <w:i/>
           <w:iCs/>
           <w:color w:themeColor="text1" w:val="000000"/>
@@ -1866,7 +3783,7 @@
       </w:r>
       <w:r>
         <w:rPr>
-          <w:rFonts w:eastAsia="Times New Roman" w:cs="Times New Roman" w:ascii="Times New Roman" w:hAnsi="Times New Roman"/>
+          <w:rFonts w:eastAsia="Times New Roman" w:cs="Times New Roman"/>
           <w:color w:themeColor="text1" w:val="000000"/>
           <w:sz w:val="20"/>
           <w:szCs w:val="20"/>
@@ -1898,7 +3815,7 @@
       </w:r>
       <w:r>
         <w:rPr>
-          <w:rFonts w:eastAsia="Times New Roman" w:cs="Times New Roman" w:ascii="Times New Roman" w:hAnsi="Times New Roman"/>
+          <w:rFonts w:eastAsia="Times New Roman" w:cs="Times New Roman"/>
           <w:sz w:val="20"/>
           <w:szCs w:val="20"/>
         </w:rPr>
@@ -1906,7 +3823,7 @@
       </w:r>
       <w:r>
         <w:rPr>
-          <w:rFonts w:eastAsia="Times New Roman" w:cs="Times New Roman" w:ascii="Times New Roman" w:hAnsi="Times New Roman"/>
+          <w:rFonts w:eastAsia="Times New Roman" w:cs="Times New Roman"/>
           <w:sz w:val="20"/>
           <w:szCs w:val="20"/>
         </w:rPr>
@@ -1914,7 +3831,7 @@
       </w:r>
       <w:r>
         <w:rPr>
-          <w:rFonts w:eastAsia="Times New Roman" w:cs="Times New Roman" w:ascii="Times New Roman" w:hAnsi="Times New Roman"/>
+          <w:rFonts w:eastAsia="Times New Roman" w:cs="Times New Roman"/>
           <w:i/>
           <w:iCs/>
           <w:sz w:val="20"/>
@@ -1924,7 +3841,7 @@
       </w:r>
       <w:r>
         <w:rPr>
-          <w:rFonts w:eastAsia="Times New Roman" w:cs="Times New Roman" w:ascii="Times New Roman" w:hAnsi="Times New Roman"/>
+          <w:rFonts w:eastAsia="Times New Roman" w:cs="Times New Roman"/>
           <w:i w:val="false"/>
           <w:iCs w:val="false"/>
           <w:sz w:val="20"/>
@@ -2012,13 +3929,13 @@
       </w:r>
       <w:r>
         <w:rPr>
-          <w:rFonts w:eastAsia="Times New Roman" w:cs="Times New Roman" w:ascii="Times New Roman" w:hAnsi="Times New Roman"/>
+          <w:rFonts w:eastAsia="Times New Roman" w:cs="Times New Roman"/>
         </w:rPr>
         <w:t xml:space="preserve"> </w:t>
       </w:r>
       <w:r>
         <w:rPr>
-          <w:rFonts w:eastAsia="Times New Roman" w:cs="Times New Roman" w:ascii="Times New Roman" w:hAnsi="Times New Roman"/>
+          <w:rFonts w:eastAsia="Times New Roman" w:cs="Times New Roman"/>
           <w:sz w:val="20"/>
           <w:szCs w:val="20"/>
         </w:rPr>
@@ -2026,7 +3943,7 @@
       </w:r>
       <w:r>
         <w:rPr>
-          <w:rFonts w:eastAsia="Times New Roman" w:cs="Times New Roman" w:ascii="Times New Roman" w:hAnsi="Times New Roman"/>
+          <w:rFonts w:eastAsia="Times New Roman" w:cs="Times New Roman"/>
           <w:i/>
           <w:iCs/>
           <w:sz w:val="20"/>
@@ -2036,7 +3953,7 @@
       </w:r>
       <w:r>
         <w:rPr>
-          <w:rFonts w:eastAsia="Times New Roman" w:cs="Times New Roman" w:ascii="Times New Roman" w:hAnsi="Times New Roman"/>
+          <w:rFonts w:eastAsia="Times New Roman" w:cs="Times New Roman"/>
           <w:i w:val="false"/>
           <w:iCs w:val="false"/>
           <w:sz w:val="20"/>
@@ -2046,7 +3963,7 @@
       </w:r>
       <w:r>
         <w:rPr>
-          <w:rFonts w:eastAsia="Times New Roman" w:cs="Times New Roman" w:ascii="Times New Roman" w:hAnsi="Times New Roman"/>
+          <w:rFonts w:eastAsia="Times New Roman" w:cs="Times New Roman"/>
           <w:i w:val="false"/>
           <w:iCs w:val="false"/>
           <w:sz w:val="20"/>
@@ -2075,21 +3992,21 @@
       </w:r>
       <w:r>
         <w:rPr>
-          <w:rFonts w:eastAsia="Times New Roman" w:cs="Times New Roman" w:ascii="Times New Roman" w:hAnsi="Times New Roman"/>
+          <w:rFonts w:eastAsia="Times New Roman" w:cs="Times New Roman"/>
           <w:lang w:val="en-US"/>
         </w:rPr>
         <w:t xml:space="preserve"> </w:t>
       </w:r>
       <w:r>
         <w:rPr>
-          <w:rFonts w:eastAsia="Times New Roman" w:cs="Times New Roman" w:ascii="Times New Roman" w:hAnsi="Times New Roman"/>
+          <w:rFonts w:eastAsia="Times New Roman" w:cs="Times New Roman"/>
           <w:lang w:val="en-US"/>
         </w:rPr>
         <w:t xml:space="preserve">Martin Barker, ‘The Newson Report: A Case Study in Common Sense’, in </w:t>
       </w:r>
       <w:r>
         <w:rPr>
-          <w:rFonts w:eastAsia="Times New Roman" w:cs="Times New Roman" w:ascii="Times New Roman" w:hAnsi="Times New Roman"/>
+          <w:rFonts w:eastAsia="Times New Roman" w:cs="Times New Roman"/>
           <w:i/>
           <w:iCs/>
           <w:lang w:val="en-US"/>
@@ -2098,7 +4015,7 @@
       </w:r>
       <w:r>
         <w:rPr>
-          <w:rFonts w:eastAsia="Times New Roman" w:cs="Times New Roman" w:ascii="Times New Roman" w:hAnsi="Times New Roman"/>
+          <w:rFonts w:eastAsia="Times New Roman" w:cs="Times New Roman"/>
           <w:i/>
           <w:iCs/>
           <w:sz w:val="20"/>
@@ -2108,7 +4025,7 @@
       </w:r>
       <w:r>
         <w:rPr>
-          <w:rFonts w:eastAsia="Times New Roman" w:cs="Times New Roman" w:ascii="Times New Roman" w:hAnsi="Times New Roman"/>
+          <w:rFonts w:eastAsia="Times New Roman" w:cs="Times New Roman"/>
           <w:sz w:val="20"/>
           <w:szCs w:val="20"/>
         </w:rPr>
@@ -2116,7 +4033,7 @@
       </w:r>
       <w:r>
         <w:rPr>
-          <w:rFonts w:eastAsia="Times New Roman" w:cs="Times New Roman" w:ascii="Times New Roman" w:hAnsi="Times New Roman"/>
+          <w:rFonts w:eastAsia="Times New Roman" w:cs="Times New Roman"/>
           <w:lang w:val="en-US"/>
         </w:rPr>
         <w:t xml:space="preserve">, p. 28. </w:t>
@@ -2139,13 +4056,13 @@
       </w:r>
       <w:r>
         <w:rPr>
-          <w:rFonts w:eastAsia="Times New Roman" w:cs="Times New Roman" w:ascii="Times New Roman" w:hAnsi="Times New Roman"/>
+          <w:rFonts w:eastAsia="Times New Roman" w:cs="Times New Roman"/>
         </w:rPr>
         <w:t xml:space="preserve"> </w:t>
       </w:r>
       <w:r>
         <w:rPr>
-          <w:rFonts w:eastAsia="Times New Roman" w:cs="Times New Roman" w:ascii="Times New Roman" w:hAnsi="Times New Roman"/>
+          <w:rFonts w:eastAsia="Times New Roman" w:cs="Times New Roman"/>
           <w:sz w:val="20"/>
           <w:szCs w:val="20"/>
         </w:rPr>
@@ -2153,7 +4070,7 @@
       </w:r>
       <w:r>
         <w:rPr>
-          <w:rFonts w:eastAsia="Times New Roman" w:cs="Times New Roman" w:ascii="Times New Roman" w:hAnsi="Times New Roman"/>
+          <w:rFonts w:eastAsia="Times New Roman" w:cs="Times New Roman"/>
           <w:i/>
           <w:iCs/>
           <w:sz w:val="20"/>
@@ -2163,7 +4080,7 @@
       </w:r>
       <w:r>
         <w:rPr>
-          <w:rFonts w:eastAsia="Times New Roman" w:cs="Times New Roman" w:ascii="Times New Roman" w:hAnsi="Times New Roman"/>
+          <w:rFonts w:eastAsia="Times New Roman" w:cs="Times New Roman"/>
           <w:i w:val="false"/>
           <w:iCs w:val="false"/>
           <w:sz w:val="20"/>
@@ -2173,7 +4090,7 @@
       </w:r>
       <w:r>
         <w:rPr>
-          <w:rFonts w:eastAsia="Times New Roman" w:cs="Times New Roman" w:ascii="Times New Roman" w:hAnsi="Times New Roman"/>
+          <w:rFonts w:eastAsia="Times New Roman" w:cs="Times New Roman"/>
           <w:i w:val="false"/>
           <w:iCs w:val="false"/>
           <w:sz w:val="20"/>
@@ -2200,14 +4117,14 @@
       </w:r>
       <w:r>
         <w:rPr>
-          <w:rFonts w:eastAsia="Times New Roman" w:cs="Times New Roman" w:ascii="Times New Roman" w:hAnsi="Times New Roman"/>
+          <w:rFonts w:eastAsia="Times New Roman" w:cs="Times New Roman"/>
           <w:lang w:val="en-US"/>
         </w:rPr>
         <w:t xml:space="preserve"> </w:t>
       </w:r>
       <w:r>
         <w:rPr>
-          <w:rFonts w:eastAsia="Times New Roman" w:cs="Times New Roman" w:ascii="Times New Roman" w:hAnsi="Times New Roman"/>
+          <w:rFonts w:eastAsia="Times New Roman" w:cs="Times New Roman"/>
           <w:sz w:val="20"/>
           <w:szCs w:val="20"/>
         </w:rPr>
@@ -2215,7 +4132,7 @@
       </w:r>
       <w:r>
         <w:rPr>
-          <w:rFonts w:eastAsia="Times New Roman" w:cs="Times New Roman" w:ascii="Times New Roman" w:hAnsi="Times New Roman"/>
+          <w:rFonts w:eastAsia="Times New Roman" w:cs="Times New Roman"/>
           <w:i/>
           <w:iCs/>
           <w:sz w:val="20"/>
@@ -2225,7 +4142,7 @@
       </w:r>
       <w:r>
         <w:rPr>
-          <w:rFonts w:eastAsia="Times New Roman" w:cs="Times New Roman" w:ascii="Times New Roman" w:hAnsi="Times New Roman"/>
+          <w:rFonts w:eastAsia="Times New Roman" w:cs="Times New Roman"/>
           <w:i w:val="false"/>
           <w:iCs w:val="false"/>
           <w:sz w:val="20"/>
@@ -2235,7 +4152,7 @@
       </w:r>
       <w:r>
         <w:rPr>
-          <w:rFonts w:eastAsia="Times New Roman" w:cs="Times New Roman" w:ascii="Times New Roman" w:hAnsi="Times New Roman"/>
+          <w:rFonts w:eastAsia="Times New Roman" w:cs="Times New Roman"/>
           <w:lang w:val="en-US"/>
         </w:rPr>
         <w:t xml:space="preserve">67. </w:t>
@@ -2258,13 +4175,13 @@
       </w:r>
       <w:r>
         <w:rPr>
-          <w:rFonts w:eastAsia="Times New Roman" w:cs="Times New Roman" w:ascii="Times New Roman" w:hAnsi="Times New Roman"/>
+          <w:rFonts w:eastAsia="Times New Roman" w:cs="Times New Roman"/>
         </w:rPr>
         <w:t xml:space="preserve"> </w:t>
       </w:r>
       <w:r>
         <w:rPr>
-          <w:rFonts w:eastAsia="Times New Roman" w:cs="Times New Roman" w:ascii="Times New Roman" w:hAnsi="Times New Roman"/>
+          <w:rFonts w:eastAsia="Times New Roman" w:cs="Times New Roman"/>
         </w:rPr>
         <w:t>Irving A. Spergel, ‘Youth Gangs: Continuity and Change’, Crime and Justice, 12 (1990), p. 171.</w:t>
       </w:r>
@@ -2288,7 +4205,7 @@
       </w:r>
       <w:r>
         <w:rPr>
-          <w:rFonts w:eastAsia="Times New Roman" w:cs="Times New Roman" w:ascii="Times New Roman" w:hAnsi="Times New Roman"/>
+          <w:rFonts w:eastAsia="Times New Roman" w:cs="Times New Roman"/>
           <w:sz w:val="20"/>
           <w:szCs w:val="20"/>
         </w:rPr>
@@ -2296,7 +4213,7 @@
       </w:r>
       <w:r>
         <w:rPr>
-          <w:rFonts w:eastAsia="Times New Roman" w:cs="Times New Roman" w:ascii="Times New Roman" w:hAnsi="Times New Roman"/>
+          <w:rFonts w:eastAsia="Times New Roman" w:cs="Times New Roman"/>
           <w:i/>
           <w:iCs/>
           <w:sz w:val="20"/>
@@ -2306,23 +4223,13 @@
       </w:r>
       <w:r>
         <w:rPr>
-          <w:rFonts w:eastAsia="Times New Roman" w:cs="Times New Roman" w:ascii="Times New Roman" w:hAnsi="Times New Roman"/>
+          <w:rFonts w:eastAsia="Times New Roman" w:cs="Times New Roman"/>
           <w:i w:val="false"/>
           <w:iCs w:val="false"/>
           <w:sz w:val="20"/>
           <w:szCs w:val="20"/>
         </w:rPr>
-        <w:t xml:space="preserve">, p. </w:t>
-      </w:r>
-      <w:r>
-        <w:rPr>
-          <w:rFonts w:eastAsia="Times New Roman" w:cs="Times New Roman" w:ascii="Times New Roman" w:hAnsi="Times New Roman"/>
-          <w:i w:val="false"/>
-          <w:iCs w:val="false"/>
-          <w:sz w:val="20"/>
-          <w:szCs w:val="20"/>
-        </w:rPr>
-        <w:t xml:space="preserve">3. </w:t>
+        <w:t xml:space="preserve">, p. 3. </w:t>
       </w:r>
     </w:p>
   </w:footnote>
@@ -2343,14 +4250,11 @@
         <w:t xml:space="preserve"> </w:t>
       </w:r>
       <w:r>
-        <w:rPr>
-          <w:rFonts w:ascii="Times New Roman" w:hAnsi="Times New Roman"/>
-        </w:rPr>
+        <w:rPr/>
         <w:t xml:space="preserve">Howard Williamson, review of </w:t>
       </w:r>
       <w:r>
         <w:rPr>
-          <w:rFonts w:ascii="Times New Roman" w:hAnsi="Times New Roman"/>
           <w:i/>
           <w:iCs/>
         </w:rPr>
@@ -2358,7 +4262,6 @@
       </w:r>
       <w:r>
         <w:rPr>
-          <w:rFonts w:ascii="Times New Roman" w:hAnsi="Times New Roman"/>
           <w:i w:val="false"/>
           <w:iCs w:val="false"/>
         </w:rPr>
@@ -2366,7 +4269,6 @@
       </w:r>
       <w:r>
         <w:rPr>
-          <w:rFonts w:ascii="Times New Roman" w:hAnsi="Times New Roman"/>
           <w:i/>
           <w:iCs/>
         </w:rPr>
@@ -2374,7 +4276,6 @@
       </w:r>
       <w:r>
         <w:rPr>
-          <w:rFonts w:ascii="Times New Roman" w:hAnsi="Times New Roman"/>
           <w:i w:val="false"/>
           <w:iCs w:val="false"/>
         </w:rPr>
@@ -2397,20 +4298,15 @@
         <w:footnoteRef/>
       </w:r>
       <w:r>
-        <w:rPr>
-          <w:rFonts w:ascii="Times New Roman" w:hAnsi="Times New Roman"/>
-        </w:rPr>
+        <w:rPr/>
         <w:t xml:space="preserve"> </w:t>
       </w:r>
       <w:r>
-        <w:rPr>
-          <w:rFonts w:ascii="Times New Roman" w:hAnsi="Times New Roman"/>
-        </w:rPr>
+        <w:rPr/>
         <w:t xml:space="preserve">Williamson, </w:t>
       </w:r>
       <w:r>
         <w:rPr>
-          <w:rFonts w:ascii="Times New Roman" w:hAnsi="Times New Roman"/>
           <w:i/>
           <w:iCs/>
         </w:rPr>
@@ -2418,7 +4314,6 @@
       </w:r>
       <w:r>
         <w:rPr>
-          <w:rFonts w:ascii="Times New Roman" w:hAnsi="Times New Roman"/>
           <w:i w:val="false"/>
           <w:iCs w:val="false"/>
         </w:rPr>
@@ -2443,14 +4338,11 @@
         <w:t xml:space="preserve"> </w:t>
       </w:r>
       <w:r>
-        <w:rPr>
-          <w:rFonts w:ascii="Times New Roman" w:hAnsi="Times New Roman"/>
-        </w:rPr>
+        <w:rPr/>
         <w:t xml:space="preserve">Williamson, </w:t>
       </w:r>
       <w:r>
         <w:rPr>
-          <w:rFonts w:ascii="Times New Roman" w:hAnsi="Times New Roman"/>
           <w:i/>
           <w:iCs/>
         </w:rPr>
@@ -2458,7 +4350,6 @@
       </w:r>
       <w:r>
         <w:rPr>
-          <w:rFonts w:ascii="Times New Roman" w:hAnsi="Times New Roman"/>
           <w:i w:val="false"/>
           <w:iCs w:val="false"/>
         </w:rPr>
@@ -3584,9 +5475,8 @@
       <w:szCs w:val="20"/>
     </w:rPr>
   </w:style>
-  <w:style w:type="character" w:styleId="FootnoteCharactersuser">
-    <w:name w:val="Footnote Characters (user)"/>
-    <w:basedOn w:val="DefaultParagraphFont"/>
+  <w:style w:type="character" w:styleId="FootnoteCharacters">
+    <w:name w:val="Footnote Characters"/>
     <w:uiPriority w:val="99"/>
     <w:semiHidden/>
     <w:unhideWhenUsed/>
@@ -3595,8 +5485,8 @@
       <w:vertAlign w:val="superscript"/>
     </w:rPr>
   </w:style>
-  <w:style w:type="character" w:styleId="FootnoteCharacters">
-    <w:name w:val="Footnote Characters"/>
+  <w:style w:type="character" w:styleId="FootnoteCharactersuser">
+    <w:name w:val="Footnote Characters (user)"/>
     <w:qFormat/>
     <w:rPr>
       <w:vertAlign w:val="superscript"/>
@@ -3620,9 +5510,8 @@
       <w:szCs w:val="20"/>
     </w:rPr>
   </w:style>
-  <w:style w:type="character" w:styleId="EndnoteCharactersuser">
-    <w:name w:val="Endnote Characters (user)"/>
-    <w:basedOn w:val="DefaultParagraphFont"/>
+  <w:style w:type="character" w:styleId="EndnoteCharacters">
+    <w:name w:val="Endnote Characters"/>
     <w:uiPriority w:val="99"/>
     <w:semiHidden/>
     <w:unhideWhenUsed/>
@@ -3631,8 +5520,8 @@
       <w:vertAlign w:val="superscript"/>
     </w:rPr>
   </w:style>
-  <w:style w:type="character" w:styleId="EndnoteCharacters">
-    <w:name w:val="Endnote Characters"/>
+  <w:style w:type="character" w:styleId="EndnoteCharactersuser">
+    <w:name w:val="Endnote Characters (user)"/>
     <w:qFormat/>
     <w:rPr>
       <w:vertAlign w:val="superscript"/>

</xml_diff>

<commit_message>
vault backup: 2026-01-22 10:28:49
</commit_message>
<xml_diff>
--- a/third-year/assignment_folder/Murder_Source_analysis/ES1/ES1_Murder.docx
+++ b/third-year/assignment_folder/Murder_Source_analysis/ES1/ES1_Murder.docx
@@ -162,7 +162,39 @@
           <w:u w:val="none"/>
           <w:lang w:val="en-GB"/>
         </w:rPr>
-        <w:t xml:space="preserve"> blamed as ‘folk devils’, yet they cause crime to only a limited extent. A more nuanced analysis reveals that it is focused more on the role of structural factors such as economic exclusion, inequality and state neglect that are the true drivers for disorder. Culture in this story is merely an act of survival and a reaction to these failures. Whether through the lens of cinematic moral panics, the persistence of youth street gangs, or the status anxieties driven by consumer fashion, the pattern </w:t>
+        <w:t xml:space="preserve"> blamed as ‘folk devils’, yet they cause crime to only a limited extent.</w:t>
+      </w:r>
+      <w:r>
+        <w:rPr>
+          <w:rFonts w:eastAsia="Times New Roman" w:cs="Times New Roman" w:ascii="Times New Roman" w:hAnsi="Times New Roman"/>
+          <w:b w:val="false"/>
+          <w:bCs w:val="false"/>
+          <w:sz w:val="24"/>
+          <w:szCs w:val="24"/>
+          <w:u w:val="none"/>
+          <w:lang w:val="en-GB"/>
+        </w:rPr>
+        <w:t xml:space="preserve"> </w:t>
+      </w:r>
+      <w:r>
+        <w:rPr>
+          <w:rFonts w:ascii="Times New Roman" w:hAnsi="Times New Roman"/>
+          <w:sz w:val="24"/>
+          <w:szCs w:val="24"/>
+        </w:rPr>
+        <w:t>A more nuanced analysis instead highlights the role of structural factors such as economic exclusion, inequality, and state neglect as the true drivers of disorder.</w:t>
+      </w:r>
+      <w:r>
+        <w:rPr>
+          <w:rFonts w:eastAsia="Times New Roman" w:cs="Times New Roman" w:ascii="Times New Roman" w:hAnsi="Times New Roman"/>
+          <w:b w:val="false"/>
+          <w:bCs w:val="false"/>
+          <w:sz w:val="24"/>
+          <w:szCs w:val="24"/>
+          <w:u w:val="none"/>
+          <w:lang w:val="en-GB"/>
+        </w:rPr>
+        <w:t xml:space="preserve"> Culture in this story is merely an act of survival and a reaction to these failures. Whether through the lens of cinematic moral panics, the persistence of youth street gangs, or the status anxieties driven by consumer fashion, the pattern </w:t>
       </w:r>
       <w:bookmarkStart w:id="1" w:name="_Int_ES6IYDl1"/>
       <w:r>
@@ -238,7 +270,7 @@
       </w:r>
       <w:r>
         <w:rPr>
-          <w:rStyle w:val="FootnoteCharacters"/>
+          <w:rStyle w:val="FootnoteCharactersuser"/>
           <w:rFonts w:eastAsia="Times New Roman" w:cs="Times New Roman" w:ascii="Times New Roman" w:hAnsi="Times New Roman"/>
           <w:b w:val="false"/>
           <w:bCs w:val="false"/>
@@ -266,7 +298,7 @@
       </w:r>
       <w:r>
         <w:rPr>
-          <w:rStyle w:val="FootnoteCharacters"/>
+          <w:rStyle w:val="FootnoteCharactersuser"/>
           <w:rFonts w:eastAsia="Times New Roman" w:cs="Times New Roman" w:ascii="Times New Roman" w:hAnsi="Times New Roman"/>
           <w:b w:val="false"/>
           <w:bCs w:val="false"/>
@@ -295,7 +327,7 @@
       </w:r>
       <w:r>
         <w:rPr>
-          <w:rStyle w:val="FootnoteCharacters"/>
+          <w:rStyle w:val="FootnoteCharactersuser"/>
           <w:rFonts w:eastAsia="Times New Roman" w:cs="Times New Roman" w:ascii="Times New Roman" w:hAnsi="Times New Roman"/>
           <w:b w:val="false"/>
           <w:bCs w:val="false"/>
@@ -324,7 +356,7 @@
       </w:r>
       <w:r>
         <w:rPr>
-          <w:rStyle w:val="FootnoteCharacters"/>
+          <w:rStyle w:val="FootnoteCharactersuser"/>
           <w:rFonts w:eastAsia="Times New Roman" w:cs="Times New Roman" w:ascii="Times New Roman" w:hAnsi="Times New Roman"/>
           <w:b w:val="false"/>
           <w:bCs w:val="false"/>
@@ -353,7 +385,7 @@
       </w:r>
       <w:r>
         <w:rPr>
-          <w:rStyle w:val="FootnoteCharacters"/>
+          <w:rStyle w:val="FootnoteCharactersuser"/>
           <w:rFonts w:eastAsia="Times New Roman" w:cs="Times New Roman" w:ascii="Times New Roman" w:hAnsi="Times New Roman"/>
           <w:b w:val="false"/>
           <w:bCs w:val="false"/>
@@ -382,7 +414,7 @@
       </w:r>
       <w:r>
         <w:rPr>
-          <w:rStyle w:val="FootnoteCharacters"/>
+          <w:rStyle w:val="FootnoteCharactersuser"/>
           <w:rFonts w:eastAsia="Times New Roman" w:cs="Times New Roman" w:ascii="Times New Roman" w:hAnsi="Times New Roman"/>
           <w:b w:val="false"/>
           <w:bCs w:val="false"/>
@@ -422,7 +454,7 @@
       </w:r>
       <w:r>
         <w:rPr>
-          <w:rStyle w:val="FootnoteCharacters"/>
+          <w:rStyle w:val="FootnoteCharactersuser"/>
           <w:rFonts w:eastAsia="Times New Roman" w:cs="Times New Roman" w:ascii="Times New Roman" w:hAnsi="Times New Roman"/>
           <w:b w:val="false"/>
           <w:bCs w:val="false"/>
@@ -450,7 +482,7 @@
       </w:r>
       <w:r>
         <w:rPr>
-          <w:rStyle w:val="FootnoteCharacters"/>
+          <w:rStyle w:val="FootnoteCharactersuser"/>
           <w:rFonts w:eastAsia="Times New Roman" w:cs="Times New Roman" w:ascii="Times New Roman" w:hAnsi="Times New Roman"/>
           <w:b w:val="false"/>
           <w:bCs w:val="false"/>
@@ -478,7 +510,7 @@
       </w:r>
       <w:r>
         <w:rPr>
-          <w:rStyle w:val="FootnoteCharacters"/>
+          <w:rStyle w:val="FootnoteCharactersuser"/>
           <w:rFonts w:eastAsia="Times New Roman" w:cs="Times New Roman" w:ascii="Times New Roman" w:hAnsi="Times New Roman"/>
           <w:b w:val="false"/>
           <w:bCs w:val="false"/>
@@ -506,7 +538,7 @@
       </w:r>
       <w:r>
         <w:rPr>
-          <w:rStyle w:val="FootnoteCharacters"/>
+          <w:rStyle w:val="FootnoteCharactersuser"/>
           <w:rFonts w:eastAsia="Times New Roman" w:cs="Times New Roman" w:ascii="Times New Roman" w:hAnsi="Times New Roman"/>
           <w:b w:val="false"/>
           <w:bCs w:val="false"/>
@@ -546,7 +578,7 @@
       </w:r>
       <w:r>
         <w:rPr>
-          <w:rStyle w:val="FootnoteCharacters"/>
+          <w:rStyle w:val="FootnoteCharactersuser"/>
           <w:rFonts w:eastAsia="Times New Roman" w:cs="Times New Roman" w:ascii="Times New Roman" w:hAnsi="Times New Roman"/>
           <w:b w:val="false"/>
           <w:bCs w:val="false"/>
@@ -595,7 +627,7 @@
       </w:r>
       <w:r>
         <w:rPr>
-          <w:rStyle w:val="FootnoteCharacters"/>
+          <w:rStyle w:val="FootnoteCharactersuser"/>
           <w:rFonts w:eastAsia="Times New Roman" w:cs="Times New Roman" w:ascii="Times New Roman" w:hAnsi="Times New Roman"/>
           <w:b w:val="false"/>
           <w:bCs w:val="false"/>
@@ -625,7 +657,7 @@
       </w:r>
       <w:r>
         <w:rPr>
-          <w:rStyle w:val="FootnoteCharacters"/>
+          <w:rStyle w:val="FootnoteCharactersuser"/>
           <w:rFonts w:eastAsia="Times New Roman" w:cs="Times New Roman" w:ascii="Times New Roman" w:hAnsi="Times New Roman"/>
           <w:b w:val="false"/>
           <w:bCs w:val="false"/>
@@ -655,7 +687,7 @@
       </w:r>
       <w:r>
         <w:rPr>
-          <w:rStyle w:val="FootnoteCharacters"/>
+          <w:rStyle w:val="FootnoteCharactersuser"/>
           <w:rFonts w:eastAsia="Times New Roman" w:cs="Times New Roman" w:ascii="Times New Roman" w:hAnsi="Times New Roman"/>
           <w:b w:val="false"/>
           <w:bCs w:val="false"/>
@@ -685,7 +717,7 @@
       </w:r>
       <w:r>
         <w:rPr>
-          <w:rStyle w:val="FootnoteCharacters"/>
+          <w:rStyle w:val="FootnoteCharactersuser"/>
           <w:rFonts w:eastAsia="Times New Roman" w:cs="Times New Roman" w:ascii="Times New Roman" w:hAnsi="Times New Roman"/>
           <w:b w:val="false"/>
           <w:bCs w:val="false"/>
@@ -715,7 +747,7 @@
       </w:r>
       <w:r>
         <w:rPr>
-          <w:rStyle w:val="FootnoteCharacters"/>
+          <w:rStyle w:val="FootnoteCharactersuser"/>
           <w:rFonts w:eastAsia="Times New Roman" w:cs="Times New Roman" w:ascii="Times New Roman" w:hAnsi="Times New Roman"/>
           <w:b w:val="false"/>
           <w:bCs w:val="false"/>
@@ -745,7 +777,7 @@
       </w:r>
       <w:r>
         <w:rPr>
-          <w:rStyle w:val="FootnoteCharacters"/>
+          <w:rStyle w:val="FootnoteCharactersuser"/>
           <w:rFonts w:eastAsia="Times New Roman" w:cs="Times New Roman" w:ascii="Times New Roman" w:hAnsi="Times New Roman"/>
           <w:b w:val="false"/>
           <w:bCs w:val="false"/>
@@ -775,7 +807,7 @@
       </w:r>
       <w:r>
         <w:rPr>
-          <w:rStyle w:val="FootnoteCharacters"/>
+          <w:rStyle w:val="FootnoteCharactersuser"/>
           <w:rFonts w:eastAsia="Times New Roman" w:cs="Times New Roman" w:ascii="Times New Roman" w:hAnsi="Times New Roman"/>
           <w:b w:val="false"/>
           <w:bCs w:val="false"/>
@@ -805,7 +837,7 @@
       </w:r>
       <w:r>
         <w:rPr>
-          <w:rStyle w:val="FootnoteCharacters"/>
+          <w:rStyle w:val="FootnoteCharactersuser"/>
           <w:rFonts w:eastAsia="Times New Roman" w:cs="Times New Roman" w:ascii="Times New Roman" w:hAnsi="Times New Roman"/>
           <w:b w:val="false"/>
           <w:bCs w:val="false"/>
@@ -835,7 +867,7 @@
       </w:r>
       <w:r>
         <w:rPr>
-          <w:rStyle w:val="FootnoteCharacters"/>
+          <w:rStyle w:val="FootnoteCharactersuser"/>
           <w:rFonts w:eastAsia="Times New Roman" w:cs="Times New Roman" w:ascii="Times New Roman" w:hAnsi="Times New Roman"/>
           <w:b w:val="false"/>
           <w:bCs w:val="false"/>
@@ -859,7 +891,7 @@
       </w:pPr>
       <w:r>
         <w:rPr>
-          <w:rStyle w:val="FootnoteCharacters"/>
+          <w:rStyle w:val="FootnoteCharactersuser"/>
           <w:rFonts w:eastAsia="Times New Roman" w:cs="Times New Roman" w:ascii="Times New Roman" w:hAnsi="Times New Roman"/>
           <w:b w:val="false"/>
           <w:bCs w:val="false"/>
@@ -889,7 +921,7 @@
       </w:r>
       <w:r>
         <w:rPr>
-          <w:rStyle w:val="FootnoteCharacters"/>
+          <w:rStyle w:val="FootnoteCharactersuser"/>
           <w:rFonts w:eastAsia="Times New Roman" w:cs="Times New Roman" w:ascii="Times New Roman" w:hAnsi="Times New Roman"/>
           <w:b w:val="false"/>
           <w:bCs w:val="false"/>
@@ -919,7 +951,7 @@
       </w:r>
       <w:r>
         <w:rPr>
-          <w:rStyle w:val="FootnoteCharacters"/>
+          <w:rStyle w:val="FootnoteCharactersuser"/>
           <w:rFonts w:eastAsia="Times New Roman" w:cs="Times New Roman" w:ascii="Times New Roman" w:hAnsi="Times New Roman"/>
           <w:b w:val="false"/>
           <w:bCs w:val="false"/>
@@ -949,7 +981,7 @@
       </w:r>
       <w:r>
         <w:rPr>
-          <w:rStyle w:val="FootnoteCharacters"/>
+          <w:rStyle w:val="FootnoteCharactersuser"/>
           <w:rFonts w:eastAsia="Times New Roman" w:cs="Times New Roman" w:ascii="Times New Roman" w:hAnsi="Times New Roman"/>
           <w:b w:val="false"/>
           <w:bCs w:val="false"/>
@@ -979,7 +1011,7 @@
       </w:r>
       <w:r>
         <w:rPr>
-          <w:rStyle w:val="FootnoteCharacters"/>
+          <w:rStyle w:val="FootnoteCharactersuser"/>
           <w:rFonts w:eastAsia="Times New Roman" w:cs="Times New Roman" w:ascii="Times New Roman" w:hAnsi="Times New Roman"/>
           <w:b w:val="false"/>
           <w:bCs w:val="false"/>
@@ -1009,7 +1041,7 @@
       </w:r>
       <w:r>
         <w:rPr>
-          <w:rStyle w:val="FootnoteCharacters"/>
+          <w:rStyle w:val="FootnoteCharactersuser"/>
           <w:rFonts w:eastAsia="Times New Roman" w:cs="Times New Roman" w:ascii="Times New Roman" w:hAnsi="Times New Roman"/>
           <w:b w:val="false"/>
           <w:bCs w:val="false"/>
@@ -1039,7 +1071,7 @@
       </w:r>
       <w:r>
         <w:rPr>
-          <w:rStyle w:val="FootnoteCharacters"/>
+          <w:rStyle w:val="FootnoteCharactersuser"/>
           <w:rFonts w:eastAsia="Times New Roman" w:cs="Times New Roman" w:ascii="Times New Roman" w:hAnsi="Times New Roman"/>
           <w:b w:val="false"/>
           <w:bCs w:val="false"/>
@@ -1069,7 +1101,7 @@
       </w:r>
       <w:r>
         <w:rPr>
-          <w:rStyle w:val="FootnoteCharacters"/>
+          <w:rStyle w:val="FootnoteCharactersuser"/>
           <w:rFonts w:eastAsia="Times New Roman" w:cs="Times New Roman" w:ascii="Times New Roman" w:hAnsi="Times New Roman"/>
           <w:b w:val="false"/>
           <w:bCs w:val="false"/>
@@ -1099,7 +1131,7 @@
       </w:r>
       <w:r>
         <w:rPr>
-          <w:rStyle w:val="FootnoteCharacters"/>
+          <w:rStyle w:val="FootnoteCharactersuser"/>
           <w:rFonts w:eastAsia="Times New Roman" w:cs="Times New Roman" w:ascii="Times New Roman" w:hAnsi="Times New Roman"/>
           <w:b w:val="false"/>
           <w:bCs w:val="false"/>
@@ -1129,7 +1161,7 @@
       </w:r>
       <w:r>
         <w:rPr>
-          <w:rStyle w:val="FootnoteCharacters"/>
+          <w:rStyle w:val="FootnoteCharactersuser"/>
           <w:rFonts w:eastAsia="Times New Roman" w:cs="Times New Roman" w:ascii="Times New Roman" w:hAnsi="Times New Roman"/>
           <w:b w:val="false"/>
           <w:bCs w:val="false"/>
@@ -1159,7 +1191,7 @@
       </w:r>
       <w:r>
         <w:rPr>
-          <w:rStyle w:val="FootnoteCharacters"/>
+          <w:rStyle w:val="FootnoteCharactersuser"/>
           <w:rFonts w:eastAsia="Times New Roman" w:cs="Times New Roman" w:ascii="Times New Roman" w:hAnsi="Times New Roman"/>
           <w:b w:val="false"/>
           <w:bCs w:val="false"/>
@@ -1189,7 +1221,7 @@
       </w:r>
       <w:r>
         <w:rPr>
-          <w:rStyle w:val="FootnoteCharacters"/>
+          <w:rStyle w:val="FootnoteCharactersuser"/>
           <w:rFonts w:eastAsia="Times New Roman" w:cs="Times New Roman" w:ascii="Times New Roman" w:hAnsi="Times New Roman"/>
           <w:b w:val="false"/>
           <w:bCs w:val="false"/>
@@ -1213,7 +1245,7 @@
       </w:pPr>
       <w:r>
         <w:rPr>
-          <w:rStyle w:val="FootnoteCharacters"/>
+          <w:rStyle w:val="FootnoteCharactersuser"/>
           <w:rFonts w:eastAsia="Times New Roman" w:cs="Times New Roman" w:ascii="Times New Roman" w:hAnsi="Times New Roman"/>
           <w:b w:val="false"/>
           <w:bCs w:val="false"/>
@@ -1234,7 +1266,7 @@
         <w:ind w:firstLine="708"/>
         <w:jc w:val="both"/>
         <w:rPr>
-          <w:rStyle w:val="FootnoteCharacters"/>
+          <w:rStyle w:val="FootnoteCharactersuser"/>
           <w:rFonts w:ascii="Times New Roman" w:hAnsi="Times New Roman" w:eastAsia="Times New Roman" w:cs="Times New Roman"/>
           <w:b w:val="false"/>
           <w:bCs w:val="false"/>
@@ -1270,7 +1302,7 @@
       </w:pPr>
       <w:r>
         <w:rPr>
-          <w:rStyle w:val="FootnoteCharacters"/>
+          <w:rStyle w:val="FootnoteCharactersuser"/>
           <w:rFonts w:eastAsia="Times New Roman" w:cs="Times New Roman" w:ascii="Times New Roman" w:hAnsi="Times New Roman"/>
           <w:b/>
           <w:bCs/>
@@ -1294,7 +1326,7 @@
       </w:pPr>
       <w:r>
         <w:rPr>
-          <w:rStyle w:val="FootnoteCharacters"/>
+          <w:rStyle w:val="FootnoteCharactersuser"/>
           <w:rFonts w:eastAsia="Times New Roman" w:cs="Times New Roman" w:ascii="Times New Roman" w:hAnsi="Times New Roman"/>
           <w:b w:val="false"/>
           <w:bCs w:val="false"/>
@@ -1309,7 +1341,7 @@
       </w:r>
       <w:r>
         <w:rPr>
-          <w:rStyle w:val="FootnoteCharacters"/>
+          <w:rStyle w:val="FootnoteCharactersuser"/>
           <w:rFonts w:eastAsia="Times New Roman" w:cs="Times New Roman" w:ascii="Times New Roman" w:hAnsi="Times New Roman"/>
           <w:b w:val="false"/>
           <w:bCs w:val="false"/>
@@ -1322,1235 +1354,11 @@
           <w:vertAlign w:val="baseline"/>
           <w:lang w:val="en-GB"/>
         </w:rPr>
-        <w:t>V</w:t>
-      </w:r>
-      <w:r>
-        <w:rPr>
-          <w:rStyle w:val="FootnoteCharacters"/>
-          <w:rFonts w:eastAsia="Times New Roman" w:cs="Times New Roman" w:ascii="Times New Roman" w:hAnsi="Times New Roman"/>
-          <w:b w:val="false"/>
-          <w:bCs w:val="false"/>
-          <w:i/>
-          <w:iCs/>
-          <w:position w:val="0"/>
-          <w:sz w:val="24"/>
-          <w:szCs w:val="24"/>
-          <w:u w:val="none"/>
-          <w:vertAlign w:val="baseline"/>
-          <w:lang w:val="en-GB"/>
-        </w:rPr>
-        <w:t>i</w:t>
-      </w:r>
-      <w:r>
-        <w:rPr>
-          <w:rStyle w:val="FootnoteCharacters"/>
-          <w:rFonts w:eastAsia="Times New Roman" w:cs="Times New Roman" w:ascii="Times New Roman" w:hAnsi="Times New Roman"/>
-          <w:b w:val="false"/>
-          <w:bCs w:val="false"/>
-          <w:i/>
-          <w:iCs/>
-          <w:position w:val="0"/>
-          <w:sz w:val="24"/>
-          <w:szCs w:val="24"/>
-          <w:u w:val="none"/>
-          <w:vertAlign w:val="baseline"/>
-          <w:lang w:val="en-GB"/>
-        </w:rPr>
-        <w:t>e</w:t>
-      </w:r>
-      <w:r>
-        <w:rPr>
-          <w:rStyle w:val="FootnoteCharacters"/>
-          <w:rFonts w:eastAsia="Times New Roman" w:cs="Times New Roman" w:ascii="Times New Roman" w:hAnsi="Times New Roman"/>
-          <w:b w:val="false"/>
-          <w:bCs w:val="false"/>
-          <w:i/>
-          <w:iCs/>
-          <w:position w:val="0"/>
-          <w:sz w:val="24"/>
-          <w:szCs w:val="24"/>
-          <w:u w:val="none"/>
-          <w:vertAlign w:val="baseline"/>
-          <w:lang w:val="en-GB"/>
-        </w:rPr>
-        <w:t>w</w:t>
-      </w:r>
-      <w:r>
-        <w:rPr>
-          <w:rStyle w:val="FootnoteCharacters"/>
-          <w:rFonts w:eastAsia="Times New Roman" w:cs="Times New Roman" w:ascii="Times New Roman" w:hAnsi="Times New Roman"/>
-          <w:b w:val="false"/>
-          <w:bCs w:val="false"/>
-          <w:i/>
-          <w:iCs/>
-          <w:position w:val="0"/>
-          <w:sz w:val="24"/>
-          <w:szCs w:val="24"/>
-          <w:u w:val="none"/>
-          <w:vertAlign w:val="baseline"/>
-          <w:lang w:val="en-GB"/>
-        </w:rPr>
-        <w:t xml:space="preserve">s </w:t>
-      </w:r>
-      <w:r>
-        <w:rPr>
-          <w:rStyle w:val="FootnoteCharacters"/>
-          <w:rFonts w:eastAsia="Times New Roman" w:cs="Times New Roman" w:ascii="Times New Roman" w:hAnsi="Times New Roman"/>
-          <w:b w:val="false"/>
-          <w:bCs w:val="false"/>
-          <w:i/>
-          <w:iCs/>
-          <w:position w:val="0"/>
-          <w:sz w:val="24"/>
-          <w:szCs w:val="24"/>
-          <w:u w:val="none"/>
-          <w:vertAlign w:val="baseline"/>
-          <w:lang w:val="en-GB"/>
-        </w:rPr>
-        <w:t>f</w:t>
-      </w:r>
-      <w:r>
-        <w:rPr>
-          <w:rStyle w:val="FootnoteCharacters"/>
-          <w:rFonts w:eastAsia="Times New Roman" w:cs="Times New Roman" w:ascii="Times New Roman" w:hAnsi="Times New Roman"/>
-          <w:b w:val="false"/>
-          <w:bCs w:val="false"/>
-          <w:i/>
-          <w:iCs/>
-          <w:position w:val="0"/>
-          <w:sz w:val="24"/>
-          <w:szCs w:val="24"/>
-          <w:u w:val="none"/>
-          <w:vertAlign w:val="baseline"/>
-          <w:lang w:val="en-GB"/>
-        </w:rPr>
-        <w:t>r</w:t>
-      </w:r>
-      <w:r>
-        <w:rPr>
-          <w:rStyle w:val="FootnoteCharacters"/>
-          <w:rFonts w:eastAsia="Times New Roman" w:cs="Times New Roman" w:ascii="Times New Roman" w:hAnsi="Times New Roman"/>
-          <w:b w:val="false"/>
-          <w:bCs w:val="false"/>
-          <w:i/>
-          <w:iCs/>
-          <w:position w:val="0"/>
-          <w:sz w:val="24"/>
-          <w:szCs w:val="24"/>
-          <w:u w:val="none"/>
-          <w:vertAlign w:val="baseline"/>
-          <w:lang w:val="en-GB"/>
-        </w:rPr>
-        <w:t>o</w:t>
-      </w:r>
-      <w:r>
-        <w:rPr>
-          <w:rStyle w:val="FootnoteCharacters"/>
-          <w:rFonts w:eastAsia="Times New Roman" w:cs="Times New Roman" w:ascii="Times New Roman" w:hAnsi="Times New Roman"/>
-          <w:b w:val="false"/>
-          <w:bCs w:val="false"/>
-          <w:i/>
-          <w:iCs/>
-          <w:position w:val="0"/>
-          <w:sz w:val="24"/>
-          <w:szCs w:val="24"/>
-          <w:u w:val="none"/>
-          <w:vertAlign w:val="baseline"/>
-          <w:lang w:val="en-GB"/>
-        </w:rPr>
-        <w:t xml:space="preserve">m </w:t>
-      </w:r>
-      <w:r>
-        <w:rPr>
-          <w:rStyle w:val="FootnoteCharacters"/>
-          <w:rFonts w:eastAsia="Times New Roman" w:cs="Times New Roman" w:ascii="Times New Roman" w:hAnsi="Times New Roman"/>
-          <w:b w:val="false"/>
-          <w:bCs w:val="false"/>
-          <w:i/>
-          <w:iCs/>
-          <w:position w:val="0"/>
-          <w:sz w:val="24"/>
-          <w:szCs w:val="24"/>
-          <w:u w:val="none"/>
-          <w:vertAlign w:val="baseline"/>
-          <w:lang w:val="en-GB"/>
-        </w:rPr>
-        <w:t>t</w:t>
-      </w:r>
-      <w:r>
-        <w:rPr>
-          <w:rStyle w:val="FootnoteCharacters"/>
-          <w:rFonts w:eastAsia="Times New Roman" w:cs="Times New Roman" w:ascii="Times New Roman" w:hAnsi="Times New Roman"/>
-          <w:b w:val="false"/>
-          <w:bCs w:val="false"/>
-          <w:i/>
-          <w:iCs/>
-          <w:position w:val="0"/>
-          <w:sz w:val="24"/>
-          <w:szCs w:val="24"/>
-          <w:u w:val="none"/>
-          <w:vertAlign w:val="baseline"/>
-          <w:lang w:val="en-GB"/>
-        </w:rPr>
-        <w:t>h</w:t>
-      </w:r>
-      <w:r>
-        <w:rPr>
-          <w:rStyle w:val="FootnoteCharacters"/>
-          <w:rFonts w:eastAsia="Times New Roman" w:cs="Times New Roman" w:ascii="Times New Roman" w:hAnsi="Times New Roman"/>
-          <w:b w:val="false"/>
-          <w:bCs w:val="false"/>
-          <w:i/>
-          <w:iCs/>
-          <w:position w:val="0"/>
-          <w:sz w:val="24"/>
-          <w:szCs w:val="24"/>
-          <w:u w:val="none"/>
-          <w:vertAlign w:val="baseline"/>
-          <w:lang w:val="en-GB"/>
-        </w:rPr>
-        <w:t xml:space="preserve">e </w:t>
-      </w:r>
-      <w:r>
-        <w:rPr>
-          <w:rStyle w:val="FootnoteCharacters"/>
-          <w:rFonts w:eastAsia="Times New Roman" w:cs="Times New Roman" w:ascii="Times New Roman" w:hAnsi="Times New Roman"/>
-          <w:b w:val="false"/>
-          <w:bCs w:val="false"/>
-          <w:i/>
-          <w:iCs/>
-          <w:position w:val="0"/>
-          <w:sz w:val="24"/>
-          <w:szCs w:val="24"/>
-          <w:u w:val="none"/>
-          <w:vertAlign w:val="baseline"/>
-          <w:lang w:val="en-GB"/>
-        </w:rPr>
-        <w:t>S</w:t>
-      </w:r>
-      <w:r>
-        <w:rPr>
-          <w:rStyle w:val="FootnoteCharacters"/>
-          <w:rFonts w:eastAsia="Times New Roman" w:cs="Times New Roman" w:ascii="Times New Roman" w:hAnsi="Times New Roman"/>
-          <w:b w:val="false"/>
-          <w:bCs w:val="false"/>
-          <w:i/>
-          <w:iCs/>
-          <w:position w:val="0"/>
-          <w:sz w:val="24"/>
-          <w:szCs w:val="24"/>
-          <w:u w:val="none"/>
-          <w:vertAlign w:val="baseline"/>
-          <w:lang w:val="en-GB"/>
-        </w:rPr>
-        <w:t>t</w:t>
-      </w:r>
-      <w:r>
-        <w:rPr>
-          <w:rStyle w:val="FootnoteCharacters"/>
-          <w:rFonts w:eastAsia="Times New Roman" w:cs="Times New Roman" w:ascii="Times New Roman" w:hAnsi="Times New Roman"/>
-          <w:b w:val="false"/>
-          <w:bCs w:val="false"/>
-          <w:i/>
-          <w:iCs/>
-          <w:position w:val="0"/>
-          <w:sz w:val="24"/>
-          <w:szCs w:val="24"/>
-          <w:u w:val="none"/>
-          <w:vertAlign w:val="baseline"/>
-          <w:lang w:val="en-GB"/>
-        </w:rPr>
-        <w:t>r</w:t>
-      </w:r>
-      <w:r>
-        <w:rPr>
-          <w:rStyle w:val="FootnoteCharacters"/>
-          <w:rFonts w:eastAsia="Times New Roman" w:cs="Times New Roman" w:ascii="Times New Roman" w:hAnsi="Times New Roman"/>
-          <w:b w:val="false"/>
-          <w:bCs w:val="false"/>
-          <w:i/>
-          <w:iCs/>
-          <w:position w:val="0"/>
-          <w:sz w:val="24"/>
-          <w:szCs w:val="24"/>
-          <w:u w:val="none"/>
-          <w:vertAlign w:val="baseline"/>
-          <w:lang w:val="en-GB"/>
-        </w:rPr>
-        <w:t>e</w:t>
-      </w:r>
-      <w:r>
-        <w:rPr>
-          <w:rStyle w:val="FootnoteCharacters"/>
-          <w:rFonts w:eastAsia="Times New Roman" w:cs="Times New Roman" w:ascii="Times New Roman" w:hAnsi="Times New Roman"/>
-          <w:b w:val="false"/>
-          <w:bCs w:val="false"/>
-          <w:i/>
-          <w:iCs/>
-          <w:position w:val="0"/>
-          <w:sz w:val="24"/>
-          <w:szCs w:val="24"/>
-          <w:u w:val="none"/>
-          <w:vertAlign w:val="baseline"/>
-          <w:lang w:val="en-GB"/>
-        </w:rPr>
-        <w:t>e</w:t>
-      </w:r>
-      <w:r>
-        <w:rPr>
-          <w:rStyle w:val="FootnoteCharacters"/>
-          <w:rFonts w:eastAsia="Times New Roman" w:cs="Times New Roman" w:ascii="Times New Roman" w:hAnsi="Times New Roman"/>
-          <w:b w:val="false"/>
-          <w:bCs w:val="false"/>
-          <w:i/>
-          <w:iCs/>
-          <w:position w:val="0"/>
-          <w:sz w:val="24"/>
-          <w:szCs w:val="24"/>
-          <w:u w:val="none"/>
-          <w:vertAlign w:val="baseline"/>
-          <w:lang w:val="en-GB"/>
-        </w:rPr>
-        <w:t>t</w:t>
-      </w:r>
-      <w:r>
-        <w:rPr>
-          <w:rStyle w:val="FootnoteCharacters"/>
-          <w:rFonts w:eastAsia="Times New Roman" w:cs="Times New Roman" w:ascii="Times New Roman" w:hAnsi="Times New Roman"/>
-          <w:b w:val="false"/>
-          <w:bCs w:val="false"/>
-          <w:i/>
-          <w:iCs/>
-          <w:position w:val="0"/>
-          <w:sz w:val="24"/>
-          <w:szCs w:val="24"/>
-          <w:u w:val="none"/>
-          <w:vertAlign w:val="baseline"/>
-          <w:lang w:val="en-GB"/>
-        </w:rPr>
-        <w:t xml:space="preserve">s: </w:t>
-      </w:r>
-      <w:r>
-        <w:rPr>
-          <w:rStyle w:val="FootnoteCharacters"/>
-          <w:rFonts w:eastAsia="Times New Roman" w:cs="Times New Roman" w:ascii="Times New Roman" w:hAnsi="Times New Roman"/>
-          <w:b w:val="false"/>
-          <w:bCs w:val="false"/>
-          <w:i/>
-          <w:iCs/>
-          <w:position w:val="0"/>
-          <w:sz w:val="24"/>
-          <w:szCs w:val="24"/>
-          <w:u w:val="none"/>
-          <w:vertAlign w:val="baseline"/>
-          <w:lang w:val="en-GB"/>
-        </w:rPr>
-        <w:t>T</w:t>
-      </w:r>
-      <w:r>
-        <w:rPr>
-          <w:rStyle w:val="FootnoteCharacters"/>
-          <w:rFonts w:eastAsia="Times New Roman" w:cs="Times New Roman" w:ascii="Times New Roman" w:hAnsi="Times New Roman"/>
-          <w:b w:val="false"/>
-          <w:bCs w:val="false"/>
-          <w:i/>
-          <w:iCs/>
-          <w:position w:val="0"/>
-          <w:sz w:val="24"/>
-          <w:szCs w:val="24"/>
-          <w:u w:val="none"/>
-          <w:vertAlign w:val="baseline"/>
-          <w:lang w:val="en-GB"/>
-        </w:rPr>
-        <w:t>h</w:t>
-      </w:r>
-      <w:r>
-        <w:rPr>
-          <w:rStyle w:val="FootnoteCharacters"/>
-          <w:rFonts w:eastAsia="Times New Roman" w:cs="Times New Roman" w:ascii="Times New Roman" w:hAnsi="Times New Roman"/>
-          <w:b w:val="false"/>
-          <w:bCs w:val="false"/>
-          <w:i/>
-          <w:iCs/>
-          <w:position w:val="0"/>
-          <w:sz w:val="24"/>
-          <w:szCs w:val="24"/>
-          <w:u w:val="none"/>
-          <w:vertAlign w:val="baseline"/>
-          <w:lang w:val="en-GB"/>
-        </w:rPr>
-        <w:t xml:space="preserve">e </w:t>
-      </w:r>
-      <w:r>
-        <w:rPr>
-          <w:rStyle w:val="FootnoteCharacters"/>
-          <w:rFonts w:eastAsia="Times New Roman" w:cs="Times New Roman" w:ascii="Times New Roman" w:hAnsi="Times New Roman"/>
-          <w:b w:val="false"/>
-          <w:bCs w:val="false"/>
-          <w:i/>
-          <w:iCs/>
-          <w:position w:val="0"/>
-          <w:sz w:val="24"/>
-          <w:szCs w:val="24"/>
-          <w:u w:val="none"/>
-          <w:vertAlign w:val="baseline"/>
-          <w:lang w:val="en-GB"/>
-        </w:rPr>
-        <w:t>T</w:t>
-      </w:r>
-      <w:r>
-        <w:rPr>
-          <w:rStyle w:val="FootnoteCharacters"/>
-          <w:rFonts w:eastAsia="Times New Roman" w:cs="Times New Roman" w:ascii="Times New Roman" w:hAnsi="Times New Roman"/>
-          <w:b w:val="false"/>
-          <w:bCs w:val="false"/>
-          <w:i/>
-          <w:iCs/>
-          <w:position w:val="0"/>
-          <w:sz w:val="24"/>
-          <w:szCs w:val="24"/>
-          <w:u w:val="none"/>
-          <w:vertAlign w:val="baseline"/>
-          <w:lang w:val="en-GB"/>
-        </w:rPr>
-        <w:t>r</w:t>
-      </w:r>
-      <w:r>
-        <w:rPr>
-          <w:rStyle w:val="FootnoteCharacters"/>
-          <w:rFonts w:eastAsia="Times New Roman" w:cs="Times New Roman" w:ascii="Times New Roman" w:hAnsi="Times New Roman"/>
-          <w:b w:val="false"/>
-          <w:bCs w:val="false"/>
-          <w:i/>
-          <w:iCs/>
-          <w:position w:val="0"/>
-          <w:sz w:val="24"/>
-          <w:szCs w:val="24"/>
-          <w:u w:val="none"/>
-          <w:vertAlign w:val="baseline"/>
-          <w:lang w:val="en-GB"/>
-        </w:rPr>
-        <w:t>a</w:t>
-      </w:r>
-      <w:r>
-        <w:rPr>
-          <w:rStyle w:val="FootnoteCharacters"/>
-          <w:rFonts w:eastAsia="Times New Roman" w:cs="Times New Roman" w:ascii="Times New Roman" w:hAnsi="Times New Roman"/>
-          <w:b w:val="false"/>
-          <w:bCs w:val="false"/>
-          <w:i/>
-          <w:iCs/>
-          <w:position w:val="0"/>
-          <w:sz w:val="24"/>
-          <w:szCs w:val="24"/>
-          <w:u w:val="none"/>
-          <w:vertAlign w:val="baseline"/>
-          <w:lang w:val="en-GB"/>
-        </w:rPr>
-        <w:t>n</w:t>
-      </w:r>
-      <w:r>
-        <w:rPr>
-          <w:rStyle w:val="FootnoteCharacters"/>
-          <w:rFonts w:eastAsia="Times New Roman" w:cs="Times New Roman" w:ascii="Times New Roman" w:hAnsi="Times New Roman"/>
-          <w:b w:val="false"/>
-          <w:bCs w:val="false"/>
-          <w:i/>
-          <w:iCs/>
-          <w:position w:val="0"/>
-          <w:sz w:val="24"/>
-          <w:szCs w:val="24"/>
-          <w:u w:val="none"/>
-          <w:vertAlign w:val="baseline"/>
-          <w:lang w:val="en-GB"/>
-        </w:rPr>
-        <w:t>s</w:t>
-      </w:r>
-      <w:r>
-        <w:rPr>
-          <w:rStyle w:val="FootnoteCharacters"/>
-          <w:rFonts w:eastAsia="Times New Roman" w:cs="Times New Roman" w:ascii="Times New Roman" w:hAnsi="Times New Roman"/>
-          <w:b w:val="false"/>
-          <w:bCs w:val="false"/>
-          <w:i/>
-          <w:iCs/>
-          <w:position w:val="0"/>
-          <w:sz w:val="24"/>
-          <w:szCs w:val="24"/>
-          <w:u w:val="none"/>
-          <w:vertAlign w:val="baseline"/>
-          <w:lang w:val="en-GB"/>
-        </w:rPr>
-        <w:t>f</w:t>
-      </w:r>
-      <w:r>
-        <w:rPr>
-          <w:rStyle w:val="FootnoteCharacters"/>
-          <w:rFonts w:eastAsia="Times New Roman" w:cs="Times New Roman" w:ascii="Times New Roman" w:hAnsi="Times New Roman"/>
-          <w:b w:val="false"/>
-          <w:bCs w:val="false"/>
-          <w:i/>
-          <w:iCs/>
-          <w:position w:val="0"/>
-          <w:sz w:val="24"/>
-          <w:szCs w:val="24"/>
-          <w:u w:val="none"/>
-          <w:vertAlign w:val="baseline"/>
-          <w:lang w:val="en-GB"/>
-        </w:rPr>
-        <w:t>o</w:t>
-      </w:r>
-      <w:r>
-        <w:rPr>
-          <w:rStyle w:val="FootnoteCharacters"/>
-          <w:rFonts w:eastAsia="Times New Roman" w:cs="Times New Roman" w:ascii="Times New Roman" w:hAnsi="Times New Roman"/>
-          <w:b w:val="false"/>
-          <w:bCs w:val="false"/>
-          <w:i/>
-          <w:iCs/>
-          <w:position w:val="0"/>
-          <w:sz w:val="24"/>
-          <w:szCs w:val="24"/>
-          <w:u w:val="none"/>
-          <w:vertAlign w:val="baseline"/>
-          <w:lang w:val="en-GB"/>
-        </w:rPr>
-        <w:t>r</w:t>
-      </w:r>
-      <w:r>
-        <w:rPr>
-          <w:rStyle w:val="FootnoteCharacters"/>
-          <w:rFonts w:eastAsia="Times New Roman" w:cs="Times New Roman" w:ascii="Times New Roman" w:hAnsi="Times New Roman"/>
-          <w:b w:val="false"/>
-          <w:bCs w:val="false"/>
-          <w:i/>
-          <w:iCs/>
-          <w:position w:val="0"/>
-          <w:sz w:val="24"/>
-          <w:szCs w:val="24"/>
-          <w:u w:val="none"/>
-          <w:vertAlign w:val="baseline"/>
-          <w:lang w:val="en-GB"/>
-        </w:rPr>
-        <w:t>m</w:t>
-      </w:r>
-      <w:r>
-        <w:rPr>
-          <w:rStyle w:val="FootnoteCharacters"/>
-          <w:rFonts w:eastAsia="Times New Roman" w:cs="Times New Roman" w:ascii="Times New Roman" w:hAnsi="Times New Roman"/>
-          <w:b w:val="false"/>
-          <w:bCs w:val="false"/>
-          <w:i/>
-          <w:iCs/>
-          <w:position w:val="0"/>
-          <w:sz w:val="24"/>
-          <w:szCs w:val="24"/>
-          <w:u w:val="none"/>
-          <w:vertAlign w:val="baseline"/>
-          <w:lang w:val="en-GB"/>
-        </w:rPr>
-        <w:t>a</w:t>
-      </w:r>
-      <w:r>
-        <w:rPr>
-          <w:rStyle w:val="FootnoteCharacters"/>
-          <w:rFonts w:eastAsia="Times New Roman" w:cs="Times New Roman" w:ascii="Times New Roman" w:hAnsi="Times New Roman"/>
-          <w:b w:val="false"/>
-          <w:bCs w:val="false"/>
-          <w:i/>
-          <w:iCs/>
-          <w:position w:val="0"/>
-          <w:sz w:val="24"/>
-          <w:szCs w:val="24"/>
-          <w:u w:val="none"/>
-          <w:vertAlign w:val="baseline"/>
-          <w:lang w:val="en-GB"/>
-        </w:rPr>
-        <w:t>t</w:t>
-      </w:r>
-      <w:r>
-        <w:rPr>
-          <w:rStyle w:val="FootnoteCharacters"/>
-          <w:rFonts w:eastAsia="Times New Roman" w:cs="Times New Roman" w:ascii="Times New Roman" w:hAnsi="Times New Roman"/>
-          <w:b w:val="false"/>
-          <w:bCs w:val="false"/>
-          <w:i/>
-          <w:iCs/>
-          <w:position w:val="0"/>
-          <w:sz w:val="24"/>
-          <w:szCs w:val="24"/>
-          <w:u w:val="none"/>
-          <w:vertAlign w:val="baseline"/>
-          <w:lang w:val="en-GB"/>
-        </w:rPr>
-        <w:t>i</w:t>
-      </w:r>
-      <w:r>
-        <w:rPr>
-          <w:rStyle w:val="FootnoteCharacters"/>
-          <w:rFonts w:eastAsia="Times New Roman" w:cs="Times New Roman" w:ascii="Times New Roman" w:hAnsi="Times New Roman"/>
-          <w:b w:val="false"/>
-          <w:bCs w:val="false"/>
-          <w:i/>
-          <w:iCs/>
-          <w:position w:val="0"/>
-          <w:sz w:val="24"/>
-          <w:szCs w:val="24"/>
-          <w:u w:val="none"/>
-          <w:vertAlign w:val="baseline"/>
-          <w:lang w:val="en-GB"/>
-        </w:rPr>
-        <w:t>o</w:t>
-      </w:r>
-      <w:r>
-        <w:rPr>
-          <w:rStyle w:val="FootnoteCharacters"/>
-          <w:rFonts w:eastAsia="Times New Roman" w:cs="Times New Roman" w:ascii="Times New Roman" w:hAnsi="Times New Roman"/>
-          <w:b w:val="false"/>
-          <w:bCs w:val="false"/>
-          <w:i/>
-          <w:iCs/>
-          <w:position w:val="0"/>
-          <w:sz w:val="24"/>
-          <w:szCs w:val="24"/>
-          <w:u w:val="none"/>
-          <w:vertAlign w:val="baseline"/>
-          <w:lang w:val="en-GB"/>
-        </w:rPr>
-        <w:t xml:space="preserve">n </w:t>
-      </w:r>
-      <w:r>
-        <w:rPr>
-          <w:rStyle w:val="FootnoteCharacters"/>
-          <w:rFonts w:eastAsia="Times New Roman" w:cs="Times New Roman" w:ascii="Times New Roman" w:hAnsi="Times New Roman"/>
-          <w:b w:val="false"/>
-          <w:bCs w:val="false"/>
-          <w:i/>
-          <w:iCs/>
-          <w:position w:val="0"/>
-          <w:sz w:val="24"/>
-          <w:szCs w:val="24"/>
-          <w:u w:val="none"/>
-          <w:vertAlign w:val="baseline"/>
-          <w:lang w:val="en-GB"/>
-        </w:rPr>
-        <w:t>o</w:t>
-      </w:r>
-      <w:r>
-        <w:rPr>
-          <w:rStyle w:val="FootnoteCharacters"/>
-          <w:rFonts w:eastAsia="Times New Roman" w:cs="Times New Roman" w:ascii="Times New Roman" w:hAnsi="Times New Roman"/>
-          <w:b w:val="false"/>
-          <w:bCs w:val="false"/>
-          <w:i/>
-          <w:iCs/>
-          <w:position w:val="0"/>
-          <w:sz w:val="24"/>
-          <w:szCs w:val="24"/>
-          <w:u w:val="none"/>
-          <w:vertAlign w:val="baseline"/>
-          <w:lang w:val="en-GB"/>
-        </w:rPr>
-        <w:t xml:space="preserve">f </w:t>
-      </w:r>
-      <w:r>
-        <w:rPr>
-          <w:rStyle w:val="FootnoteCharacters"/>
-          <w:rFonts w:eastAsia="Times New Roman" w:cs="Times New Roman" w:ascii="Times New Roman" w:hAnsi="Times New Roman"/>
-          <w:b w:val="false"/>
-          <w:bCs w:val="false"/>
-          <w:i/>
-          <w:iCs/>
-          <w:position w:val="0"/>
-          <w:sz w:val="24"/>
-          <w:szCs w:val="24"/>
-          <w:u w:val="none"/>
-          <w:vertAlign w:val="baseline"/>
-          <w:lang w:val="en-GB"/>
-        </w:rPr>
-        <w:t>G</w:t>
-      </w:r>
-      <w:r>
-        <w:rPr>
-          <w:rStyle w:val="FootnoteCharacters"/>
-          <w:rFonts w:eastAsia="Times New Roman" w:cs="Times New Roman" w:ascii="Times New Roman" w:hAnsi="Times New Roman"/>
-          <w:b w:val="false"/>
-          <w:bCs w:val="false"/>
-          <w:i/>
-          <w:iCs/>
-          <w:position w:val="0"/>
-          <w:sz w:val="24"/>
-          <w:szCs w:val="24"/>
-          <w:u w:val="none"/>
-          <w:vertAlign w:val="baseline"/>
-          <w:lang w:val="en-GB"/>
-        </w:rPr>
-        <w:t>a</w:t>
-      </w:r>
-      <w:r>
-        <w:rPr>
-          <w:rStyle w:val="FootnoteCharacters"/>
-          <w:rFonts w:eastAsia="Times New Roman" w:cs="Times New Roman" w:ascii="Times New Roman" w:hAnsi="Times New Roman"/>
-          <w:b w:val="false"/>
-          <w:bCs w:val="false"/>
-          <w:i/>
-          <w:iCs/>
-          <w:position w:val="0"/>
-          <w:sz w:val="24"/>
-          <w:szCs w:val="24"/>
-          <w:u w:val="none"/>
-          <w:vertAlign w:val="baseline"/>
-          <w:lang w:val="en-GB"/>
-        </w:rPr>
-        <w:t>n</w:t>
-      </w:r>
-      <w:r>
-        <w:rPr>
-          <w:rStyle w:val="FootnoteCharacters"/>
-          <w:rFonts w:eastAsia="Times New Roman" w:cs="Times New Roman" w:ascii="Times New Roman" w:hAnsi="Times New Roman"/>
-          <w:b w:val="false"/>
-          <w:bCs w:val="false"/>
-          <w:i/>
-          <w:iCs/>
-          <w:position w:val="0"/>
-          <w:sz w:val="24"/>
-          <w:szCs w:val="24"/>
-          <w:u w:val="none"/>
-          <w:vertAlign w:val="baseline"/>
-          <w:lang w:val="en-GB"/>
-        </w:rPr>
-        <w:t>g</w:t>
-      </w:r>
-      <w:r>
-        <w:rPr>
-          <w:rStyle w:val="FootnoteCharacters"/>
-          <w:rFonts w:eastAsia="Times New Roman" w:cs="Times New Roman" w:ascii="Times New Roman" w:hAnsi="Times New Roman"/>
-          <w:b w:val="false"/>
-          <w:bCs w:val="false"/>
-          <w:i/>
-          <w:iCs/>
-          <w:position w:val="0"/>
-          <w:sz w:val="24"/>
-          <w:szCs w:val="24"/>
-          <w:u w:val="none"/>
-          <w:vertAlign w:val="baseline"/>
-          <w:lang w:val="en-GB"/>
-        </w:rPr>
-        <w:t xml:space="preserve">s </w:t>
-      </w:r>
-      <w:r>
-        <w:rPr>
-          <w:rStyle w:val="FootnoteCharacters"/>
-          <w:rFonts w:eastAsia="Times New Roman" w:cs="Times New Roman" w:ascii="Times New Roman" w:hAnsi="Times New Roman"/>
-          <w:b w:val="false"/>
-          <w:bCs w:val="false"/>
-          <w:i/>
-          <w:iCs/>
-          <w:position w:val="0"/>
-          <w:sz w:val="24"/>
-          <w:szCs w:val="24"/>
-          <w:u w:val="none"/>
-          <w:vertAlign w:val="baseline"/>
-          <w:lang w:val="en-GB"/>
-        </w:rPr>
-        <w:t>a</w:t>
-      </w:r>
-      <w:r>
-        <w:rPr>
-          <w:rStyle w:val="FootnoteCharacters"/>
-          <w:rFonts w:eastAsia="Times New Roman" w:cs="Times New Roman" w:ascii="Times New Roman" w:hAnsi="Times New Roman"/>
-          <w:b w:val="false"/>
-          <w:bCs w:val="false"/>
-          <w:i/>
-          <w:iCs/>
-          <w:position w:val="0"/>
-          <w:sz w:val="24"/>
-          <w:szCs w:val="24"/>
-          <w:u w:val="none"/>
-          <w:vertAlign w:val="baseline"/>
-          <w:lang w:val="en-GB"/>
-        </w:rPr>
-        <w:t>n</w:t>
-      </w:r>
-      <w:r>
-        <w:rPr>
-          <w:rStyle w:val="FootnoteCharacters"/>
-          <w:rFonts w:eastAsia="Times New Roman" w:cs="Times New Roman" w:ascii="Times New Roman" w:hAnsi="Times New Roman"/>
-          <w:b w:val="false"/>
-          <w:bCs w:val="false"/>
-          <w:i/>
-          <w:iCs/>
-          <w:position w:val="0"/>
-          <w:sz w:val="24"/>
-          <w:szCs w:val="24"/>
-          <w:u w:val="none"/>
-          <w:vertAlign w:val="baseline"/>
-          <w:lang w:val="en-GB"/>
-        </w:rPr>
-        <w:t xml:space="preserve">d </w:t>
-      </w:r>
-      <w:r>
-        <w:rPr>
-          <w:rStyle w:val="FootnoteCharacters"/>
-          <w:rFonts w:eastAsia="Times New Roman" w:cs="Times New Roman" w:ascii="Times New Roman" w:hAnsi="Times New Roman"/>
-          <w:b w:val="false"/>
-          <w:bCs w:val="false"/>
-          <w:i/>
-          <w:iCs/>
-          <w:position w:val="0"/>
-          <w:sz w:val="24"/>
-          <w:szCs w:val="24"/>
-          <w:u w:val="none"/>
-          <w:vertAlign w:val="baseline"/>
-          <w:lang w:val="en-GB"/>
-        </w:rPr>
-        <w:t>V</w:t>
-      </w:r>
-      <w:r>
-        <w:rPr>
-          <w:rStyle w:val="FootnoteCharacters"/>
-          <w:rFonts w:eastAsia="Times New Roman" w:cs="Times New Roman" w:ascii="Times New Roman" w:hAnsi="Times New Roman"/>
-          <w:b w:val="false"/>
-          <w:bCs w:val="false"/>
-          <w:i/>
-          <w:iCs/>
-          <w:position w:val="0"/>
-          <w:sz w:val="24"/>
-          <w:szCs w:val="24"/>
-          <w:u w:val="none"/>
-          <w:vertAlign w:val="baseline"/>
-          <w:lang w:val="en-GB"/>
-        </w:rPr>
-        <w:t>i</w:t>
-      </w:r>
-      <w:r>
-        <w:rPr>
-          <w:rStyle w:val="FootnoteCharacters"/>
-          <w:rFonts w:eastAsia="Times New Roman" w:cs="Times New Roman" w:ascii="Times New Roman" w:hAnsi="Times New Roman"/>
-          <w:b w:val="false"/>
-          <w:bCs w:val="false"/>
-          <w:i/>
-          <w:iCs/>
-          <w:position w:val="0"/>
-          <w:sz w:val="24"/>
-          <w:szCs w:val="24"/>
-          <w:u w:val="none"/>
-          <w:vertAlign w:val="baseline"/>
-          <w:lang w:val="en-GB"/>
-        </w:rPr>
-        <w:t>o</w:t>
-      </w:r>
-      <w:r>
-        <w:rPr>
-          <w:rStyle w:val="FootnoteCharacters"/>
-          <w:rFonts w:eastAsia="Times New Roman" w:cs="Times New Roman" w:ascii="Times New Roman" w:hAnsi="Times New Roman"/>
-          <w:b w:val="false"/>
-          <w:bCs w:val="false"/>
-          <w:i/>
-          <w:iCs/>
-          <w:position w:val="0"/>
-          <w:sz w:val="24"/>
-          <w:szCs w:val="24"/>
-          <w:u w:val="none"/>
-          <w:vertAlign w:val="baseline"/>
-          <w:lang w:val="en-GB"/>
-        </w:rPr>
-        <w:t>l</w:t>
-      </w:r>
-      <w:r>
-        <w:rPr>
-          <w:rStyle w:val="FootnoteCharacters"/>
-          <w:rFonts w:eastAsia="Times New Roman" w:cs="Times New Roman" w:ascii="Times New Roman" w:hAnsi="Times New Roman"/>
-          <w:b w:val="false"/>
-          <w:bCs w:val="false"/>
-          <w:i/>
-          <w:iCs/>
-          <w:position w:val="0"/>
-          <w:sz w:val="24"/>
-          <w:szCs w:val="24"/>
-          <w:u w:val="none"/>
-          <w:vertAlign w:val="baseline"/>
-          <w:lang w:val="en-GB"/>
-        </w:rPr>
-        <w:t>e</w:t>
-      </w:r>
-      <w:r>
-        <w:rPr>
-          <w:rStyle w:val="FootnoteCharacters"/>
-          <w:rFonts w:eastAsia="Times New Roman" w:cs="Times New Roman" w:ascii="Times New Roman" w:hAnsi="Times New Roman"/>
-          <w:b w:val="false"/>
-          <w:bCs w:val="false"/>
-          <w:i/>
-          <w:iCs/>
-          <w:position w:val="0"/>
-          <w:sz w:val="24"/>
-          <w:szCs w:val="24"/>
-          <w:u w:val="none"/>
-          <w:vertAlign w:val="baseline"/>
-          <w:lang w:val="en-GB"/>
-        </w:rPr>
-        <w:t>n</w:t>
-      </w:r>
-      <w:r>
-        <w:rPr>
-          <w:rStyle w:val="FootnoteCharacters"/>
-          <w:rFonts w:eastAsia="Times New Roman" w:cs="Times New Roman" w:ascii="Times New Roman" w:hAnsi="Times New Roman"/>
-          <w:b w:val="false"/>
-          <w:bCs w:val="false"/>
-          <w:i/>
-          <w:iCs/>
-          <w:position w:val="0"/>
-          <w:sz w:val="24"/>
-          <w:szCs w:val="24"/>
-          <w:u w:val="none"/>
-          <w:vertAlign w:val="baseline"/>
-          <w:lang w:val="en-GB"/>
-        </w:rPr>
-        <w:t>c</w:t>
-      </w:r>
-      <w:r>
-        <w:rPr>
-          <w:rStyle w:val="FootnoteCharacters"/>
-          <w:rFonts w:eastAsia="Times New Roman" w:cs="Times New Roman" w:ascii="Times New Roman" w:hAnsi="Times New Roman"/>
-          <w:b w:val="false"/>
-          <w:bCs w:val="false"/>
-          <w:i/>
-          <w:iCs/>
-          <w:position w:val="0"/>
-          <w:sz w:val="24"/>
-          <w:szCs w:val="24"/>
-          <w:u w:val="none"/>
-          <w:vertAlign w:val="baseline"/>
-          <w:lang w:val="en-GB"/>
-        </w:rPr>
-        <w:t xml:space="preserve">e </w:t>
-      </w:r>
-      <w:r>
-        <w:rPr>
-          <w:rStyle w:val="FootnoteCharacters"/>
-          <w:rFonts w:eastAsia="Times New Roman" w:cs="Times New Roman" w:ascii="Times New Roman" w:hAnsi="Times New Roman"/>
-          <w:b w:val="false"/>
-          <w:bCs w:val="false"/>
-          <w:i/>
-          <w:iCs/>
-          <w:position w:val="0"/>
-          <w:sz w:val="24"/>
-          <w:szCs w:val="24"/>
-          <w:u w:val="none"/>
-          <w:vertAlign w:val="baseline"/>
-          <w:lang w:val="en-GB"/>
-        </w:rPr>
-        <w:t>o</w:t>
-      </w:r>
-      <w:r>
-        <w:rPr>
-          <w:rStyle w:val="FootnoteCharacters"/>
-          <w:rFonts w:eastAsia="Times New Roman" w:cs="Times New Roman" w:ascii="Times New Roman" w:hAnsi="Times New Roman"/>
-          <w:b w:val="false"/>
-          <w:bCs w:val="false"/>
-          <w:i/>
-          <w:iCs/>
-          <w:position w:val="0"/>
-          <w:sz w:val="24"/>
-          <w:szCs w:val="24"/>
-          <w:u w:val="none"/>
-          <w:vertAlign w:val="baseline"/>
-          <w:lang w:val="en-GB"/>
-        </w:rPr>
-        <w:t xml:space="preserve">n </w:t>
-      </w:r>
-      <w:r>
-        <w:rPr>
-          <w:rStyle w:val="FootnoteCharacters"/>
-          <w:rFonts w:eastAsia="Times New Roman" w:cs="Times New Roman" w:ascii="Times New Roman" w:hAnsi="Times New Roman"/>
-          <w:b w:val="false"/>
-          <w:bCs w:val="false"/>
-          <w:i/>
-          <w:iCs/>
-          <w:position w:val="0"/>
-          <w:sz w:val="24"/>
-          <w:szCs w:val="24"/>
-          <w:u w:val="none"/>
-          <w:vertAlign w:val="baseline"/>
-          <w:lang w:val="en-GB"/>
-        </w:rPr>
-        <w:t>C</w:t>
-      </w:r>
-      <w:r>
-        <w:rPr>
-          <w:rStyle w:val="FootnoteCharacters"/>
-          <w:rFonts w:eastAsia="Times New Roman" w:cs="Times New Roman" w:ascii="Times New Roman" w:hAnsi="Times New Roman"/>
-          <w:b w:val="false"/>
-          <w:bCs w:val="false"/>
-          <w:i/>
-          <w:iCs/>
-          <w:position w:val="0"/>
-          <w:sz w:val="24"/>
-          <w:szCs w:val="24"/>
-          <w:u w:val="none"/>
-          <w:vertAlign w:val="baseline"/>
-          <w:lang w:val="en-GB"/>
-        </w:rPr>
-        <w:t>h</w:t>
-      </w:r>
-      <w:r>
-        <w:rPr>
-          <w:rStyle w:val="FootnoteCharacters"/>
-          <w:rFonts w:eastAsia="Times New Roman" w:cs="Times New Roman" w:ascii="Times New Roman" w:hAnsi="Times New Roman"/>
-          <w:b w:val="false"/>
-          <w:bCs w:val="false"/>
-          <w:i/>
-          <w:iCs/>
-          <w:position w:val="0"/>
-          <w:sz w:val="24"/>
-          <w:szCs w:val="24"/>
-          <w:u w:val="none"/>
-          <w:vertAlign w:val="baseline"/>
-          <w:lang w:val="en-GB"/>
-        </w:rPr>
-        <w:t>i</w:t>
-      </w:r>
-      <w:r>
-        <w:rPr>
-          <w:rStyle w:val="FootnoteCharacters"/>
-          <w:rFonts w:eastAsia="Times New Roman" w:cs="Times New Roman" w:ascii="Times New Roman" w:hAnsi="Times New Roman"/>
-          <w:b w:val="false"/>
-          <w:bCs w:val="false"/>
-          <w:i/>
-          <w:iCs/>
-          <w:position w:val="0"/>
-          <w:sz w:val="24"/>
-          <w:szCs w:val="24"/>
-          <w:u w:val="none"/>
-          <w:vertAlign w:val="baseline"/>
-          <w:lang w:val="en-GB"/>
-        </w:rPr>
-        <w:t>c</w:t>
-      </w:r>
-      <w:r>
-        <w:rPr>
-          <w:rStyle w:val="FootnoteCharacters"/>
-          <w:rFonts w:eastAsia="Times New Roman" w:cs="Times New Roman" w:ascii="Times New Roman" w:hAnsi="Times New Roman"/>
-          <w:b w:val="false"/>
-          <w:bCs w:val="false"/>
-          <w:i/>
-          <w:iCs/>
-          <w:position w:val="0"/>
-          <w:sz w:val="24"/>
-          <w:szCs w:val="24"/>
-          <w:u w:val="none"/>
-          <w:vertAlign w:val="baseline"/>
-          <w:lang w:val="en-GB"/>
-        </w:rPr>
-        <w:t>a</w:t>
-      </w:r>
-      <w:r>
-        <w:rPr>
-          <w:rStyle w:val="FootnoteCharacters"/>
-          <w:rFonts w:eastAsia="Times New Roman" w:cs="Times New Roman" w:ascii="Times New Roman" w:hAnsi="Times New Roman"/>
-          <w:b w:val="false"/>
-          <w:bCs w:val="false"/>
-          <w:i/>
-          <w:iCs/>
-          <w:position w:val="0"/>
-          <w:sz w:val="24"/>
-          <w:szCs w:val="24"/>
-          <w:u w:val="none"/>
-          <w:vertAlign w:val="baseline"/>
-          <w:lang w:val="en-GB"/>
-        </w:rPr>
-        <w:t>g</w:t>
-      </w:r>
-      <w:r>
-        <w:rPr>
-          <w:rStyle w:val="FootnoteCharacters"/>
-          <w:rFonts w:eastAsia="Times New Roman" w:cs="Times New Roman" w:ascii="Times New Roman" w:hAnsi="Times New Roman"/>
-          <w:b w:val="false"/>
-          <w:bCs w:val="false"/>
-          <w:i/>
-          <w:iCs/>
-          <w:position w:val="0"/>
-          <w:sz w:val="24"/>
-          <w:szCs w:val="24"/>
-          <w:u w:val="none"/>
-          <w:vertAlign w:val="baseline"/>
-          <w:lang w:val="en-GB"/>
-        </w:rPr>
-        <w:t>o’</w:t>
-      </w:r>
-      <w:r>
-        <w:rPr>
-          <w:rStyle w:val="FootnoteCharacters"/>
-          <w:rFonts w:eastAsia="Times New Roman" w:cs="Times New Roman" w:ascii="Times New Roman" w:hAnsi="Times New Roman"/>
-          <w:b w:val="false"/>
-          <w:bCs w:val="false"/>
-          <w:i/>
-          <w:iCs/>
-          <w:position w:val="0"/>
-          <w:sz w:val="24"/>
-          <w:szCs w:val="24"/>
-          <w:u w:val="none"/>
-          <w:vertAlign w:val="baseline"/>
-          <w:lang w:val="en-GB"/>
-        </w:rPr>
-        <w:t xml:space="preserve">s </w:t>
-      </w:r>
-      <w:r>
-        <w:rPr>
-          <w:rStyle w:val="FootnoteCharacters"/>
-          <w:rFonts w:eastAsia="Times New Roman" w:cs="Times New Roman" w:ascii="Times New Roman" w:hAnsi="Times New Roman"/>
-          <w:b w:val="false"/>
-          <w:bCs w:val="false"/>
-          <w:i/>
-          <w:iCs/>
-          <w:position w:val="0"/>
-          <w:sz w:val="24"/>
-          <w:szCs w:val="24"/>
-          <w:u w:val="none"/>
-          <w:vertAlign w:val="baseline"/>
-          <w:lang w:val="en-GB"/>
-        </w:rPr>
-        <w:t>S</w:t>
-      </w:r>
-      <w:r>
-        <w:rPr>
-          <w:rStyle w:val="FootnoteCharacters"/>
-          <w:rFonts w:eastAsia="Times New Roman" w:cs="Times New Roman" w:ascii="Times New Roman" w:hAnsi="Times New Roman"/>
-          <w:b w:val="false"/>
-          <w:bCs w:val="false"/>
-          <w:i/>
-          <w:iCs/>
-          <w:position w:val="0"/>
-          <w:sz w:val="24"/>
-          <w:szCs w:val="24"/>
-          <w:u w:val="none"/>
-          <w:vertAlign w:val="baseline"/>
-          <w:lang w:val="en-GB"/>
-        </w:rPr>
-        <w:t>o</w:t>
-      </w:r>
-      <w:r>
-        <w:rPr>
-          <w:rStyle w:val="FootnoteCharacters"/>
-          <w:rFonts w:eastAsia="Times New Roman" w:cs="Times New Roman" w:ascii="Times New Roman" w:hAnsi="Times New Roman"/>
-          <w:b w:val="false"/>
-          <w:bCs w:val="false"/>
-          <w:i/>
-          <w:iCs/>
-          <w:position w:val="0"/>
-          <w:sz w:val="24"/>
-          <w:szCs w:val="24"/>
-          <w:u w:val="none"/>
-          <w:vertAlign w:val="baseline"/>
-          <w:lang w:val="en-GB"/>
-        </w:rPr>
-        <w:t>u</w:t>
-      </w:r>
-      <w:r>
-        <w:rPr>
-          <w:rStyle w:val="FootnoteCharacters"/>
-          <w:rFonts w:eastAsia="Times New Roman" w:cs="Times New Roman" w:ascii="Times New Roman" w:hAnsi="Times New Roman"/>
-          <w:b w:val="false"/>
-          <w:bCs w:val="false"/>
-          <w:i/>
-          <w:iCs/>
-          <w:position w:val="0"/>
-          <w:sz w:val="24"/>
-          <w:szCs w:val="24"/>
-          <w:u w:val="none"/>
-          <w:vertAlign w:val="baseline"/>
-          <w:lang w:val="en-GB"/>
-        </w:rPr>
-        <w:t>t</w:t>
-      </w:r>
-      <w:r>
-        <w:rPr>
-          <w:rStyle w:val="FootnoteCharacters"/>
-          <w:rFonts w:eastAsia="Times New Roman" w:cs="Times New Roman" w:ascii="Times New Roman" w:hAnsi="Times New Roman"/>
-          <w:b w:val="false"/>
-          <w:bCs w:val="false"/>
-          <w:i/>
-          <w:iCs/>
-          <w:position w:val="0"/>
-          <w:sz w:val="24"/>
-          <w:szCs w:val="24"/>
-          <w:u w:val="none"/>
-          <w:vertAlign w:val="baseline"/>
-          <w:lang w:val="en-GB"/>
-        </w:rPr>
-        <w:t xml:space="preserve">h </w:t>
-      </w:r>
-      <w:r>
-        <w:rPr>
-          <w:rStyle w:val="FootnoteCharacters"/>
-          <w:rFonts w:eastAsia="Times New Roman" w:cs="Times New Roman" w:ascii="Times New Roman" w:hAnsi="Times New Roman"/>
-          <w:b w:val="false"/>
-          <w:bCs w:val="false"/>
-          <w:i/>
-          <w:iCs/>
-          <w:position w:val="0"/>
-          <w:sz w:val="24"/>
-          <w:szCs w:val="24"/>
-          <w:u w:val="none"/>
-          <w:vertAlign w:val="baseline"/>
-          <w:lang w:val="en-GB"/>
-        </w:rPr>
-        <w:t>S</w:t>
-      </w:r>
-      <w:r>
-        <w:rPr>
-          <w:rStyle w:val="FootnoteCharacters"/>
-          <w:rFonts w:eastAsia="Times New Roman" w:cs="Times New Roman" w:ascii="Times New Roman" w:hAnsi="Times New Roman"/>
-          <w:b w:val="false"/>
-          <w:bCs w:val="false"/>
-          <w:i/>
-          <w:iCs/>
-          <w:position w:val="0"/>
-          <w:sz w:val="24"/>
-          <w:szCs w:val="24"/>
-          <w:u w:val="none"/>
-          <w:vertAlign w:val="baseline"/>
-          <w:lang w:val="en-GB"/>
-        </w:rPr>
-        <w:t>i</w:t>
-      </w:r>
-      <w:r>
-        <w:rPr>
-          <w:rStyle w:val="FootnoteCharacters"/>
-          <w:rFonts w:eastAsia="Times New Roman" w:cs="Times New Roman" w:ascii="Times New Roman" w:hAnsi="Times New Roman"/>
-          <w:b w:val="false"/>
-          <w:bCs w:val="false"/>
-          <w:i/>
-          <w:iCs/>
-          <w:position w:val="0"/>
-          <w:sz w:val="24"/>
-          <w:szCs w:val="24"/>
-          <w:u w:val="none"/>
-          <w:vertAlign w:val="baseline"/>
-          <w:lang w:val="en-GB"/>
-        </w:rPr>
-        <w:t>d</w:t>
-      </w:r>
-      <w:r>
-        <w:rPr>
-          <w:rStyle w:val="FootnoteCharacters"/>
-          <w:rFonts w:eastAsia="Times New Roman" w:cs="Times New Roman" w:ascii="Times New Roman" w:hAnsi="Times New Roman"/>
-          <w:b w:val="false"/>
-          <w:bCs w:val="false"/>
-          <w:i/>
-          <w:iCs/>
-          <w:position w:val="0"/>
-          <w:sz w:val="24"/>
-          <w:szCs w:val="24"/>
-          <w:u w:val="none"/>
-          <w:vertAlign w:val="baseline"/>
-          <w:lang w:val="en-GB"/>
-        </w:rPr>
-        <w:t>e</w:t>
-      </w:r>
-      <w:r>
-        <w:rPr>
-          <w:rStyle w:val="FootnoteCharacters"/>
+        <w:t>Views from the Streets: The Transformation of Gangs and Violence on Chicago’s South Side</w:t>
+      </w:r>
+      <w:r>
+        <w:rPr>
+          <w:rStyle w:val="FootnoteCharactersuser"/>
           <w:rFonts w:eastAsia="Times New Roman" w:cs="Times New Roman" w:ascii="Times New Roman" w:hAnsi="Times New Roman"/>
           <w:b w:val="false"/>
           <w:bCs w:val="false"/>
@@ -2571,7 +1379,7 @@
         <w:ind w:hanging="0" w:start="0"/>
         <w:jc w:val="both"/>
         <w:rPr>
-          <w:rStyle w:val="FootnoteCharacters"/>
+          <w:rStyle w:val="FootnoteCharactersuser"/>
           <w:rFonts w:ascii="Times New Roman" w:hAnsi="Times New Roman" w:eastAsia="Times New Roman" w:cs="Times New Roman"/>
           <w:b w:val="false"/>
           <w:bCs w:val="false"/>
@@ -2584,7 +1392,17 @@
         </w:rPr>
       </w:pPr>
       <w:r>
-        <w:rPr/>
+        <w:rPr>
+          <w:rFonts w:eastAsia="Times New Roman" w:cs="Times New Roman" w:ascii="Times New Roman" w:hAnsi="Times New Roman"/>
+          <w:b w:val="false"/>
+          <w:bCs w:val="false"/>
+          <w:position w:val="0"/>
+          <w:sz w:val="24"/>
+          <w:szCs w:val="24"/>
+          <w:u w:val="none"/>
+          <w:vertAlign w:val="baseline"/>
+          <w:lang w:val="en-GB"/>
+        </w:rPr>
       </w:r>
     </w:p>
     <w:p>
@@ -5475,8 +4293,8 @@
       <w:szCs w:val="20"/>
     </w:rPr>
   </w:style>
-  <w:style w:type="character" w:styleId="FootnoteCharacters">
-    <w:name w:val="Footnote Characters"/>
+  <w:style w:type="character" w:styleId="FootnoteCharactersuser">
+    <w:name w:val="Footnote Characters (user)"/>
     <w:uiPriority w:val="99"/>
     <w:semiHidden/>
     <w:unhideWhenUsed/>
@@ -5485,8 +4303,8 @@
       <w:vertAlign w:val="superscript"/>
     </w:rPr>
   </w:style>
-  <w:style w:type="character" w:styleId="FootnoteCharactersuser">
-    <w:name w:val="Footnote Characters (user)"/>
+  <w:style w:type="character" w:styleId="FootnoteCharacters">
+    <w:name w:val="Footnote Characters"/>
     <w:qFormat/>
     <w:rPr>
       <w:vertAlign w:val="superscript"/>
@@ -5510,8 +4328,8 @@
       <w:szCs w:val="20"/>
     </w:rPr>
   </w:style>
-  <w:style w:type="character" w:styleId="EndnoteCharacters">
-    <w:name w:val="Endnote Characters"/>
+  <w:style w:type="character" w:styleId="EndnoteCharactersuser">
+    <w:name w:val="Endnote Characters (user)"/>
     <w:uiPriority w:val="99"/>
     <w:semiHidden/>
     <w:unhideWhenUsed/>
@@ -5520,8 +4338,8 @@
       <w:vertAlign w:val="superscript"/>
     </w:rPr>
   </w:style>
-  <w:style w:type="character" w:styleId="EndnoteCharactersuser">
-    <w:name w:val="Endnote Characters (user)"/>
+  <w:style w:type="character" w:styleId="EndnoteCharacters">
+    <w:name w:val="Endnote Characters"/>
     <w:qFormat/>
     <w:rPr>
       <w:vertAlign w:val="superscript"/>

</xml_diff>

<commit_message>
vault backup: 2026-01-22 10:41:07
</commit_message>
<xml_diff>
--- a/third-year/assignment_folder/Murder_Source_analysis/ES1/ES1_Murder.docx
+++ b/third-year/assignment_folder/Murder_Source_analysis/ES1/ES1_Murder.docx
@@ -437,7 +437,39 @@
           <w:u w:val="none"/>
           <w:lang w:val="en-GB"/>
         </w:rPr>
-        <w:t>This functions as a mechanism of social control to divert attention away from the true causes of criminal behaviour. By filling the environment with constant images of dangerous youths and their consumption of American made foreign entertainment the media effectively uses these groups as scapegoats. This successfully refocuses public anxieties onto specific cultural consumers, thereby masking the reality of a failing economic system. Consequently there is a critical misconception where the public merge a rise in the reporting of crime with the actual rise in the incidence of crime. This decision is driven by the commercial needs of a struggling press. In an era of falling sales, “sensational and emotive reportage has become more important as newspapers fight to retain their readership”</w:t>
+        <w:t xml:space="preserve">This functions as a mechanism of social control to divert attention away from the true causes of criminal behaviour. </w:t>
+      </w:r>
+      <w:r>
+        <w:rPr>
+          <w:rFonts w:ascii="Times New Roman" w:hAnsi="Times New Roman"/>
+          <w:sz w:val="24"/>
+          <w:szCs w:val="24"/>
+        </w:rPr>
+        <w:t>By repeatedly circulating images of dangerous youth and their consumption of American-made entertainment, the media positioned these groups as convenient scapegoats.</w:t>
+      </w:r>
+      <w:r>
+        <w:rPr>
+          <w:rFonts w:eastAsia="Times New Roman" w:cs="Times New Roman" w:ascii="Times New Roman" w:hAnsi="Times New Roman"/>
+          <w:b w:val="false"/>
+          <w:bCs w:val="false"/>
+          <w:sz w:val="24"/>
+          <w:szCs w:val="24"/>
+          <w:u w:val="none"/>
+          <w:lang w:val="en-GB"/>
+        </w:rPr>
+        <w:t xml:space="preserve"> </w:t>
+      </w:r>
+      <w:r>
+        <w:rPr>
+          <w:rFonts w:eastAsia="Times New Roman" w:cs="Times New Roman" w:ascii="Times New Roman" w:hAnsi="Times New Roman"/>
+          <w:b w:val="false"/>
+          <w:bCs w:val="false"/>
+          <w:sz w:val="24"/>
+          <w:szCs w:val="24"/>
+          <w:u w:val="none"/>
+          <w:lang w:val="en-GB"/>
+        </w:rPr>
+        <w:t>This successfully refocuses public anxieties onto specific cultural consumers, thereby masking the reality of a failing economic system. Consequently there is a critical misconception where the public merge a rise in the reporting of crime with the actual rise in the incidence of crime. This decision is driven by the commercial needs of a struggling press. In an era of falling sales, “sensational and emotive reportage has become more important as newspapers fight to retain their readership”</w:t>
       </w:r>
       <w:r>
         <w:rPr>
@@ -638,10 +670,26 @@
           <w:vertAlign w:val="baseline"/>
           <w:lang w:val="en-GB"/>
         </w:rPr>
-        <w:t>.Examining the UK experience more closely, reveals that British society is constantly inventing new ‘devils’ to represent social decline, with society witnessing a “rapid oscillation from one such devil to another […] the soccer hooligan, the hippy, the skinhead”</w:t>
-      </w:r>
-      <w:r>
-        <w:rPr>
+        <w:t xml:space="preserve">.Examining the UK experience more closely, reveals that </w:t>
+      </w:r>
+      <w:r>
+        <w:rPr>
+          <w:rStyle w:val="FootnoteCharacters"/>
+          <w:rFonts w:eastAsia="Times New Roman" w:cs="Times New Roman" w:ascii="Times New Roman" w:hAnsi="Times New Roman"/>
+          <w:b w:val="false"/>
+          <w:bCs w:val="false"/>
+          <w:position w:val="0"/>
+          <w:sz w:val="24"/>
+          <w:szCs w:val="24"/>
+          <w:u w:val="none"/>
+          <w:vertAlign w:val="baseline"/>
+          <w:lang w:val="en-GB"/>
+        </w:rPr>
+        <w:t>British society has repeatedly constructed new ‘folk devils’ to embody perceived social decline, resulting in what Cohen terms a “rapid oscillation from one such devil to another […] the soccer hooligan, the hippy, the skinhead”</w:t>
+      </w:r>
+      <w:r>
+        <w:rPr>
+          <w:rStyle w:val="FootnoteCharactersuser"/>
           <w:rStyle w:val="FootnoteReference"/>
           <w:rFonts w:eastAsia="Times New Roman" w:cs="Times New Roman" w:ascii="Times New Roman" w:hAnsi="Times New Roman"/>
           <w:b w:val="false"/>
@@ -668,7 +716,53 @@
           <w:vertAlign w:val="baseline"/>
           <w:lang w:val="en-GB"/>
         </w:rPr>
-        <w:t>, perfectly describing the shift in focus from the Mod to the football hooligan. It also serves as a robust defence against the "media effects" argument; because hooliganism is far from a new phenomenon caused by cinema, it must be understood as a “stable feature of a changing society”</w:t>
+        <w:t>.</w:t>
+      </w:r>
+      <w:r>
+        <w:rPr>
+          <w:rStyle w:val="FootnoteCharacters"/>
+          <w:rFonts w:eastAsia="Times New Roman" w:cs="Times New Roman" w:ascii="Times New Roman" w:hAnsi="Times New Roman"/>
+          <w:b w:val="false"/>
+          <w:bCs w:val="false"/>
+          <w:position w:val="0"/>
+          <w:sz w:val="24"/>
+          <w:szCs w:val="24"/>
+          <w:u w:val="none"/>
+          <w:vertAlign w:val="baseline"/>
+          <w:lang w:val="en-GB"/>
+        </w:rPr>
+        <w:t xml:space="preserve"> </w:t>
+      </w:r>
+      <w:r>
+        <w:rPr>
+          <w:rStyle w:val="FootnoteCharacters"/>
+          <w:rFonts w:eastAsia="Times New Roman" w:cs="Times New Roman" w:ascii="Times New Roman" w:hAnsi="Times New Roman"/>
+          <w:b w:val="false"/>
+          <w:bCs w:val="false"/>
+          <w:position w:val="0"/>
+          <w:sz w:val="24"/>
+          <w:szCs w:val="24"/>
+          <w:u w:val="none"/>
+          <w:shd w:fill="auto" w:val="clear"/>
+          <w:vertAlign w:val="baseline"/>
+          <w:lang w:val="en-GB"/>
+        </w:rPr>
+        <w:t xml:space="preserve">This shifting focus is clearly illustrated by the transition from the Mod as a symbol of deviance in the 1960s to the football hooligan in the late twentieth century. </w:t>
+      </w:r>
+      <w:r>
+        <w:rPr>
+          <w:rStyle w:val="FootnoteCharactersuser"/>
+          <w:rFonts w:eastAsia="Times New Roman" w:cs="Times New Roman" w:ascii="Times New Roman" w:hAnsi="Times New Roman"/>
+          <w:b w:val="false"/>
+          <w:bCs w:val="false"/>
+          <w:position w:val="0"/>
+          <w:sz w:val="24"/>
+          <w:szCs w:val="24"/>
+          <w:u w:val="none"/>
+          <w:vertAlign w:val="baseline"/>
+          <w:lang w:val="en-GB"/>
+        </w:rPr>
+        <w:t>It also serves as a robust defence against the "media effects" argument; because hooliganism is far from a new phenomenon caused by cinema, it must be understood as a “stable feature of a changing society”</w:t>
       </w:r>
       <w:r>
         <w:rPr>

</xml_diff>

<commit_message>
vault backup: 2026-01-22 10:45:52
</commit_message>
<xml_diff>
--- a/third-year/assignment_folder/Murder_Source_analysis/ES1/ES1_Murder.docx
+++ b/third-year/assignment_folder/Murder_Source_analysis/ES1/ES1_Murder.docx
@@ -29,14 +29,13 @@
       <w:pPr>
         <w:pStyle w:val="Normal"/>
         <w:spacing w:lineRule="auto" w:line="480"/>
-        <w:jc w:val="center"/>
+        <w:jc w:val="both"/>
         <w:rPr>
           <w:rFonts w:ascii="Times New Roman" w:hAnsi="Times New Roman" w:eastAsia="Times New Roman" w:cs="Times New Roman"/>
-          <w:b/>
-          <w:bCs/>
-          <w:sz w:val="32"/>
-          <w:szCs w:val="32"/>
-          <w:highlight w:val="none"/>
+          <w:b w:val="false"/>
+          <w:bCs w:val="false"/>
+          <w:sz w:val="24"/>
+          <w:szCs w:val="24"/>
           <w:u w:val="single"/>
           <w:shd w:fill="FFFF00" w:val="clear"/>
           <w:lang w:val="en-GB"/>
@@ -45,28 +44,28 @@
       <w:r>
         <w:rPr>
           <w:rFonts w:eastAsia="Times New Roman" w:cs="Times New Roman" w:ascii="Times New Roman" w:hAnsi="Times New Roman"/>
-          <w:b/>
-          <w:bCs/>
-          <w:sz w:val="32"/>
-          <w:szCs w:val="32"/>
+          <w:b w:val="false"/>
+          <w:bCs w:val="false"/>
+          <w:sz w:val="24"/>
+          <w:szCs w:val="24"/>
           <w:u w:val="single"/>
-          <w:shd w:fill="FFFF00" w:val="clear"/>
+          <w:shd w:fill="auto" w:val="clear"/>
           <w:lang w:val="en-GB"/>
         </w:rPr>
+        <w:t>Feedback worked on:</w:t>
       </w:r>
     </w:p>
     <w:p>
       <w:pPr>
         <w:pStyle w:val="Normal"/>
         <w:spacing w:lineRule="auto" w:line="480"/>
-        <w:jc w:val="center"/>
+        <w:jc w:val="both"/>
         <w:rPr>
           <w:rFonts w:ascii="Times New Roman" w:hAnsi="Times New Roman" w:eastAsia="Times New Roman" w:cs="Times New Roman"/>
           <w:b w:val="false"/>
           <w:bCs w:val="false"/>
-          <w:sz w:val="32"/>
-          <w:szCs w:val="32"/>
-          <w:highlight w:val="none"/>
+          <w:sz w:val="24"/>
+          <w:szCs w:val="24"/>
           <w:u w:val="none"/>
           <w:shd w:fill="FFFF00" w:val="clear"/>
           <w:lang w:val="en-GB"/>
@@ -77,26 +76,26 @@
           <w:rFonts w:eastAsia="Times New Roman" w:cs="Times New Roman" w:ascii="Times New Roman" w:hAnsi="Times New Roman"/>
           <w:b w:val="false"/>
           <w:bCs w:val="false"/>
-          <w:sz w:val="32"/>
-          <w:szCs w:val="32"/>
+          <w:sz w:val="24"/>
+          <w:szCs w:val="24"/>
           <w:u w:val="none"/>
-          <w:shd w:fill="FFFF00" w:val="clear"/>
+          <w:shd w:fill="auto" w:val="clear"/>
           <w:lang w:val="en-GB"/>
         </w:rPr>
+        <w:t>- Proof read and read aloud to go over flow and punctuation</w:t>
       </w:r>
     </w:p>
     <w:p>
       <w:pPr>
         <w:pStyle w:val="Normal"/>
         <w:spacing w:lineRule="auto" w:line="480"/>
-        <w:jc w:val="center"/>
+        <w:jc w:val="both"/>
         <w:rPr>
           <w:rFonts w:ascii="Times New Roman" w:hAnsi="Times New Roman" w:eastAsia="Times New Roman" w:cs="Times New Roman"/>
           <w:b w:val="false"/>
           <w:bCs w:val="false"/>
-          <w:sz w:val="32"/>
-          <w:szCs w:val="32"/>
-          <w:highlight w:val="none"/>
+          <w:sz w:val="24"/>
+          <w:szCs w:val="24"/>
           <w:u w:val="none"/>
           <w:shd w:fill="FFFF00" w:val="clear"/>
           <w:lang w:val="en-GB"/>
@@ -107,10 +106,96 @@
           <w:rFonts w:eastAsia="Times New Roman" w:cs="Times New Roman" w:ascii="Times New Roman" w:hAnsi="Times New Roman"/>
           <w:b w:val="false"/>
           <w:bCs w:val="false"/>
-          <w:sz w:val="32"/>
-          <w:szCs w:val="32"/>
+          <w:sz w:val="24"/>
+          <w:szCs w:val="24"/>
+          <w:u w:val="none"/>
+          <w:shd w:fill="auto" w:val="clear"/>
+          <w:lang w:val="en-GB"/>
+        </w:rPr>
+        <w:t>- Less repeti</w:t>
+      </w:r>
+      <w:r>
+        <w:rPr>
+          <w:rFonts w:eastAsia="Times New Roman" w:cs="Times New Roman" w:ascii="Times New Roman" w:hAnsi="Times New Roman"/>
+          <w:b w:val="false"/>
+          <w:bCs w:val="false"/>
+          <w:sz w:val="24"/>
+          <w:szCs w:val="24"/>
+          <w:u w:val="none"/>
+          <w:shd w:fill="auto" w:val="clear"/>
+          <w:lang w:val="en-GB"/>
+        </w:rPr>
+        <w:t>t</w:t>
+      </w:r>
+      <w:r>
+        <w:rPr>
+          <w:rFonts w:eastAsia="Times New Roman" w:cs="Times New Roman" w:ascii="Times New Roman" w:hAnsi="Times New Roman"/>
+          <w:b w:val="false"/>
+          <w:bCs w:val="false"/>
+          <w:sz w:val="24"/>
+          <w:szCs w:val="24"/>
+          <w:u w:val="none"/>
+          <w:shd w:fill="auto" w:val="clear"/>
+          <w:lang w:val="en-GB"/>
+        </w:rPr>
+        <w:t>ion</w:t>
+      </w:r>
+    </w:p>
+    <w:p>
+      <w:pPr>
+        <w:pStyle w:val="Normal"/>
+        <w:spacing w:lineRule="auto" w:line="480"/>
+        <w:jc w:val="both"/>
+        <w:rPr>
+          <w:rFonts w:ascii="Times New Roman" w:hAnsi="Times New Roman" w:eastAsia="Times New Roman" w:cs="Times New Roman"/>
+          <w:b w:val="false"/>
+          <w:bCs w:val="false"/>
+          <w:sz w:val="24"/>
+          <w:szCs w:val="24"/>
           <w:u w:val="none"/>
           <w:shd w:fill="FFFF00" w:val="clear"/>
+          <w:lang w:val="en-GB"/>
+        </w:rPr>
+      </w:pPr>
+      <w:r>
+        <w:rPr>
+          <w:rFonts w:eastAsia="Times New Roman" w:cs="Times New Roman" w:ascii="Times New Roman" w:hAnsi="Times New Roman"/>
+          <w:b w:val="false"/>
+          <w:bCs w:val="false"/>
+          <w:sz w:val="24"/>
+          <w:szCs w:val="24"/>
+          <w:u w:val="none"/>
+          <w:shd w:fill="auto" w:val="clear"/>
+          <w:lang w:val="en-GB"/>
+        </w:rPr>
+        <w:t>- More historiography engaged with to cover all areas for the US &amp; UK</w:t>
+      </w:r>
+    </w:p>
+    <w:p>
+      <w:pPr>
+        <w:pStyle w:val="Normal"/>
+        <w:spacing w:lineRule="auto" w:line="480"/>
+        <w:jc w:val="both"/>
+        <w:rPr>
+          <w:rFonts w:ascii="Times New Roman" w:hAnsi="Times New Roman" w:eastAsia="Times New Roman" w:cs="Times New Roman"/>
+          <w:b w:val="false"/>
+          <w:bCs w:val="false"/>
+          <w:sz w:val="24"/>
+          <w:szCs w:val="24"/>
+          <w:u w:val="none"/>
+          <w:shd w:fill="FFFF00" w:val="clear"/>
+          <w:lang w:val="en-GB"/>
+        </w:rPr>
+      </w:pPr>
+      <w:r>
+        <w:rPr>
+          <w:rFonts w:eastAsia="Times New Roman" w:cs="Times New Roman" w:ascii="Times New Roman" w:hAnsi="Times New Roman"/>
+          <w:b w:val="false"/>
+          <w:bCs w:val="false"/>
+          <w:sz w:val="24"/>
+          <w:szCs w:val="24"/>
+          <w:u w:val="none"/>
+          <w:shd w:fill="auto" w:val="clear"/>
           <w:lang w:val="en-GB"/>
         </w:rPr>
       </w:r>

</xml_diff>

<commit_message>
vault backup: 2026-01-22 11:19:19
</commit_message>
<xml_diff>
--- a/third-year/assignment_folder/Murder_Source_analysis/ES1/ES1_Murder.docx
+++ b/third-year/assignment_folder/Murder_Source_analysis/ES1/ES1_Murder.docx
@@ -22,13 +22,13 @@
           <w:u w:val="single"/>
           <w:lang w:val="en-GB"/>
         </w:rPr>
-        <w:t>To what extent can cultural phenomena be blamed for the rise in anti-social and criminal behaviour in modern Britain and America?(post 1950)</w:t>
+        <w:t>To what extent can cultural phenomena be blamed for the rise in anti-social and criminal behaviour in modern Britain and America? (post-1950)</w:t>
       </w:r>
     </w:p>
     <w:p>
       <w:pPr>
         <w:pStyle w:val="Normal"/>
-        <w:spacing w:lineRule="auto" w:line="480"/>
+        <w:spacing w:lineRule="auto" w:line="240"/>
         <w:jc w:val="both"/>
         <w:rPr>
           <w:rFonts w:ascii="Times New Roman" w:hAnsi="Times New Roman" w:eastAsia="Times New Roman" w:cs="Times New Roman"/>
@@ -36,8 +36,9 @@
           <w:bCs w:val="false"/>
           <w:sz w:val="24"/>
           <w:szCs w:val="24"/>
+          <w:highlight w:val="none"/>
           <w:u w:val="single"/>
-          <w:shd w:fill="FFFF00" w:val="clear"/>
+          <w:shd w:fill="auto" w:val="clear"/>
           <w:lang w:val="en-GB"/>
         </w:rPr>
       </w:pPr>
@@ -58,7 +59,7 @@
     <w:p>
       <w:pPr>
         <w:pStyle w:val="Normal"/>
-        <w:spacing w:lineRule="auto" w:line="480"/>
+        <w:spacing w:lineRule="auto" w:line="240"/>
         <w:jc w:val="both"/>
         <w:rPr>
           <w:rFonts w:ascii="Times New Roman" w:hAnsi="Times New Roman" w:eastAsia="Times New Roman" w:cs="Times New Roman"/>
@@ -66,8 +67,9 @@
           <w:bCs w:val="false"/>
           <w:sz w:val="24"/>
           <w:szCs w:val="24"/>
+          <w:highlight w:val="none"/>
           <w:u w:val="none"/>
-          <w:shd w:fill="FFFF00" w:val="clear"/>
+          <w:shd w:fill="auto" w:val="clear"/>
           <w:lang w:val="en-GB"/>
         </w:rPr>
       </w:pPr>
@@ -88,7 +90,7 @@
     <w:p>
       <w:pPr>
         <w:pStyle w:val="Normal"/>
-        <w:spacing w:lineRule="auto" w:line="480"/>
+        <w:spacing w:lineRule="auto" w:line="240"/>
         <w:jc w:val="both"/>
         <w:rPr>
           <w:rFonts w:ascii="Times New Roman" w:hAnsi="Times New Roman" w:eastAsia="Times New Roman" w:cs="Times New Roman"/>
@@ -96,8 +98,9 @@
           <w:bCs w:val="false"/>
           <w:sz w:val="24"/>
           <w:szCs w:val="24"/>
+          <w:highlight w:val="none"/>
           <w:u w:val="none"/>
-          <w:shd w:fill="FFFF00" w:val="clear"/>
+          <w:shd w:fill="auto" w:val="clear"/>
           <w:lang w:val="en-GB"/>
         </w:rPr>
       </w:pPr>
@@ -144,7 +147,7 @@
     <w:p>
       <w:pPr>
         <w:pStyle w:val="Normal"/>
-        <w:spacing w:lineRule="auto" w:line="480"/>
+        <w:spacing w:lineRule="auto" w:line="240"/>
         <w:jc w:val="both"/>
         <w:rPr>
           <w:rFonts w:ascii="Times New Roman" w:hAnsi="Times New Roman" w:eastAsia="Times New Roman" w:cs="Times New Roman"/>
@@ -152,8 +155,9 @@
           <w:bCs w:val="false"/>
           <w:sz w:val="24"/>
           <w:szCs w:val="24"/>
+          <w:highlight w:val="none"/>
           <w:u w:val="none"/>
-          <w:shd w:fill="FFFF00" w:val="clear"/>
+          <w:shd w:fill="auto" w:val="clear"/>
           <w:lang w:val="en-GB"/>
         </w:rPr>
       </w:pPr>
@@ -221,7 +225,7 @@
           <w:u w:val="none"/>
           <w:lang w:val="en-GB"/>
         </w:rPr>
-        <w:t xml:space="preserve">In both contemporary Britain and America there is a belief that cultural phenomena, from the violent cinema of the 80s to the urban street styles of the 00s, are the sole reasons for a perceived rise in anti-social and criminal behaviour. These cultural phenomena are </w:t>
+        <w:t xml:space="preserve">In both contemporary Britain and America, there is a belief that cultural phenomena, from the violent cinema of the 80s to the urban street styles of the 00s, are the sole reasons for a perceived rise in anti-social and criminal behaviour. These cultural phenomena are </w:t>
       </w:r>
       <w:bookmarkStart w:id="0" w:name="_Int_z921ouYl"/>
       <w:r>
@@ -305,7 +309,39 @@
           <w:u w:val="none"/>
           <w:lang w:val="en-GB"/>
         </w:rPr>
-        <w:t xml:space="preserve"> the same; cultural symptoms are routinely mistaken for structural causes. Analysing the effect of cinema, youth street culture and fashion leads one to the only sensible conclusion that these cultural phenomena are not the main contributor to the perceived rise in anti-social behaviour. Ultimately, this suggests that the fixation on culture acts as a convenient distraction, allowing society to ignore the far more difficult reality of deep-seated structural inequality. </w:t>
+        <w:t xml:space="preserve"> the same; cultural symptoms are routinely mistaken for structural causes. </w:t>
+      </w:r>
+      <w:r>
+        <w:rPr>
+          <w:rFonts w:ascii="Times New Roman" w:hAnsi="Times New Roman"/>
+          <w:sz w:val="24"/>
+          <w:szCs w:val="24"/>
+        </w:rPr>
+        <w:t>An analysis of cinema, youth street culture, and fashion leads to the conclusion</w:t>
+      </w:r>
+      <w:r>
+        <w:rPr>
+          <w:rFonts w:eastAsia="Times New Roman" w:cs="Times New Roman" w:ascii="Times New Roman" w:hAnsi="Times New Roman"/>
+          <w:b w:val="false"/>
+          <w:bCs w:val="false"/>
+          <w:sz w:val="24"/>
+          <w:szCs w:val="24"/>
+          <w:u w:val="none"/>
+          <w:lang w:val="en-GB"/>
+        </w:rPr>
+        <w:t xml:space="preserve"> </w:t>
+      </w:r>
+      <w:r>
+        <w:rPr>
+          <w:rFonts w:eastAsia="Times New Roman" w:cs="Times New Roman" w:ascii="Times New Roman" w:hAnsi="Times New Roman"/>
+          <w:b w:val="false"/>
+          <w:bCs w:val="false"/>
+          <w:sz w:val="24"/>
+          <w:szCs w:val="24"/>
+          <w:u w:val="none"/>
+          <w:lang w:val="en-GB"/>
+        </w:rPr>
+        <w:t xml:space="preserve">that these cultural phenomena are not the main contributor to the perceived rise in anti-social behaviour. Ultimately, this suggests that the fixation on culture acts as a convenient distraction, allowing society to ignore the far more difficult reality of deep-seated structural inequality. </w:t>
       </w:r>
     </w:p>
     <w:p>
@@ -326,7 +362,7 @@
           <w:u w:val="none"/>
           <w:lang w:val="en-GB" w:bidi="en-US"/>
         </w:rPr>
-        <w:t>One of the most influential cultural explanations for rising disorder focused on cinema and mass media, which were widely accused of corrupting youth and encouraging violence. Historically people have fixated on cinema as a source of corruption, viewing it as a “veritable textbook of bad examples to the young, the easily influenced, [and] the working class</w:t>
+        <w:t xml:space="preserve">One of the most influential cultural explanations for rising disorder focused on cinema and mass media, which were widely accused of corrupting youth and encouraging violence. Historically, </w:t>
       </w:r>
       <w:r>
         <w:rPr>
@@ -336,9 +372,33 @@
           <w:sz w:val="24"/>
           <w:szCs w:val="24"/>
           <w:u w:val="none"/>
+          <w:lang w:val="en-GB" w:bidi="en-US"/>
+        </w:rPr>
+        <w:t>commentators</w:t>
+      </w:r>
+      <w:r>
+        <w:rPr>
+          <w:rFonts w:eastAsia="Times New Roman" w:cs="Times New Roman" w:ascii="Times New Roman" w:hAnsi="Times New Roman"/>
+          <w:b w:val="false"/>
+          <w:bCs w:val="false"/>
+          <w:sz w:val="24"/>
+          <w:szCs w:val="24"/>
+          <w:u w:val="none"/>
+          <w:lang w:val="en-GB" w:bidi="en-US"/>
+        </w:rPr>
+        <w:t xml:space="preserve"> have fixated on cinema as a source of corruption, viewing it as a “veritable textbook of bad examples to the young, the easily influenced, [and] the working class</w:t>
+      </w:r>
+      <w:r>
+        <w:rPr>
+          <w:rFonts w:eastAsia="Times New Roman" w:cs="Times New Roman" w:ascii="Times New Roman" w:hAnsi="Times New Roman"/>
+          <w:b w:val="false"/>
+          <w:bCs w:val="false"/>
+          <w:sz w:val="24"/>
+          <w:szCs w:val="24"/>
+          <w:u w:val="none"/>
           <w:lang w:val="en-GB"/>
         </w:rPr>
-        <w:t>”</w:t>
+        <w:t>”.</w:t>
       </w:r>
       <w:r>
         <w:rPr>
@@ -352,6 +412,18 @@
           <w:lang w:val="en-GB"/>
         </w:rPr>
         <w:footnoteReference w:id="2"/>
+      </w:r>
+      <w:r>
+        <w:rPr>
+          <w:rFonts w:eastAsia="Times New Roman" w:cs="Times New Roman" w:ascii="Times New Roman" w:hAnsi="Times New Roman"/>
+          <w:b w:val="false"/>
+          <w:bCs w:val="false"/>
+          <w:sz w:val="24"/>
+          <w:szCs w:val="24"/>
+          <w:u w:val="none"/>
+          <w:lang w:val="en-GB"/>
+        </w:rPr>
+        <w:t xml:space="preserve"> </w:t>
       </w:r>
       <w:r>
         <w:rPr>
@@ -366,20 +438,7 @@
           <w:vertAlign w:val="baseline"/>
           <w:lang w:val="en-GB"/>
         </w:rPr>
-        <w:t>. The fear and opposition were often less about the content of the films but more about the general compilation of the viewers, based on the assumption that “the larger the audience, the lower the moral mass resistance to suggestion”</w:t>
-      </w:r>
-      <w:r>
-        <w:rPr>
-          <w:rStyle w:val="FootnoteReference"/>
-          <w:rFonts w:eastAsia="Times New Roman" w:cs="Times New Roman" w:ascii="Times New Roman" w:hAnsi="Times New Roman"/>
-          <w:b w:val="false"/>
-          <w:bCs w:val="false"/>
-          <w:sz w:val="24"/>
-          <w:szCs w:val="24"/>
-          <w:u w:val="none"/>
-          <w:lang w:val="en-GB"/>
-        </w:rPr>
-        <w:footnoteReference w:id="3"/>
+        <w:t xml:space="preserve">The fear and opposition were often less about the content of the films but more about the </w:t>
       </w:r>
       <w:r>
         <w:rPr>
@@ -394,21 +453,7 @@
           <w:vertAlign w:val="baseline"/>
           <w:lang w:val="en-GB"/>
         </w:rPr>
-        <w:t>. During this period, panic peaked as “the video nasty issue was deliberately and explicitly used as an illustration of the dangers of the so-called ‘underclass’”</w:t>
-      </w:r>
-      <w:r>
-        <w:rPr>
-          <w:rStyle w:val="FootnoteReference"/>
-          <w:rFonts w:eastAsia="Times New Roman" w:cs="Times New Roman" w:ascii="Times New Roman" w:hAnsi="Times New Roman"/>
-          <w:b w:val="false"/>
-          <w:bCs w:val="false"/>
-          <w:sz w:val="24"/>
-          <w:szCs w:val="24"/>
-          <w:u w:val="none"/>
-          <w:vertAlign w:val="superscript"/>
-          <w:lang w:val="en-GB"/>
-        </w:rPr>
-        <w:footnoteReference w:id="4"/>
+        <w:t>social composition of audiences</w:t>
       </w:r>
       <w:r>
         <w:rPr>
@@ -423,7 +468,7 @@
           <w:vertAlign w:val="baseline"/>
           <w:lang w:val="en-GB"/>
         </w:rPr>
-        <w:t>, a concept heavily influenced by American sociology to justify welfare retrenchment. By framing these films, often low-budget American imports like The Driller Killer or The Evil Dead, as dangerous foreign media entering British homes, attention drifted away from the root cause of problems, the deep-seated structural inequalities that were the actual drivers of anti-social behaviour. In a similar fashion, the media is not a vessel of complete truth and does not merely report on the “bad examples”</w:t>
+        <w:t>, based on the assumption that “the larger the audience, the lower the moral mass resistance to suggestion”.</w:t>
       </w:r>
       <w:r>
         <w:rPr>
@@ -434,10 +479,9 @@
           <w:sz w:val="24"/>
           <w:szCs w:val="24"/>
           <w:u w:val="none"/>
-          <w:vertAlign w:val="superscript"/>
           <w:lang w:val="en-GB"/>
         </w:rPr>
-        <w:footnoteReference w:id="5"/>
+        <w:footnoteReference w:id="3"/>
       </w:r>
       <w:r>
         <w:rPr>
@@ -452,7 +496,7 @@
           <w:vertAlign w:val="baseline"/>
           <w:lang w:val="en-GB"/>
         </w:rPr>
-        <w:t>, it actively constructs them through stereotyping. During moments of panic within society, the “actors concerned are pictured in a highly stereotypical way”</w:t>
+        <w:t xml:space="preserve"> During this period, panic peaked as “the video nasty issue was deliberately and explicitly used as an illustration of the dangers of the so-called ‘underclass’”</w:t>
       </w:r>
       <w:r>
         <w:rPr>
@@ -466,7 +510,7 @@
           <w:vertAlign w:val="superscript"/>
           <w:lang w:val="en-GB"/>
         </w:rPr>
-        <w:footnoteReference w:id="6"/>
+        <w:footnoteReference w:id="4"/>
       </w:r>
       <w:r>
         <w:rPr>
@@ -481,7 +525,7 @@
           <w:vertAlign w:val="baseline"/>
           <w:lang w:val="en-GB"/>
         </w:rPr>
-        <w:t>, transforming individuals into the ‘folk devils’ who act as “visible reminders of what we should not be”</w:t>
+        <w:t>, a concept heavily influenced by American sociology to justify welfare retrenchment. By framing these films, often low-budget American imports like The Driller Killer or The Evil Dead, as dangerous foreign media entering British homes, attention drifted away from the root cause of problems, the deep-seated structural inequalities that were the actual drivers of anti-social behaviour. In a similar fashion, the media is not a vessel of complete truth and does not merely report on the “bad examples”</w:t>
       </w:r>
       <w:r>
         <w:rPr>
@@ -495,7 +539,7 @@
           <w:vertAlign w:val="superscript"/>
           <w:lang w:val="en-GB"/>
         </w:rPr>
-        <w:footnoteReference w:id="7"/>
+        <w:footnoteReference w:id="5"/>
       </w:r>
       <w:r>
         <w:rPr>
@@ -510,51 +554,7 @@
           <w:vertAlign w:val="baseline"/>
           <w:lang w:val="en-GB"/>
         </w:rPr>
-        <w:t xml:space="preserve">. </w:t>
-      </w:r>
-      <w:r>
-        <w:rPr>
-          <w:rFonts w:eastAsia="Times New Roman" w:cs="Times New Roman" w:ascii="Times New Roman" w:hAnsi="Times New Roman"/>
-          <w:b w:val="false"/>
-          <w:bCs w:val="false"/>
-          <w:sz w:val="24"/>
-          <w:szCs w:val="24"/>
-          <w:u w:val="none"/>
-          <w:lang w:val="en-GB"/>
-        </w:rPr>
-        <w:t xml:space="preserve">This functions as a mechanism of social control to divert attention away from the true causes of criminal behaviour. </w:t>
-      </w:r>
-      <w:r>
-        <w:rPr>
-          <w:rFonts w:ascii="Times New Roman" w:hAnsi="Times New Roman"/>
-          <w:sz w:val="24"/>
-          <w:szCs w:val="24"/>
-        </w:rPr>
-        <w:t>By repeatedly circulating images of dangerous youth and their consumption of American-made entertainment, the media positioned these groups as convenient scapegoats.</w:t>
-      </w:r>
-      <w:r>
-        <w:rPr>
-          <w:rFonts w:eastAsia="Times New Roman" w:cs="Times New Roman" w:ascii="Times New Roman" w:hAnsi="Times New Roman"/>
-          <w:b w:val="false"/>
-          <w:bCs w:val="false"/>
-          <w:sz w:val="24"/>
-          <w:szCs w:val="24"/>
-          <w:u w:val="none"/>
-          <w:lang w:val="en-GB"/>
-        </w:rPr>
-        <w:t xml:space="preserve"> </w:t>
-      </w:r>
-      <w:r>
-        <w:rPr>
-          <w:rFonts w:eastAsia="Times New Roman" w:cs="Times New Roman" w:ascii="Times New Roman" w:hAnsi="Times New Roman"/>
-          <w:b w:val="false"/>
-          <w:bCs w:val="false"/>
-          <w:sz w:val="24"/>
-          <w:szCs w:val="24"/>
-          <w:u w:val="none"/>
-          <w:lang w:val="en-GB"/>
-        </w:rPr>
-        <w:t>This successfully refocuses public anxieties onto specific cultural consumers, thereby masking the reality of a failing economic system. Consequently there is a critical misconception where the public merge a rise in the reporting of crime with the actual rise in the incidence of crime. This decision is driven by the commercial needs of a struggling press. In an era of falling sales, “sensational and emotive reportage has become more important as newspapers fight to retain their readership”</w:t>
+        <w:t>, it actively constructs them through stereotyping. During moments of panic within society, the “actors concerned are pictured in a highly stereotypical way”</w:t>
       </w:r>
       <w:r>
         <w:rPr>
@@ -565,9 +565,10 @@
           <w:sz w:val="24"/>
           <w:szCs w:val="24"/>
           <w:u w:val="none"/>
+          <w:vertAlign w:val="superscript"/>
           <w:lang w:val="en-GB"/>
         </w:rPr>
-        <w:footnoteReference w:id="8"/>
+        <w:footnoteReference w:id="6"/>
       </w:r>
       <w:r>
         <w:rPr>
@@ -582,7 +583,7 @@
           <w:vertAlign w:val="baseline"/>
           <w:lang w:val="en-GB"/>
         </w:rPr>
-        <w:t xml:space="preserve"> meaning the media prioritizes profitable headlines over the accurate reflection of society. When searching for a cause for this manufactured crisis in both the UK and the US, it is easy to fall for what some call a “banal science”</w:t>
+        <w:t>, transforming individuals into the ‘folk devils’ who act as “visible reminders of what we should not be”.</w:t>
       </w:r>
       <w:r>
         <w:rPr>
@@ -593,9 +594,10 @@
           <w:sz w:val="24"/>
           <w:szCs w:val="24"/>
           <w:u w:val="none"/>
+          <w:vertAlign w:val="superscript"/>
           <w:lang w:val="en-GB"/>
         </w:rPr>
-        <w:footnoteReference w:id="9"/>
+        <w:footnoteReference w:id="7"/>
       </w:r>
       <w:r>
         <w:rPr>
@@ -610,7 +612,95 @@
           <w:vertAlign w:val="baseline"/>
           <w:lang w:val="en-GB"/>
         </w:rPr>
-        <w:t>. This refers to a rather lazy scientific assumption that there is a simple, direct correlation between the act of watching violence and committing it, famously linking films such as Child’s Play 3 or Natural Born Killers to specific atrocities without empirical evidence. In the case of the former, Martin Barker notes that despite the media hysteria, “there was not a scrap of evidence that the boys had watched the film”</w:t>
+        <w:t xml:space="preserve"> </w:t>
+      </w:r>
+      <w:r>
+        <w:rPr>
+          <w:rFonts w:eastAsia="Times New Roman" w:cs="Times New Roman" w:ascii="Times New Roman" w:hAnsi="Times New Roman"/>
+          <w:b w:val="false"/>
+          <w:bCs w:val="false"/>
+          <w:sz w:val="24"/>
+          <w:szCs w:val="24"/>
+          <w:u w:val="none"/>
+          <w:lang w:val="en-GB"/>
+        </w:rPr>
+        <w:t xml:space="preserve">This functions as a mechanism of social control to divert attention away from the true causes of criminal behaviour. </w:t>
+      </w:r>
+      <w:r>
+        <w:rPr>
+          <w:rFonts w:ascii="Times New Roman" w:hAnsi="Times New Roman"/>
+          <w:sz w:val="24"/>
+          <w:szCs w:val="24"/>
+        </w:rPr>
+        <w:t>By repeatedly circulating images of dangerous youth and their consumption of American-made entertainment, the media positioned these groups as convenient scapegoats.</w:t>
+      </w:r>
+      <w:r>
+        <w:rPr>
+          <w:rFonts w:eastAsia="Times New Roman" w:cs="Times New Roman" w:ascii="Times New Roman" w:hAnsi="Times New Roman"/>
+          <w:b w:val="false"/>
+          <w:bCs w:val="false"/>
+          <w:sz w:val="24"/>
+          <w:szCs w:val="24"/>
+          <w:u w:val="none"/>
+          <w:lang w:val="en-GB"/>
+        </w:rPr>
+        <w:t xml:space="preserve"> </w:t>
+      </w:r>
+      <w:r>
+        <w:rPr>
+          <w:rFonts w:ascii="Times New Roman" w:hAnsi="Times New Roman"/>
+          <w:sz w:val="24"/>
+          <w:szCs w:val="24"/>
+        </w:rPr>
+        <w:t>This process refocuses public anxieties</w:t>
+      </w:r>
+      <w:r>
+        <w:rPr>
+          <w:rFonts w:eastAsia="Times New Roman" w:cs="Times New Roman" w:ascii="Times New Roman" w:hAnsi="Times New Roman"/>
+          <w:b w:val="false"/>
+          <w:bCs w:val="false"/>
+          <w:sz w:val="24"/>
+          <w:szCs w:val="24"/>
+          <w:u w:val="none"/>
+          <w:lang w:val="en-GB"/>
+        </w:rPr>
+        <w:t xml:space="preserve"> o</w:t>
+      </w:r>
+      <w:r>
+        <w:rPr>
+          <w:rFonts w:eastAsia="Times New Roman" w:cs="Times New Roman" w:ascii="Times New Roman" w:hAnsi="Times New Roman"/>
+          <w:b w:val="false"/>
+          <w:bCs w:val="false"/>
+          <w:sz w:val="24"/>
+          <w:szCs w:val="24"/>
+          <w:u w:val="none"/>
+          <w:lang w:val="en-GB"/>
+        </w:rPr>
+        <w:t xml:space="preserve">nto specific cultural consumers, thereby masking the reality of a failing economic system. Consequently there is a critical misconception where the public merge a rise in the reporting of crime with the actual rise in the incidence of crime. This </w:t>
+      </w:r>
+      <w:r>
+        <w:rPr>
+          <w:rFonts w:eastAsia="Times New Roman" w:cs="Times New Roman" w:ascii="Times New Roman" w:hAnsi="Times New Roman"/>
+          <w:b w:val="false"/>
+          <w:bCs w:val="false"/>
+          <w:sz w:val="24"/>
+          <w:szCs w:val="24"/>
+          <w:u w:val="none"/>
+          <w:lang w:val="en-GB"/>
+        </w:rPr>
+        <w:t>tendency</w:t>
+      </w:r>
+      <w:r>
+        <w:rPr>
+          <w:rFonts w:eastAsia="Times New Roman" w:cs="Times New Roman" w:ascii="Times New Roman" w:hAnsi="Times New Roman"/>
+          <w:b w:val="false"/>
+          <w:bCs w:val="false"/>
+          <w:sz w:val="24"/>
+          <w:szCs w:val="24"/>
+          <w:u w:val="none"/>
+          <w:lang w:val="en-GB"/>
+        </w:rPr>
+        <w:t xml:space="preserve"> is driven by the commercial needs of a struggling press. In an era of falling sales, “sensational and emotive reportage has become more important as newspapers fight to retain their readership”</w:t>
       </w:r>
       <w:r>
         <w:rPr>
@@ -623,7 +713,7 @@
           <w:u w:val="none"/>
           <w:lang w:val="en-GB"/>
         </w:rPr>
-        <w:footnoteReference w:id="10"/>
+        <w:footnoteReference w:id="8"/>
       </w:r>
       <w:r>
         <w:rPr>
@@ -638,7 +728,7 @@
           <w:vertAlign w:val="baseline"/>
           <w:lang w:val="en-GB"/>
         </w:rPr>
-        <w:t>. However, such theories fail to prove that “the reading and the robbery stand in the relation of cause and effect”</w:t>
+        <w:t xml:space="preserve"> meaning the media prioritizes profitable headlines over the accurate reflection of society. When searching for a cause for this manufactured crisis in both the UK and the US, it is easy to fall for what some call a “banal science”.</w:t>
       </w:r>
       <w:r>
         <w:rPr>
@@ -651,7 +741,7 @@
           <w:u w:val="none"/>
           <w:lang w:val="en-GB"/>
         </w:rPr>
-        <w:footnoteReference w:id="11"/>
+        <w:footnoteReference w:id="9"/>
       </w:r>
       <w:r>
         <w:rPr>
@@ -666,19 +756,7 @@
           <w:vertAlign w:val="baseline"/>
           <w:lang w:val="en-GB"/>
         </w:rPr>
-        <w:t>. Rather than blaming what is on the cinema screen, we should be looking at the harder reality of “mass unemployment, the decay of communal life and public space, and the evaporation of hope</w:t>
-      </w:r>
-      <w:r>
-        <w:rPr>
-          <w:rFonts w:eastAsia="Times New Roman" w:cs="Times New Roman" w:ascii="Times New Roman" w:hAnsi="Times New Roman"/>
-          <w:b w:val="false"/>
-          <w:bCs w:val="false"/>
-          <w:sz w:val="24"/>
-          <w:szCs w:val="24"/>
-          <w:u w:val="none"/>
-          <w:lang w:val="en-GB"/>
-        </w:rPr>
-        <w:t>”</w:t>
+        <w:t xml:space="preserve"> This refers to a rather lazy scientific assumption that there is a simple, direct correlation between the act of watching violence and committing it, famously linking films such as Child’s Play 3 or Natural Born Killers to specific atrocities without empirical evidence. In the case of the former, Martin Barker notes that despite the media hysteria, “there was not a scrap of evidence that the boys had watched the film”.</w:t>
       </w:r>
       <w:r>
         <w:rPr>
@@ -691,7 +769,7 @@
           <w:u w:val="none"/>
           <w:lang w:val="en-GB"/>
         </w:rPr>
-        <w:footnoteReference w:id="12"/>
+        <w:footnoteReference w:id="10"/>
       </w:r>
       <w:r>
         <w:rPr>
@@ -706,7 +784,75 @@
           <w:vertAlign w:val="baseline"/>
           <w:lang w:val="en-GB"/>
         </w:rPr>
-        <w:t>. It is these structural failures, not the movies people watch, that are the real drivers of social unrest.</w:t>
+        <w:t xml:space="preserve"> However, such theories fail to prove that “the reading and the robbery stand in the relation of cause and effect”.</w:t>
+      </w:r>
+      <w:r>
+        <w:rPr>
+          <w:rStyle w:val="FootnoteReference"/>
+          <w:rFonts w:eastAsia="Times New Roman" w:cs="Times New Roman" w:ascii="Times New Roman" w:hAnsi="Times New Roman"/>
+          <w:b w:val="false"/>
+          <w:bCs w:val="false"/>
+          <w:sz w:val="24"/>
+          <w:szCs w:val="24"/>
+          <w:u w:val="none"/>
+          <w:lang w:val="en-GB"/>
+        </w:rPr>
+        <w:footnoteReference w:id="11"/>
+      </w:r>
+      <w:r>
+        <w:rPr>
+          <w:rStyle w:val="FootnoteCharactersuser"/>
+          <w:rFonts w:eastAsia="Times New Roman" w:cs="Times New Roman" w:ascii="Times New Roman" w:hAnsi="Times New Roman"/>
+          <w:b w:val="false"/>
+          <w:bCs w:val="false"/>
+          <w:position w:val="0"/>
+          <w:sz w:val="24"/>
+          <w:szCs w:val="24"/>
+          <w:u w:val="none"/>
+          <w:vertAlign w:val="baseline"/>
+          <w:lang w:val="en-GB"/>
+        </w:rPr>
+        <w:t xml:space="preserve"> Rather than blaming what is on the cinema screen, we should be looking at the harder reality of “mass unemployment, the decay of communal life and public space, and the evaporation of hope</w:t>
+      </w:r>
+      <w:r>
+        <w:rPr>
+          <w:rFonts w:eastAsia="Times New Roman" w:cs="Times New Roman" w:ascii="Times New Roman" w:hAnsi="Times New Roman"/>
+          <w:b w:val="false"/>
+          <w:bCs w:val="false"/>
+          <w:sz w:val="24"/>
+          <w:szCs w:val="24"/>
+          <w:u w:val="none"/>
+          <w:lang w:val="en-GB"/>
+        </w:rPr>
+        <w:t>”.</w:t>
+      </w:r>
+      <w:r>
+        <w:rPr>
+          <w:rStyle w:val="FootnoteReference"/>
+          <w:rFonts w:eastAsia="Times New Roman" w:cs="Times New Roman" w:ascii="Times New Roman" w:hAnsi="Times New Roman"/>
+          <w:b w:val="false"/>
+          <w:bCs w:val="false"/>
+          <w:sz w:val="24"/>
+          <w:szCs w:val="24"/>
+          <w:u w:val="none"/>
+          <w:lang w:val="en-GB"/>
+        </w:rPr>
+        <w:footnoteReference w:id="12"/>
+      </w:r>
+      <w:r>
+        <w:rPr>
+          <w:rStyle w:val="FootnoteCharactersuser"/>
+          <w:rFonts w:eastAsia="Times New Roman" w:cs="Times New Roman" w:ascii="Times New Roman" w:hAnsi="Times New Roman"/>
+          <w:b w:val="false"/>
+          <w:bCs w:val="false"/>
+          <w:position w:val="0"/>
+          <w:sz w:val="24"/>
+          <w:szCs w:val="24"/>
+          <w:u w:val="none"/>
+          <w:vertAlign w:val="baseline"/>
+          <w:lang w:val="en-GB"/>
+        </w:rPr>
+        <w:t xml:space="preserve"> It is these structural failures, not the movies people watch, that are the real drivers of social unrest.</w:t>
       </w:r>
     </w:p>
     <w:p>
@@ -727,7 +873,27 @@
           <w:u w:val="none"/>
           <w:lang w:val="en-GB"/>
         </w:rPr>
-        <w:t>A second major site of cultural blame centred on youth street cultures, particularly hooliganism and gangs, which were portrayed as self-generating sources of violence in both Britain and the United States. However, for each side of the Atlantic, they had different reactions and perspectives on the situation. The British treat the hooligan as a symbol of decline as well as another way of diverting attention. The US however, the violence is not culture in the way it was viewed in the UK but is a “functional adaptation to an uncompromising social environment”</w:t>
+        <w:t xml:space="preserve">A second major site of cultural blame centred on youth street cultures, particularly hooliganism and gangs, which were portrayed as self-generating sources of violence in both Britain and the United States. However, for each side of the Atlantic, they had different reactions and perspectives on the situation. </w:t>
+      </w:r>
+      <w:r>
+        <w:rPr>
+          <w:rFonts w:ascii="Times New Roman" w:hAnsi="Times New Roman"/>
+          <w:sz w:val="24"/>
+          <w:szCs w:val="24"/>
+        </w:rPr>
+        <w:t xml:space="preserve">In Britain, the hooligan was treated as a symbol of social decline and a means of diverting attention from deeper structural problems. In the United States, however, violence was not understood as ‘culture’ in the same way, but rather as a </w:t>
+      </w:r>
+      <w:r>
+        <w:rPr>
+          <w:rFonts w:eastAsia="Times New Roman" w:cs="Times New Roman" w:ascii="Times New Roman" w:hAnsi="Times New Roman"/>
+          <w:b w:val="false"/>
+          <w:bCs w:val="false"/>
+          <w:sz w:val="24"/>
+          <w:szCs w:val="24"/>
+          <w:u w:val="none"/>
+          <w:lang w:val="en-GB"/>
+        </w:rPr>
+        <w:t xml:space="preserve"> “functional adaptation to an uncompromising social environment”.</w:t>
       </w:r>
       <w:r>
         <w:rPr>
@@ -755,7 +921,7 @@
           <w:vertAlign w:val="baseline"/>
           <w:lang w:val="en-GB"/>
         </w:rPr>
-        <w:t xml:space="preserve">.Examining the UK experience more closely, reveals that </w:t>
+        <w:t xml:space="preserve"> Examining the UK experience more closely, reveals that </w:t>
       </w:r>
       <w:r>
         <w:rPr>
@@ -770,7 +936,22 @@
           <w:vertAlign w:val="baseline"/>
           <w:lang w:val="en-GB"/>
         </w:rPr>
-        <w:t>British society has repeatedly constructed new ‘folk devils’ to embody perceived social decline, resulting in what Cohen terms a “rapid oscillation from one such devil to another […] the soccer hooligan, the hippy, the skinhead”</w:t>
+        <w:t>British society has repeatedly constructed new ‘folk devils’ to embody perceived social decline, resulting in what Cohen terms a “rapid osc</w:t>
+      </w:r>
+      <w:r>
+        <w:rPr>
+          <w:rStyle w:val="FootnoteCharacters"/>
+          <w:rFonts w:eastAsia="Times New Roman" w:cs="Times New Roman" w:ascii="Times New Roman" w:hAnsi="Times New Roman"/>
+          <w:b w:val="false"/>
+          <w:bCs w:val="false"/>
+          <w:position w:val="0"/>
+          <w:sz w:val="24"/>
+          <w:szCs w:val="24"/>
+          <w:u w:val="none"/>
+          <w:vertAlign w:val="baseline"/>
+          <w:lang w:val="en-GB"/>
+        </w:rPr>
+        <w:t>illation from one such devil to another […] the soccer hooligan, the hippy, the skinhead”.</w:t>
       </w:r>
       <w:r>
         <w:rPr>
@@ -801,7 +982,7 @@
           <w:vertAlign w:val="baseline"/>
           <w:lang w:val="en-GB"/>
         </w:rPr>
-        <w:t>.</w:t>
+        <w:t xml:space="preserve"> </w:t>
       </w:r>
       <w:r>
         <w:rPr>
@@ -813,21 +994,6 @@
           <w:sz w:val="24"/>
           <w:szCs w:val="24"/>
           <w:u w:val="none"/>
-          <w:vertAlign w:val="baseline"/>
-          <w:lang w:val="en-GB"/>
-        </w:rPr>
-        <w:t xml:space="preserve"> </w:t>
-      </w:r>
-      <w:r>
-        <w:rPr>
-          <w:rStyle w:val="FootnoteCharacters"/>
-          <w:rFonts w:eastAsia="Times New Roman" w:cs="Times New Roman" w:ascii="Times New Roman" w:hAnsi="Times New Roman"/>
-          <w:b w:val="false"/>
-          <w:bCs w:val="false"/>
-          <w:position w:val="0"/>
-          <w:sz w:val="24"/>
-          <w:szCs w:val="24"/>
-          <w:u w:val="none"/>
           <w:shd w:fill="auto" w:val="clear"/>
           <w:vertAlign w:val="baseline"/>
           <w:lang w:val="en-GB"/>
@@ -847,7 +1013,7 @@
           <w:vertAlign w:val="baseline"/>
           <w:lang w:val="en-GB"/>
         </w:rPr>
-        <w:t>It also serves as a robust defence against the "media effects" argument; because hooliganism is far from a new phenomenon caused by cinema, it must be understood as a “stable feature of a changing society”</w:t>
+        <w:t>It also serves as a robust defence against the "media effects" argument; because hooliganism is far from a new phenomenon caused by cinema, it must be understood as a “stable feature of a changing society”.</w:t>
       </w:r>
       <w:r>
         <w:rPr>
@@ -877,7 +1043,7 @@
           <w:vertAlign w:val="baseline"/>
           <w:lang w:val="en-GB"/>
         </w:rPr>
-        <w:t>. The state focuses on these groups on purpose, to find a “convenient metaphor for wider social tensions”</w:t>
+        <w:t xml:space="preserve"> The state focuses on these groups on purpose, to find a “convenient metaphor for wider social tensions”</w:t>
       </w:r>
       <w:r>
         <w:rPr>
@@ -907,7 +1073,7 @@
           <w:vertAlign w:val="baseline"/>
           <w:lang w:val="en-GB"/>
         </w:rPr>
-        <w:t>, giving the government a scapegoat to ignore the underlying issues of “unemployment, shabby entertainment and poor housing”</w:t>
+        <w:t>, giving the government a scapegoat to ignore the underlying issues of “unemployment, shabby entertainment and poor housing”.</w:t>
       </w:r>
       <w:r>
         <w:rPr>
@@ -937,7 +1103,7 @@
           <w:vertAlign w:val="baseline"/>
           <w:lang w:val="en-GB"/>
         </w:rPr>
-        <w:t>. The behaviour of the hooligan was driven by the poor economic conditions, which were the true power behind the rise in disorder. However, because the average person felt that the country was failing, they needed a tangible reason for their hardship. To solve this society effectively invented a ‘devil’ allowing them to direct their anger towards a specific group rather than the inhumane economic forces that were actually to blame. The desire to punish the ‘devil’ rather than fix the economy resulted in “one of the most repressive pieces of legislation to be introduced by a modern British government”</w:t>
+        <w:t xml:space="preserve"> The behaviour of the hooligan was driven by the poor economic conditions, which were the true power behind the rise in disorder. However, because the average person felt that the country was failing, they needed a tangible reason for their hardship. To solve this society effectively invented a ‘devil’ allowing them to direct their anger towards a specific group rather than the inhumane economic forces that were actually to blame. The desire to punish the ‘devil’ rather than fix the economy resulted in “one of the most repressive pieces of legislation to be introduced by a modern British government”</w:t>
       </w:r>
       <w:r>
         <w:rPr>
@@ -967,7 +1133,37 @@
           <w:vertAlign w:val="baseline"/>
           <w:lang w:val="en-GB"/>
         </w:rPr>
-        <w:t>, referring to the Criminal Justice and Public Order Act 1994 which infamously criminalised gatherings featuring music associated with the ‘devil’. As with the earlier mentioned media panics, these responses often reflected heightened fear and overt focus rather than a demonstratable increase in violence itself. By targeting these lifestyles, the Act essentially criminalised youth subcultures confirming that in Britain the rise of anti-social behaviour is often less about its ‘danger’ and more related to the governments refusal to accept youth subculture as anything other than a problem. In contrast, the US experience of youth subcultures was vastly different. Instead of the violence being a ‘style’ and a ‘rebellion’, in the US it was a logical reaction to a destroyed environment. Violence is a “functional adaptation to an uncompromising social environment”</w:t>
+        <w:t>, referring to the Criminal Justice and Public Order Act 1994 which infamously criminalised gatherings featuring music associated with the ‘devil’. As with the earlier mentioned media panics, these responses often reflected heightened fear and overt focus rather than a demonstra</w:t>
+      </w:r>
+      <w:r>
+        <w:rPr>
+          <w:rStyle w:val="FootnoteCharactersuser"/>
+          <w:rFonts w:eastAsia="Times New Roman" w:cs="Times New Roman" w:ascii="Times New Roman" w:hAnsi="Times New Roman"/>
+          <w:b w:val="false"/>
+          <w:bCs w:val="false"/>
+          <w:position w:val="0"/>
+          <w:sz w:val="24"/>
+          <w:szCs w:val="24"/>
+          <w:u w:val="none"/>
+          <w:vertAlign w:val="baseline"/>
+          <w:lang w:val="en-GB"/>
+        </w:rPr>
+        <w:t>ble</w:t>
+      </w:r>
+      <w:r>
+        <w:rPr>
+          <w:rStyle w:val="FootnoteCharactersuser"/>
+          <w:rFonts w:eastAsia="Times New Roman" w:cs="Times New Roman" w:ascii="Times New Roman" w:hAnsi="Times New Roman"/>
+          <w:b w:val="false"/>
+          <w:bCs w:val="false"/>
+          <w:position w:val="0"/>
+          <w:sz w:val="24"/>
+          <w:szCs w:val="24"/>
+          <w:u w:val="none"/>
+          <w:vertAlign w:val="baseline"/>
+          <w:lang w:val="en-GB"/>
+        </w:rPr>
+        <w:t xml:space="preserve"> increase in violence itself. By targeting these lifestyles, the Act essentially criminalised youth subcultures confirming that in Britain the rise of anti-social behaviour is often less about its ‘danger’ and more related to the government’s refusal to accept youth subculture as anything other than a problem. While British discourse framed youth violence as cultural deviance, the American experience developed along very different lines. Instead of the violence being a ‘style’ and a ‘rebellion’, in the US it was a logical reaction to a destroyed environment. Violence is a “functional adaptation to an uncompromising social environment”</w:t>
       </w:r>
       <w:r>
         <w:rPr>
@@ -997,7 +1193,7 @@
           <w:vertAlign w:val="baseline"/>
           <w:lang w:val="en-GB"/>
         </w:rPr>
-        <w:t>, a stark contrast where for the American youth violence is not influenced by movies, fashion or other media, they are violent because it is the only tool that works to keep them safe in what can be seen as a broken and unsafe world. When the support systems were removed such as schools, gangs took over, occurring in spaces where the gang performs cultural and economic functions "no longer adequately performed by the family, the school, and the labor market"</w:t>
+        <w:t>, a stark contrast where for the American youth violence is not influenced by movies, fashion or other media, they are violent because it is the only tool that works to keep them safe in what can be seen as a broken and unsafe world. When the support systems were removed such as schools, gangs took over, occurring in spaces where the gang performs cultural and economic functions "no longer adequately performed by the family, the school, and the labor market".</w:t>
       </w:r>
       <w:r>
         <w:rPr>
@@ -1027,7 +1223,7 @@
           <w:vertAlign w:val="baseline"/>
           <w:lang w:val="en-GB"/>
         </w:rPr>
-        <w:t>. The failing of these systems was not accidental, but frequently magnified by states policy and the “demolition of nearly all Chicago’s public housing”</w:t>
+        <w:t xml:space="preserve"> The failing of these systems was not accidental, but frequently magnified by states policy and the “demolition of nearly all Chicago’s public housing”.</w:t>
       </w:r>
       <w:r>
         <w:rPr>
@@ -1057,7 +1253,7 @@
           <w:vertAlign w:val="baseline"/>
           <w:lang w:val="en-GB"/>
         </w:rPr>
-        <w:t xml:space="preserve">. This effectively broke the existing social order forcing these youth subcultures into conflict over the depleting resources, which in essence removed the structures of community authority. This is the exact opposite of the British focus on policing the youth subcultures, the American experience is a demonstration of what was covered up in the British system, the direct result of a structural failure rather than cultural imitation. </w:t>
+        <w:t xml:space="preserve"> This effectively broke the existing social order forcing these youth subcultures into conflict over the depleting resources, which in essence removed the structures of community authority. This is the exact opposite of the British focus on policing the youth subcultures, the American experience is a demonstration of what was covered up in the British system, the direct result of a structural failure rather than cultural imitation. </w:t>
       </w:r>
     </w:p>
     <w:p>
@@ -1141,7 +1337,67 @@
           <w:vertAlign w:val="baseline"/>
           <w:lang w:val="en-GB"/>
         </w:rPr>
-        <w:t xml:space="preserve"> rather than economic necessity. However, when examined deeper it reveals that the driver of a lot of the later anti-social behaviour in the twentieth century was not a rejection of society’s values, but rather an over adherence to consumerist ideals. In a society where fashion became a status symbol which in a capitalist, consumerist environment creates an “insatiable desire”</w:t>
+        <w:t xml:space="preserve"> rather than economic necessity. However, when examined </w:t>
+      </w:r>
+      <w:r>
+        <w:rPr>
+          <w:rStyle w:val="FootnoteCharactersuser"/>
+          <w:rFonts w:eastAsia="Times New Roman" w:cs="Times New Roman" w:ascii="Times New Roman" w:hAnsi="Times New Roman"/>
+          <w:b w:val="false"/>
+          <w:bCs w:val="false"/>
+          <w:position w:val="0"/>
+          <w:sz w:val="24"/>
+          <w:szCs w:val="24"/>
+          <w:u w:val="none"/>
+          <w:vertAlign w:val="baseline"/>
+          <w:lang w:val="en-GB"/>
+        </w:rPr>
+        <w:t xml:space="preserve">more </w:t>
+      </w:r>
+      <w:r>
+        <w:rPr>
+          <w:rStyle w:val="FootnoteCharactersuser"/>
+          <w:rFonts w:eastAsia="Times New Roman" w:cs="Times New Roman" w:ascii="Times New Roman" w:hAnsi="Times New Roman"/>
+          <w:b w:val="false"/>
+          <w:bCs w:val="false"/>
+          <w:position w:val="0"/>
+          <w:sz w:val="24"/>
+          <w:szCs w:val="24"/>
+          <w:u w:val="none"/>
+          <w:vertAlign w:val="baseline"/>
+          <w:lang w:val="en-GB"/>
+        </w:rPr>
+        <w:t>deep</w:t>
+      </w:r>
+      <w:r>
+        <w:rPr>
+          <w:rStyle w:val="FootnoteCharactersuser"/>
+          <w:rFonts w:eastAsia="Times New Roman" w:cs="Times New Roman" w:ascii="Times New Roman" w:hAnsi="Times New Roman"/>
+          <w:b w:val="false"/>
+          <w:bCs w:val="false"/>
+          <w:position w:val="0"/>
+          <w:sz w:val="24"/>
+          <w:szCs w:val="24"/>
+          <w:u w:val="none"/>
+          <w:vertAlign w:val="baseline"/>
+          <w:lang w:val="en-GB"/>
+        </w:rPr>
+        <w:t>ly,</w:t>
+      </w:r>
+      <w:r>
+        <w:rPr>
+          <w:rStyle w:val="FootnoteCharactersuser"/>
+          <w:rFonts w:eastAsia="Times New Roman" w:cs="Times New Roman" w:ascii="Times New Roman" w:hAnsi="Times New Roman"/>
+          <w:b w:val="false"/>
+          <w:bCs w:val="false"/>
+          <w:position w:val="0"/>
+          <w:sz w:val="24"/>
+          <w:szCs w:val="24"/>
+          <w:u w:val="none"/>
+          <w:vertAlign w:val="baseline"/>
+          <w:lang w:val="en-GB"/>
+        </w:rPr>
+        <w:t xml:space="preserve"> it reveals that the driver of a lot of the later anti-social behaviour in the twentieth century was not a rejection of society’s values, but rather an over adherence to consumerist ideals. In a society where fashion became a status symbol which in a capitalist, consumerist environment creates an “insatiable desire”</w:t>
       </w:r>
       <w:r>
         <w:rPr>
@@ -1201,7 +1457,7 @@
           <w:vertAlign w:val="baseline"/>
           <w:lang w:val="en-GB"/>
         </w:rPr>
-        <w:t>, a feeling which erupted in 2011 as “consumer riots”</w:t>
+        <w:t>, a feeling which erupted in 2011 as “consumer riots”.</w:t>
       </w:r>
       <w:r>
         <w:rPr>
@@ -1231,7 +1487,37 @@
           <w:vertAlign w:val="baseline"/>
           <w:lang w:val="en-GB"/>
         </w:rPr>
-        <w:t>. These riots were far from a display of political display or an outbreak of hooligan culture, they were a reaction to the deep-set anti-social behaviour among young people surrounding fashion, but on a deeper level economic worth. The actions of the rioters, targeting high-end trainers and electronics, signalled that the rioters were illustrating a “deep commitment to the ideology of consumer capitalism”</w:t>
+        <w:t xml:space="preserve"> These riots were far from a display of political </w:t>
+      </w:r>
+      <w:r>
+        <w:rPr>
+          <w:rStyle w:val="FootnoteCharactersuser"/>
+          <w:rFonts w:eastAsia="Times New Roman" w:cs="Times New Roman" w:ascii="Times New Roman" w:hAnsi="Times New Roman"/>
+          <w:b w:val="false"/>
+          <w:bCs w:val="false"/>
+          <w:position w:val="0"/>
+          <w:sz w:val="24"/>
+          <w:szCs w:val="24"/>
+          <w:u w:val="none"/>
+          <w:vertAlign w:val="baseline"/>
+          <w:lang w:val="en-GB"/>
+        </w:rPr>
+        <w:t>protest</w:t>
+      </w:r>
+      <w:r>
+        <w:rPr>
+          <w:rStyle w:val="FootnoteCharactersuser"/>
+          <w:rFonts w:eastAsia="Times New Roman" w:cs="Times New Roman" w:ascii="Times New Roman" w:hAnsi="Times New Roman"/>
+          <w:b w:val="false"/>
+          <w:bCs w:val="false"/>
+          <w:position w:val="0"/>
+          <w:sz w:val="24"/>
+          <w:szCs w:val="24"/>
+          <w:u w:val="none"/>
+          <w:vertAlign w:val="baseline"/>
+          <w:lang w:val="en-GB"/>
+        </w:rPr>
+        <w:t xml:space="preserve"> or an outbreak of hooligan culture, they were a reaction to the deep-set anti-social behaviour among young people surrounding fashion, but on a deeper level economic worth. The actions of the rioters, targeting high-end trainers and electronics, signalled that the rioters were illustrating a “deep commitment to the ideology of consumer capitalism”</w:t>
       </w:r>
       <w:r>
         <w:rPr>
@@ -1291,7 +1577,7 @@
           <w:vertAlign w:val="baseline"/>
           <w:lang w:val="en-GB"/>
         </w:rPr>
-        <w:t xml:space="preserve"> exists because of moral failure. The popular argument among social historians such as Murray frame poverty as “rational choices [where] […] the poor were encouraged to behave in ways that were advantageous in the short term but destructive in the long term”</w:t>
+        <w:t xml:space="preserve"> exists because of moral failure. The popular argument among social historians such as Murray frame poverty as “rational choices [where] […] the poor were encouraged to behave in ways that were advantageous in the short term but destructive in the long term”.</w:t>
       </w:r>
       <w:r>
         <w:rPr>
@@ -1321,7 +1607,7 @@
           <w:vertAlign w:val="baseline"/>
           <w:lang w:val="en-GB"/>
         </w:rPr>
-        <w:t>. This suggests that the poorer in society actively make the decision to rely on welfare rather than to work, effectively arguing that a culture of dependency is the root cause of their poverty. This serves as a powerful narrative “through which to view the poor – as undeserving, deviant [and], dangerous”</w:t>
+        <w:t xml:space="preserve"> This suggests that the poorer in society actively make the decision to rely on welfare rather than to work, effectively arguing that a culture of dependency is the root cause of their poverty. This serves as a powerful narrative “through which to view the poor – as undeserving, deviant [and], dangerous”</w:t>
       </w:r>
       <w:r>
         <w:rPr>
@@ -1435,7 +1721,37 @@
           <w:vertAlign w:val="baseline"/>
           <w:lang w:val="en-GB"/>
         </w:rPr>
-        <w:t>On the surface it does appear that cultural phenomena can be blamed for the perceived rise in anti-social and criminal behaviour in post-1950 Britain and America. Whilst it seems as though cinema, youth subcultures, and consumer fashion are sources of disorder, it becomes clear upon further inspection that these are merely scapegoats, and by products of the true causes of a rise in disorder and criminal behaviour. The cultural forms have served primarily as symbols through which social anxieties are expressed rather than independent drivers of crime. In each case examined in this case reveal how cultural blame obscured deeper structural realities including economic exclusion, labour market collapse and the retreat of state support. The persistence of cultural explanations reflects their political convenience as they offer clear targets for moral condemnation while diverting attention away from the systemic inequality which they are unwilling to acknowledge. Ultimately whilst it at first appears to be cultural phenomena that drives disorder, it is in reality a response to structural failures and those structural failures are the true drivers of disorder, revealing more about society’s unwillingness to confront inequality than about the effect on crime itself.</w:t>
+        <w:t xml:space="preserve">On the surface, it does appear that cultural phenomena can be blamed for the perceived rise in anti-social and criminal behaviour in post-1950 Britain and America. Whilst it seems as though cinema, youth subcultures, and consumer fashion are sources of disorder, it becomes clear upon further inspection that these are merely scapegoats, and by products of the true causes of a rise in disorder and criminal behaviour. The cultural forms have served primarily as </w:t>
+      </w:r>
+      <w:r>
+        <w:rPr>
+          <w:rStyle w:val="FootnoteCharactersuser"/>
+          <w:rFonts w:eastAsia="Times New Roman" w:cs="Times New Roman" w:ascii="Times New Roman" w:hAnsi="Times New Roman"/>
+          <w:b w:val="false"/>
+          <w:bCs w:val="false"/>
+          <w:position w:val="0"/>
+          <w:sz w:val="24"/>
+          <w:szCs w:val="24"/>
+          <w:u w:val="none"/>
+          <w:vertAlign w:val="baseline"/>
+          <w:lang w:val="en-GB"/>
+        </w:rPr>
+        <w:t>symbols through which social anxieties are expressed rather than independent drivers of crime. In each case examined, cultural blame obscured deeper structural realities, including economic exclusion, labour market collapse, and the retreat of state support. T</w:t>
+      </w:r>
+      <w:r>
+        <w:rPr>
+          <w:rStyle w:val="FootnoteCharactersuser"/>
+          <w:rFonts w:eastAsia="Times New Roman" w:cs="Times New Roman" w:ascii="Times New Roman" w:hAnsi="Times New Roman"/>
+          <w:b w:val="false"/>
+          <w:bCs w:val="false"/>
+          <w:position w:val="0"/>
+          <w:sz w:val="24"/>
+          <w:szCs w:val="24"/>
+          <w:u w:val="none"/>
+          <w:vertAlign w:val="baseline"/>
+          <w:lang w:val="en-GB"/>
+        </w:rPr>
+        <w:t>he persistence of cultural explanations reflects their political convenience as they offer clear targets for moral condemnation while diverting attention away from the systemic inequality which they are unwilling to acknowledge. Ultimately whilst it at first appears to be cultural phenomena that drives disorder, it is in reality a response to structural failures and those structural failures are the true drivers of disorder, revealing more about society’s unwillingness to confront inequality than about the effect on crime itself.</w:t>
       </w:r>
     </w:p>
     <w:p>
@@ -1467,6 +1783,37 @@
           <w:szCs w:val="24"/>
           <w:u w:val="none"/>
           <w:vertAlign w:val="baseline"/>
+          <w:lang w:val="en-GB"/>
+        </w:rPr>
+      </w:r>
+    </w:p>
+    <w:p>
+      <w:pPr>
+        <w:pStyle w:val="Normal"/>
+        <w:spacing w:lineRule="auto" w:line="480"/>
+        <w:ind w:firstLine="708"/>
+        <w:jc w:val="both"/>
+        <w:rPr>
+          <w:rStyle w:val="FootnoteCharactersuser"/>
+          <w:rFonts w:ascii="Times New Roman" w:hAnsi="Times New Roman" w:eastAsia="Times New Roman" w:cs="Times New Roman"/>
+          <w:b w:val="false"/>
+          <w:bCs w:val="false"/>
+          <w:position w:val="0"/>
+          <w:sz w:val="24"/>
+          <w:szCs w:val="24"/>
+          <w:u w:val="none"/>
+          <w:vertAlign w:val="baseline"/>
+          <w:lang w:val="en-GB"/>
+        </w:rPr>
+      </w:pPr>
+      <w:r>
+        <w:rPr>
+          <w:rFonts w:eastAsia="Times New Roman" w:cs="Times New Roman" w:ascii="Times New Roman" w:hAnsi="Times New Roman"/>
+          <w:b w:val="false"/>
+          <w:bCs w:val="false"/>
+          <w:sz w:val="24"/>
+          <w:szCs w:val="24"/>
+          <w:u w:val="none"/>
           <w:lang w:val="en-GB"/>
         </w:rPr>
       </w:r>
@@ -1497,806 +1844,735 @@
     </w:p>
     <w:p>
       <w:pPr>
-        <w:pStyle w:val="BodyText"/>
-        <w:spacing w:lineRule="auto" w:line="480" w:before="0" w:after="200"/>
-        <w:ind w:hanging="0" w:start="0"/>
-        <w:jc w:val="both"/>
-        <w:rPr/>
+        <w:pStyle w:val="Normal"/>
+        <w:spacing w:lineRule="auto" w:line="240"/>
+        <w:rPr>
+          <w:rFonts w:ascii="Times New Roman" w:hAnsi="Times New Roman"/>
+          <w:sz w:val="24"/>
+          <w:szCs w:val="24"/>
+        </w:rPr>
       </w:pPr>
       <w:r>
         <w:rPr>
-          <w:rStyle w:val="FootnoteCharactersuser"/>
-          <w:rFonts w:eastAsia="Times New Roman" w:cs="Times New Roman" w:ascii="Times New Roman" w:hAnsi="Times New Roman"/>
-          <w:b w:val="false"/>
-          <w:bCs w:val="false"/>
-          <w:position w:val="0"/>
-          <w:sz w:val="24"/>
-          <w:szCs w:val="24"/>
-          <w:u w:val="none"/>
-          <w:vertAlign w:val="baseline"/>
-          <w:lang w:val="en-GB"/>
+          <w:rFonts w:ascii="Times New Roman" w:hAnsi="Times New Roman"/>
+          <w:sz w:val="24"/>
+          <w:szCs w:val="24"/>
         </w:rPr>
         <w:t xml:space="preserve">Aspholm, Roberto R., </w:t>
       </w:r>
       <w:r>
         <w:rPr>
-          <w:rStyle w:val="FootnoteCharactersuser"/>
-          <w:rFonts w:eastAsia="Times New Roman" w:cs="Times New Roman" w:ascii="Times New Roman" w:hAnsi="Times New Roman"/>
-          <w:b w:val="false"/>
-          <w:bCs w:val="false"/>
+          <w:rFonts w:ascii="Times New Roman" w:hAnsi="Times New Roman"/>
           <w:i/>
           <w:iCs/>
-          <w:position w:val="0"/>
-          <w:sz w:val="24"/>
-          <w:szCs w:val="24"/>
-          <w:u w:val="none"/>
-          <w:vertAlign w:val="baseline"/>
-          <w:lang w:val="en-GB"/>
+          <w:sz w:val="24"/>
+          <w:szCs w:val="24"/>
         </w:rPr>
         <w:t>Views from the Streets: The Transformation of Gangs and Violence on Chicago’s South Side</w:t>
       </w:r>
       <w:r>
         <w:rPr>
-          <w:rStyle w:val="FootnoteCharactersuser"/>
-          <w:rFonts w:eastAsia="Times New Roman" w:cs="Times New Roman" w:ascii="Times New Roman" w:hAnsi="Times New Roman"/>
-          <w:b w:val="false"/>
-          <w:bCs w:val="false"/>
-          <w:position w:val="0"/>
-          <w:sz w:val="24"/>
-          <w:szCs w:val="24"/>
-          <w:u w:val="none"/>
-          <w:vertAlign w:val="baseline"/>
-          <w:lang w:val="en-GB"/>
+          <w:rFonts w:ascii="Times New Roman" w:hAnsi="Times New Roman"/>
+          <w:sz w:val="24"/>
+          <w:szCs w:val="24"/>
         </w:rPr>
         <w:t xml:space="preserve"> (New York: Columbia University Press, 2020)</w:t>
-      </w:r>
-    </w:p>
-    <w:p>
-      <w:pPr>
-        <w:pStyle w:val="BodyText"/>
-        <w:spacing w:lineRule="auto" w:line="480" w:before="0" w:after="200"/>
-        <w:ind w:hanging="0" w:start="0"/>
-        <w:jc w:val="both"/>
-        <w:rPr>
-          <w:rStyle w:val="FootnoteCharactersuser"/>
-          <w:rFonts w:ascii="Times New Roman" w:hAnsi="Times New Roman" w:eastAsia="Times New Roman" w:cs="Times New Roman"/>
-          <w:b w:val="false"/>
-          <w:bCs w:val="false"/>
-          <w:position w:val="0"/>
-          <w:sz w:val="24"/>
-          <w:szCs w:val="24"/>
-          <w:u w:val="none"/>
-          <w:vertAlign w:val="baseline"/>
-          <w:lang w:val="en-GB"/>
-        </w:rPr>
-      </w:pPr>
-      <w:r>
-        <w:rPr>
-          <w:rFonts w:eastAsia="Times New Roman" w:cs="Times New Roman" w:ascii="Times New Roman" w:hAnsi="Times New Roman"/>
-          <w:b w:val="false"/>
-          <w:bCs w:val="false"/>
-          <w:position w:val="0"/>
-          <w:sz w:val="24"/>
-          <w:szCs w:val="24"/>
-          <w:u w:val="none"/>
-          <w:vertAlign w:val="baseline"/>
-          <w:lang w:val="en-GB"/>
-        </w:rPr>
-      </w:r>
-    </w:p>
-    <w:p>
-      <w:pPr>
-        <w:pStyle w:val="BodyText"/>
-        <w:spacing w:lineRule="auto" w:line="480" w:before="0" w:after="200"/>
-        <w:jc w:val="both"/>
-        <w:rPr>
-          <w:rFonts w:ascii="Times New Roman" w:hAnsi="Times New Roman" w:eastAsia="Times New Roman" w:cs="Times New Roman"/>
-          <w:sz w:val="24"/>
-          <w:szCs w:val="24"/>
-        </w:rPr>
-      </w:pPr>
-      <w:r>
-        <w:rPr>
-          <w:rFonts w:eastAsia="Times New Roman" w:cs="Times New Roman" w:ascii="Times New Roman" w:hAnsi="Times New Roman"/>
-          <w:sz w:val="24"/>
-          <w:szCs w:val="24"/>
-        </w:rPr>
-        <w:t xml:space="preserve">Barker, Martin, ‘The Newson Report: A Case Study in Common Sense’, in </w:t>
-      </w:r>
-      <w:r>
-        <w:rPr>
-          <w:rStyle w:val="Emphasis"/>
-          <w:rFonts w:eastAsia="Times New Roman" w:cs="Times New Roman" w:ascii="Times New Roman" w:hAnsi="Times New Roman"/>
-          <w:sz w:val="24"/>
-          <w:szCs w:val="24"/>
-        </w:rPr>
-        <w:t>Ill Effects: The Media/Violence Debate</w:t>
-      </w:r>
-      <w:r>
-        <w:rPr>
-          <w:rFonts w:eastAsia="Times New Roman" w:cs="Times New Roman" w:ascii="Times New Roman" w:hAnsi="Times New Roman"/>
-          <w:sz w:val="24"/>
-          <w:szCs w:val="24"/>
-        </w:rPr>
-        <w:t>, 2nd edn, ed. by Martin Barker and Julian Petley (London: Routledge, 2001), pp. 25–41</w:t>
-      </w:r>
-    </w:p>
-    <w:p>
-      <w:pPr>
-        <w:pStyle w:val="BodyText"/>
-        <w:spacing w:lineRule="auto" w:line="480" w:before="0" w:after="200"/>
-        <w:jc w:val="both"/>
-        <w:rPr>
-          <w:rFonts w:ascii="Times New Roman" w:hAnsi="Times New Roman" w:eastAsia="Times New Roman" w:cs="Times New Roman"/>
-          <w:sz w:val="24"/>
-          <w:szCs w:val="24"/>
-        </w:rPr>
-      </w:pPr>
-      <w:r>
-        <w:rPr>
-          <w:rFonts w:eastAsia="Times New Roman" w:cs="Times New Roman" w:ascii="Times New Roman" w:hAnsi="Times New Roman"/>
-          <w:sz w:val="24"/>
-          <w:szCs w:val="24"/>
-        </w:rPr>
-      </w:r>
-    </w:p>
-    <w:p>
-      <w:pPr>
-        <w:pStyle w:val="BodyText"/>
-        <w:spacing w:lineRule="auto" w:line="480" w:before="0" w:after="200"/>
-        <w:jc w:val="both"/>
-        <w:rPr>
-          <w:rFonts w:ascii="Times New Roman" w:hAnsi="Times New Roman" w:eastAsia="Times New Roman" w:cs="Times New Roman"/>
-          <w:sz w:val="24"/>
-          <w:szCs w:val="24"/>
-        </w:rPr>
-      </w:pPr>
-      <w:r>
-        <w:rPr>
-          <w:rFonts w:eastAsia="Times New Roman" w:cs="Times New Roman" w:ascii="Times New Roman" w:hAnsi="Times New Roman"/>
-          <w:sz w:val="24"/>
-          <w:szCs w:val="24"/>
-        </w:rPr>
-        <w:t xml:space="preserve">Barker, Martin, and Julian Petley, eds, </w:t>
-      </w:r>
-      <w:r>
-        <w:rPr>
-          <w:rStyle w:val="Emphasis"/>
-          <w:rFonts w:eastAsia="Times New Roman" w:cs="Times New Roman" w:ascii="Times New Roman" w:hAnsi="Times New Roman"/>
-          <w:sz w:val="24"/>
-          <w:szCs w:val="24"/>
-        </w:rPr>
-        <w:t>Ill Effects: The Media/Violence Debate</w:t>
-      </w:r>
-      <w:r>
-        <w:rPr>
-          <w:rFonts w:eastAsia="Times New Roman" w:cs="Times New Roman" w:ascii="Times New Roman" w:hAnsi="Times New Roman"/>
-          <w:sz w:val="24"/>
-          <w:szCs w:val="24"/>
-        </w:rPr>
-        <w:t>, 2nd edn (London: Routledge, 2001)</w:t>
-      </w:r>
-    </w:p>
-    <w:p>
-      <w:pPr>
-        <w:pStyle w:val="BodyText"/>
-        <w:spacing w:lineRule="auto" w:line="480" w:before="0" w:after="200"/>
-        <w:jc w:val="both"/>
-        <w:rPr>
-          <w:rFonts w:ascii="Times New Roman" w:hAnsi="Times New Roman" w:eastAsia="Times New Roman" w:cs="Times New Roman"/>
-          <w:sz w:val="24"/>
-          <w:szCs w:val="24"/>
-        </w:rPr>
-      </w:pPr>
-      <w:r>
-        <w:rPr>
-          <w:rFonts w:eastAsia="Times New Roman" w:cs="Times New Roman" w:ascii="Times New Roman" w:hAnsi="Times New Roman"/>
-          <w:sz w:val="24"/>
-          <w:szCs w:val="24"/>
-        </w:rPr>
-      </w:r>
-    </w:p>
-    <w:p>
-      <w:pPr>
-        <w:pStyle w:val="BodyText"/>
-        <w:spacing w:lineRule="auto" w:line="480" w:before="0" w:after="200"/>
-        <w:jc w:val="both"/>
-        <w:rPr>
-          <w:rFonts w:ascii="Times New Roman" w:hAnsi="Times New Roman" w:eastAsia="Times New Roman" w:cs="Times New Roman"/>
-          <w:sz w:val="24"/>
-          <w:szCs w:val="24"/>
-        </w:rPr>
-      </w:pPr>
-      <w:r>
-        <w:rPr>
-          <w:rFonts w:eastAsia="Times New Roman" w:cs="Times New Roman" w:ascii="Times New Roman" w:hAnsi="Times New Roman"/>
-          <w:sz w:val="24"/>
-          <w:szCs w:val="24"/>
-        </w:rPr>
-        <w:t xml:space="preserve">Cohen, Stanley, </w:t>
-      </w:r>
-      <w:r>
-        <w:rPr>
-          <w:rStyle w:val="Emphasis"/>
-          <w:rFonts w:eastAsia="Times New Roman" w:cs="Times New Roman" w:ascii="Times New Roman" w:hAnsi="Times New Roman"/>
-          <w:sz w:val="24"/>
-          <w:szCs w:val="24"/>
-        </w:rPr>
-        <w:t>Folk Devils and Moral Panics: The Creation of the Mods and Rockers</w:t>
-      </w:r>
-      <w:r>
-        <w:rPr>
-          <w:rFonts w:eastAsia="Times New Roman" w:cs="Times New Roman" w:ascii="Times New Roman" w:hAnsi="Times New Roman"/>
-          <w:sz w:val="24"/>
-          <w:szCs w:val="24"/>
-        </w:rPr>
-        <w:t>, 3rd edn (London: Routledge, 2011)</w:t>
-      </w:r>
-    </w:p>
-    <w:p>
-      <w:pPr>
-        <w:pStyle w:val="BodyText"/>
-        <w:spacing w:lineRule="auto" w:line="480" w:before="0" w:after="200"/>
-        <w:jc w:val="both"/>
-        <w:rPr>
-          <w:rFonts w:ascii="Times New Roman" w:hAnsi="Times New Roman" w:eastAsia="Times New Roman" w:cs="Times New Roman"/>
-          <w:sz w:val="24"/>
-          <w:szCs w:val="24"/>
-        </w:rPr>
-      </w:pPr>
-      <w:r>
-        <w:rPr>
-          <w:rFonts w:eastAsia="Times New Roman" w:cs="Times New Roman" w:ascii="Times New Roman" w:hAnsi="Times New Roman"/>
-          <w:sz w:val="24"/>
-          <w:szCs w:val="24"/>
-        </w:rPr>
-      </w:r>
-    </w:p>
-    <w:p>
-      <w:pPr>
-        <w:pStyle w:val="BodyText"/>
-        <w:spacing w:lineRule="auto" w:line="480" w:before="0" w:after="200"/>
-        <w:jc w:val="both"/>
-        <w:rPr>
-          <w:rFonts w:ascii="Times New Roman" w:hAnsi="Times New Roman" w:eastAsia="Times New Roman" w:cs="Times New Roman"/>
-          <w:sz w:val="24"/>
-          <w:szCs w:val="24"/>
-        </w:rPr>
-      </w:pPr>
-      <w:r>
-        <w:rPr>
-          <w:rFonts w:eastAsia="Times New Roman" w:cs="Times New Roman" w:ascii="Times New Roman" w:hAnsi="Times New Roman"/>
-          <w:sz w:val="24"/>
-          <w:szCs w:val="24"/>
-        </w:rPr>
-        <w:t xml:space="preserve">Garland, David, </w:t>
-      </w:r>
-      <w:r>
-        <w:rPr>
-          <w:rStyle w:val="Emphasis"/>
-          <w:rFonts w:eastAsia="Times New Roman" w:cs="Times New Roman" w:ascii="Times New Roman" w:hAnsi="Times New Roman"/>
-          <w:sz w:val="24"/>
-          <w:szCs w:val="24"/>
-        </w:rPr>
-        <w:t>The Culture of Control: Crime and Social Order in Contemporary Society</w:t>
-      </w:r>
-      <w:r>
-        <w:rPr>
-          <w:rFonts w:eastAsia="Times New Roman" w:cs="Times New Roman" w:ascii="Times New Roman" w:hAnsi="Times New Roman"/>
-          <w:sz w:val="24"/>
-          <w:szCs w:val="24"/>
-        </w:rPr>
-        <w:t xml:space="preserve"> (Oxford: Oxford University Press, 2001)</w:t>
-      </w:r>
-    </w:p>
-    <w:p>
-      <w:pPr>
-        <w:pStyle w:val="BodyText"/>
-        <w:spacing w:lineRule="auto" w:line="480" w:before="0" w:after="200"/>
-        <w:jc w:val="both"/>
-        <w:rPr>
-          <w:rFonts w:ascii="Times New Roman" w:hAnsi="Times New Roman" w:eastAsia="Times New Roman" w:cs="Times New Roman"/>
-          <w:sz w:val="24"/>
-          <w:szCs w:val="24"/>
-        </w:rPr>
-      </w:pPr>
-      <w:r>
-        <w:rPr>
-          <w:rFonts w:eastAsia="Times New Roman" w:cs="Times New Roman" w:ascii="Times New Roman" w:hAnsi="Times New Roman"/>
-          <w:sz w:val="24"/>
-          <w:szCs w:val="24"/>
-        </w:rPr>
-      </w:r>
-    </w:p>
-    <w:p>
-      <w:pPr>
-        <w:pStyle w:val="BodyText"/>
-        <w:spacing w:lineRule="auto" w:line="480" w:before="0" w:after="200"/>
-        <w:jc w:val="both"/>
-        <w:rPr>
-          <w:rFonts w:ascii="Times New Roman" w:hAnsi="Times New Roman" w:eastAsia="Times New Roman" w:cs="Times New Roman"/>
-          <w:sz w:val="24"/>
-          <w:szCs w:val="24"/>
-        </w:rPr>
-      </w:pPr>
-      <w:r>
-        <w:rPr>
-          <w:rFonts w:eastAsia="Times New Roman" w:cs="Times New Roman" w:ascii="Times New Roman" w:hAnsi="Times New Roman"/>
-          <w:sz w:val="24"/>
-          <w:szCs w:val="24"/>
-        </w:rPr>
-        <w:t xml:space="preserve">Hayward, Keith, and Oliver Smith, ‘Crime and Consumer Culture’, in </w:t>
-      </w:r>
-      <w:r>
-        <w:rPr>
-          <w:rStyle w:val="Emphasis"/>
-          <w:rFonts w:eastAsia="Times New Roman" w:cs="Times New Roman" w:ascii="Times New Roman" w:hAnsi="Times New Roman"/>
-          <w:sz w:val="24"/>
-          <w:szCs w:val="24"/>
-        </w:rPr>
-        <w:t>The Oxford Handbook of Criminology</w:t>
-      </w:r>
-      <w:r>
-        <w:rPr>
-          <w:rFonts w:eastAsia="Times New Roman" w:cs="Times New Roman" w:ascii="Times New Roman" w:hAnsi="Times New Roman"/>
-          <w:sz w:val="24"/>
-          <w:szCs w:val="24"/>
-        </w:rPr>
-        <w:t>, ed. by Alison Liebling, Shadd Maruna and Lesley McAra, 7th edn (Oxford: Oxford University Press, 2023), pp. 542–64</w:t>
-      </w:r>
-    </w:p>
-    <w:p>
-      <w:pPr>
-        <w:pStyle w:val="BodyText"/>
-        <w:spacing w:lineRule="auto" w:line="480" w:before="0" w:after="200"/>
-        <w:jc w:val="both"/>
-        <w:rPr>
-          <w:rFonts w:ascii="Times New Roman" w:hAnsi="Times New Roman" w:eastAsia="Times New Roman" w:cs="Times New Roman"/>
-          <w:sz w:val="24"/>
-          <w:szCs w:val="24"/>
-        </w:rPr>
-      </w:pPr>
-      <w:r>
-        <w:rPr>
-          <w:rFonts w:eastAsia="Times New Roman" w:cs="Times New Roman" w:ascii="Times New Roman" w:hAnsi="Times New Roman"/>
-          <w:sz w:val="24"/>
-          <w:szCs w:val="24"/>
-        </w:rPr>
-      </w:r>
-    </w:p>
-    <w:p>
-      <w:pPr>
-        <w:pStyle w:val="BodyText"/>
-        <w:spacing w:lineRule="auto" w:line="480" w:before="0" w:after="200"/>
-        <w:jc w:val="both"/>
-        <w:rPr>
-          <w:rFonts w:ascii="Times New Roman" w:hAnsi="Times New Roman" w:eastAsia="Times New Roman" w:cs="Times New Roman"/>
-          <w:sz w:val="24"/>
-          <w:szCs w:val="24"/>
-        </w:rPr>
-      </w:pPr>
-      <w:r>
-        <w:rPr>
-          <w:rFonts w:eastAsia="Times New Roman" w:cs="Times New Roman" w:ascii="Times New Roman" w:hAnsi="Times New Roman"/>
-          <w:sz w:val="24"/>
-          <w:szCs w:val="24"/>
-        </w:rPr>
-        <w:t xml:space="preserve">Osgerby, Bill, </w:t>
-      </w:r>
-      <w:r>
-        <w:rPr>
-          <w:rStyle w:val="Emphasis"/>
-          <w:rFonts w:eastAsia="Times New Roman" w:cs="Times New Roman" w:ascii="Times New Roman" w:hAnsi="Times New Roman"/>
-          <w:sz w:val="24"/>
-          <w:szCs w:val="24"/>
-        </w:rPr>
-        <w:t>Youth in Britain since 1945</w:t>
-      </w:r>
-      <w:r>
-        <w:rPr>
-          <w:rFonts w:eastAsia="Times New Roman" w:cs="Times New Roman" w:ascii="Times New Roman" w:hAnsi="Times New Roman"/>
-          <w:sz w:val="24"/>
-          <w:szCs w:val="24"/>
-        </w:rPr>
-        <w:t xml:space="preserve"> (Oxford: Blackwell, 1998)</w:t>
-      </w:r>
-    </w:p>
-    <w:p>
-      <w:pPr>
-        <w:pStyle w:val="BodyText"/>
-        <w:spacing w:lineRule="auto" w:line="480" w:before="0" w:after="200"/>
-        <w:jc w:val="both"/>
-        <w:rPr>
-          <w:rFonts w:ascii="Times New Roman" w:hAnsi="Times New Roman" w:eastAsia="Times New Roman" w:cs="Times New Roman"/>
-          <w:sz w:val="24"/>
-          <w:szCs w:val="24"/>
-        </w:rPr>
-      </w:pPr>
-      <w:r>
-        <w:rPr>
-          <w:rFonts w:eastAsia="Times New Roman" w:cs="Times New Roman" w:ascii="Times New Roman" w:hAnsi="Times New Roman"/>
-          <w:sz w:val="24"/>
-          <w:szCs w:val="24"/>
-        </w:rPr>
-      </w:r>
-    </w:p>
-    <w:p>
-      <w:pPr>
-        <w:pStyle w:val="BodyText"/>
-        <w:spacing w:lineRule="auto" w:line="480" w:before="0" w:after="200"/>
-        <w:jc w:val="both"/>
-        <w:rPr>
-          <w:rFonts w:ascii="Times New Roman" w:hAnsi="Times New Roman" w:eastAsia="Times New Roman" w:cs="Times New Roman"/>
-          <w:sz w:val="24"/>
-          <w:szCs w:val="24"/>
-        </w:rPr>
-      </w:pPr>
-      <w:r>
-        <w:rPr>
-          <w:rFonts w:eastAsia="Times New Roman" w:cs="Times New Roman" w:ascii="Times New Roman" w:hAnsi="Times New Roman"/>
-          <w:sz w:val="24"/>
-          <w:szCs w:val="24"/>
-        </w:rPr>
-        <w:t xml:space="preserve">Pearson, Geoffrey, </w:t>
-      </w:r>
-      <w:r>
-        <w:rPr>
-          <w:rStyle w:val="Emphasis"/>
-          <w:rFonts w:eastAsia="Times New Roman" w:cs="Times New Roman" w:ascii="Times New Roman" w:hAnsi="Times New Roman"/>
-          <w:sz w:val="24"/>
-          <w:szCs w:val="24"/>
-        </w:rPr>
-        <w:t>Hooligan: A History of Respectable Fears</w:t>
-      </w:r>
-      <w:r>
-        <w:rPr>
-          <w:rFonts w:eastAsia="Times New Roman" w:cs="Times New Roman" w:ascii="Times New Roman" w:hAnsi="Times New Roman"/>
-          <w:sz w:val="24"/>
-          <w:szCs w:val="24"/>
-        </w:rPr>
-        <w:t xml:space="preserve"> (London: Macmillan, 1983)</w:t>
-      </w:r>
-    </w:p>
-    <w:p>
-      <w:pPr>
-        <w:pStyle w:val="BodyText"/>
-        <w:spacing w:lineRule="auto" w:line="480" w:before="0" w:after="200"/>
-        <w:jc w:val="both"/>
-        <w:rPr>
-          <w:rFonts w:ascii="Times New Roman" w:hAnsi="Times New Roman" w:eastAsia="Times New Roman" w:cs="Times New Roman"/>
-          <w:sz w:val="24"/>
-          <w:szCs w:val="24"/>
-        </w:rPr>
-      </w:pPr>
-      <w:r>
-        <w:rPr>
-          <w:rFonts w:eastAsia="Times New Roman" w:cs="Times New Roman" w:ascii="Times New Roman" w:hAnsi="Times New Roman"/>
-          <w:sz w:val="24"/>
-          <w:szCs w:val="24"/>
-        </w:rPr>
-      </w:r>
-    </w:p>
-    <w:p>
-      <w:pPr>
-        <w:pStyle w:val="BodyText"/>
-        <w:spacing w:lineRule="auto" w:line="480" w:before="0" w:after="200"/>
-        <w:jc w:val="both"/>
-        <w:rPr>
-          <w:rFonts w:ascii="Times New Roman" w:hAnsi="Times New Roman" w:eastAsia="Times New Roman" w:cs="Times New Roman"/>
-          <w:sz w:val="24"/>
-          <w:szCs w:val="24"/>
-        </w:rPr>
-      </w:pPr>
-      <w:r>
-        <w:rPr>
-          <w:rFonts w:eastAsia="Times New Roman" w:cs="Times New Roman" w:ascii="Times New Roman" w:hAnsi="Times New Roman"/>
-          <w:sz w:val="24"/>
-          <w:szCs w:val="24"/>
-        </w:rPr>
-        <w:t xml:space="preserve">Rowbotham, Judith, Kim Stevenson and Samantha Pegg, </w:t>
-      </w:r>
-      <w:r>
-        <w:rPr>
-          <w:rStyle w:val="Emphasis"/>
-          <w:rFonts w:eastAsia="Times New Roman" w:cs="Times New Roman" w:ascii="Times New Roman" w:hAnsi="Times New Roman"/>
-          <w:sz w:val="24"/>
-          <w:szCs w:val="24"/>
-        </w:rPr>
-        <w:t>Crime News in Modern Britain: Press Reporting and Responsibility, 1820–2010</w:t>
-      </w:r>
-      <w:r>
-        <w:rPr>
-          <w:rFonts w:eastAsia="Times New Roman" w:cs="Times New Roman" w:ascii="Times New Roman" w:hAnsi="Times New Roman"/>
-          <w:sz w:val="24"/>
-          <w:szCs w:val="24"/>
-        </w:rPr>
-        <w:t xml:space="preserve"> (Basingstoke: Palgrave Macmillan, 2013)</w:t>
-      </w:r>
-    </w:p>
-    <w:p>
-      <w:pPr>
-        <w:pStyle w:val="BodyText"/>
-        <w:spacing w:lineRule="auto" w:line="480" w:before="0" w:after="200"/>
-        <w:jc w:val="both"/>
-        <w:rPr>
-          <w:rFonts w:ascii="Times New Roman" w:hAnsi="Times New Roman" w:eastAsia="Times New Roman" w:cs="Times New Roman"/>
-          <w:sz w:val="24"/>
-          <w:szCs w:val="24"/>
-        </w:rPr>
-      </w:pPr>
-      <w:r>
-        <w:rPr>
-          <w:rFonts w:eastAsia="Times New Roman" w:cs="Times New Roman" w:ascii="Times New Roman" w:hAnsi="Times New Roman"/>
-          <w:sz w:val="24"/>
-          <w:szCs w:val="24"/>
-        </w:rPr>
-      </w:r>
-    </w:p>
-    <w:p>
-      <w:pPr>
-        <w:pStyle w:val="BodyText"/>
-        <w:spacing w:lineRule="auto" w:line="480" w:before="0" w:after="200"/>
-        <w:jc w:val="both"/>
-        <w:rPr>
-          <w:rFonts w:ascii="Times New Roman" w:hAnsi="Times New Roman" w:eastAsia="Times New Roman" w:cs="Times New Roman"/>
-          <w:sz w:val="24"/>
-          <w:szCs w:val="24"/>
-        </w:rPr>
-      </w:pPr>
-      <w:r>
-        <w:rPr>
-          <w:rFonts w:eastAsia="Times New Roman" w:cs="Times New Roman" w:ascii="Times New Roman" w:hAnsi="Times New Roman"/>
-          <w:sz w:val="24"/>
-          <w:szCs w:val="24"/>
-        </w:rPr>
-        <w:t xml:space="preserve">Spergel, Irving A., ‘Youth Gangs: Continuity and Change’, </w:t>
-      </w:r>
-      <w:r>
-        <w:rPr>
-          <w:rStyle w:val="Emphasis"/>
-          <w:rFonts w:eastAsia="Times New Roman" w:cs="Times New Roman" w:ascii="Times New Roman" w:hAnsi="Times New Roman"/>
-          <w:sz w:val="24"/>
-          <w:szCs w:val="24"/>
-        </w:rPr>
-        <w:t>Crime and Justice</w:t>
-      </w:r>
-      <w:r>
-        <w:rPr>
-          <w:rFonts w:eastAsia="Times New Roman" w:cs="Times New Roman" w:ascii="Times New Roman" w:hAnsi="Times New Roman"/>
-          <w:sz w:val="24"/>
-          <w:szCs w:val="24"/>
-        </w:rPr>
-        <w:t>, 12 (1990), 171–275</w:t>
-      </w:r>
-    </w:p>
-    <w:p>
-      <w:pPr>
-        <w:pStyle w:val="BodyText"/>
-        <w:spacing w:lineRule="auto" w:line="480" w:before="0" w:after="200"/>
-        <w:jc w:val="both"/>
-        <w:rPr>
-          <w:rFonts w:ascii="Times New Roman" w:hAnsi="Times New Roman" w:eastAsia="Times New Roman" w:cs="Times New Roman"/>
-          <w:sz w:val="24"/>
-          <w:szCs w:val="24"/>
-        </w:rPr>
-      </w:pPr>
-      <w:r>
-        <w:rPr>
-          <w:rFonts w:eastAsia="Times New Roman" w:cs="Times New Roman" w:ascii="Times New Roman" w:hAnsi="Times New Roman"/>
-          <w:sz w:val="24"/>
-          <w:szCs w:val="24"/>
-        </w:rPr>
-      </w:r>
-    </w:p>
-    <w:p>
-      <w:pPr>
-        <w:pStyle w:val="BodyText"/>
-        <w:spacing w:lineRule="auto" w:line="480" w:before="0" w:after="200"/>
-        <w:jc w:val="both"/>
-        <w:rPr>
-          <w:rFonts w:ascii="Times New Roman" w:hAnsi="Times New Roman" w:eastAsia="Times New Roman" w:cs="Times New Roman"/>
-          <w:sz w:val="24"/>
-          <w:szCs w:val="24"/>
-        </w:rPr>
-      </w:pPr>
-      <w:r>
-        <w:rPr>
-          <w:rFonts w:eastAsia="Times New Roman" w:cs="Times New Roman" w:ascii="Times New Roman" w:hAnsi="Times New Roman"/>
-          <w:sz w:val="24"/>
-          <w:szCs w:val="24"/>
-        </w:rPr>
-        <w:t xml:space="preserve">Welshman, John, </w:t>
-      </w:r>
-      <w:r>
-        <w:rPr>
-          <w:rStyle w:val="Emphasis"/>
-          <w:rFonts w:eastAsia="Times New Roman" w:cs="Times New Roman" w:ascii="Times New Roman" w:hAnsi="Times New Roman"/>
-          <w:sz w:val="24"/>
-          <w:szCs w:val="24"/>
-        </w:rPr>
-        <w:t>Underclass: A History of the Excluded, 1880–2000</w:t>
-      </w:r>
-      <w:r>
-        <w:rPr>
-          <w:rFonts w:eastAsia="Times New Roman" w:cs="Times New Roman" w:ascii="Times New Roman" w:hAnsi="Times New Roman"/>
-          <w:sz w:val="24"/>
-          <w:szCs w:val="24"/>
-        </w:rPr>
-        <w:t xml:space="preserve"> (London: Hambledon Continuum, 2006)</w:t>
-      </w:r>
-    </w:p>
-    <w:p>
-      <w:pPr>
-        <w:pStyle w:val="BodyText"/>
-        <w:spacing w:lineRule="auto" w:line="480" w:before="0" w:after="200"/>
-        <w:jc w:val="both"/>
-        <w:rPr>
-          <w:rFonts w:ascii="Times New Roman" w:hAnsi="Times New Roman" w:eastAsia="Times New Roman" w:cs="Times New Roman"/>
-          <w:sz w:val="24"/>
-          <w:szCs w:val="24"/>
-        </w:rPr>
-      </w:pPr>
-      <w:r>
-        <w:rPr>
-          <w:rFonts w:eastAsia="Times New Roman" w:cs="Times New Roman" w:ascii="Times New Roman" w:hAnsi="Times New Roman"/>
-          <w:sz w:val="24"/>
-          <w:szCs w:val="24"/>
-        </w:rPr>
-      </w:r>
-    </w:p>
-    <w:p>
-      <w:pPr>
-        <w:pStyle w:val="BodyText"/>
-        <w:spacing w:lineRule="auto" w:line="480" w:before="0" w:after="200"/>
-        <w:jc w:val="both"/>
-        <w:rPr>
-          <w:rFonts w:ascii="Times New Roman" w:hAnsi="Times New Roman" w:eastAsia="Times New Roman" w:cs="Times New Roman"/>
-          <w:sz w:val="24"/>
-          <w:szCs w:val="24"/>
-        </w:rPr>
-      </w:pPr>
-      <w:r>
-        <w:rPr>
-          <w:rFonts w:eastAsia="Times New Roman" w:cs="Times New Roman" w:ascii="Times New Roman" w:hAnsi="Times New Roman"/>
-          <w:sz w:val="24"/>
-          <w:szCs w:val="24"/>
-        </w:rPr>
-        <w:t xml:space="preserve">Williamson, Howard, review of </w:t>
-      </w:r>
-      <w:r>
-        <w:rPr>
-          <w:rStyle w:val="Emphasis"/>
-          <w:rFonts w:eastAsia="Times New Roman" w:cs="Times New Roman" w:ascii="Times New Roman" w:hAnsi="Times New Roman"/>
-          <w:sz w:val="24"/>
-          <w:szCs w:val="24"/>
-        </w:rPr>
-        <w:t>Hooligan: A History of Respectable Fears</w:t>
-      </w:r>
-      <w:r>
-        <w:rPr>
-          <w:rFonts w:eastAsia="Times New Roman" w:cs="Times New Roman" w:ascii="Times New Roman" w:hAnsi="Times New Roman"/>
-          <w:sz w:val="24"/>
-          <w:szCs w:val="24"/>
-        </w:rPr>
-        <w:t xml:space="preserve">, by Geoffrey Pearson, </w:t>
-      </w:r>
-      <w:r>
-        <w:rPr>
-          <w:rStyle w:val="Emphasis"/>
-          <w:rFonts w:eastAsia="Times New Roman" w:cs="Times New Roman" w:ascii="Times New Roman" w:hAnsi="Times New Roman"/>
-          <w:sz w:val="24"/>
-          <w:szCs w:val="24"/>
-        </w:rPr>
-        <w:t>Sociology</w:t>
-      </w:r>
-      <w:r>
-        <w:rPr>
-          <w:rFonts w:eastAsia="Times New Roman" w:cs="Times New Roman" w:ascii="Times New Roman" w:hAnsi="Times New Roman"/>
-          <w:sz w:val="24"/>
-          <w:szCs w:val="24"/>
-        </w:rPr>
-        <w:t>, 17.4 (1983), 615–16</w:t>
-      </w:r>
-    </w:p>
-    <w:p>
-      <w:pPr>
-        <w:pStyle w:val="BodyText"/>
-        <w:spacing w:lineRule="auto" w:line="480" w:before="0" w:after="200"/>
-        <w:jc w:val="both"/>
-        <w:rPr>
-          <w:rFonts w:ascii="Times New Roman" w:hAnsi="Times New Roman" w:eastAsia="Times New Roman" w:cs="Times New Roman"/>
-          <w:sz w:val="24"/>
-          <w:szCs w:val="24"/>
-        </w:rPr>
-      </w:pPr>
-      <w:r>
-        <w:rPr>
-          <w:rFonts w:eastAsia="Times New Roman" w:cs="Times New Roman" w:ascii="Times New Roman" w:hAnsi="Times New Roman"/>
-          <w:sz w:val="24"/>
-          <w:szCs w:val="24"/>
-        </w:rPr>
-      </w:r>
-    </w:p>
-    <w:p>
-      <w:pPr>
-        <w:pStyle w:val="BodyText"/>
-        <w:spacing w:lineRule="auto" w:line="480" w:before="0" w:after="200"/>
-        <w:jc w:val="both"/>
-        <w:rPr>
-          <w:rFonts w:ascii="Times New Roman" w:hAnsi="Times New Roman" w:eastAsia="Times New Roman" w:cs="Times New Roman"/>
-          <w:sz w:val="24"/>
-          <w:szCs w:val="24"/>
-        </w:rPr>
-      </w:pPr>
-      <w:r>
-        <w:rPr>
-          <w:rFonts w:eastAsia="Times New Roman" w:cs="Times New Roman" w:ascii="Times New Roman" w:hAnsi="Times New Roman"/>
-          <w:sz w:val="24"/>
-          <w:szCs w:val="24"/>
-        </w:rPr>
-        <w:t xml:space="preserve">Van Elteren, Mel, review of </w:t>
-      </w:r>
-      <w:r>
-        <w:rPr>
-          <w:rStyle w:val="Emphasis"/>
-          <w:rFonts w:eastAsia="Times New Roman" w:cs="Times New Roman" w:ascii="Times New Roman" w:hAnsi="Times New Roman"/>
-          <w:sz w:val="24"/>
-          <w:szCs w:val="24"/>
-        </w:rPr>
-        <w:t>Youth in Britain since 1945</w:t>
-      </w:r>
-      <w:r>
-        <w:rPr>
-          <w:rFonts w:eastAsia="Times New Roman" w:cs="Times New Roman" w:ascii="Times New Roman" w:hAnsi="Times New Roman"/>
-          <w:sz w:val="24"/>
-          <w:szCs w:val="24"/>
-        </w:rPr>
-        <w:t xml:space="preserve">, by Bill Osgerby, </w:t>
-      </w:r>
-      <w:r>
-        <w:rPr>
-          <w:rStyle w:val="Emphasis"/>
-          <w:rFonts w:eastAsia="Times New Roman" w:cs="Times New Roman" w:ascii="Times New Roman" w:hAnsi="Times New Roman"/>
-          <w:sz w:val="24"/>
-          <w:szCs w:val="24"/>
-        </w:rPr>
-        <w:t>International Review of Social History</w:t>
-      </w:r>
-      <w:r>
-        <w:rPr>
-          <w:rFonts w:eastAsia="Times New Roman" w:cs="Times New Roman" w:ascii="Times New Roman" w:hAnsi="Times New Roman"/>
-          <w:sz w:val="24"/>
-          <w:szCs w:val="24"/>
-        </w:rPr>
-        <w:t>, 44.2 (1999), 318–19</w:t>
       </w:r>
     </w:p>
     <w:p>
       <w:pPr>
         <w:pStyle w:val="Normal"/>
-        <w:spacing w:lineRule="auto" w:line="480" w:before="0" w:after="200"/>
-        <w:ind w:firstLine="708"/>
-        <w:jc w:val="both"/>
-        <w:rPr>
-          <w:rFonts w:ascii="Times New Roman" w:hAnsi="Times New Roman" w:eastAsia="Times New Roman" w:cs="Times New Roman"/>
-          <w:b w:val="false"/>
-          <w:bCs w:val="false"/>
-          <w:sz w:val="24"/>
-          <w:szCs w:val="24"/>
-          <w:u w:val="none"/>
-          <w:lang w:val="en-GB"/>
+        <w:spacing w:lineRule="auto" w:line="240"/>
+        <w:rPr>
+          <w:rFonts w:ascii="Times New Roman" w:hAnsi="Times New Roman"/>
+          <w:sz w:val="24"/>
+          <w:szCs w:val="24"/>
         </w:rPr>
       </w:pPr>
       <w:r>
         <w:rPr>
-          <w:rFonts w:eastAsia="Times New Roman" w:cs="Times New Roman" w:ascii="Times New Roman" w:hAnsi="Times New Roman"/>
-          <w:b w:val="false"/>
-          <w:bCs w:val="false"/>
-          <w:sz w:val="24"/>
-          <w:szCs w:val="24"/>
-          <w:u w:val="none"/>
-          <w:lang w:val="en-GB"/>
-        </w:rPr>
+          <w:rFonts w:ascii="Times New Roman" w:hAnsi="Times New Roman"/>
+          <w:sz w:val="24"/>
+          <w:szCs w:val="24"/>
+        </w:rPr>
+      </w:r>
+    </w:p>
+    <w:p>
+      <w:pPr>
+        <w:pStyle w:val="Normal"/>
+        <w:spacing w:lineRule="auto" w:line="240"/>
+        <w:rPr>
+          <w:rFonts w:ascii="Times New Roman" w:hAnsi="Times New Roman"/>
+          <w:sz w:val="24"/>
+          <w:szCs w:val="24"/>
+        </w:rPr>
+      </w:pPr>
+      <w:r>
+        <w:rPr>
+          <w:rFonts w:ascii="Times New Roman" w:hAnsi="Times New Roman"/>
+          <w:sz w:val="24"/>
+          <w:szCs w:val="24"/>
+        </w:rPr>
+        <w:t xml:space="preserve">Barker, Martin, ‘The Newson Report: A Case Study in Common Sense’, in </w:t>
+      </w:r>
+      <w:r>
+        <w:rPr>
+          <w:rFonts w:ascii="Times New Roman" w:hAnsi="Times New Roman"/>
+          <w:i/>
+          <w:iCs/>
+          <w:sz w:val="24"/>
+          <w:szCs w:val="24"/>
+        </w:rPr>
+        <w:t>Ill Effects: The Media/Violence Debate</w:t>
+      </w:r>
+      <w:r>
+        <w:rPr>
+          <w:rFonts w:ascii="Times New Roman" w:hAnsi="Times New Roman"/>
+          <w:sz w:val="24"/>
+          <w:szCs w:val="24"/>
+        </w:rPr>
+        <w:t>, 2nd edn, ed. by Martin Barker and Julian Petley (London: Routledge, 2001), pp. 25–41</w:t>
+      </w:r>
+    </w:p>
+    <w:p>
+      <w:pPr>
+        <w:pStyle w:val="Normal"/>
+        <w:spacing w:lineRule="auto" w:line="240"/>
+        <w:rPr>
+          <w:rFonts w:ascii="Times New Roman" w:hAnsi="Times New Roman"/>
+          <w:sz w:val="24"/>
+          <w:szCs w:val="24"/>
+        </w:rPr>
+      </w:pPr>
+      <w:r>
+        <w:rPr>
+          <w:rFonts w:ascii="Times New Roman" w:hAnsi="Times New Roman"/>
+          <w:sz w:val="24"/>
+          <w:szCs w:val="24"/>
+        </w:rPr>
+      </w:r>
+    </w:p>
+    <w:p>
+      <w:pPr>
+        <w:pStyle w:val="Normal"/>
+        <w:spacing w:lineRule="auto" w:line="240"/>
+        <w:rPr>
+          <w:rFonts w:ascii="Times New Roman" w:hAnsi="Times New Roman"/>
+          <w:sz w:val="24"/>
+          <w:szCs w:val="24"/>
+        </w:rPr>
+      </w:pPr>
+      <w:r>
+        <w:rPr>
+          <w:rFonts w:ascii="Times New Roman" w:hAnsi="Times New Roman"/>
+          <w:sz w:val="24"/>
+          <w:szCs w:val="24"/>
+        </w:rPr>
+        <w:t xml:space="preserve">Barker, Martin, and Julian Petley, eds, </w:t>
+      </w:r>
+      <w:r>
+        <w:rPr>
+          <w:rFonts w:ascii="Times New Roman" w:hAnsi="Times New Roman"/>
+          <w:i/>
+          <w:iCs/>
+          <w:sz w:val="24"/>
+          <w:szCs w:val="24"/>
+        </w:rPr>
+        <w:t>Ill Effects: The Media/Violence Debate</w:t>
+      </w:r>
+      <w:r>
+        <w:rPr>
+          <w:rFonts w:ascii="Times New Roman" w:hAnsi="Times New Roman"/>
+          <w:sz w:val="24"/>
+          <w:szCs w:val="24"/>
+        </w:rPr>
+        <w:t>, 2nd edn (London: Routledge, 2001)</w:t>
+      </w:r>
+    </w:p>
+    <w:p>
+      <w:pPr>
+        <w:pStyle w:val="Normal"/>
+        <w:spacing w:lineRule="auto" w:line="240"/>
+        <w:rPr>
+          <w:rFonts w:ascii="Times New Roman" w:hAnsi="Times New Roman"/>
+          <w:sz w:val="24"/>
+          <w:szCs w:val="24"/>
+        </w:rPr>
+      </w:pPr>
+      <w:r>
+        <w:rPr>
+          <w:rFonts w:ascii="Times New Roman" w:hAnsi="Times New Roman"/>
+          <w:sz w:val="24"/>
+          <w:szCs w:val="24"/>
+        </w:rPr>
+      </w:r>
+    </w:p>
+    <w:p>
+      <w:pPr>
+        <w:pStyle w:val="Normal"/>
+        <w:spacing w:lineRule="auto" w:line="240"/>
+        <w:rPr>
+          <w:rFonts w:ascii="Times New Roman" w:hAnsi="Times New Roman"/>
+          <w:sz w:val="24"/>
+          <w:szCs w:val="24"/>
+        </w:rPr>
+      </w:pPr>
+      <w:r>
+        <w:rPr>
+          <w:rFonts w:ascii="Times New Roman" w:hAnsi="Times New Roman"/>
+          <w:sz w:val="24"/>
+          <w:szCs w:val="24"/>
+        </w:rPr>
+        <w:t xml:space="preserve">Cohen, Stanley, </w:t>
+      </w:r>
+      <w:r>
+        <w:rPr>
+          <w:rFonts w:ascii="Times New Roman" w:hAnsi="Times New Roman"/>
+          <w:i/>
+          <w:iCs/>
+          <w:sz w:val="24"/>
+          <w:szCs w:val="24"/>
+        </w:rPr>
+        <w:t>Folk Devils and Moral Panics: The Creation of the Mods and Rockers</w:t>
+      </w:r>
+      <w:r>
+        <w:rPr>
+          <w:rFonts w:ascii="Times New Roman" w:hAnsi="Times New Roman"/>
+          <w:sz w:val="24"/>
+          <w:szCs w:val="24"/>
+        </w:rPr>
+        <w:t>, 3rd edn (London: Routledge, 2011)</w:t>
+      </w:r>
+    </w:p>
+    <w:p>
+      <w:pPr>
+        <w:pStyle w:val="Normal"/>
+        <w:spacing w:lineRule="auto" w:line="240"/>
+        <w:rPr>
+          <w:rFonts w:ascii="Times New Roman" w:hAnsi="Times New Roman"/>
+          <w:sz w:val="24"/>
+          <w:szCs w:val="24"/>
+        </w:rPr>
+      </w:pPr>
+      <w:r>
+        <w:rPr>
+          <w:rFonts w:ascii="Times New Roman" w:hAnsi="Times New Roman"/>
+          <w:sz w:val="24"/>
+          <w:szCs w:val="24"/>
+        </w:rPr>
+      </w:r>
+    </w:p>
+    <w:p>
+      <w:pPr>
+        <w:pStyle w:val="Normal"/>
+        <w:spacing w:lineRule="auto" w:line="240"/>
+        <w:rPr>
+          <w:rFonts w:ascii="Times New Roman" w:hAnsi="Times New Roman"/>
+          <w:sz w:val="24"/>
+          <w:szCs w:val="24"/>
+        </w:rPr>
+      </w:pPr>
+      <w:r>
+        <w:rPr>
+          <w:rFonts w:ascii="Times New Roman" w:hAnsi="Times New Roman"/>
+          <w:sz w:val="24"/>
+          <w:szCs w:val="24"/>
+        </w:rPr>
+        <w:t xml:space="preserve">Garland, David, </w:t>
+      </w:r>
+      <w:r>
+        <w:rPr>
+          <w:rFonts w:ascii="Times New Roman" w:hAnsi="Times New Roman"/>
+          <w:i/>
+          <w:iCs/>
+          <w:sz w:val="24"/>
+          <w:szCs w:val="24"/>
+        </w:rPr>
+        <w:t>The Culture of Control: Crime and Social Order in Contemporary Society</w:t>
+      </w:r>
+      <w:r>
+        <w:rPr>
+          <w:rFonts w:ascii="Times New Roman" w:hAnsi="Times New Roman"/>
+          <w:sz w:val="24"/>
+          <w:szCs w:val="24"/>
+        </w:rPr>
+        <w:t xml:space="preserve"> (Oxford: Oxford University Press, 2001)</w:t>
+      </w:r>
+    </w:p>
+    <w:p>
+      <w:pPr>
+        <w:pStyle w:val="Normal"/>
+        <w:spacing w:lineRule="auto" w:line="240"/>
+        <w:rPr>
+          <w:rFonts w:ascii="Times New Roman" w:hAnsi="Times New Roman"/>
+          <w:sz w:val="24"/>
+          <w:szCs w:val="24"/>
+        </w:rPr>
+      </w:pPr>
+      <w:r>
+        <w:rPr>
+          <w:rFonts w:ascii="Times New Roman" w:hAnsi="Times New Roman"/>
+          <w:sz w:val="24"/>
+          <w:szCs w:val="24"/>
+        </w:rPr>
+      </w:r>
+    </w:p>
+    <w:p>
+      <w:pPr>
+        <w:pStyle w:val="Normal"/>
+        <w:spacing w:lineRule="auto" w:line="240"/>
+        <w:rPr>
+          <w:rFonts w:ascii="Times New Roman" w:hAnsi="Times New Roman"/>
+          <w:sz w:val="24"/>
+          <w:szCs w:val="24"/>
+        </w:rPr>
+      </w:pPr>
+      <w:r>
+        <w:rPr>
+          <w:rFonts w:ascii="Times New Roman" w:hAnsi="Times New Roman"/>
+          <w:sz w:val="24"/>
+          <w:szCs w:val="24"/>
+        </w:rPr>
+        <w:t xml:space="preserve">Hayward, Keith, and Oliver Smith, ‘Crime and Consumer Culture’, in </w:t>
+      </w:r>
+      <w:r>
+        <w:rPr>
+          <w:rFonts w:ascii="Times New Roman" w:hAnsi="Times New Roman"/>
+          <w:i/>
+          <w:iCs/>
+          <w:sz w:val="24"/>
+          <w:szCs w:val="24"/>
+        </w:rPr>
+        <w:t>The Oxford Handbook of Criminology,</w:t>
+      </w:r>
+      <w:r>
+        <w:rPr>
+          <w:rFonts w:ascii="Times New Roman" w:hAnsi="Times New Roman"/>
+          <w:sz w:val="24"/>
+          <w:szCs w:val="24"/>
+        </w:rPr>
+        <w:t xml:space="preserve"> ed. by Alison Liebling, Shadd Maruna and Lesley McAra, 7th edn (Oxford: Oxford University Press, 2023), pp. 542–64</w:t>
+      </w:r>
+    </w:p>
+    <w:p>
+      <w:pPr>
+        <w:pStyle w:val="Normal"/>
+        <w:spacing w:lineRule="auto" w:line="240"/>
+        <w:rPr>
+          <w:rFonts w:ascii="Times New Roman" w:hAnsi="Times New Roman"/>
+          <w:sz w:val="24"/>
+          <w:szCs w:val="24"/>
+        </w:rPr>
+      </w:pPr>
+      <w:r>
+        <w:rPr>
+          <w:rFonts w:ascii="Times New Roman" w:hAnsi="Times New Roman"/>
+          <w:sz w:val="24"/>
+          <w:szCs w:val="24"/>
+        </w:rPr>
+      </w:r>
+    </w:p>
+    <w:p>
+      <w:pPr>
+        <w:pStyle w:val="Normal"/>
+        <w:spacing w:lineRule="auto" w:line="240"/>
+        <w:rPr>
+          <w:rFonts w:ascii="Times New Roman" w:hAnsi="Times New Roman"/>
+          <w:sz w:val="24"/>
+          <w:szCs w:val="24"/>
+        </w:rPr>
+      </w:pPr>
+      <w:r>
+        <w:rPr>
+          <w:rFonts w:ascii="Times New Roman" w:hAnsi="Times New Roman"/>
+          <w:sz w:val="24"/>
+          <w:szCs w:val="24"/>
+        </w:rPr>
+        <w:t xml:space="preserve">Osgerby, Bill, </w:t>
+      </w:r>
+      <w:r>
+        <w:rPr>
+          <w:rFonts w:ascii="Times New Roman" w:hAnsi="Times New Roman"/>
+          <w:i/>
+          <w:iCs/>
+          <w:sz w:val="24"/>
+          <w:szCs w:val="24"/>
+        </w:rPr>
+        <w:t>Youth in Britain since 1945</w:t>
+      </w:r>
+      <w:r>
+        <w:rPr>
+          <w:rFonts w:ascii="Times New Roman" w:hAnsi="Times New Roman"/>
+          <w:sz w:val="24"/>
+          <w:szCs w:val="24"/>
+        </w:rPr>
+        <w:t xml:space="preserve"> (Oxford: Blackwell, 1998)</w:t>
+      </w:r>
+    </w:p>
+    <w:p>
+      <w:pPr>
+        <w:pStyle w:val="Normal"/>
+        <w:spacing w:lineRule="auto" w:line="240"/>
+        <w:rPr>
+          <w:rFonts w:ascii="Times New Roman" w:hAnsi="Times New Roman"/>
+          <w:sz w:val="24"/>
+          <w:szCs w:val="24"/>
+        </w:rPr>
+      </w:pPr>
+      <w:r>
+        <w:rPr>
+          <w:rFonts w:ascii="Times New Roman" w:hAnsi="Times New Roman"/>
+          <w:sz w:val="24"/>
+          <w:szCs w:val="24"/>
+        </w:rPr>
+      </w:r>
+    </w:p>
+    <w:p>
+      <w:pPr>
+        <w:pStyle w:val="Normal"/>
+        <w:spacing w:lineRule="auto" w:line="240"/>
+        <w:rPr>
+          <w:rFonts w:ascii="Times New Roman" w:hAnsi="Times New Roman"/>
+          <w:sz w:val="24"/>
+          <w:szCs w:val="24"/>
+        </w:rPr>
+      </w:pPr>
+      <w:r>
+        <w:rPr>
+          <w:rFonts w:ascii="Times New Roman" w:hAnsi="Times New Roman"/>
+          <w:sz w:val="24"/>
+          <w:szCs w:val="24"/>
+        </w:rPr>
+        <w:t xml:space="preserve">Pearson, Geoffrey, </w:t>
+      </w:r>
+      <w:r>
+        <w:rPr>
+          <w:rFonts w:ascii="Times New Roman" w:hAnsi="Times New Roman"/>
+          <w:i/>
+          <w:iCs/>
+          <w:sz w:val="24"/>
+          <w:szCs w:val="24"/>
+        </w:rPr>
+        <w:t>Hooligan: A History of Respectable Fears</w:t>
+      </w:r>
+      <w:r>
+        <w:rPr>
+          <w:rFonts w:ascii="Times New Roman" w:hAnsi="Times New Roman"/>
+          <w:sz w:val="24"/>
+          <w:szCs w:val="24"/>
+        </w:rPr>
+        <w:t xml:space="preserve"> (London: Macmillan, 1983)</w:t>
+      </w:r>
+    </w:p>
+    <w:p>
+      <w:pPr>
+        <w:pStyle w:val="Normal"/>
+        <w:spacing w:lineRule="auto" w:line="240"/>
+        <w:rPr>
+          <w:rFonts w:ascii="Times New Roman" w:hAnsi="Times New Roman"/>
+          <w:sz w:val="24"/>
+          <w:szCs w:val="24"/>
+        </w:rPr>
+      </w:pPr>
+      <w:r>
+        <w:rPr>
+          <w:rFonts w:ascii="Times New Roman" w:hAnsi="Times New Roman"/>
+          <w:sz w:val="24"/>
+          <w:szCs w:val="24"/>
+        </w:rPr>
+      </w:r>
+    </w:p>
+    <w:p>
+      <w:pPr>
+        <w:pStyle w:val="Normal"/>
+        <w:spacing w:lineRule="auto" w:line="240"/>
+        <w:rPr>
+          <w:rFonts w:ascii="Times New Roman" w:hAnsi="Times New Roman"/>
+          <w:sz w:val="24"/>
+          <w:szCs w:val="24"/>
+        </w:rPr>
+      </w:pPr>
+      <w:r>
+        <w:rPr>
+          <w:rFonts w:ascii="Times New Roman" w:hAnsi="Times New Roman"/>
+          <w:sz w:val="24"/>
+          <w:szCs w:val="24"/>
+        </w:rPr>
+        <w:t xml:space="preserve">Rowbotham, Judith, Kim Stevenson and Samantha Pegg, </w:t>
+      </w:r>
+      <w:r>
+        <w:rPr>
+          <w:rFonts w:ascii="Times New Roman" w:hAnsi="Times New Roman"/>
+          <w:i/>
+          <w:iCs/>
+          <w:sz w:val="24"/>
+          <w:szCs w:val="24"/>
+        </w:rPr>
+        <w:t xml:space="preserve">Crime News in Modern Britain: Press Reporting and Responsibility, 1820–2010 </w:t>
+      </w:r>
+      <w:r>
+        <w:rPr>
+          <w:rFonts w:ascii="Times New Roman" w:hAnsi="Times New Roman"/>
+          <w:sz w:val="24"/>
+          <w:szCs w:val="24"/>
+        </w:rPr>
+        <w:t>(Basingstoke: Palgrave Macmillan, 2013)</w:t>
+      </w:r>
+    </w:p>
+    <w:p>
+      <w:pPr>
+        <w:pStyle w:val="Normal"/>
+        <w:spacing w:lineRule="auto" w:line="240"/>
+        <w:rPr>
+          <w:rFonts w:ascii="Times New Roman" w:hAnsi="Times New Roman"/>
+          <w:sz w:val="24"/>
+          <w:szCs w:val="24"/>
+        </w:rPr>
+      </w:pPr>
+      <w:r>
+        <w:rPr>
+          <w:rFonts w:ascii="Times New Roman" w:hAnsi="Times New Roman"/>
+          <w:sz w:val="24"/>
+          <w:szCs w:val="24"/>
+        </w:rPr>
+      </w:r>
+    </w:p>
+    <w:p>
+      <w:pPr>
+        <w:pStyle w:val="Normal"/>
+        <w:spacing w:lineRule="auto" w:line="240"/>
+        <w:rPr>
+          <w:rFonts w:ascii="Times New Roman" w:hAnsi="Times New Roman"/>
+          <w:sz w:val="24"/>
+          <w:szCs w:val="24"/>
+        </w:rPr>
+      </w:pPr>
+      <w:r>
+        <w:rPr>
+          <w:rFonts w:ascii="Times New Roman" w:hAnsi="Times New Roman"/>
+          <w:sz w:val="24"/>
+          <w:szCs w:val="24"/>
+        </w:rPr>
+        <w:t xml:space="preserve">Spergel, Irving A., ‘Youth Gangs: Continuity and Change’, </w:t>
+      </w:r>
+      <w:r>
+        <w:rPr>
+          <w:rFonts w:ascii="Times New Roman" w:hAnsi="Times New Roman"/>
+          <w:i/>
+          <w:iCs/>
+          <w:sz w:val="24"/>
+          <w:szCs w:val="24"/>
+        </w:rPr>
+        <w:t>Crime and Justice</w:t>
+      </w:r>
+      <w:r>
+        <w:rPr>
+          <w:rFonts w:ascii="Times New Roman" w:hAnsi="Times New Roman"/>
+          <w:sz w:val="24"/>
+          <w:szCs w:val="24"/>
+        </w:rPr>
+        <w:t>, 12 (1990), 171–275</w:t>
+      </w:r>
+    </w:p>
+    <w:p>
+      <w:pPr>
+        <w:pStyle w:val="Normal"/>
+        <w:spacing w:lineRule="auto" w:line="240"/>
+        <w:rPr>
+          <w:rFonts w:ascii="Times New Roman" w:hAnsi="Times New Roman"/>
+          <w:sz w:val="24"/>
+          <w:szCs w:val="24"/>
+        </w:rPr>
+      </w:pPr>
+      <w:r>
+        <w:rPr>
+          <w:rFonts w:ascii="Times New Roman" w:hAnsi="Times New Roman"/>
+          <w:sz w:val="24"/>
+          <w:szCs w:val="24"/>
+        </w:rPr>
+      </w:r>
+    </w:p>
+    <w:p>
+      <w:pPr>
+        <w:pStyle w:val="Normal"/>
+        <w:spacing w:lineRule="auto" w:line="240"/>
+        <w:rPr>
+          <w:rFonts w:ascii="Times New Roman" w:hAnsi="Times New Roman"/>
+          <w:sz w:val="24"/>
+          <w:szCs w:val="24"/>
+        </w:rPr>
+      </w:pPr>
+      <w:r>
+        <w:rPr>
+          <w:rFonts w:ascii="Times New Roman" w:hAnsi="Times New Roman"/>
+          <w:sz w:val="24"/>
+          <w:szCs w:val="24"/>
+        </w:rPr>
+        <w:t xml:space="preserve">Van Elteren, Mel, </w:t>
+      </w:r>
+      <w:r>
+        <w:rPr>
+          <w:rFonts w:ascii="Times New Roman" w:hAnsi="Times New Roman"/>
+          <w:i/>
+          <w:iCs/>
+          <w:sz w:val="24"/>
+          <w:szCs w:val="24"/>
+        </w:rPr>
+        <w:t>review of Youth in Britain since 1945</w:t>
+      </w:r>
+      <w:r>
+        <w:rPr>
+          <w:rFonts w:ascii="Times New Roman" w:hAnsi="Times New Roman"/>
+          <w:sz w:val="24"/>
+          <w:szCs w:val="24"/>
+        </w:rPr>
+        <w:t xml:space="preserve">, by Bill Osgerby, </w:t>
+      </w:r>
+      <w:r>
+        <w:rPr>
+          <w:rFonts w:ascii="Times New Roman" w:hAnsi="Times New Roman"/>
+          <w:i/>
+          <w:iCs/>
+          <w:sz w:val="24"/>
+          <w:szCs w:val="24"/>
+        </w:rPr>
+        <w:t>International Review of Social History</w:t>
+      </w:r>
+      <w:r>
+        <w:rPr>
+          <w:rFonts w:ascii="Times New Roman" w:hAnsi="Times New Roman"/>
+          <w:sz w:val="24"/>
+          <w:szCs w:val="24"/>
+        </w:rPr>
+        <w:t>, 44.2 (1999), 318–19</w:t>
+      </w:r>
+    </w:p>
+    <w:p>
+      <w:pPr>
+        <w:pStyle w:val="Normal"/>
+        <w:spacing w:lineRule="auto" w:line="240"/>
+        <w:rPr>
+          <w:rFonts w:ascii="Times New Roman" w:hAnsi="Times New Roman"/>
+          <w:sz w:val="24"/>
+          <w:szCs w:val="24"/>
+        </w:rPr>
+      </w:pPr>
+      <w:r>
+        <w:rPr>
+          <w:rFonts w:ascii="Times New Roman" w:hAnsi="Times New Roman"/>
+          <w:sz w:val="24"/>
+          <w:szCs w:val="24"/>
+        </w:rPr>
+      </w:r>
+    </w:p>
+    <w:p>
+      <w:pPr>
+        <w:pStyle w:val="Normal"/>
+        <w:spacing w:lineRule="auto" w:line="240"/>
+        <w:rPr>
+          <w:rFonts w:ascii="Times New Roman" w:hAnsi="Times New Roman"/>
+          <w:sz w:val="24"/>
+          <w:szCs w:val="24"/>
+        </w:rPr>
+      </w:pPr>
+      <w:r>
+        <w:rPr>
+          <w:rFonts w:ascii="Times New Roman" w:hAnsi="Times New Roman"/>
+          <w:sz w:val="24"/>
+          <w:szCs w:val="24"/>
+        </w:rPr>
+        <w:t xml:space="preserve">Welshman, John, </w:t>
+      </w:r>
+      <w:r>
+        <w:rPr>
+          <w:rFonts w:ascii="Times New Roman" w:hAnsi="Times New Roman"/>
+          <w:i/>
+          <w:iCs/>
+          <w:sz w:val="24"/>
+          <w:szCs w:val="24"/>
+        </w:rPr>
+        <w:t>Underclass: A History of the Excluded, 1880–2000</w:t>
+      </w:r>
+      <w:r>
+        <w:rPr>
+          <w:rFonts w:ascii="Times New Roman" w:hAnsi="Times New Roman"/>
+          <w:sz w:val="24"/>
+          <w:szCs w:val="24"/>
+        </w:rPr>
+        <w:t xml:space="preserve"> (London: Hambledon Continuum, 2006)</w:t>
+      </w:r>
+    </w:p>
+    <w:p>
+      <w:pPr>
+        <w:pStyle w:val="Normal"/>
+        <w:spacing w:lineRule="auto" w:line="240"/>
+        <w:rPr>
+          <w:rFonts w:ascii="Times New Roman" w:hAnsi="Times New Roman"/>
+          <w:sz w:val="24"/>
+          <w:szCs w:val="24"/>
+        </w:rPr>
+      </w:pPr>
+      <w:r>
+        <w:rPr>
+          <w:rFonts w:ascii="Times New Roman" w:hAnsi="Times New Roman"/>
+          <w:sz w:val="24"/>
+          <w:szCs w:val="24"/>
+        </w:rPr>
+      </w:r>
+    </w:p>
+    <w:p>
+      <w:pPr>
+        <w:pStyle w:val="Normal"/>
+        <w:spacing w:lineRule="auto" w:line="240" w:before="0" w:after="200"/>
+        <w:rPr>
+          <w:rFonts w:ascii="Times New Roman" w:hAnsi="Times New Roman"/>
+          <w:sz w:val="24"/>
+          <w:szCs w:val="24"/>
+        </w:rPr>
+      </w:pPr>
+      <w:r>
+        <w:rPr>
+          <w:rFonts w:ascii="Times New Roman" w:hAnsi="Times New Roman"/>
+          <w:sz w:val="24"/>
+          <w:szCs w:val="24"/>
+        </w:rPr>
+        <w:t>Williamson, Howard, r</w:t>
+      </w:r>
+      <w:r>
+        <w:rPr>
+          <w:rFonts w:ascii="Times New Roman" w:hAnsi="Times New Roman"/>
+          <w:i/>
+          <w:iCs/>
+          <w:sz w:val="24"/>
+          <w:szCs w:val="24"/>
+        </w:rPr>
+        <w:t>eview of Hooligan: A History of Respectable Fears</w:t>
+      </w:r>
+      <w:r>
+        <w:rPr>
+          <w:rFonts w:ascii="Times New Roman" w:hAnsi="Times New Roman"/>
+          <w:sz w:val="24"/>
+          <w:szCs w:val="24"/>
+        </w:rPr>
+        <w:t xml:space="preserve">, by Geoffrey Pearson, </w:t>
+      </w:r>
+      <w:r>
+        <w:rPr>
+          <w:rFonts w:ascii="Times New Roman" w:hAnsi="Times New Roman"/>
+          <w:i/>
+          <w:iCs/>
+          <w:sz w:val="24"/>
+          <w:szCs w:val="24"/>
+        </w:rPr>
+        <w:t>Sociology</w:t>
+      </w:r>
+      <w:r>
+        <w:rPr>
+          <w:rFonts w:ascii="Times New Roman" w:hAnsi="Times New Roman"/>
+          <w:sz w:val="24"/>
+          <w:szCs w:val="24"/>
+        </w:rPr>
+        <w:t>, 17.4 (1983), 615–16</w:t>
       </w:r>
     </w:p>
     <w:sectPr>

</xml_diff>